<commit_message>
al parecer ya esta el informe con imagenes como en el show
</commit_message>
<xml_diff>
--- a/app/templates/template_1.docx
+++ b/app/templates/template_1.docx
@@ -440,8 +440,8 @@
         <w:gridCol w:w="710"/>
         <w:gridCol w:w="284"/>
         <w:gridCol w:w="282"/>
-        <w:gridCol w:w="1277"/>
-        <w:gridCol w:w="119"/>
+        <w:gridCol w:w="1278"/>
+        <w:gridCol w:w="118"/>
         <w:gridCol w:w="127"/>
         <w:gridCol w:w="1988"/>
       </w:tblGrid>
@@ -2281,7 +2281,7 @@
         </w:tc>
         <w:tc>
           <w:tcPr>
-            <w:tcW w:w="1843" w:type="dxa"/>
+            <w:tcW w:w="1844" w:type="dxa"/>
             <w:gridSpan w:val="3"/>
             <w:tcBorders>
               <w:top w:val="single" w:sz="4" w:space="0" w:color="1F497D"/>
@@ -2317,7 +2317,7 @@
         </w:tc>
         <w:tc>
           <w:tcPr>
-            <w:tcW w:w="2234" w:type="dxa"/>
+            <w:tcW w:w="2233" w:type="dxa"/>
             <w:gridSpan w:val="3"/>
             <w:tcBorders>
               <w:top w:val="single" w:sz="4" w:space="0" w:color="1F497D"/>
@@ -2592,7 +2592,7 @@
         </w:tc>
         <w:tc>
           <w:tcPr>
-            <w:tcW w:w="1559" w:type="dxa"/>
+            <w:tcW w:w="1560" w:type="dxa"/>
             <w:gridSpan w:val="2"/>
             <w:tcBorders>
               <w:top w:val="single" w:sz="4" w:space="0" w:color="1F497D"/>
@@ -2628,7 +2628,7 @@
         </w:tc>
         <w:tc>
           <w:tcPr>
-            <w:tcW w:w="2234" w:type="dxa"/>
+            <w:tcW w:w="2233" w:type="dxa"/>
             <w:gridSpan w:val="3"/>
             <w:tcBorders>
               <w:top w:val="single" w:sz="4" w:space="0" w:color="1F497D"/>
@@ -8987,174 +8987,12 @@
     <w:p>
       <w:pPr>
         <w:pStyle w:val="LOnormal"/>
+        <w:spacing w:before="60" w:after="60"/>
+        <w:ind w:hanging="0"/>
         <w:rPr/>
       </w:pPr>
       <w:r>
         <w:rPr/>
-      </w:r>
-    </w:p>
-    <w:p>
-      <w:pPr>
-        <w:pStyle w:val="LOnormal"/>
-        <w:rPr/>
-      </w:pPr>
-      <w:r>
-        <w:rPr/>
-      </w:r>
-    </w:p>
-    <w:p>
-      <w:pPr>
-        <w:pStyle w:val="LOnormal"/>
-        <w:rPr/>
-      </w:pPr>
-      <w:r>
-        <w:rPr/>
-      </w:r>
-    </w:p>
-    <w:p>
-      <w:pPr>
-        <w:pStyle w:val="LOnormal"/>
-        <w:rPr/>
-      </w:pPr>
-      <w:r>
-        <w:rPr/>
-      </w:r>
-    </w:p>
-    <w:p>
-      <w:pPr>
-        <w:pStyle w:val="LOnormal"/>
-        <w:rPr/>
-      </w:pPr>
-      <w:r>
-        <w:rPr/>
-      </w:r>
-    </w:p>
-    <w:p>
-      <w:pPr>
-        <w:pStyle w:val="LOnormal"/>
-        <w:rPr/>
-      </w:pPr>
-      <w:r>
-        <w:rPr/>
-      </w:r>
-    </w:p>
-    <w:p>
-      <w:pPr>
-        <w:pStyle w:val="LOnormal"/>
-        <w:rPr/>
-      </w:pPr>
-      <w:r>
-        <w:rPr/>
-      </w:r>
-    </w:p>
-    <w:p>
-      <w:pPr>
-        <w:pStyle w:val="LOnormal"/>
-        <w:rPr/>
-      </w:pPr>
-      <w:r>
-        <w:rPr/>
-      </w:r>
-    </w:p>
-    <w:p>
-      <w:pPr>
-        <w:pStyle w:val="LOnormal"/>
-        <w:rPr/>
-      </w:pPr>
-      <w:r>
-        <w:rPr/>
-      </w:r>
-    </w:p>
-    <w:p>
-      <w:pPr>
-        <w:pStyle w:val="LOnormal"/>
-        <w:rPr/>
-      </w:pPr>
-      <w:r>
-        <w:rPr/>
-      </w:r>
-    </w:p>
-    <w:p>
-      <w:pPr>
-        <w:pStyle w:val="LOnormal"/>
-        <w:rPr/>
-      </w:pPr>
-      <w:r>
-        <w:rPr/>
-      </w:r>
-    </w:p>
-    <w:p>
-      <w:pPr>
-        <w:pStyle w:val="LOnormal"/>
-        <w:rPr/>
-      </w:pPr>
-      <w:r>
-        <w:rPr/>
-      </w:r>
-    </w:p>
-    <w:p>
-      <w:pPr>
-        <w:pStyle w:val="LOnormal"/>
-        <w:rPr/>
-      </w:pPr>
-      <w:r>
-        <w:rPr/>
-      </w:r>
-    </w:p>
-    <w:p>
-      <w:pPr>
-        <w:pStyle w:val="LOnormal"/>
-        <w:rPr/>
-      </w:pPr>
-      <w:r>
-        <w:rPr/>
-      </w:r>
-    </w:p>
-    <w:p>
-      <w:pPr>
-        <w:pStyle w:val="LOnormal"/>
-        <w:rPr/>
-      </w:pPr>
-      <w:r>
-        <w:rPr/>
-      </w:r>
-    </w:p>
-    <w:p>
-      <w:pPr>
-        <w:pStyle w:val="LOnormal"/>
-        <w:rPr/>
-      </w:pPr>
-      <w:r>
-        <w:rPr/>
-      </w:r>
-    </w:p>
-    <w:p>
-      <w:pPr>
-        <w:pStyle w:val="LOnormal"/>
-        <w:rPr/>
-      </w:pPr>
-      <w:r>
-        <w:rPr/>
-      </w:r>
-    </w:p>
-    <w:p>
-      <w:pPr>
-        <w:pStyle w:val="LOnormal"/>
-        <w:rPr/>
-      </w:pPr>
-      <w:r>
-        <w:rPr/>
-      </w:r>
-    </w:p>
-    <w:p>
-      <w:pPr>
-        <w:pStyle w:val="LOnormal"/>
-        <w:spacing w:before="60" w:after="60"/>
-        <w:rPr/>
-      </w:pPr>
-      <w:r>
-        <w:rPr/>
-        <w:t>{{view_of_revision}}</w:t>
       </w:r>
     </w:p>
     <w:sectPr>
@@ -9325,7 +9163,7 @@
     </w:r>
     <w:r>
       <w:rPr/>
-      <w:t>8</w:t>
+      <w:t>7</w:t>
     </w:r>
     <w:r>
       <w:rPr/>
@@ -9406,7 +9244,7 @@
         <w:color w:val="366091"/>
       </w:rPr>
       <w:drawing>
-        <wp:anchor behindDoc="1" distT="0" distB="0" distL="114300" distR="114300" simplePos="0" locked="0" layoutInCell="0" allowOverlap="1" relativeHeight="19">
+        <wp:anchor behindDoc="0" distT="0" distB="0" distL="114300" distR="114300" simplePos="0" locked="0" layoutInCell="0" allowOverlap="1" relativeHeight="16">
           <wp:simplePos x="0" y="0"/>
           <wp:positionH relativeFrom="column">
             <wp:posOffset>0</wp:posOffset>

</xml_diff>

<commit_message>
se termina lo del informe, solo quedan cosas menores de logica
</commit_message>
<xml_diff>
--- a/app/templates/template_1.docx
+++ b/app/templates/template_1.docx
@@ -440,8 +440,8 @@
         <w:gridCol w:w="710"/>
         <w:gridCol w:w="284"/>
         <w:gridCol w:w="282"/>
-        <w:gridCol w:w="1278"/>
-        <w:gridCol w:w="118"/>
+        <w:gridCol w:w="1279"/>
+        <w:gridCol w:w="117"/>
         <w:gridCol w:w="127"/>
         <w:gridCol w:w="1988"/>
       </w:tblGrid>
@@ -2281,7 +2281,7 @@
         </w:tc>
         <w:tc>
           <w:tcPr>
-            <w:tcW w:w="1844" w:type="dxa"/>
+            <w:tcW w:w="1845" w:type="dxa"/>
             <w:gridSpan w:val="3"/>
             <w:tcBorders>
               <w:top w:val="single" w:sz="4" w:space="0" w:color="1F497D"/>
@@ -2317,7 +2317,7 @@
         </w:tc>
         <w:tc>
           <w:tcPr>
-            <w:tcW w:w="2233" w:type="dxa"/>
+            <w:tcW w:w="2232" w:type="dxa"/>
             <w:gridSpan w:val="3"/>
             <w:tcBorders>
               <w:top w:val="single" w:sz="4" w:space="0" w:color="1F497D"/>
@@ -2592,7 +2592,7 @@
         </w:tc>
         <w:tc>
           <w:tcPr>
-            <w:tcW w:w="1560" w:type="dxa"/>
+            <w:tcW w:w="1561" w:type="dxa"/>
             <w:gridSpan w:val="2"/>
             <w:tcBorders>
               <w:top w:val="single" w:sz="4" w:space="0" w:color="1F497D"/>
@@ -2628,7 +2628,7 @@
         </w:tc>
         <w:tc>
           <w:tcPr>
-            <w:tcW w:w="2233" w:type="dxa"/>
+            <w:tcW w:w="2232" w:type="dxa"/>
             <w:gridSpan w:val="3"/>
             <w:tcBorders>
               <w:top w:val="single" w:sz="4" w:space="0" w:color="1F497D"/>
@@ -2960,12 +2960,7 @@
         </w:rPr>
       </w:pPr>
       <w:r>
-        <w:rPr>
-          <w:b/>
-        </w:rPr>
-      </w:r>
-      <w:r>
-        <w:br w:type="page"/>
+        <w:rPr/>
       </w:r>
     </w:p>
     <w:p>
@@ -5801,6 +5796,7 @@
                 <w:sz w:val="24"/>
                 <w:szCs w:val="24"/>
               </w:rPr>
+              <w:t>{{carpeta_no_aplica}}</w:t>
             </w:r>
           </w:p>
         </w:tc>
@@ -6092,7 +6088,6 @@
                 <w:color w:val="000000"/>
                 <w:sz w:val="24"/>
                 <w:szCs w:val="24"/>
-                <w:shd w:fill="auto" w:val="clear"/>
               </w:rPr>
             </w:pPr>
             <w:r>
@@ -6102,8 +6097,8 @@
                 <w:color w:val="000000"/>
                 <w:sz w:val="24"/>
                 <w:szCs w:val="24"/>
-                <w:shd w:fill="auto" w:val="clear"/>
-              </w:rPr>
+              </w:rPr>
+              <w:t>{{carpeta_no_aplica}}</w:t>
             </w:r>
           </w:p>
         </w:tc>
@@ -6396,7 +6391,6 @@
                 <w:color w:val="000000"/>
                 <w:sz w:val="24"/>
                 <w:szCs w:val="24"/>
-                <w:shd w:fill="auto" w:val="clear"/>
               </w:rPr>
             </w:pPr>
             <w:r>
@@ -6406,8 +6400,8 @@
                 <w:color w:val="000000"/>
                 <w:sz w:val="24"/>
                 <w:szCs w:val="24"/>
-                <w:shd w:fill="auto" w:val="clear"/>
-              </w:rPr>
+              </w:rPr>
+              <w:t>{{carpeta_no_aplica}}</w:t>
             </w:r>
           </w:p>
         </w:tc>
@@ -6701,7 +6695,6 @@
                 <w:color w:val="000000"/>
                 <w:sz w:val="24"/>
                 <w:szCs w:val="24"/>
-                <w:shd w:fill="auto" w:val="clear"/>
               </w:rPr>
             </w:pPr>
             <w:r>
@@ -6711,8 +6704,8 @@
                 <w:color w:val="000000"/>
                 <w:sz w:val="24"/>
                 <w:szCs w:val="24"/>
-                <w:shd w:fill="auto" w:val="clear"/>
-              </w:rPr>
+              </w:rPr>
+              <w:t>{{carpeta_no_aplica}}</w:t>
             </w:r>
           </w:p>
         </w:tc>
@@ -7004,7 +6997,6 @@
                 <w:color w:val="000000"/>
                 <w:sz w:val="24"/>
                 <w:szCs w:val="24"/>
-                <w:shd w:fill="auto" w:val="clear"/>
               </w:rPr>
             </w:pPr>
             <w:r>
@@ -7014,8 +7006,8 @@
                 <w:color w:val="000000"/>
                 <w:sz w:val="24"/>
                 <w:szCs w:val="24"/>
-                <w:shd w:fill="auto" w:val="clear"/>
-              </w:rPr>
+              </w:rPr>
+              <w:t>{{carpeta_no_aplica}}</w:t>
             </w:r>
           </w:p>
         </w:tc>
@@ -7307,7 +7299,6 @@
                 <w:color w:val="000000"/>
                 <w:sz w:val="24"/>
                 <w:szCs w:val="24"/>
-                <w:shd w:fill="auto" w:val="clear"/>
               </w:rPr>
             </w:pPr>
             <w:r>
@@ -7317,8 +7308,8 @@
                 <w:color w:val="000000"/>
                 <w:sz w:val="24"/>
                 <w:szCs w:val="24"/>
-                <w:shd w:fill="auto" w:val="clear"/>
-              </w:rPr>
+              </w:rPr>
+              <w:t>{{carpeta_no_aplica}}</w:t>
             </w:r>
           </w:p>
         </w:tc>
@@ -7610,7 +7601,6 @@
                 <w:color w:val="000000"/>
                 <w:sz w:val="24"/>
                 <w:szCs w:val="24"/>
-                <w:shd w:fill="auto" w:val="clear"/>
               </w:rPr>
             </w:pPr>
             <w:r>
@@ -7620,8 +7610,8 @@
                 <w:color w:val="000000"/>
                 <w:sz w:val="24"/>
                 <w:szCs w:val="24"/>
-                <w:shd w:fill="auto" w:val="clear"/>
-              </w:rPr>
+              </w:rPr>
+              <w:t>{{carpeta_no_aplica}}</w:t>
             </w:r>
           </w:p>
         </w:tc>
@@ -7913,7 +7903,6 @@
                 <w:color w:val="000000"/>
                 <w:sz w:val="24"/>
                 <w:szCs w:val="24"/>
-                <w:shd w:fill="auto" w:val="clear"/>
               </w:rPr>
             </w:pPr>
             <w:r>
@@ -7923,8 +7912,8 @@
                 <w:color w:val="000000"/>
                 <w:sz w:val="24"/>
                 <w:szCs w:val="24"/>
-                <w:shd w:fill="auto" w:val="clear"/>
-              </w:rPr>
+              </w:rPr>
+              <w:t>{{carpeta_no_aplica}}</w:t>
             </w:r>
           </w:p>
         </w:tc>
@@ -8218,7 +8207,6 @@
                 <w:color w:val="000000"/>
                 <w:sz w:val="24"/>
                 <w:szCs w:val="24"/>
-                <w:shd w:fill="auto" w:val="clear"/>
               </w:rPr>
             </w:pPr>
             <w:r>
@@ -8228,8 +8216,8 @@
                 <w:color w:val="000000"/>
                 <w:sz w:val="24"/>
                 <w:szCs w:val="24"/>
-                <w:shd w:fill="auto" w:val="clear"/>
-              </w:rPr>
+              </w:rPr>
+              <w:t>{{carpeta_no_aplica}}</w:t>
             </w:r>
           </w:p>
         </w:tc>
@@ -8523,7 +8511,6 @@
                 <w:color w:val="000000"/>
                 <w:sz w:val="24"/>
                 <w:szCs w:val="24"/>
-                <w:shd w:fill="auto" w:val="clear"/>
               </w:rPr>
             </w:pPr>
             <w:r>
@@ -8533,8 +8520,8 @@
                 <w:color w:val="000000"/>
                 <w:sz w:val="24"/>
                 <w:szCs w:val="24"/>
-                <w:shd w:fill="auto" w:val="clear"/>
-              </w:rPr>
+              </w:rPr>
+              <w:t>{{carpeta_no_aplica}}</w:t>
             </w:r>
           </w:p>
         </w:tc>
@@ -8828,7 +8815,6 @@
                 <w:color w:val="000000"/>
                 <w:sz w:val="24"/>
                 <w:szCs w:val="24"/>
-                <w:shd w:fill="auto" w:val="clear"/>
               </w:rPr>
             </w:pPr>
             <w:r>
@@ -8838,8 +8824,8 @@
                 <w:color w:val="000000"/>
                 <w:sz w:val="24"/>
                 <w:szCs w:val="24"/>
-                <w:shd w:fill="auto" w:val="clear"/>
-              </w:rPr>
+              </w:rPr>
+              <w:t>{{carpeta_no_aplica}}</w:t>
             </w:r>
           </w:p>
         </w:tc>
@@ -9163,7 +9149,7 @@
     </w:r>
     <w:r>
       <w:rPr/>
-      <w:t>7</w:t>
+      <w:t>8</w:t>
     </w:r>
     <w:r>
       <w:rPr/>
@@ -9244,7 +9230,7 @@
         <w:color w:val="366091"/>
       </w:rPr>
       <w:drawing>
-        <wp:anchor behindDoc="0" distT="0" distB="0" distL="114300" distR="114300" simplePos="0" locked="0" layoutInCell="0" allowOverlap="1" relativeHeight="16">
+        <wp:anchor behindDoc="1" distT="0" distB="0" distL="114300" distR="114300" simplePos="0" locked="0" layoutInCell="0" allowOverlap="1" relativeHeight="19">
           <wp:simplePos x="0" y="0"/>
           <wp:positionH relativeFrom="column">
             <wp:posOffset>0</wp:posOffset>

</xml_diff>

<commit_message>
ahora en el informe aparece el numero correcto de paginas totales, pero hace que la generacion del informe sea mucho mas lenta
</commit_message>
<xml_diff>
--- a/app/templates/template_1.docx
+++ b/app/templates/template_1.docx
@@ -2960,7 +2960,9 @@
         </w:rPr>
       </w:pPr>
       <w:r>
-        <w:rPr/>
+        <w:rPr>
+          <w:b/>
+        </w:rPr>
       </w:r>
     </w:p>
     <w:p>
@@ -9176,8 +9178,24 @@
       <w:t xml:space="preserve"> de </w:t>
     </w:r>
     <w:r>
-      <w:rPr/>
-      <w:t>10</w:t>
+      <w:rPr>
+        <w:rFonts w:eastAsia="Arial" w:cs="Arial"/>
+        <w:b w:val="false"/>
+        <w:i w:val="false"/>
+        <w:caps w:val="false"/>
+        <w:smallCaps w:val="false"/>
+        <w:strike w:val="false"/>
+        <w:dstrike w:val="false"/>
+        <w:color w:val="000000"/>
+        <w:position w:val="0"/>
+        <w:sz w:val="16"/>
+        <w:sz w:val="16"/>
+        <w:szCs w:val="16"/>
+        <w:u w:val="none"/>
+        <w:shd w:fill="auto" w:val="clear"/>
+        <w:vertAlign w:val="baseline"/>
+      </w:rPr>
+      <w:t>{{number_of_pages}}</w:t>
     </w:r>
   </w:p>
   <w:p>
@@ -9230,7 +9248,7 @@
         <w:color w:val="366091"/>
       </w:rPr>
       <w:drawing>
-        <wp:anchor behindDoc="1" distT="0" distB="0" distL="114300" distR="114300" simplePos="0" locked="0" layoutInCell="0" allowOverlap="1" relativeHeight="19">
+        <wp:anchor behindDoc="0" distT="0" distB="0" distL="114300" distR="114300" simplePos="0" locked="0" layoutInCell="0" allowOverlap="1" relativeHeight="17">
           <wp:simplePos x="0" y="0"/>
           <wp:positionH relativeFrom="column">
             <wp:posOffset>0</wp:posOffset>

</xml_diff>

<commit_message>
se añaden normas de referencia segun grupo al informe
</commit_message>
<xml_diff>
--- a/app/templates/template_1.docx
+++ b/app/templates/template_1.docx
@@ -3307,7 +3307,7 @@
               <w:rPr>
                 <w:sz w:val="20"/>
                 <w:szCs w:val="20"/>
-                <w:highlight w:val="yellow"/>
+                <w:shd w:fill="auto" w:val="clear"/>
               </w:rPr>
               <w:t>NCh. 2840_2018</w:t>
             </w:r>
@@ -3316,8 +3316,17 @@
                 <w:sz w:val="20"/>
                 <w:szCs w:val="20"/>
               </w:rPr>
-              <w:t xml:space="preserve"> Normas de referencia: NCh. 3395/1 :2016 y NCh. 440/2 :2001</w:t>
-            </w:r>
+              <w:t xml:space="preserve"> Normas de referencia </w:t>
+            </w:r>
+            <w:bookmarkStart w:id="1" w:name="__DdeLink__1295_2919113871"/>
+            <w:r>
+              <w:rPr>
+                <w:sz w:val="20"/>
+                <w:szCs w:val="20"/>
+              </w:rPr>
+              <w:t>{{normas_de_referencia}}</w:t>
+            </w:r>
+            <w:bookmarkEnd w:id="1"/>
           </w:p>
         </w:tc>
         <w:tc>
@@ -5673,8 +5682,8 @@
                 <w:shd w:fill="auto" w:val="clear"/>
               </w:rPr>
             </w:pPr>
-            <w:bookmarkStart w:id="1" w:name="_heading=h.30j0zll"/>
-            <w:bookmarkEnd w:id="1"/>
+            <w:bookmarkStart w:id="2" w:name="_heading=h.30j0zll"/>
+            <w:bookmarkEnd w:id="2"/>
             <w:r>
               <w:rPr>
                 <w:rFonts w:eastAsia="Calibri" w:cs="Calibri" w:ascii="Calibri" w:hAnsi="Calibri"/>
@@ -9035,8 +9044,8 @@
         <w:vertAlign w:val="baseline"/>
       </w:rPr>
     </w:pPr>
-    <w:bookmarkStart w:id="2" w:name="_heading=h.2et92p0"/>
-    <w:bookmarkEnd w:id="2"/>
+    <w:bookmarkStart w:id="3" w:name="_heading=h.2et92p0"/>
+    <w:bookmarkEnd w:id="3"/>
     <w:r>
       <w:rPr>
         <w:rFonts w:eastAsia="Arial" w:cs="Arial"/>
@@ -9175,27 +9184,7 @@
         <w:shd w:fill="auto" w:val="clear"/>
         <w:vertAlign w:val="baseline"/>
       </w:rPr>
-      <w:t xml:space="preserve"> de </w:t>
-    </w:r>
-    <w:r>
-      <w:rPr>
-        <w:rFonts w:eastAsia="Arial" w:cs="Arial"/>
-        <w:b w:val="false"/>
-        <w:i w:val="false"/>
-        <w:caps w:val="false"/>
-        <w:smallCaps w:val="false"/>
-        <w:strike w:val="false"/>
-        <w:dstrike w:val="false"/>
-        <w:color w:val="000000"/>
-        <w:position w:val="0"/>
-        <w:sz w:val="16"/>
-        <w:sz w:val="16"/>
-        <w:szCs w:val="16"/>
-        <w:u w:val="none"/>
-        <w:shd w:fill="auto" w:val="clear"/>
-        <w:vertAlign w:val="baseline"/>
-      </w:rPr>
-      <w:t>{{number_of_pages}}</w:t>
+      <w:t xml:space="preserve"> de {{number_of_pages}}</w:t>
     </w:r>
   </w:p>
   <w:p>
@@ -9248,7 +9237,7 @@
         <w:color w:val="366091"/>
       </w:rPr>
       <w:drawing>
-        <wp:anchor behindDoc="0" distT="0" distB="0" distL="114300" distR="114300" simplePos="0" locked="0" layoutInCell="0" allowOverlap="1" relativeHeight="17">
+        <wp:anchor behindDoc="1" distT="0" distB="0" distL="114300" distR="114300" simplePos="0" locked="0" layoutInCell="0" allowOverlap="1" relativeHeight="19">
           <wp:simplePos x="0" y="0"/>
           <wp:positionH relativeFrom="column">
             <wp:posOffset>0</wp:posOffset>

</xml_diff>

<commit_message>
se arregla numero de paginas total del footer, tambien  algunos formateos de texto
</commit_message>
<xml_diff>
--- a/app/templates/template_1.docx
+++ b/app/templates/template_1.docx
@@ -9184,7 +9184,107 @@
         <w:shd w:fill="auto" w:val="clear"/>
         <w:vertAlign w:val="baseline"/>
       </w:rPr>
-      <w:t xml:space="preserve"> de {{number_of_pages}}</w:t>
+      <w:t xml:space="preserve"> de </w:t>
+    </w:r>
+    <w:r>
+      <w:rPr>
+        <w:rFonts w:eastAsia="Arial" w:cs="Arial"/>
+        <w:b w:val="false"/>
+        <w:i w:val="false"/>
+        <w:caps w:val="false"/>
+        <w:smallCaps w:val="false"/>
+        <w:strike w:val="false"/>
+        <w:dstrike w:val="false"/>
+        <w:color w:val="000000"/>
+        <w:position w:val="0"/>
+        <w:sz w:val="16"/>
+        <w:sz w:val="16"/>
+        <w:szCs w:val="16"/>
+        <w:u w:val="none"/>
+        <w:shd w:fill="auto" w:val="clear"/>
+        <w:vertAlign w:val="baseline"/>
+      </w:rPr>
+      <w:fldChar w:fldCharType="begin"/>
+    </w:r>
+    <w:r>
+      <w:rPr>
+        <w:smallCaps w:val="false"/>
+        <w:caps w:val="false"/>
+        <w:dstrike w:val="false"/>
+        <w:strike w:val="false"/>
+        <w:vertAlign w:val="baseline"/>
+        <w:position w:val="0"/>
+        <w:sz w:val="16"/>
+        <w:sz w:val="16"/>
+        <w:i w:val="false"/>
+        <w:u w:val="none"/>
+        <w:b w:val="false"/>
+        <w:shd w:fill="auto" w:val="clear"/>
+        <w:szCs w:val="16"/>
+        <w:rFonts w:eastAsia="Arial" w:cs="Arial"/>
+        <w:color w:val="000000"/>
+      </w:rPr>
+      <w:instrText xml:space="preserve"> NUMPAGES </w:instrText>
+    </w:r>
+    <w:r>
+      <w:rPr>
+        <w:smallCaps w:val="false"/>
+        <w:caps w:val="false"/>
+        <w:dstrike w:val="false"/>
+        <w:strike w:val="false"/>
+        <w:vertAlign w:val="baseline"/>
+        <w:position w:val="0"/>
+        <w:sz w:val="16"/>
+        <w:sz w:val="16"/>
+        <w:i w:val="false"/>
+        <w:u w:val="none"/>
+        <w:b w:val="false"/>
+        <w:shd w:fill="auto" w:val="clear"/>
+        <w:szCs w:val="16"/>
+        <w:rFonts w:eastAsia="Arial" w:cs="Arial"/>
+        <w:color w:val="000000"/>
+      </w:rPr>
+      <w:fldChar w:fldCharType="separate"/>
+    </w:r>
+    <w:r>
+      <w:rPr>
+        <w:smallCaps w:val="false"/>
+        <w:caps w:val="false"/>
+        <w:dstrike w:val="false"/>
+        <w:strike w:val="false"/>
+        <w:vertAlign w:val="baseline"/>
+        <w:position w:val="0"/>
+        <w:sz w:val="16"/>
+        <w:sz w:val="16"/>
+        <w:i w:val="false"/>
+        <w:u w:val="none"/>
+        <w:b w:val="false"/>
+        <w:shd w:fill="auto" w:val="clear"/>
+        <w:szCs w:val="16"/>
+        <w:rFonts w:eastAsia="Arial" w:cs="Arial"/>
+        <w:color w:val="000000"/>
+      </w:rPr>
+      <w:t>8</w:t>
+    </w:r>
+    <w:r>
+      <w:rPr>
+        <w:smallCaps w:val="false"/>
+        <w:caps w:val="false"/>
+        <w:dstrike w:val="false"/>
+        <w:strike w:val="false"/>
+        <w:vertAlign w:val="baseline"/>
+        <w:position w:val="0"/>
+        <w:sz w:val="16"/>
+        <w:sz w:val="16"/>
+        <w:i w:val="false"/>
+        <w:u w:val="none"/>
+        <w:b w:val="false"/>
+        <w:shd w:fill="auto" w:val="clear"/>
+        <w:szCs w:val="16"/>
+        <w:rFonts w:eastAsia="Arial" w:cs="Arial"/>
+        <w:color w:val="000000"/>
+      </w:rPr>
+      <w:fldChar w:fldCharType="end"/>
     </w:r>
   </w:p>
   <w:p>
@@ -9237,7 +9337,7 @@
         <w:color w:val="366091"/>
       </w:rPr>
       <w:drawing>
-        <wp:anchor behindDoc="1" distT="0" distB="0" distL="114300" distR="114300" simplePos="0" locked="0" layoutInCell="0" allowOverlap="1" relativeHeight="19">
+        <wp:anchor behindDoc="0" distT="0" distB="0" distL="114300" distR="114300" simplePos="0" locked="0" layoutInCell="0" allowOverlap="1" relativeHeight="17">
           <wp:simplePos x="0" y="0"/>
           <wp:positionH relativeFrom="column">
             <wp:posOffset>0</wp:posOffset>

</xml_diff>

<commit_message>
solucion de error en informe
</commit_message>
<xml_diff>
--- a/app/templates/template_1.docx
+++ b/app/templates/template_1.docx
@@ -2963,6 +2963,55 @@
         <w:rPr>
           <w:b/>
         </w:rPr>
+      </w:r>
+    </w:p>
+    <w:p>
+      <w:pPr>
+        <w:pStyle w:val="LOnormal"/>
+        <w:spacing w:lineRule="auto" w:line="240" w:before="0" w:after="0"/>
+        <w:ind w:hanging="0"/>
+        <w:jc w:val="left"/>
+        <w:rPr>
+          <w:b/>
+          <w:b/>
+        </w:rPr>
+      </w:pPr>
+      <w:r>
+        <w:rPr>
+          <w:b/>
+        </w:rPr>
+      </w:r>
+    </w:p>
+    <w:p>
+      <w:pPr>
+        <w:pStyle w:val="LOnormal"/>
+        <w:spacing w:lineRule="auto" w:line="240" w:before="0" w:after="0"/>
+        <w:ind w:hanging="0"/>
+        <w:jc w:val="left"/>
+        <w:rPr>
+          <w:b/>
+          <w:b/>
+        </w:rPr>
+      </w:pPr>
+      <w:r>
+        <w:rPr>
+          <w:b/>
+        </w:rPr>
+      </w:r>
+    </w:p>
+    <w:p>
+      <w:pPr>
+        <w:pStyle w:val="LOnormal"/>
+        <w:spacing w:lineRule="auto" w:line="240" w:before="0" w:after="0"/>
+        <w:ind w:hanging="0"/>
+        <w:jc w:val="left"/>
+        <w:rPr>
+          <w:b/>
+          <w:b/>
+        </w:rPr>
+      </w:pPr>
+      <w:r>
+        <w:rPr/>
       </w:r>
     </w:p>
     <w:p>

</xml_diff>

<commit_message>
cambio del formato de informes por el actual de ascensores, avance en intento de utilizar firmas
</commit_message>
<xml_diff>
--- a/app/templates/template_1.docx
+++ b/app/templates/template_1.docx
@@ -69,12 +69,7 @@
         </w:rPr>
       </w:pPr>
       <w:r>
-        <w:rPr>
-          <w:b/>
-          <w:sz w:val="24"/>
-          <w:szCs w:val="24"/>
-        </w:rPr>
-        <w:t>N° {{XXX}}-{{MM}}-{{XX}}</w:t>
+        <w:rPr/>
       </w:r>
     </w:p>
     <w:p>
@@ -190,7 +185,7 @@
                 <w:sz w:val="20"/>
                 <w:szCs w:val="20"/>
               </w:rPr>
-              <w:t>Nombre: {{principal_name}}</w:t>
+              <w:t xml:space="preserve">Nombre: </w:t>
             </w:r>
           </w:p>
           <w:p>
@@ -216,15 +211,6 @@
               </w:rPr>
               <w:t xml:space="preserve">Razón Social: </w:t>
             </w:r>
-            <w:r>
-              <w:rPr>
-                <w:b/>
-                <w:color w:val="000000"/>
-                <w:sz w:val="20"/>
-                <w:szCs w:val="20"/>
-              </w:rPr>
-              <w:t>{{principal_business_name}}</w:t>
-            </w:r>
           </w:p>
           <w:p>
             <w:pPr>
@@ -244,7 +230,7 @@
                 <w:sz w:val="20"/>
                 <w:szCs w:val="20"/>
               </w:rPr>
-              <w:t>RUT: {{principal_rut}}</w:t>
+              <w:t xml:space="preserve">RUT: </w:t>
             </w:r>
           </w:p>
         </w:tc>
@@ -276,7 +262,7 @@
                 <w:sz w:val="20"/>
                 <w:szCs w:val="20"/>
               </w:rPr>
-              <w:t>Dirección: {{inspection_place}}</w:t>
+              <w:t xml:space="preserve">Dirección: </w:t>
             </w:r>
           </w:p>
           <w:p>
@@ -297,7 +283,7 @@
                 <w:sz w:val="20"/>
                 <w:szCs w:val="20"/>
               </w:rPr>
-              <w:t>Email: {{principal_email}}                                                Teléfono: {{principal_phone}}</w:t>
+              <w:t>Email:                                               Teléfono: {</w:t>
             </w:r>
           </w:p>
           <w:p>
@@ -318,7 +304,7 @@
                 <w:sz w:val="20"/>
                 <w:szCs w:val="20"/>
               </w:rPr>
-              <w:t>Nombre persona contacto: {{principal_contact_name}}</w:t>
+              <w:t xml:space="preserve">Nombre persona contacto: </w:t>
             </w:r>
           </w:p>
           <w:p>
@@ -339,7 +325,7 @@
                 <w:sz w:val="20"/>
                 <w:szCs w:val="20"/>
               </w:rPr>
-              <w:t xml:space="preserve">Email:  {{principal_contact_email}}                             </w:t>
+              <w:t xml:space="preserve">Email:                           </w:t>
             </w:r>
             <w:r>
               <w:rPr>
@@ -356,7 +342,7 @@
                 <w:sz w:val="20"/>
                 <w:szCs w:val="20"/>
               </w:rPr>
-              <w:t xml:space="preserve">  Teléfono: {{principal_cellphone}}</w:t>
+              <w:t xml:space="preserve">  Teléfono: </w:t>
             </w:r>
           </w:p>
         </w:tc>
@@ -469,19 +455,25 @@
               <w:ind w:hanging="0"/>
               <w:jc w:val="left"/>
               <w:rPr>
-                <w:rFonts w:ascii="Calibri" w:hAnsi="Calibri" w:eastAsia="Calibri" w:cs="Calibri"/>
-                <w:b/>
-                <w:b/>
-              </w:rPr>
-            </w:pPr>
-            <w:r>
-              <w:rPr>
-                <w:rFonts w:eastAsia="Calibri" w:cs="Calibri" w:ascii="Calibri" w:hAnsi="Calibri"/>
-                <w:b/>
+                <w:b w:val="false"/>
+                <w:b w:val="false"/>
+                <w:bCs w:val="false"/>
+                <w:i w:val="false"/>
+                <w:i w:val="false"/>
+                <w:iCs w:val="false"/>
+              </w:rPr>
+            </w:pPr>
+            <w:r>
+              <w:rPr>
+                <w:rFonts w:eastAsia="Calibri" w:cs="Calibri" w:ascii="Calibri" w:hAnsi="Calibri"/>
+                <w:b w:val="false"/>
+                <w:bCs w:val="false"/>
+                <w:i w:val="false"/>
+                <w:iCs w:val="false"/>
                 <w:sz w:val="20"/>
                 <w:szCs w:val="20"/>
               </w:rPr>
-              <w:t>Lugar de Inspección: {{inspection_place}}</w:t>
+              <w:t xml:space="preserve">Lugar de Inspección: </w:t>
             </w:r>
           </w:p>
         </w:tc>
@@ -505,19 +497,25 @@
               <w:ind w:right="-250" w:hanging="0"/>
               <w:jc w:val="left"/>
               <w:rPr>
-                <w:rFonts w:ascii="Calibri" w:hAnsi="Calibri" w:eastAsia="Calibri" w:cs="Calibri"/>
-                <w:b/>
-                <w:b/>
-              </w:rPr>
-            </w:pPr>
-            <w:r>
-              <w:rPr>
-                <w:rFonts w:eastAsia="Calibri" w:cs="Calibri" w:ascii="Calibri" w:hAnsi="Calibri"/>
-                <w:b/>
+                <w:b w:val="false"/>
+                <w:b w:val="false"/>
+                <w:bCs w:val="false"/>
+                <w:i w:val="false"/>
+                <w:i w:val="false"/>
+                <w:iCs w:val="false"/>
+              </w:rPr>
+            </w:pPr>
+            <w:r>
+              <w:rPr>
+                <w:rFonts w:eastAsia="Calibri" w:cs="Calibri" w:ascii="Calibri" w:hAnsi="Calibri"/>
+                <w:b w:val="false"/>
+                <w:bCs w:val="false"/>
+                <w:i w:val="false"/>
+                <w:iCs w:val="false"/>
                 <w:sz w:val="20"/>
                 <w:szCs w:val="20"/>
               </w:rPr>
-              <w:t>Fecha(s) de Inspección: {{ins_date}}</w:t>
+              <w:t xml:space="preserve">Fecha(s) de Inspección: </w:t>
             </w:r>
           </w:p>
         </w:tc>
@@ -546,19 +544,25 @@
               <w:ind w:hanging="0"/>
               <w:jc w:val="left"/>
               <w:rPr>
-                <w:rFonts w:ascii="Calibri" w:hAnsi="Calibri" w:eastAsia="Calibri" w:cs="Calibri"/>
-                <w:b/>
-                <w:b/>
-              </w:rPr>
-            </w:pPr>
-            <w:r>
-              <w:rPr>
-                <w:rFonts w:eastAsia="Calibri" w:cs="Calibri" w:ascii="Calibri" w:hAnsi="Calibri"/>
-                <w:b/>
+                <w:b w:val="false"/>
+                <w:b w:val="false"/>
+                <w:bCs w:val="false"/>
+                <w:i w:val="false"/>
+                <w:i w:val="false"/>
+                <w:iCs w:val="false"/>
+              </w:rPr>
+            </w:pPr>
+            <w:r>
+              <w:rPr>
+                <w:rFonts w:eastAsia="Calibri" w:cs="Calibri" w:ascii="Calibri" w:hAnsi="Calibri"/>
+                <w:b w:val="false"/>
+                <w:bCs w:val="false"/>
+                <w:i w:val="false"/>
+                <w:iCs w:val="false"/>
                 <w:sz w:val="20"/>
                 <w:szCs w:val="20"/>
               </w:rPr>
-              <w:t>Nombre del Inspector: {{inspector}}</w:t>
+              <w:t xml:space="preserve">Nombre del Inspector: </w:t>
             </w:r>
           </w:p>
         </w:tc>
@@ -582,26 +586,32 @@
               <w:ind w:hanging="0"/>
               <w:jc w:val="left"/>
               <w:rPr>
-                <w:rFonts w:ascii="Calibri" w:hAnsi="Calibri" w:eastAsia="Calibri" w:cs="Calibri"/>
-                <w:b/>
-                <w:b/>
-              </w:rPr>
-            </w:pPr>
-            <w:r>
-              <w:rPr>
-                <w:rFonts w:eastAsia="Calibri" w:cs="Calibri" w:ascii="Calibri" w:hAnsi="Calibri"/>
-                <w:b/>
+                <w:b w:val="false"/>
+                <w:b w:val="false"/>
+                <w:bCs w:val="false"/>
+                <w:i w:val="false"/>
+                <w:i w:val="false"/>
+                <w:iCs w:val="false"/>
+              </w:rPr>
+            </w:pPr>
+            <w:r>
+              <w:rPr>
+                <w:rFonts w:eastAsia="Calibri" w:cs="Calibri" w:ascii="Calibri" w:hAnsi="Calibri"/>
+                <w:b w:val="false"/>
+                <w:bCs w:val="false"/>
+                <w:i w:val="false"/>
+                <w:iCs w:val="false"/>
                 <w:sz w:val="20"/>
                 <w:szCs w:val="20"/>
               </w:rPr>
-              <w:t>Nombre del Certificador: {{admin}}</w:t>
+              <w:t>Nombre del Certificador:</w:t>
             </w:r>
           </w:p>
         </w:tc>
       </w:tr>
       <w:tr>
         <w:trPr>
-          <w:trHeight w:val="413" w:hRule="atLeast"/>
+          <w:trHeight w:val="565" w:hRule="atLeast"/>
         </w:trPr>
         <w:tc>
           <w:tcPr>
@@ -623,19 +633,25 @@
               <w:ind w:hanging="0"/>
               <w:jc w:val="left"/>
               <w:rPr>
-                <w:rFonts w:ascii="Calibri" w:hAnsi="Calibri" w:eastAsia="Calibri" w:cs="Calibri"/>
-                <w:b/>
-                <w:b/>
-              </w:rPr>
-            </w:pPr>
-            <w:r>
-              <w:rPr>
-                <w:rFonts w:eastAsia="Calibri" w:cs="Calibri" w:ascii="Calibri" w:hAnsi="Calibri"/>
-                <w:b/>
+                <w:b w:val="false"/>
+                <w:b w:val="false"/>
+                <w:bCs w:val="false"/>
+                <w:i w:val="false"/>
+                <w:i w:val="false"/>
+                <w:iCs w:val="false"/>
+              </w:rPr>
+            </w:pPr>
+            <w:r>
+              <w:rPr>
+                <w:rFonts w:eastAsia="Calibri" w:cs="Calibri" w:ascii="Calibri" w:hAnsi="Calibri"/>
+                <w:b w:val="false"/>
+                <w:bCs w:val="false"/>
+                <w:i w:val="false"/>
+                <w:iCs w:val="false"/>
                 <w:sz w:val="20"/>
                 <w:szCs w:val="20"/>
               </w:rPr>
-              <w:t>Fecha de emisión del Informe: {{inf_date}}</w:t>
+              <w:t xml:space="preserve">Fecha de emisión del Informe: </w:t>
             </w:r>
           </w:p>
         </w:tc>
@@ -659,19 +675,25 @@
               <w:ind w:hanging="0"/>
               <w:jc w:val="left"/>
               <w:rPr>
-                <w:rFonts w:ascii="Calibri" w:hAnsi="Calibri" w:eastAsia="Calibri" w:cs="Calibri"/>
-                <w:b/>
-                <w:b/>
-              </w:rPr>
-            </w:pPr>
-            <w:r>
-              <w:rPr>
-                <w:rFonts w:eastAsia="Calibri" w:cs="Calibri" w:ascii="Calibri" w:hAnsi="Calibri"/>
-                <w:b/>
+                <w:b w:val="false"/>
+                <w:b w:val="false"/>
+                <w:bCs w:val="false"/>
+                <w:i w:val="false"/>
+                <w:i w:val="false"/>
+                <w:iCs w:val="false"/>
+              </w:rPr>
+            </w:pPr>
+            <w:r>
+              <w:rPr>
+                <w:rFonts w:eastAsia="Calibri" w:cs="Calibri" w:ascii="Calibri" w:hAnsi="Calibri"/>
+                <w:b w:val="false"/>
+                <w:bCs w:val="false"/>
+                <w:i w:val="false"/>
+                <w:iCs w:val="false"/>
                 <w:sz w:val="20"/>
                 <w:szCs w:val="20"/>
               </w:rPr>
-              <w:t>Periodo de validez del Informe: {{inspection_validation}}</w:t>
+              <w:t xml:space="preserve">Periodo de validez del Informe: </w:t>
             </w:r>
           </w:p>
         </w:tc>
@@ -701,15 +723,21 @@
               <w:ind w:hanging="0"/>
               <w:jc w:val="left"/>
               <w:rPr>
-                <w:rFonts w:ascii="Calibri" w:hAnsi="Calibri" w:eastAsia="Calibri" w:cs="Calibri"/>
-                <w:b/>
-                <w:b/>
-              </w:rPr>
-            </w:pPr>
-            <w:r>
-              <w:rPr>
-                <w:rFonts w:eastAsia="Calibri" w:cs="Calibri" w:ascii="Calibri" w:hAnsi="Calibri"/>
-                <w:b/>
+                <w:b w:val="false"/>
+                <w:b w:val="false"/>
+                <w:bCs w:val="false"/>
+                <w:i w:val="false"/>
+                <w:i w:val="false"/>
+                <w:iCs w:val="false"/>
+              </w:rPr>
+            </w:pPr>
+            <w:r>
+              <w:rPr>
+                <w:rFonts w:eastAsia="Calibri" w:cs="Calibri" w:ascii="Calibri" w:hAnsi="Calibri"/>
+                <w:b w:val="false"/>
+                <w:bCs w:val="false"/>
+                <w:i w:val="false"/>
+                <w:iCs w:val="false"/>
                 <w:sz w:val="20"/>
                 <w:szCs w:val="20"/>
               </w:rPr>
@@ -724,293 +752,17 @@
               <w:ind w:hanging="0"/>
               <w:jc w:val="left"/>
               <w:rPr>
-                <w:rFonts w:ascii="Calibri" w:hAnsi="Calibri" w:eastAsia="Calibri" w:cs="Calibri"/>
-                <w:b/>
-                <w:b/>
-              </w:rPr>
-            </w:pPr>
-            <w:r>
-              <w:rPr>
-                <w:rFonts w:eastAsia="Calibri" w:cs="Calibri" w:ascii="Calibri" w:hAnsi="Calibri"/>
-                <w:b/>
                 <w:sz w:val="20"/>
                 <w:szCs w:val="20"/>
               </w:rPr>
-              <w:t>NO</w:t>
-            </w:r>
-            <w:r>
-              <w:rPr>
-                <w:sz w:val="20"/>
-                <w:szCs w:val="20"/>
-              </w:rPr>
-              <w:t xml:space="preserve"> </w:t>
-            </w:r>
-            <w:r>
-              <w:rPr>
-                <w:sz w:val="20"/>
-                <w:szCs w:val="20"/>
-              </w:rPr>
-              <mc:AlternateContent>
-                <mc:Choice Requires="wps">
-                  <w:drawing>
-                    <wp:inline distT="0" distB="0" distL="0" distR="0">
-                      <wp:extent cx="173990" cy="184150"/>
-                      <wp:effectExtent l="0" t="0" r="0" b="0"/>
-                      <wp:docPr id="1" name="Shape1"/>
-                      <a:graphic xmlns:a="http://schemas.openxmlformats.org/drawingml/2006/main">
-                        <a:graphicData uri="http://schemas.microsoft.com/office/word/2010/wordprocessingShape">
-                          <wps:wsp>
-                            <wps:cNvSpPr/>
-                            <wps:spPr>
-                              <a:xfrm>
-                                <a:off x="0" y="0"/>
-                                <a:ext cx="173880" cy="184320"/>
-                              </a:xfrm>
-                              <a:prstGeom prst="rect">
-                                <a:avLst/>
-                              </a:prstGeom>
-                              <a:solidFill>
-                                <a:srgbClr val="999999"/>
-                              </a:solidFill>
-                              <a:ln w="36700">
-                                <a:solidFill>
-                                  <a:srgbClr val="000000"/>
-                                </a:solidFill>
-                                <a:round/>
-                              </a:ln>
-                            </wps:spPr>
-                            <wps:style>
-                              <a:lnRef idx="0"/>
-                              <a:fillRef idx="0"/>
-                              <a:effectRef idx="0"/>
-                              <a:fontRef idx="minor"/>
-                            </wps:style>
-                            <wps:txbx>
-                              <w:txbxContent>
-                                <w:p>
-                                  <w:pPr>
-                                    <w:pStyle w:val="FrameContents"/>
-                                    <w:widowControl w:val="false"/>
-                                    <w:spacing w:lineRule="exact" w:line="240" w:before="0" w:after="0"/>
-                                    <w:ind w:left="0" w:right="0" w:hanging="0"/>
-                                    <w:jc w:val="left"/>
-                                    <w:rPr/>
-                                  </w:pPr>
-                                  <w:r>
-                                    <w:rPr>
-                                      <w:rFonts w:eastAsia="Times New Roman" w:cs="Times New Roman" w:ascii="Times New Roman" w:hAnsi="Times New Roman"/>
-                                      <w:b w:val="false"/>
-                                      <w:i w:val="false"/>
-                                      <w:caps w:val="false"/>
-                                      <w:smallCaps w:val="false"/>
-                                      <w:strike w:val="false"/>
-                                      <w:dstrike w:val="false"/>
-                                      <w:color w:val="000000"/>
-                                      <w:position w:val="0"/>
-                                      <w:sz w:val="20"/>
-                                      <w:sz w:val="20"/>
-                                      <w:vertAlign w:val="baseline"/>
-                                    </w:rPr>
-                                    <w:t>{{cert_no}}</w:t>
-                                  </w:r>
-                                </w:p>
-                              </w:txbxContent>
-                            </wps:txbx>
-                            <wps:bodyPr lIns="18360" rIns="18360" tIns="18360" bIns="18360" anchor="t">
-                              <a:noAutofit/>
-                            </wps:bodyPr>
-                          </wps:wsp>
-                        </a:graphicData>
-                      </a:graphic>
-                    </wp:inline>
-                  </w:drawing>
-                </mc:Choice>
-                <mc:Fallback>
-                  <w:pict>
-                    <v:rect id="shape_0" ID="Shape1" path="m0,0l-2147483645,0l-2147483645,-2147483646l0,-2147483646xe" fillcolor="#999999" stroked="t" o:allowincell="f" style="position:absolute;margin-left:0pt;margin-top:-14.55pt;width:13.65pt;height:14.45pt;mso-wrap-style:square;v-text-anchor:top;mso-position-vertical:top">
-                      <v:fill o:detectmouseclick="t" type="solid" color2="#666666"/>
-                      <v:stroke color="black" weight="36720" joinstyle="round" endcap="flat"/>
-                      <v:textbox>
-                        <w:txbxContent>
-                          <w:p>
-                            <w:pPr>
-                              <w:pStyle w:val="FrameContents"/>
-                              <w:widowControl w:val="false"/>
-                              <w:spacing w:lineRule="exact" w:line="240" w:before="0" w:after="0"/>
-                              <w:ind w:left="0" w:right="0" w:hanging="0"/>
-                              <w:jc w:val="left"/>
-                              <w:rPr/>
-                            </w:pPr>
-                            <w:r>
-                              <w:rPr>
-                                <w:rFonts w:eastAsia="Times New Roman" w:cs="Times New Roman" w:ascii="Times New Roman" w:hAnsi="Times New Roman"/>
-                                <w:b w:val="false"/>
-                                <w:i w:val="false"/>
-                                <w:caps w:val="false"/>
-                                <w:smallCaps w:val="false"/>
-                                <w:strike w:val="false"/>
-                                <w:dstrike w:val="false"/>
-                                <w:color w:val="000000"/>
-                                <w:position w:val="0"/>
-                                <w:sz w:val="20"/>
-                                <w:sz w:val="20"/>
-                                <w:vertAlign w:val="baseline"/>
-                              </w:rPr>
-                              <w:t>{{cert_no}}</w:t>
-                            </w:r>
-                          </w:p>
-                        </w:txbxContent>
-                      </v:textbox>
-                      <w10:wrap type="square"/>
-                    </v:rect>
-                  </w:pict>
-                </mc:Fallback>
-              </mc:AlternateContent>
-            </w:r>
-            <w:r>
-              <w:rPr>
-                <w:sz w:val="20"/>
-                <w:szCs w:val="20"/>
-              </w:rPr>
-              <w:t xml:space="preserve"> </w:t>
-            </w:r>
-            <w:r>
-              <w:rPr>
-                <w:rFonts w:eastAsia="Calibri" w:cs="Calibri" w:ascii="Calibri" w:hAnsi="Calibri"/>
-                <w:b/>
-                <w:sz w:val="20"/>
-                <w:szCs w:val="20"/>
-              </w:rPr>
-              <w:t xml:space="preserve">SI </w:t>
-            </w:r>
-            <w:r>
-              <w:rPr>
-                <w:sz w:val="20"/>
-                <w:szCs w:val="20"/>
-              </w:rPr>
-              <w:t xml:space="preserve"> </w:t>
-            </w:r>
-            <w:r>
-              <w:rPr>
-                <w:sz w:val="20"/>
-                <w:szCs w:val="20"/>
-              </w:rPr>
-              <mc:AlternateContent>
-                <mc:Choice Requires="wps">
-                  <w:drawing>
-                    <wp:inline distT="0" distB="0" distL="0" distR="0">
-                      <wp:extent cx="190500" cy="184785"/>
-                      <wp:effectExtent l="0" t="0" r="0" b="0"/>
-                      <wp:docPr id="3" name="Shape2"/>
-                      <a:graphic xmlns:a="http://schemas.openxmlformats.org/drawingml/2006/main">
-                        <a:graphicData uri="http://schemas.microsoft.com/office/word/2010/wordprocessingShape">
-                          <wps:wsp>
-                            <wps:cNvSpPr/>
-                            <wps:spPr>
-                              <a:xfrm>
-                                <a:off x="0" y="0"/>
-                                <a:ext cx="190440" cy="184680"/>
-                              </a:xfrm>
-                              <a:prstGeom prst="rect">
-                                <a:avLst/>
-                              </a:prstGeom>
-                              <a:solidFill>
-                                <a:srgbClr val="999999"/>
-                              </a:solidFill>
-                              <a:ln w="36700">
-                                <a:solidFill>
-                                  <a:srgbClr val="000000"/>
-                                </a:solidFill>
-                                <a:round/>
-                              </a:ln>
-                            </wps:spPr>
-                            <wps:style>
-                              <a:lnRef idx="0"/>
-                              <a:fillRef idx="0"/>
-                              <a:effectRef idx="0"/>
-                              <a:fontRef idx="minor"/>
-                            </wps:style>
-                            <wps:txbx>
-                              <w:txbxContent>
-                                <w:p>
-                                  <w:pPr>
-                                    <w:pStyle w:val="FrameContents"/>
-                                    <w:widowControl w:val="false"/>
-                                    <w:spacing w:lineRule="exact" w:line="240" w:before="0" w:after="0"/>
-                                    <w:ind w:left="0" w:right="0" w:hanging="0"/>
-                                    <w:jc w:val="left"/>
-                                    <w:rPr/>
-                                  </w:pPr>
-                                  <w:r>
-                                    <w:rPr>
-                                      <w:rFonts w:eastAsia="Times New Roman" w:cs="Times New Roman" w:ascii="Times New Roman" w:hAnsi="Times New Roman"/>
-                                      <w:b w:val="false"/>
-                                      <w:i w:val="false"/>
-                                      <w:caps w:val="false"/>
-                                      <w:smallCaps w:val="false"/>
-                                      <w:strike w:val="false"/>
-                                      <w:dstrike w:val="false"/>
-                                      <w:color w:val="000000"/>
-                                      <w:position w:val="0"/>
-                                      <w:sz w:val="20"/>
-                                      <w:sz w:val="20"/>
-                                      <w:vertAlign w:val="baseline"/>
-                                    </w:rPr>
-                                    <w:t>{{cert_si}}</w:t>
-                                  </w:r>
-                                </w:p>
-                              </w:txbxContent>
-                            </wps:txbx>
-                            <wps:bodyPr lIns="18360" rIns="18360" tIns="18360" bIns="18360" anchor="t">
-                              <a:noAutofit/>
-                            </wps:bodyPr>
-                          </wps:wsp>
-                        </a:graphicData>
-                      </a:graphic>
-                    </wp:inline>
-                  </w:drawing>
-                </mc:Choice>
-                <mc:Fallback>
-                  <w:pict>
-                    <v:rect id="shape_0" ID="Shape2" path="m0,0l-2147483645,0l-2147483645,-2147483646l0,-2147483646xe" fillcolor="#999999" stroked="t" o:allowincell="f" style="position:absolute;margin-left:0pt;margin-top:-14.6pt;width:14.95pt;height:14.5pt;mso-wrap-style:square;v-text-anchor:top;mso-position-vertical:top">
-                      <v:fill o:detectmouseclick="t" type="solid" color2="#666666"/>
-                      <v:stroke color="black" weight="36720" joinstyle="round" endcap="flat"/>
-                      <v:textbox>
-                        <w:txbxContent>
-                          <w:p>
-                            <w:pPr>
-                              <w:pStyle w:val="FrameContents"/>
-                              <w:widowControl w:val="false"/>
-                              <w:spacing w:lineRule="exact" w:line="240" w:before="0" w:after="0"/>
-                              <w:ind w:left="0" w:right="0" w:hanging="0"/>
-                              <w:jc w:val="left"/>
-                              <w:rPr/>
-                            </w:pPr>
-                            <w:r>
-                              <w:rPr>
-                                <w:rFonts w:eastAsia="Times New Roman" w:cs="Times New Roman" w:ascii="Times New Roman" w:hAnsi="Times New Roman"/>
-                                <w:b w:val="false"/>
-                                <w:i w:val="false"/>
-                                <w:caps w:val="false"/>
-                                <w:smallCaps w:val="false"/>
-                                <w:strike w:val="false"/>
-                                <w:dstrike w:val="false"/>
-                                <w:color w:val="000000"/>
-                                <w:position w:val="0"/>
-                                <w:sz w:val="20"/>
-                                <w:sz w:val="20"/>
-                                <w:vertAlign w:val="baseline"/>
-                              </w:rPr>
-                              <w:t>{{cert_si}}</w:t>
-                            </w:r>
-                          </w:p>
-                        </w:txbxContent>
-                      </v:textbox>
-                      <w10:wrap type="square"/>
-                    </v:rect>
-                  </w:pict>
-                </mc:Fallback>
-              </mc:AlternateContent>
+            </w:pPr>
+            <w:r>
+              <w:rPr>
+                <w:b w:val="false"/>
+                <w:bCs w:val="false"/>
+                <w:i w:val="false"/>
+                <w:iCs w:val="false"/>
+              </w:rPr>
             </w:r>
           </w:p>
         </w:tc>
@@ -1034,19 +786,25 @@
               <w:ind w:hanging="0"/>
               <w:jc w:val="left"/>
               <w:rPr>
-                <w:rFonts w:ascii="Calibri" w:hAnsi="Calibri" w:eastAsia="Calibri" w:cs="Calibri"/>
-                <w:b/>
-                <w:b/>
-              </w:rPr>
-            </w:pPr>
-            <w:r>
-              <w:rPr>
-                <w:rFonts w:eastAsia="Calibri" w:cs="Calibri" w:ascii="Calibri" w:hAnsi="Calibri"/>
-                <w:b/>
+                <w:b w:val="false"/>
+                <w:b w:val="false"/>
+                <w:bCs w:val="false"/>
+                <w:i w:val="false"/>
+                <w:i w:val="false"/>
+                <w:iCs w:val="false"/>
+              </w:rPr>
+            </w:pPr>
+            <w:r>
+              <w:rPr>
+                <w:rFonts w:eastAsia="Calibri" w:cs="Calibri" w:ascii="Calibri" w:hAnsi="Calibri"/>
+                <w:b w:val="false"/>
+                <w:bCs w:val="false"/>
+                <w:i w:val="false"/>
+                <w:iCs w:val="false"/>
                 <w:sz w:val="20"/>
                 <w:szCs w:val="20"/>
               </w:rPr>
-              <w:t>N° de Instalación ID: {{instalation_number}}</w:t>
+              <w:t xml:space="preserve">N° de Instalación ID: </w:t>
             </w:r>
           </w:p>
         </w:tc>
@@ -1080,14 +838,21 @@
               <w:jc w:val="left"/>
               <w:rPr>
                 <w:rFonts w:ascii="Calibri" w:hAnsi="Calibri" w:eastAsia="Calibri" w:cs="Calibri"/>
-                <w:b/>
-                <w:b/>
-              </w:rPr>
-            </w:pPr>
-            <w:r>
-              <w:rPr>
-                <w:rFonts w:eastAsia="Calibri" w:cs="Calibri" w:ascii="Calibri" w:hAnsi="Calibri"/>
-                <w:b/>
+                <w:b w:val="false"/>
+                <w:b w:val="false"/>
+                <w:bCs w:val="false"/>
+                <w:i w:val="false"/>
+                <w:i w:val="false"/>
+                <w:iCs w:val="false"/>
+              </w:rPr>
+            </w:pPr>
+            <w:r>
+              <w:rPr>
+                <w:rFonts w:eastAsia="Calibri" w:cs="Calibri" w:ascii="Calibri" w:hAnsi="Calibri"/>
+                <w:b w:val="false"/>
+                <w:bCs w:val="false"/>
+                <w:i w:val="false"/>
+                <w:iCs w:val="false"/>
               </w:rPr>
             </w:r>
           </w:p>
@@ -1112,19 +877,25 @@
               <w:ind w:hanging="0"/>
               <w:jc w:val="left"/>
               <w:rPr>
-                <w:rFonts w:ascii="Calibri" w:hAnsi="Calibri" w:eastAsia="Calibri" w:cs="Calibri"/>
-                <w:b/>
-                <w:b/>
-              </w:rPr>
-            </w:pPr>
-            <w:r>
-              <w:rPr>
-                <w:rFonts w:eastAsia="Calibri" w:cs="Calibri" w:ascii="Calibri" w:hAnsi="Calibri"/>
-                <w:b/>
+                <w:b w:val="false"/>
+                <w:b w:val="false"/>
+                <w:bCs w:val="false"/>
+                <w:i w:val="false"/>
+                <w:i w:val="false"/>
+                <w:iCs w:val="false"/>
+              </w:rPr>
+            </w:pPr>
+            <w:r>
+              <w:rPr>
+                <w:rFonts w:eastAsia="Calibri" w:cs="Calibri" w:ascii="Calibri" w:hAnsi="Calibri"/>
+                <w:b w:val="false"/>
+                <w:bCs w:val="false"/>
+                <w:i w:val="false"/>
+                <w:iCs w:val="false"/>
                 <w:sz w:val="20"/>
                 <w:szCs w:val="20"/>
               </w:rPr>
-              <w:t>Certificado MINVU:{{certificado_minvu}}</w:t>
+              <w:t>Certificado MINVU:</w:t>
             </w:r>
           </w:p>
         </w:tc>
@@ -1148,17 +919,25 @@
               <w:ind w:hanging="0"/>
               <w:jc w:val="left"/>
               <w:rPr>
-                <w:rFonts w:ascii="Calibri" w:hAnsi="Calibri" w:eastAsia="Calibri" w:cs="Calibri"/>
-              </w:rPr>
-            </w:pPr>
-            <w:r>
-              <w:rPr>
-                <w:rFonts w:eastAsia="Calibri" w:cs="Calibri" w:ascii="Calibri" w:hAnsi="Calibri"/>
-                <w:b/>
+                <w:b w:val="false"/>
+                <w:b w:val="false"/>
+                <w:bCs w:val="false"/>
+                <w:i w:val="false"/>
+                <w:i w:val="false"/>
+                <w:iCs w:val="false"/>
+              </w:rPr>
+            </w:pPr>
+            <w:r>
+              <w:rPr>
+                <w:rFonts w:eastAsia="Calibri" w:cs="Calibri" w:ascii="Calibri" w:hAnsi="Calibri"/>
+                <w:b w:val="false"/>
+                <w:bCs w:val="false"/>
+                <w:i w:val="false"/>
+                <w:iCs w:val="false"/>
                 <w:sz w:val="20"/>
                 <w:szCs w:val="20"/>
               </w:rPr>
-              <w:t>Fecha: {{report_fecha}}</w:t>
+              <w:t xml:space="preserve">Fecha: </w:t>
             </w:r>
           </w:p>
         </w:tc>
@@ -1187,19 +966,25 @@
               <w:ind w:hanging="0"/>
               <w:jc w:val="left"/>
               <w:rPr>
-                <w:rFonts w:ascii="Calibri" w:hAnsi="Calibri" w:eastAsia="Calibri" w:cs="Calibri"/>
-                <w:b/>
-                <w:b/>
-              </w:rPr>
-            </w:pPr>
-            <w:r>
-              <w:rPr>
-                <w:rFonts w:eastAsia="Calibri" w:cs="Calibri" w:ascii="Calibri" w:hAnsi="Calibri"/>
-                <w:b/>
+                <w:b w:val="false"/>
+                <w:b w:val="false"/>
+                <w:bCs w:val="false"/>
+                <w:i w:val="false"/>
+                <w:i w:val="false"/>
+                <w:iCs w:val="false"/>
+              </w:rPr>
+            </w:pPr>
+            <w:r>
+              <w:rPr>
+                <w:rFonts w:eastAsia="Calibri" w:cs="Calibri" w:ascii="Calibri" w:hAnsi="Calibri"/>
+                <w:b w:val="false"/>
+                <w:bCs w:val="false"/>
+                <w:i w:val="false"/>
+                <w:iCs w:val="false"/>
                 <w:sz w:val="20"/>
                 <w:szCs w:val="20"/>
               </w:rPr>
-              <w:t>Empresa Certificadora Anterior: {{empresa_anterior}}</w:t>
+              <w:t xml:space="preserve">Empresa Certificadora Anterior: </w:t>
             </w:r>
           </w:p>
         </w:tc>
@@ -1223,19 +1008,25 @@
               <w:ind w:hanging="0"/>
               <w:jc w:val="left"/>
               <w:rPr>
-                <w:rFonts w:ascii="Calibri" w:hAnsi="Calibri" w:eastAsia="Calibri" w:cs="Calibri"/>
-                <w:b/>
-                <w:b/>
-              </w:rPr>
-            </w:pPr>
-            <w:r>
-              <w:rPr>
-                <w:rFonts w:eastAsia="Calibri" w:cs="Calibri" w:ascii="Calibri" w:hAnsi="Calibri"/>
-                <w:b/>
+                <w:b w:val="false"/>
+                <w:b w:val="false"/>
+                <w:bCs w:val="false"/>
+                <w:i w:val="false"/>
+                <w:i w:val="false"/>
+                <w:iCs w:val="false"/>
+              </w:rPr>
+            </w:pPr>
+            <w:r>
+              <w:rPr>
+                <w:rFonts w:eastAsia="Calibri" w:cs="Calibri" w:ascii="Calibri" w:hAnsi="Calibri"/>
+                <w:b w:val="false"/>
+                <w:bCs w:val="false"/>
+                <w:i w:val="false"/>
+                <w:iCs w:val="false"/>
                 <w:sz w:val="20"/>
                 <w:szCs w:val="20"/>
               </w:rPr>
-              <w:t>ROL:{{ea_rol}}</w:t>
+              <w:t>ROL:</w:t>
             </w:r>
           </w:p>
         </w:tc>
@@ -1259,19 +1050,25 @@
               <w:ind w:hanging="0"/>
               <w:jc w:val="left"/>
               <w:rPr>
-                <w:rFonts w:ascii="Calibri" w:hAnsi="Calibri" w:eastAsia="Calibri" w:cs="Calibri"/>
-                <w:b/>
-                <w:b/>
-              </w:rPr>
-            </w:pPr>
-            <w:r>
-              <w:rPr>
-                <w:rFonts w:eastAsia="Calibri" w:cs="Calibri" w:ascii="Calibri" w:hAnsi="Calibri"/>
-                <w:b/>
+                <w:b w:val="false"/>
+                <w:b w:val="false"/>
+                <w:bCs w:val="false"/>
+                <w:i w:val="false"/>
+                <w:i w:val="false"/>
+                <w:iCs w:val="false"/>
+              </w:rPr>
+            </w:pPr>
+            <w:r>
+              <w:rPr>
+                <w:rFonts w:eastAsia="Calibri" w:cs="Calibri" w:ascii="Calibri" w:hAnsi="Calibri"/>
+                <w:b w:val="false"/>
+                <w:bCs w:val="false"/>
+                <w:i w:val="false"/>
+                <w:iCs w:val="false"/>
                 <w:sz w:val="20"/>
                 <w:szCs w:val="20"/>
               </w:rPr>
-              <w:t>RUT: {{ea_rut}}</w:t>
+              <w:t xml:space="preserve">RUT: </w:t>
             </w:r>
           </w:p>
         </w:tc>
@@ -1300,15 +1097,21 @@
               <w:ind w:hanging="0"/>
               <w:jc w:val="left"/>
               <w:rPr>
-                <w:rFonts w:ascii="Calibri" w:hAnsi="Calibri" w:eastAsia="Calibri" w:cs="Calibri"/>
-                <w:b/>
-                <w:b/>
-              </w:rPr>
-            </w:pPr>
-            <w:r>
-              <w:rPr>
-                <w:rFonts w:eastAsia="Calibri" w:cs="Calibri" w:ascii="Calibri" w:hAnsi="Calibri"/>
-                <w:b/>
+                <w:b w:val="false"/>
+                <w:b w:val="false"/>
+                <w:bCs w:val="false"/>
+                <w:i w:val="false"/>
+                <w:i w:val="false"/>
+                <w:iCs w:val="false"/>
+              </w:rPr>
+            </w:pPr>
+            <w:r>
+              <w:rPr>
+                <w:rFonts w:eastAsia="Calibri" w:cs="Calibri" w:ascii="Calibri" w:hAnsi="Calibri"/>
+                <w:b w:val="false"/>
+                <w:bCs w:val="false"/>
+                <w:i w:val="false"/>
+                <w:iCs w:val="false"/>
                 <w:sz w:val="20"/>
                 <w:szCs w:val="20"/>
               </w:rPr>
@@ -1336,17 +1139,25 @@
               <w:ind w:hanging="0"/>
               <w:jc w:val="left"/>
               <w:rPr>
-                <w:rFonts w:ascii="Calibri" w:hAnsi="Calibri" w:eastAsia="Calibri" w:cs="Calibri"/>
-              </w:rPr>
-            </w:pPr>
-            <w:r>
-              <w:rPr>
-                <w:rFonts w:eastAsia="Calibri" w:cs="Calibri" w:ascii="Calibri" w:hAnsi="Calibri"/>
-                <w:b/>
+                <w:b w:val="false"/>
+                <w:b w:val="false"/>
+                <w:bCs w:val="false"/>
+                <w:i w:val="false"/>
+                <w:i w:val="false"/>
+                <w:iCs w:val="false"/>
+              </w:rPr>
+            </w:pPr>
+            <w:r>
+              <w:rPr>
+                <w:rFonts w:eastAsia="Calibri" w:cs="Calibri" w:ascii="Calibri" w:hAnsi="Calibri"/>
+                <w:b w:val="false"/>
+                <w:bCs w:val="false"/>
+                <w:i w:val="false"/>
+                <w:iCs w:val="false"/>
                 <w:sz w:val="20"/>
                 <w:szCs w:val="20"/>
               </w:rPr>
-              <w:t>ID: {{item_identificador}}</w:t>
+              <w:t xml:space="preserve">ID: </w:t>
             </w:r>
           </w:p>
         </w:tc>
@@ -1375,15 +1186,21 @@
               <w:ind w:hanging="0"/>
               <w:jc w:val="left"/>
               <w:rPr>
-                <w:rFonts w:ascii="Calibri" w:hAnsi="Calibri" w:eastAsia="Calibri" w:cs="Calibri"/>
-                <w:b/>
-                <w:b/>
-              </w:rPr>
-            </w:pPr>
-            <w:r>
-              <w:rPr>
-                <w:rFonts w:eastAsia="Calibri" w:cs="Calibri" w:ascii="Calibri" w:hAnsi="Calibri"/>
-                <w:b/>
+                <w:b w:val="false"/>
+                <w:b w:val="false"/>
+                <w:bCs w:val="false"/>
+                <w:i w:val="false"/>
+                <w:i w:val="false"/>
+                <w:iCs w:val="false"/>
+              </w:rPr>
+            </w:pPr>
+            <w:r>
+              <w:rPr>
+                <w:rFonts w:eastAsia="Calibri" w:cs="Calibri" w:ascii="Calibri" w:hAnsi="Calibri"/>
+                <w:b w:val="false"/>
+                <w:bCs w:val="false"/>
+                <w:i w:val="false"/>
+                <w:iCs w:val="false"/>
                 <w:sz w:val="20"/>
                 <w:szCs w:val="20"/>
               </w:rPr>
@@ -1399,18 +1216,17 @@
               <w:jc w:val="left"/>
               <w:rPr>
                 <w:rFonts w:ascii="Calibri" w:hAnsi="Calibri" w:eastAsia="Calibri" w:cs="Calibri"/>
-                <w:b/>
-                <w:b/>
-              </w:rPr>
-            </w:pPr>
-            <w:r>
-              <w:rPr>
-                <w:rFonts w:eastAsia="Calibri" w:cs="Calibri" w:ascii="Calibri" w:hAnsi="Calibri"/>
-                <w:b/>
                 <w:sz w:val="20"/>
                 <w:szCs w:val="20"/>
               </w:rPr>
-              <w:t>{{detail_detalle}}</w:t>
+            </w:pPr>
+            <w:r>
+              <w:rPr>
+                <w:b w:val="false"/>
+                <w:bCs w:val="false"/>
+                <w:i w:val="false"/>
+                <w:iCs w:val="false"/>
+              </w:rPr>
             </w:r>
           </w:p>
         </w:tc>
@@ -1434,19 +1250,25 @@
               <w:ind w:hanging="0"/>
               <w:jc w:val="left"/>
               <w:rPr>
-                <w:rFonts w:ascii="Calibri" w:hAnsi="Calibri" w:eastAsia="Calibri" w:cs="Calibri"/>
-                <w:b/>
-                <w:b/>
-              </w:rPr>
-            </w:pPr>
-            <w:r>
-              <w:rPr>
-                <w:rFonts w:eastAsia="Calibri" w:cs="Calibri" w:ascii="Calibri" w:hAnsi="Calibri"/>
-                <w:b/>
+                <w:b w:val="false"/>
+                <w:b w:val="false"/>
+                <w:bCs w:val="false"/>
+                <w:i w:val="false"/>
+                <w:i w:val="false"/>
+                <w:iCs w:val="false"/>
+              </w:rPr>
+            </w:pPr>
+            <w:r>
+              <w:rPr>
+                <w:rFonts w:eastAsia="Calibri" w:cs="Calibri" w:ascii="Calibri" w:hAnsi="Calibri"/>
+                <w:b w:val="false"/>
+                <w:bCs w:val="false"/>
+                <w:i w:val="false"/>
+                <w:iCs w:val="false"/>
                 <w:sz w:val="20"/>
                 <w:szCs w:val="20"/>
               </w:rPr>
-              <w:t>Marca: {{detail_marca}}      Modelo {{detail_modelo}}</w:t>
+              <w:t>Marca:       Modelo</w:t>
             </w:r>
           </w:p>
         </w:tc>
@@ -1479,14 +1301,21 @@
               <w:jc w:val="left"/>
               <w:rPr>
                 <w:rFonts w:ascii="Calibri" w:hAnsi="Calibri" w:eastAsia="Calibri" w:cs="Calibri"/>
-                <w:b/>
-                <w:b/>
-              </w:rPr>
-            </w:pPr>
-            <w:r>
-              <w:rPr>
-                <w:rFonts w:eastAsia="Calibri" w:cs="Calibri" w:ascii="Calibri" w:hAnsi="Calibri"/>
-                <w:b/>
+                <w:b w:val="false"/>
+                <w:b w:val="false"/>
+                <w:bCs w:val="false"/>
+                <w:i w:val="false"/>
+                <w:i w:val="false"/>
+                <w:iCs w:val="false"/>
+              </w:rPr>
+            </w:pPr>
+            <w:r>
+              <w:rPr>
+                <w:rFonts w:eastAsia="Calibri" w:cs="Calibri" w:ascii="Calibri" w:hAnsi="Calibri"/>
+                <w:b w:val="false"/>
+                <w:bCs w:val="false"/>
+                <w:i w:val="false"/>
+                <w:iCs w:val="false"/>
               </w:rPr>
             </w:r>
           </w:p>
@@ -1511,19 +1340,25 @@
               <w:ind w:hanging="0"/>
               <w:jc w:val="left"/>
               <w:rPr>
-                <w:rFonts w:ascii="Calibri" w:hAnsi="Calibri" w:eastAsia="Calibri" w:cs="Calibri"/>
-                <w:b/>
-                <w:b/>
-              </w:rPr>
-            </w:pPr>
-            <w:r>
-              <w:rPr>
-                <w:rFonts w:eastAsia="Calibri" w:cs="Calibri" w:ascii="Calibri" w:hAnsi="Calibri"/>
-                <w:b/>
+                <w:b w:val="false"/>
+                <w:b w:val="false"/>
+                <w:bCs w:val="false"/>
+                <w:i w:val="false"/>
+                <w:i w:val="false"/>
+                <w:iCs w:val="false"/>
+              </w:rPr>
+            </w:pPr>
+            <w:r>
+              <w:rPr>
+                <w:rFonts w:eastAsia="Calibri" w:cs="Calibri" w:ascii="Calibri" w:hAnsi="Calibri"/>
+                <w:b w:val="false"/>
+                <w:bCs w:val="false"/>
+                <w:i w:val="false"/>
+                <w:iCs w:val="false"/>
                 <w:sz w:val="20"/>
                 <w:szCs w:val="20"/>
               </w:rPr>
-              <w:t>N° de Serie: {{detail_n_serie}}</w:t>
+              <w:t xml:space="preserve">N° de Serie: </w:t>
             </w:r>
           </w:p>
         </w:tc>
@@ -1556,14 +1391,21 @@
               <w:jc w:val="left"/>
               <w:rPr>
                 <w:rFonts w:ascii="Calibri" w:hAnsi="Calibri" w:eastAsia="Calibri" w:cs="Calibri"/>
-                <w:b/>
-                <w:b/>
-              </w:rPr>
-            </w:pPr>
-            <w:r>
-              <w:rPr>
-                <w:rFonts w:eastAsia="Calibri" w:cs="Calibri" w:ascii="Calibri" w:hAnsi="Calibri"/>
-                <w:b/>
+                <w:b w:val="false"/>
+                <w:b w:val="false"/>
+                <w:bCs w:val="false"/>
+                <w:i w:val="false"/>
+                <w:i w:val="false"/>
+                <w:iCs w:val="false"/>
+              </w:rPr>
+            </w:pPr>
+            <w:r>
+              <w:rPr>
+                <w:rFonts w:eastAsia="Calibri" w:cs="Calibri" w:ascii="Calibri" w:hAnsi="Calibri"/>
+                <w:b w:val="false"/>
+                <w:bCs w:val="false"/>
+                <w:i w:val="false"/>
+                <w:iCs w:val="false"/>
               </w:rPr>
             </w:r>
           </w:p>
@@ -1587,404 +1429,23 @@
               <w:ind w:hanging="0"/>
               <w:jc w:val="left"/>
               <w:rPr>
-                <w:rFonts w:ascii="Calibri" w:hAnsi="Calibri" w:eastAsia="Calibri" w:cs="Calibri"/>
-                <w:b/>
-                <w:b/>
-              </w:rPr>
-            </w:pPr>
-            <w:r>
-              <w:rPr>
-                <w:rFonts w:eastAsia="Calibri" w:cs="Calibri" w:ascii="Calibri" w:hAnsi="Calibri"/>
-                <w:b/>
-              </w:rPr>
-              <w:t xml:space="preserve">Grupo: </w:t>
-            </w:r>
-            <w:r>
-              <w:rPr>
-                <w:rFonts w:eastAsia="Calibri" w:cs="Calibri" w:ascii="Calibri" w:hAnsi="Calibri"/>
-                <w:b/>
-              </w:rPr>
-              <mc:AlternateContent>
-                <mc:Choice Requires="wps">
-                  <w:drawing>
-                    <wp:inline distT="0" distB="0" distL="0" distR="0">
-                      <wp:extent cx="156210" cy="169545"/>
-                      <wp:effectExtent l="0" t="0" r="0" b="0"/>
-                      <wp:docPr id="5" name="Shape3"/>
-                      <a:graphic xmlns:a="http://schemas.openxmlformats.org/drawingml/2006/main">
-                        <a:graphicData uri="http://schemas.microsoft.com/office/word/2010/wordprocessingShape">
-                          <wps:wsp>
-                            <wps:cNvSpPr/>
-                            <wps:spPr>
-                              <a:xfrm>
-                                <a:off x="0" y="0"/>
-                                <a:ext cx="156240" cy="169560"/>
-                              </a:xfrm>
-                              <a:prstGeom prst="rect">
-                                <a:avLst/>
-                              </a:prstGeom>
-                              <a:solidFill>
-                                <a:srgbClr val="999999"/>
-                              </a:solidFill>
-                              <a:ln w="36700">
-                                <a:solidFill>
-                                  <a:srgbClr val="000000"/>
-                                </a:solidFill>
-                                <a:round/>
-                              </a:ln>
-                            </wps:spPr>
-                            <wps:style>
-                              <a:lnRef idx="0"/>
-                              <a:fillRef idx="0"/>
-                              <a:effectRef idx="0"/>
-                              <a:fontRef idx="minor"/>
-                            </wps:style>
-                            <wps:txbx>
-                              <w:txbxContent>
-                                <w:p>
-                                  <w:pPr>
-                                    <w:pStyle w:val="FrameContents"/>
-                                    <w:widowControl w:val="false"/>
-                                    <w:spacing w:lineRule="exact" w:line="240" w:before="0" w:after="0"/>
-                                    <w:ind w:left="0" w:right="0" w:hanging="0"/>
-                                    <w:jc w:val="left"/>
-                                    <w:rPr/>
-                                  </w:pPr>
-                                  <w:r>
-                                    <w:rPr>
-                                      <w:rFonts w:eastAsia="Times New Roman" w:cs="Times New Roman" w:ascii="Times New Roman" w:hAnsi="Times New Roman"/>
-                                      <w:b w:val="false"/>
-                                      <w:i w:val="false"/>
-                                      <w:caps w:val="false"/>
-                                      <w:smallCaps w:val="false"/>
-                                      <w:strike w:val="false"/>
-                                      <w:dstrike w:val="false"/>
-                                      <w:color w:val="000000"/>
-                                      <w:position w:val="0"/>
-                                      <w:sz w:val="20"/>
-                                      <w:sz w:val="20"/>
-                                      <w:vertAlign w:val="baseline"/>
-                                    </w:rPr>
-                                    <w:t>{{grupo1}}</w:t>
-                                  </w:r>
-                                </w:p>
-                              </w:txbxContent>
-                            </wps:txbx>
-                            <wps:bodyPr lIns="18360" rIns="18360" tIns="18360" bIns="18360" anchor="t">
-                              <a:noAutofit/>
-                            </wps:bodyPr>
-                          </wps:wsp>
-                        </a:graphicData>
-                      </a:graphic>
-                    </wp:inline>
-                  </w:drawing>
-                </mc:Choice>
-                <mc:Fallback>
-                  <w:pict>
-                    <v:rect id="shape_0" ID="Shape3" path="m0,0l-2147483645,0l-2147483645,-2147483646l0,-2147483646xe" fillcolor="#999999" stroked="t" o:allowincell="f" style="position:absolute;margin-left:0pt;margin-top:-13.4pt;width:12.25pt;height:13.3pt;mso-wrap-style:square;v-text-anchor:top;mso-position-vertical:top">
-                      <v:fill o:detectmouseclick="t" type="solid" color2="#666666"/>
-                      <v:stroke color="black" weight="36720" joinstyle="round" endcap="flat"/>
-                      <v:textbox>
-                        <w:txbxContent>
-                          <w:p>
-                            <w:pPr>
-                              <w:pStyle w:val="FrameContents"/>
-                              <w:widowControl w:val="false"/>
-                              <w:spacing w:lineRule="exact" w:line="240" w:before="0" w:after="0"/>
-                              <w:ind w:left="0" w:right="0" w:hanging="0"/>
-                              <w:jc w:val="left"/>
-                              <w:rPr/>
-                            </w:pPr>
-                            <w:r>
-                              <w:rPr>
-                                <w:rFonts w:eastAsia="Times New Roman" w:cs="Times New Roman" w:ascii="Times New Roman" w:hAnsi="Times New Roman"/>
-                                <w:b w:val="false"/>
-                                <w:i w:val="false"/>
-                                <w:caps w:val="false"/>
-                                <w:smallCaps w:val="false"/>
-                                <w:strike w:val="false"/>
-                                <w:dstrike w:val="false"/>
-                                <w:color w:val="000000"/>
-                                <w:position w:val="0"/>
-                                <w:sz w:val="20"/>
-                                <w:sz w:val="20"/>
-                                <w:vertAlign w:val="baseline"/>
-                              </w:rPr>
-                              <w:t>{{grupo1}}</w:t>
-                            </w:r>
-                          </w:p>
-                        </w:txbxContent>
-                      </v:textbox>
-                      <w10:wrap type="square"/>
-                    </v:rect>
-                  </w:pict>
-                </mc:Fallback>
-              </mc:AlternateContent>
-            </w:r>
-            <w:r>
-              <w:rPr>
-                <w:rFonts w:eastAsia="Calibri" w:cs="Calibri" w:ascii="Calibri" w:hAnsi="Calibri"/>
-                <w:b/>
-              </w:rPr>
-              <w:t xml:space="preserve">  1;   </w:t>
-            </w:r>
-            <w:r>
-              <w:rPr>
-                <w:rFonts w:eastAsia="Calibri" w:cs="Calibri" w:ascii="Calibri" w:hAnsi="Calibri"/>
-                <w:b/>
-              </w:rPr>
-              <mc:AlternateContent>
-                <mc:Choice Requires="wps">
-                  <w:drawing>
-                    <wp:inline distT="0" distB="0" distL="0" distR="0">
-                      <wp:extent cx="175895" cy="186055"/>
-                      <wp:effectExtent l="0" t="0" r="0" b="0"/>
-                      <wp:docPr id="7" name="Shape4"/>
-                      <a:graphic xmlns:a="http://schemas.openxmlformats.org/drawingml/2006/main">
-                        <a:graphicData uri="http://schemas.microsoft.com/office/word/2010/wordprocessingShape">
-                          <wps:wsp>
-                            <wps:cNvSpPr/>
-                            <wps:spPr>
-                              <a:xfrm>
-                                <a:off x="0" y="0"/>
-                                <a:ext cx="176040" cy="186120"/>
-                              </a:xfrm>
-                              <a:prstGeom prst="rect">
-                                <a:avLst/>
-                              </a:prstGeom>
-                              <a:solidFill>
-                                <a:srgbClr val="999999"/>
-                              </a:solidFill>
-                              <a:ln w="36700">
-                                <a:solidFill>
-                                  <a:srgbClr val="000000"/>
-                                </a:solidFill>
-                                <a:round/>
-                              </a:ln>
-                            </wps:spPr>
-                            <wps:style>
-                              <a:lnRef idx="0"/>
-                              <a:fillRef idx="0"/>
-                              <a:effectRef idx="0"/>
-                              <a:fontRef idx="minor"/>
-                            </wps:style>
-                            <wps:txbx>
-                              <w:txbxContent>
-                                <w:p>
-                                  <w:pPr>
-                                    <w:pStyle w:val="FrameContents"/>
-                                    <w:widowControl w:val="false"/>
-                                    <w:spacing w:lineRule="exact" w:line="240" w:before="0" w:after="0"/>
-                                    <w:ind w:left="0" w:right="0" w:hanging="0"/>
-                                    <w:jc w:val="left"/>
-                                    <w:rPr/>
-                                  </w:pPr>
-                                  <w:r>
-                                    <w:rPr>
-                                      <w:rFonts w:eastAsia="Times New Roman" w:cs="Times New Roman" w:ascii="Times New Roman" w:hAnsi="Times New Roman"/>
-                                      <w:b w:val="false"/>
-                                      <w:i w:val="false"/>
-                                      <w:caps w:val="false"/>
-                                      <w:smallCaps w:val="false"/>
-                                      <w:strike w:val="false"/>
-                                      <w:dstrike w:val="false"/>
-                                      <w:color w:val="000000"/>
-                                      <w:position w:val="0"/>
-                                      <w:sz w:val="20"/>
-                                      <w:sz w:val="20"/>
-                                      <w:vertAlign w:val="baseline"/>
-                                    </w:rPr>
-                                    <w:t>{{grupo2}}</w:t>
-                                  </w:r>
-                                </w:p>
-                              </w:txbxContent>
-                            </wps:txbx>
-                            <wps:bodyPr lIns="18360" rIns="18360" tIns="18360" bIns="18360" anchor="t">
-                              <a:noAutofit/>
-                            </wps:bodyPr>
-                          </wps:wsp>
-                        </a:graphicData>
-                      </a:graphic>
-                    </wp:inline>
-                  </w:drawing>
-                </mc:Choice>
-                <mc:Fallback>
-                  <w:pict>
-                    <v:rect id="shape_0" ID="Shape4" path="m0,0l-2147483645,0l-2147483645,-2147483646l0,-2147483646xe" fillcolor="#999999" stroked="t" o:allowincell="f" style="position:absolute;margin-left:0pt;margin-top:-14.7pt;width:13.8pt;height:14.6pt;mso-wrap-style:square;v-text-anchor:top;mso-position-vertical:top">
-                      <v:fill o:detectmouseclick="t" type="solid" color2="#666666"/>
-                      <v:stroke color="black" weight="36720" joinstyle="round" endcap="flat"/>
-                      <v:textbox>
-                        <w:txbxContent>
-                          <w:p>
-                            <w:pPr>
-                              <w:pStyle w:val="FrameContents"/>
-                              <w:widowControl w:val="false"/>
-                              <w:spacing w:lineRule="exact" w:line="240" w:before="0" w:after="0"/>
-                              <w:ind w:left="0" w:right="0" w:hanging="0"/>
-                              <w:jc w:val="left"/>
-                              <w:rPr/>
-                            </w:pPr>
-                            <w:r>
-                              <w:rPr>
-                                <w:rFonts w:eastAsia="Times New Roman" w:cs="Times New Roman" w:ascii="Times New Roman" w:hAnsi="Times New Roman"/>
-                                <w:b w:val="false"/>
-                                <w:i w:val="false"/>
-                                <w:caps w:val="false"/>
-                                <w:smallCaps w:val="false"/>
-                                <w:strike w:val="false"/>
-                                <w:dstrike w:val="false"/>
-                                <w:color w:val="000000"/>
-                                <w:position w:val="0"/>
-                                <w:sz w:val="20"/>
-                                <w:sz w:val="20"/>
-                                <w:vertAlign w:val="baseline"/>
-                              </w:rPr>
-                              <w:t>{{grupo2}}</w:t>
-                            </w:r>
-                          </w:p>
-                        </w:txbxContent>
-                      </v:textbox>
-                      <w10:wrap type="square"/>
-                    </v:rect>
-                  </w:pict>
-                </mc:Fallback>
-              </mc:AlternateContent>
-            </w:r>
-            <w:r>
-              <w:rPr>
-                <w:rFonts w:eastAsia="Calibri" w:cs="Calibri" w:ascii="Calibri" w:hAnsi="Calibri"/>
-                <w:b/>
-              </w:rPr>
-              <w:t xml:space="preserve">  2;   </w:t>
-            </w:r>
-            <w:r>
-              <w:rPr>
-                <w:rFonts w:eastAsia="Calibri" w:cs="Calibri" w:ascii="Calibri" w:hAnsi="Calibri"/>
-                <w:b/>
-              </w:rPr>
-              <mc:AlternateContent>
-                <mc:Choice Requires="wps">
-                  <w:drawing>
-                    <wp:inline distT="0" distB="0" distL="0" distR="0">
-                      <wp:extent cx="141605" cy="178435"/>
-                      <wp:effectExtent l="0" t="0" r="0" b="0"/>
-                      <wp:docPr id="9" name="Shape5"/>
-                      <a:graphic xmlns:a="http://schemas.openxmlformats.org/drawingml/2006/main">
-                        <a:graphicData uri="http://schemas.microsoft.com/office/word/2010/wordprocessingShape">
-                          <wps:wsp>
-                            <wps:cNvSpPr/>
-                            <wps:spPr>
-                              <a:xfrm>
-                                <a:off x="0" y="0"/>
-                                <a:ext cx="141480" cy="178560"/>
-                              </a:xfrm>
-                              <a:prstGeom prst="rect">
-                                <a:avLst/>
-                              </a:prstGeom>
-                              <a:solidFill>
-                                <a:srgbClr val="999999"/>
-                              </a:solidFill>
-                              <a:ln w="36700">
-                                <a:solidFill>
-                                  <a:srgbClr val="000000"/>
-                                </a:solidFill>
-                                <a:round/>
-                              </a:ln>
-                            </wps:spPr>
-                            <wps:style>
-                              <a:lnRef idx="0"/>
-                              <a:fillRef idx="0"/>
-                              <a:effectRef idx="0"/>
-                              <a:fontRef idx="minor"/>
-                            </wps:style>
-                            <wps:txbx>
-                              <w:txbxContent>
-                                <w:p>
-                                  <w:pPr>
-                                    <w:pStyle w:val="FrameContents"/>
-                                    <w:widowControl w:val="false"/>
-                                    <w:spacing w:lineRule="exact" w:line="240" w:before="0" w:after="0"/>
-                                    <w:ind w:left="0" w:right="0" w:hanging="0"/>
-                                    <w:jc w:val="left"/>
-                                    <w:rPr/>
-                                  </w:pPr>
-                                  <w:r>
-                                    <w:rPr>
-                                      <w:rFonts w:eastAsia="Times New Roman" w:cs="Times New Roman" w:ascii="Times New Roman" w:hAnsi="Times New Roman"/>
-                                      <w:b w:val="false"/>
-                                      <w:i w:val="false"/>
-                                      <w:caps w:val="false"/>
-                                      <w:smallCaps w:val="false"/>
-                                      <w:strike w:val="false"/>
-                                      <w:dstrike w:val="false"/>
-                                      <w:color w:val="000000"/>
-                                      <w:position w:val="0"/>
-                                      <w:sz w:val="20"/>
-                                      <w:sz w:val="20"/>
-                                      <w:vertAlign w:val="baseline"/>
-                                    </w:rPr>
-                                    <w:t>{{grupo3}}</w:t>
-                                  </w:r>
-                                </w:p>
-                              </w:txbxContent>
-                            </wps:txbx>
-                            <wps:bodyPr lIns="18360" rIns="18360" tIns="18360" bIns="18360" anchor="t">
-                              <a:noAutofit/>
-                            </wps:bodyPr>
-                          </wps:wsp>
-                        </a:graphicData>
-                      </a:graphic>
-                    </wp:inline>
-                  </w:drawing>
-                </mc:Choice>
-                <mc:Fallback>
-                  <w:pict>
-                    <v:rect id="shape_0" ID="Shape5" path="m0,0l-2147483645,0l-2147483645,-2147483646l0,-2147483646xe" fillcolor="#999999" stroked="t" o:allowincell="f" style="position:absolute;margin-left:0pt;margin-top:-14.1pt;width:11.1pt;height:14pt;mso-wrap-style:square;v-text-anchor:top;mso-position-vertical:top">
-                      <v:fill o:detectmouseclick="t" type="solid" color2="#666666"/>
-                      <v:stroke color="black" weight="36720" joinstyle="round" endcap="flat"/>
-                      <v:textbox>
-                        <w:txbxContent>
-                          <w:p>
-                            <w:pPr>
-                              <w:pStyle w:val="FrameContents"/>
-                              <w:widowControl w:val="false"/>
-                              <w:spacing w:lineRule="exact" w:line="240" w:before="0" w:after="0"/>
-                              <w:ind w:left="0" w:right="0" w:hanging="0"/>
-                              <w:jc w:val="left"/>
-                              <w:rPr/>
-                            </w:pPr>
-                            <w:r>
-                              <w:rPr>
-                                <w:rFonts w:eastAsia="Times New Roman" w:cs="Times New Roman" w:ascii="Times New Roman" w:hAnsi="Times New Roman"/>
-                                <w:b w:val="false"/>
-                                <w:i w:val="false"/>
-                                <w:caps w:val="false"/>
-                                <w:smallCaps w:val="false"/>
-                                <w:strike w:val="false"/>
-                                <w:dstrike w:val="false"/>
-                                <w:color w:val="000000"/>
-                                <w:position w:val="0"/>
-                                <w:sz w:val="20"/>
-                                <w:sz w:val="20"/>
-                                <w:vertAlign w:val="baseline"/>
-                              </w:rPr>
-                              <w:t>{{grupo3}}</w:t>
-                            </w:r>
-                          </w:p>
-                        </w:txbxContent>
-                      </v:textbox>
-                      <w10:wrap type="square"/>
-                    </v:rect>
-                  </w:pict>
-                </mc:Fallback>
-              </mc:AlternateContent>
-            </w:r>
-            <w:r>
-              <w:rPr>
-                <w:rFonts w:eastAsia="Calibri" w:cs="Calibri" w:ascii="Calibri" w:hAnsi="Calibri"/>
-                <w:b/>
-              </w:rPr>
-              <w:t xml:space="preserve">  3</w:t>
+                <w:b w:val="false"/>
+                <w:b w:val="false"/>
+                <w:bCs w:val="false"/>
+                <w:i w:val="false"/>
+                <w:i w:val="false"/>
+                <w:iCs w:val="false"/>
+              </w:rPr>
+            </w:pPr>
+            <w:r>
+              <w:rPr>
+                <w:rFonts w:eastAsia="Calibri" w:cs="Calibri" w:ascii="Calibri" w:hAnsi="Calibri"/>
+                <w:b w:val="false"/>
+                <w:bCs w:val="false"/>
+                <w:i w:val="false"/>
+                <w:iCs w:val="false"/>
+              </w:rPr>
+              <w:t>Grupo:</w:t>
             </w:r>
           </w:p>
         </w:tc>
@@ -2011,15 +1472,21 @@
               <w:ind w:hanging="0"/>
               <w:jc w:val="left"/>
               <w:rPr>
-                <w:rFonts w:ascii="Calibri" w:hAnsi="Calibri" w:eastAsia="Calibri" w:cs="Calibri"/>
-                <w:b/>
-                <w:b/>
-              </w:rPr>
-            </w:pPr>
-            <w:r>
-              <w:rPr>
-                <w:rFonts w:eastAsia="Calibri" w:cs="Calibri" w:ascii="Calibri" w:hAnsi="Calibri"/>
-                <w:b/>
+                <w:b w:val="false"/>
+                <w:b w:val="false"/>
+                <w:bCs w:val="false"/>
+                <w:i w:val="false"/>
+                <w:i w:val="false"/>
+                <w:iCs w:val="false"/>
+              </w:rPr>
+            </w:pPr>
+            <w:r>
+              <w:rPr>
+                <w:rFonts w:eastAsia="Calibri" w:cs="Calibri" w:ascii="Calibri" w:hAnsi="Calibri"/>
+                <w:b w:val="false"/>
+                <w:bCs w:val="false"/>
+                <w:i w:val="false"/>
+                <w:iCs w:val="false"/>
                 <w:sz w:val="20"/>
                 <w:szCs w:val="20"/>
               </w:rPr>
@@ -2034,19 +1501,25 @@
               <w:ind w:hanging="0"/>
               <w:jc w:val="left"/>
               <w:rPr>
-                <w:rFonts w:ascii="Calibri" w:hAnsi="Calibri" w:eastAsia="Calibri" w:cs="Calibri"/>
-                <w:b/>
-                <w:b/>
-              </w:rPr>
-            </w:pPr>
-            <w:r>
-              <w:rPr>
-                <w:rFonts w:eastAsia="Calibri" w:cs="Calibri" w:ascii="Calibri" w:hAnsi="Calibri"/>
-                <w:b/>
+                <w:b w:val="false"/>
+                <w:b w:val="false"/>
+                <w:bCs w:val="false"/>
+                <w:i w:val="false"/>
+                <w:i w:val="false"/>
+                <w:iCs w:val="false"/>
+              </w:rPr>
+            </w:pPr>
+            <w:r>
+              <w:rPr>
+                <w:rFonts w:eastAsia="Calibri" w:cs="Calibri" w:ascii="Calibri" w:hAnsi="Calibri"/>
+                <w:b w:val="false"/>
+                <w:bCs w:val="false"/>
+                <w:i w:val="false"/>
+                <w:iCs w:val="false"/>
                 <w:sz w:val="20"/>
                 <w:szCs w:val="20"/>
               </w:rPr>
-              <w:t>Marca: {{detail_mm_marca}}</w:t>
+              <w:t xml:space="preserve">Marca: </w:t>
             </w:r>
           </w:p>
         </w:tc>
@@ -2070,19 +1543,25 @@
               <w:ind w:hanging="0"/>
               <w:jc w:val="left"/>
               <w:rPr>
-                <w:rFonts w:ascii="Calibri" w:hAnsi="Calibri" w:eastAsia="Calibri" w:cs="Calibri"/>
-                <w:b/>
-                <w:b/>
-              </w:rPr>
-            </w:pPr>
-            <w:r>
-              <w:rPr>
-                <w:rFonts w:eastAsia="Calibri" w:cs="Calibri" w:ascii="Calibri" w:hAnsi="Calibri"/>
-                <w:b/>
+                <w:b w:val="false"/>
+                <w:b w:val="false"/>
+                <w:bCs w:val="false"/>
+                <w:i w:val="false"/>
+                <w:i w:val="false"/>
+                <w:iCs w:val="false"/>
+              </w:rPr>
+            </w:pPr>
+            <w:r>
+              <w:rPr>
+                <w:rFonts w:eastAsia="Calibri" w:cs="Calibri" w:ascii="Calibri" w:hAnsi="Calibri"/>
+                <w:b w:val="false"/>
+                <w:bCs w:val="false"/>
+                <w:i w:val="false"/>
+                <w:iCs w:val="false"/>
                 <w:sz w:val="20"/>
                 <w:szCs w:val="20"/>
               </w:rPr>
-              <w:t>N° de Serie: {{detail_mm_n_serie}}</w:t>
+              <w:t xml:space="preserve">N° de Serie: </w:t>
             </w:r>
           </w:p>
         </w:tc>
@@ -2106,19 +1585,25 @@
               <w:ind w:hanging="0"/>
               <w:jc w:val="left"/>
               <w:rPr>
-                <w:rFonts w:ascii="Calibri" w:hAnsi="Calibri" w:eastAsia="Calibri" w:cs="Calibri"/>
-                <w:b/>
-                <w:b/>
-              </w:rPr>
-            </w:pPr>
-            <w:r>
-              <w:rPr>
-                <w:rFonts w:eastAsia="Calibri" w:cs="Calibri" w:ascii="Calibri" w:hAnsi="Calibri"/>
-                <w:b/>
+                <w:b w:val="false"/>
+                <w:b w:val="false"/>
+                <w:bCs w:val="false"/>
+                <w:i w:val="false"/>
+                <w:i w:val="false"/>
+                <w:iCs w:val="false"/>
+              </w:rPr>
+            </w:pPr>
+            <w:r>
+              <w:rPr>
+                <w:rFonts w:eastAsia="Calibri" w:cs="Calibri" w:ascii="Calibri" w:hAnsi="Calibri"/>
+                <w:b w:val="false"/>
+                <w:bCs w:val="false"/>
+                <w:i w:val="false"/>
+                <w:iCs w:val="false"/>
                 <w:sz w:val="20"/>
                 <w:szCs w:val="20"/>
               </w:rPr>
-              <w:t>Potencia: {{detail_potencia}} Kw</w:t>
+              <w:t>Potencia: Kw</w:t>
             </w:r>
           </w:p>
         </w:tc>
@@ -2141,19 +1626,25 @@
               <w:ind w:left="-201" w:right="-79" w:firstLine="206"/>
               <w:jc w:val="left"/>
               <w:rPr>
-                <w:rFonts w:ascii="Calibri" w:hAnsi="Calibri" w:eastAsia="Calibri" w:cs="Calibri"/>
-                <w:b/>
-                <w:b/>
-              </w:rPr>
-            </w:pPr>
-            <w:r>
-              <w:rPr>
-                <w:rFonts w:eastAsia="Calibri" w:cs="Calibri" w:ascii="Calibri" w:hAnsi="Calibri"/>
-                <w:b/>
+                <w:b w:val="false"/>
+                <w:b w:val="false"/>
+                <w:bCs w:val="false"/>
+                <w:i w:val="false"/>
+                <w:i w:val="false"/>
+                <w:iCs w:val="false"/>
+              </w:rPr>
+            </w:pPr>
+            <w:r>
+              <w:rPr>
+                <w:rFonts w:eastAsia="Calibri" w:cs="Calibri" w:ascii="Calibri" w:hAnsi="Calibri"/>
+                <w:b w:val="false"/>
+                <w:bCs w:val="false"/>
+                <w:i w:val="false"/>
+                <w:iCs w:val="false"/>
                 <w:sz w:val="20"/>
                 <w:szCs w:val="20"/>
               </w:rPr>
-              <w:t>Capacidad: {{detail_capacidad}} Kg</w:t>
+              <w:t>Capacidad: { Kg</w:t>
             </w:r>
           </w:p>
           <w:p>
@@ -2164,19 +1655,25 @@
               <w:ind w:left="-201" w:right="-79" w:firstLine="206"/>
               <w:jc w:val="left"/>
               <w:rPr>
-                <w:rFonts w:ascii="Calibri" w:hAnsi="Calibri" w:eastAsia="Calibri" w:cs="Calibri"/>
-                <w:b/>
-                <w:b/>
-              </w:rPr>
-            </w:pPr>
-            <w:r>
-              <w:rPr>
-                <w:rFonts w:eastAsia="Calibri" w:cs="Calibri" w:ascii="Calibri" w:hAnsi="Calibri"/>
-                <w:b/>
+                <w:b w:val="false"/>
+                <w:b w:val="false"/>
+                <w:bCs w:val="false"/>
+                <w:i w:val="false"/>
+                <w:i w:val="false"/>
+                <w:iCs w:val="false"/>
+              </w:rPr>
+            </w:pPr>
+            <w:r>
+              <w:rPr>
+                <w:rFonts w:eastAsia="Calibri" w:cs="Calibri" w:ascii="Calibri" w:hAnsi="Calibri"/>
+                <w:b w:val="false"/>
+                <w:bCs w:val="false"/>
+                <w:i w:val="false"/>
+                <w:iCs w:val="false"/>
                 <w:sz w:val="20"/>
                 <w:szCs w:val="20"/>
               </w:rPr>
-              <w:t>Personas: {{detail_personas}}</w:t>
+              <w:t>Personas: {</w:t>
             </w:r>
           </w:p>
         </w:tc>
@@ -2204,15 +1701,21 @@
               <w:ind w:hanging="0"/>
               <w:jc w:val="left"/>
               <w:rPr>
-                <w:rFonts w:ascii="Calibri" w:hAnsi="Calibri" w:eastAsia="Calibri" w:cs="Calibri"/>
-                <w:b/>
-                <w:b/>
-              </w:rPr>
-            </w:pPr>
-            <w:r>
-              <w:rPr>
-                <w:rFonts w:eastAsia="Calibri" w:cs="Calibri" w:ascii="Calibri" w:hAnsi="Calibri"/>
-                <w:b/>
+                <w:b w:val="false"/>
+                <w:b w:val="false"/>
+                <w:bCs w:val="false"/>
+                <w:i w:val="false"/>
+                <w:i w:val="false"/>
+                <w:iCs w:val="false"/>
+              </w:rPr>
+            </w:pPr>
+            <w:r>
+              <w:rPr>
+                <w:rFonts w:eastAsia="Calibri" w:cs="Calibri" w:ascii="Calibri" w:hAnsi="Calibri"/>
+                <w:b w:val="false"/>
+                <w:bCs w:val="false"/>
+                <w:i w:val="false"/>
+                <w:iCs w:val="false"/>
                 <w:sz w:val="20"/>
                 <w:szCs w:val="20"/>
               </w:rPr>
@@ -2227,19 +1730,25 @@
               <w:ind w:hanging="0"/>
               <w:jc w:val="left"/>
               <w:rPr>
-                <w:rFonts w:ascii="Calibri" w:hAnsi="Calibri" w:eastAsia="Calibri" w:cs="Calibri"/>
-                <w:b/>
-                <w:b/>
-              </w:rPr>
-            </w:pPr>
-            <w:r>
-              <w:rPr>
-                <w:rFonts w:eastAsia="Calibri" w:cs="Calibri" w:ascii="Calibri" w:hAnsi="Calibri"/>
-                <w:b/>
+                <w:b w:val="false"/>
+                <w:b w:val="false"/>
+                <w:bCs w:val="false"/>
+                <w:i w:val="false"/>
+                <w:i w:val="false"/>
+                <w:iCs w:val="false"/>
+              </w:rPr>
+            </w:pPr>
+            <w:r>
+              <w:rPr>
+                <w:rFonts w:eastAsia="Calibri" w:cs="Calibri" w:ascii="Calibri" w:hAnsi="Calibri"/>
+                <w:b w:val="false"/>
+                <w:bCs w:val="false"/>
+                <w:i w:val="false"/>
+                <w:iCs w:val="false"/>
                 <w:sz w:val="20"/>
                 <w:szCs w:val="20"/>
               </w:rPr>
-              <w:t>Marca: {{detail_ct_marca}}</w:t>
+              <w:t xml:space="preserve">Marca: </w:t>
             </w:r>
           </w:p>
         </w:tc>
@@ -2263,19 +1772,25 @@
               <w:ind w:hanging="0"/>
               <w:jc w:val="left"/>
               <w:rPr>
-                <w:rFonts w:ascii="Calibri" w:hAnsi="Calibri" w:eastAsia="Calibri" w:cs="Calibri"/>
-                <w:b/>
-                <w:b/>
-              </w:rPr>
-            </w:pPr>
-            <w:r>
-              <w:rPr>
-                <w:rFonts w:eastAsia="Calibri" w:cs="Calibri" w:ascii="Calibri" w:hAnsi="Calibri"/>
-                <w:b/>
+                <w:b w:val="false"/>
+                <w:b w:val="false"/>
+                <w:bCs w:val="false"/>
+                <w:i w:val="false"/>
+                <w:i w:val="false"/>
+                <w:iCs w:val="false"/>
+              </w:rPr>
+            </w:pPr>
+            <w:r>
+              <w:rPr>
+                <w:rFonts w:eastAsia="Calibri" w:cs="Calibri" w:ascii="Calibri" w:hAnsi="Calibri"/>
+                <w:b w:val="false"/>
+                <w:bCs w:val="false"/>
+                <w:i w:val="false"/>
+                <w:iCs w:val="false"/>
                 <w:sz w:val="20"/>
                 <w:szCs w:val="20"/>
               </w:rPr>
-              <w:t>Cantidad: {{detail_ct_cantidad}} unidades</w:t>
+              <w:t>Cantidad: unidades</w:t>
             </w:r>
           </w:p>
         </w:tc>
@@ -2299,19 +1814,25 @@
               <w:ind w:hanging="0"/>
               <w:jc w:val="left"/>
               <w:rPr>
-                <w:rFonts w:ascii="Calibri" w:hAnsi="Calibri" w:eastAsia="Calibri" w:cs="Calibri"/>
-                <w:b/>
-                <w:b/>
-              </w:rPr>
-            </w:pPr>
-            <w:r>
-              <w:rPr>
-                <w:rFonts w:eastAsia="Calibri" w:cs="Calibri" w:ascii="Calibri" w:hAnsi="Calibri"/>
-                <w:b/>
+                <w:b w:val="false"/>
+                <w:b w:val="false"/>
+                <w:bCs w:val="false"/>
+                <w:i w:val="false"/>
+                <w:i w:val="false"/>
+                <w:iCs w:val="false"/>
+              </w:rPr>
+            </w:pPr>
+            <w:r>
+              <w:rPr>
+                <w:rFonts w:eastAsia="Calibri" w:cs="Calibri" w:ascii="Calibri" w:hAnsi="Calibri"/>
+                <w:b w:val="false"/>
+                <w:bCs w:val="false"/>
+                <w:i w:val="false"/>
+                <w:iCs w:val="false"/>
                 <w:sz w:val="20"/>
                 <w:szCs w:val="20"/>
               </w:rPr>
-              <w:t>Diámetro: {{detail_ct_diametro}} mm</w:t>
+              <w:t>Diámetro:  mm</w:t>
             </w:r>
           </w:p>
         </w:tc>
@@ -2335,15 +1856,21 @@
               <w:ind w:hanging="0"/>
               <w:jc w:val="left"/>
               <w:rPr>
-                <w:rFonts w:ascii="Calibri" w:hAnsi="Calibri" w:eastAsia="Calibri" w:cs="Calibri"/>
-                <w:b/>
-                <w:b/>
-              </w:rPr>
-            </w:pPr>
-            <w:r>
-              <w:rPr>
-                <w:rFonts w:eastAsia="Calibri" w:cs="Calibri" w:ascii="Calibri" w:hAnsi="Calibri"/>
-                <w:b/>
+                <w:b w:val="false"/>
+                <w:b w:val="false"/>
+                <w:bCs w:val="false"/>
+                <w:i w:val="false"/>
+                <w:i w:val="false"/>
+                <w:iCs w:val="false"/>
+              </w:rPr>
+            </w:pPr>
+            <w:r>
+              <w:rPr>
+                <w:rFonts w:eastAsia="Calibri" w:cs="Calibri" w:ascii="Calibri" w:hAnsi="Calibri"/>
+                <w:b w:val="false"/>
+                <w:bCs w:val="false"/>
+                <w:i w:val="false"/>
+                <w:iCs w:val="false"/>
                 <w:sz w:val="20"/>
                 <w:szCs w:val="20"/>
               </w:rPr>
@@ -2358,19 +1885,25 @@
               <w:ind w:hanging="0"/>
               <w:jc w:val="left"/>
               <w:rPr>
-                <w:rFonts w:ascii="Calibri" w:hAnsi="Calibri" w:eastAsia="Calibri" w:cs="Calibri"/>
-                <w:b/>
-                <w:b/>
-              </w:rPr>
-            </w:pPr>
-            <w:r>
-              <w:rPr>
-                <w:rFonts w:eastAsia="Calibri" w:cs="Calibri" w:ascii="Calibri" w:hAnsi="Calibri"/>
-                <w:b/>
+                <w:b w:val="false"/>
+                <w:b w:val="false"/>
+                <w:bCs w:val="false"/>
+                <w:i w:val="false"/>
+                <w:i w:val="false"/>
+                <w:iCs w:val="false"/>
+              </w:rPr>
+            </w:pPr>
+            <w:r>
+              <w:rPr>
+                <w:rFonts w:eastAsia="Calibri" w:cs="Calibri" w:ascii="Calibri" w:hAnsi="Calibri"/>
+                <w:b w:val="false"/>
+                <w:bCs w:val="false"/>
+                <w:i w:val="false"/>
+                <w:iCs w:val="false"/>
                 <w:sz w:val="20"/>
                 <w:szCs w:val="20"/>
               </w:rPr>
-              <w:t>de cintas: {{detail_medidas_cintas}} mm</w:t>
+              <w:t>de cintas:  mm</w:t>
             </w:r>
           </w:p>
         </w:tc>
@@ -2399,59 +1932,54 @@
               <w:ind w:right="-817" w:hanging="0"/>
               <w:jc w:val="left"/>
               <w:rPr>
-                <w:rFonts w:ascii="Calibri" w:hAnsi="Calibri" w:eastAsia="Calibri" w:cs="Calibri"/>
-                <w:b/>
-                <w:b/>
-              </w:rPr>
-            </w:pPr>
-            <w:r>
-              <w:rPr>
-                <w:rFonts w:eastAsia="Calibri" w:cs="Calibri" w:ascii="Calibri" w:hAnsi="Calibri"/>
-                <w:b/>
+                <w:b w:val="false"/>
+                <w:b w:val="false"/>
+                <w:bCs w:val="false"/>
+                <w:i w:val="false"/>
+                <w:i w:val="false"/>
+                <w:iCs w:val="false"/>
+              </w:rPr>
+            </w:pPr>
+            <w:r>
+              <w:rPr>
+                <w:rFonts w:eastAsia="Calibri" w:cs="Calibri" w:ascii="Calibri" w:hAnsi="Calibri"/>
+                <w:b w:val="false"/>
+                <w:bCs w:val="false"/>
+                <w:i w:val="false"/>
+                <w:iCs w:val="false"/>
                 <w:sz w:val="20"/>
                 <w:szCs w:val="20"/>
               </w:rPr>
-              <w:t xml:space="preserve">Regulador de Velocidad:           </w:t>
-            </w:r>
-            <w:r>
-              <w:rPr>
-                <w:rFonts w:eastAsia="Calibri" w:cs="Calibri" w:ascii="Calibri" w:hAnsi="Calibri"/>
+              <w:t>Regulador de Velocidad:            m/s</w:t>
+            </w:r>
+          </w:p>
+          <w:p>
+            <w:pPr>
+              <w:pStyle w:val="LOnormal"/>
+              <w:widowControl w:val="false"/>
+              <w:spacing w:lineRule="auto" w:line="240" w:before="0" w:after="0"/>
+              <w:ind w:hanging="0"/>
+              <w:jc w:val="left"/>
+              <w:rPr>
+                <w:b w:val="false"/>
+                <w:b w:val="false"/>
+                <w:bCs w:val="false"/>
+                <w:i w:val="false"/>
+                <w:i w:val="false"/>
+                <w:iCs w:val="false"/>
+              </w:rPr>
+            </w:pPr>
+            <w:r>
+              <w:rPr>
+                <w:rFonts w:eastAsia="Calibri" w:cs="Calibri" w:ascii="Calibri" w:hAnsi="Calibri"/>
+                <w:b w:val="false"/>
+                <w:bCs w:val="false"/>
+                <w:i w:val="false"/>
+                <w:iCs w:val="false"/>
                 <w:sz w:val="20"/>
                 <w:szCs w:val="20"/>
               </w:rPr>
-              <w:t xml:space="preserve"> </w:t>
-            </w:r>
-            <w:r>
-              <w:rPr>
-                <w:rFonts w:eastAsia="Calibri" w:cs="Calibri" w:ascii="Calibri" w:hAnsi="Calibri"/>
-                <w:b/>
-                <w:sz w:val="20"/>
-                <w:szCs w:val="20"/>
-              </w:rPr>
-              <w:t>m/s</w:t>
-            </w:r>
-          </w:p>
-          <w:p>
-            <w:pPr>
-              <w:pStyle w:val="LOnormal"/>
-              <w:widowControl w:val="false"/>
-              <w:spacing w:lineRule="auto" w:line="240" w:before="0" w:after="0"/>
-              <w:ind w:hanging="0"/>
-              <w:jc w:val="left"/>
-              <w:rPr>
-                <w:rFonts w:ascii="Calibri" w:hAnsi="Calibri" w:eastAsia="Calibri" w:cs="Calibri"/>
-                <w:b/>
-                <w:b/>
-              </w:rPr>
-            </w:pPr>
-            <w:r>
-              <w:rPr>
-                <w:rFonts w:eastAsia="Calibri" w:cs="Calibri" w:ascii="Calibri" w:hAnsi="Calibri"/>
-                <w:b/>
-                <w:sz w:val="20"/>
-                <w:szCs w:val="20"/>
-              </w:rPr>
-              <w:t>Marca: {{detail_rv_marca}}</w:t>
+              <w:t xml:space="preserve">Marca: </w:t>
             </w:r>
           </w:p>
         </w:tc>
@@ -2475,19 +2003,25 @@
               <w:ind w:hanging="0"/>
               <w:jc w:val="left"/>
               <w:rPr>
-                <w:rFonts w:ascii="Calibri" w:hAnsi="Calibri" w:eastAsia="Calibri" w:cs="Calibri"/>
-                <w:b/>
-                <w:b/>
-              </w:rPr>
-            </w:pPr>
-            <w:r>
-              <w:rPr>
-                <w:rFonts w:eastAsia="Calibri" w:cs="Calibri" w:ascii="Calibri" w:hAnsi="Calibri"/>
-                <w:b/>
+                <w:b w:val="false"/>
+                <w:b w:val="false"/>
+                <w:bCs w:val="false"/>
+                <w:i w:val="false"/>
+                <w:i w:val="false"/>
+                <w:iCs w:val="false"/>
+              </w:rPr>
+            </w:pPr>
+            <w:r>
+              <w:rPr>
+                <w:rFonts w:eastAsia="Calibri" w:cs="Calibri" w:ascii="Calibri" w:hAnsi="Calibri"/>
+                <w:b w:val="false"/>
+                <w:bCs w:val="false"/>
+                <w:i w:val="false"/>
+                <w:iCs w:val="false"/>
                 <w:sz w:val="20"/>
                 <w:szCs w:val="20"/>
               </w:rPr>
-              <w:t>N° Serie: {{detail_rv_n_serie}}</w:t>
+              <w:t xml:space="preserve">N° Serie: </w:t>
             </w:r>
           </w:p>
         </w:tc>
@@ -2510,19 +2044,25 @@
               <w:ind w:hanging="0"/>
               <w:jc w:val="left"/>
               <w:rPr>
-                <w:rFonts w:ascii="Calibri" w:hAnsi="Calibri" w:eastAsia="Calibri" w:cs="Calibri"/>
-                <w:b/>
-                <w:b/>
-              </w:rPr>
-            </w:pPr>
-            <w:r>
-              <w:rPr>
-                <w:rFonts w:eastAsia="Calibri" w:cs="Calibri" w:ascii="Calibri" w:hAnsi="Calibri"/>
-                <w:b/>
+                <w:b w:val="false"/>
+                <w:b w:val="false"/>
+                <w:bCs w:val="false"/>
+                <w:i w:val="false"/>
+                <w:i w:val="false"/>
+                <w:iCs w:val="false"/>
+              </w:rPr>
+            </w:pPr>
+            <w:r>
+              <w:rPr>
+                <w:rFonts w:eastAsia="Calibri" w:cs="Calibri" w:ascii="Calibri" w:hAnsi="Calibri"/>
+                <w:b w:val="false"/>
+                <w:bCs w:val="false"/>
+                <w:i w:val="false"/>
+                <w:iCs w:val="false"/>
                 <w:sz w:val="20"/>
                 <w:szCs w:val="20"/>
               </w:rPr>
-              <w:t>Paradas: {{detail_paradas}}                    Embarques: {{detail_embarques}}</w:t>
+              <w:t xml:space="preserve">Paradas:                     Embarques: </w:t>
             </w:r>
           </w:p>
           <w:p>
@@ -2533,19 +2073,25 @@
               <w:ind w:hanging="0"/>
               <w:jc w:val="left"/>
               <w:rPr>
-                <w:rFonts w:ascii="Calibri" w:hAnsi="Calibri" w:eastAsia="Calibri" w:cs="Calibri"/>
-                <w:b/>
-                <w:b/>
-              </w:rPr>
-            </w:pPr>
-            <w:r>
-              <w:rPr>
-                <w:rFonts w:eastAsia="Calibri" w:cs="Calibri" w:ascii="Calibri" w:hAnsi="Calibri"/>
-                <w:b/>
+                <w:b w:val="false"/>
+                <w:b w:val="false"/>
+                <w:bCs w:val="false"/>
+                <w:i w:val="false"/>
+                <w:i w:val="false"/>
+                <w:iCs w:val="false"/>
+              </w:rPr>
+            </w:pPr>
+            <w:r>
+              <w:rPr>
+                <w:rFonts w:eastAsia="Calibri" w:cs="Calibri" w:ascii="Calibri" w:hAnsi="Calibri"/>
+                <w:b w:val="false"/>
+                <w:bCs w:val="false"/>
+                <w:i w:val="false"/>
+                <w:iCs w:val="false"/>
                 <w:sz w:val="20"/>
                 <w:szCs w:val="20"/>
               </w:rPr>
-              <w:t>Sala de máquinas: {{detail_sala_maquinas}}</w:t>
+              <w:t xml:space="preserve">Sala de máquinas: </w:t>
             </w:r>
           </w:p>
         </w:tc>
@@ -2574,19 +2120,25 @@
               <w:ind w:hanging="0"/>
               <w:jc w:val="left"/>
               <w:rPr>
-                <w:rFonts w:ascii="Calibri" w:hAnsi="Calibri" w:eastAsia="Calibri" w:cs="Calibri"/>
-                <w:b/>
-                <w:b/>
-              </w:rPr>
-            </w:pPr>
-            <w:r>
-              <w:rPr>
-                <w:rFonts w:eastAsia="Calibri" w:cs="Calibri" w:ascii="Calibri" w:hAnsi="Calibri"/>
-                <w:b/>
+                <w:b w:val="false"/>
+                <w:b w:val="false"/>
+                <w:bCs w:val="false"/>
+                <w:i w:val="false"/>
+                <w:i w:val="false"/>
+                <w:iCs w:val="false"/>
+              </w:rPr>
+            </w:pPr>
+            <w:r>
+              <w:rPr>
+                <w:rFonts w:eastAsia="Calibri" w:cs="Calibri" w:ascii="Calibri" w:hAnsi="Calibri"/>
+                <w:b w:val="false"/>
+                <w:bCs w:val="false"/>
+                <w:i w:val="false"/>
+                <w:iCs w:val="false"/>
                 <w:sz w:val="20"/>
                 <w:szCs w:val="20"/>
               </w:rPr>
-              <w:t>Empresa Mantenedora: {{empresa_mantenedora}}</w:t>
+              <w:t xml:space="preserve">Empresa Mantenedora: </w:t>
             </w:r>
           </w:p>
         </w:tc>
@@ -2610,19 +2162,25 @@
               <w:ind w:hanging="0"/>
               <w:jc w:val="left"/>
               <w:rPr>
-                <w:rFonts w:ascii="Calibri" w:hAnsi="Calibri" w:eastAsia="Calibri" w:cs="Calibri"/>
-                <w:b/>
-                <w:b/>
-              </w:rPr>
-            </w:pPr>
-            <w:r>
-              <w:rPr>
-                <w:rFonts w:eastAsia="Calibri" w:cs="Calibri" w:ascii="Calibri" w:hAnsi="Calibri"/>
-                <w:b/>
+                <w:b w:val="false"/>
+                <w:b w:val="false"/>
+                <w:bCs w:val="false"/>
+                <w:i w:val="false"/>
+                <w:i w:val="false"/>
+                <w:iCs w:val="false"/>
+              </w:rPr>
+            </w:pPr>
+            <w:r>
+              <w:rPr>
+                <w:rFonts w:eastAsia="Calibri" w:cs="Calibri" w:ascii="Calibri" w:hAnsi="Calibri"/>
+                <w:b w:val="false"/>
+                <w:bCs w:val="false"/>
+                <w:i w:val="false"/>
+                <w:iCs w:val="false"/>
                 <w:sz w:val="20"/>
                 <w:szCs w:val="20"/>
               </w:rPr>
-              <w:t>ROL: {{em_rol}}</w:t>
+              <w:t xml:space="preserve">ROL: </w:t>
             </w:r>
           </w:p>
         </w:tc>
@@ -2646,19 +2204,25 @@
               <w:ind w:hanging="0"/>
               <w:jc w:val="left"/>
               <w:rPr>
-                <w:rFonts w:ascii="Calibri" w:hAnsi="Calibri" w:eastAsia="Calibri" w:cs="Calibri"/>
-                <w:b/>
-                <w:b/>
-              </w:rPr>
-            </w:pPr>
-            <w:r>
-              <w:rPr>
-                <w:rFonts w:eastAsia="Calibri" w:cs="Calibri" w:ascii="Calibri" w:hAnsi="Calibri"/>
-                <w:b/>
+                <w:b w:val="false"/>
+                <w:b w:val="false"/>
+                <w:bCs w:val="false"/>
+                <w:i w:val="false"/>
+                <w:i w:val="false"/>
+                <w:iCs w:val="false"/>
+              </w:rPr>
+            </w:pPr>
+            <w:r>
+              <w:rPr>
+                <w:rFonts w:eastAsia="Calibri" w:cs="Calibri" w:ascii="Calibri" w:hAnsi="Calibri"/>
+                <w:b w:val="false"/>
+                <w:bCs w:val="false"/>
+                <w:i w:val="false"/>
+                <w:iCs w:val="false"/>
                 <w:sz w:val="20"/>
                 <w:szCs w:val="20"/>
               </w:rPr>
-              <w:t>RUT: {{em_rut}}</w:t>
+              <w:t xml:space="preserve">RUT: </w:t>
             </w:r>
           </w:p>
         </w:tc>
@@ -2687,15 +2251,21 @@
               <w:ind w:hanging="0"/>
               <w:jc w:val="left"/>
               <w:rPr>
-                <w:rFonts w:ascii="Calibri" w:hAnsi="Calibri" w:eastAsia="Calibri" w:cs="Calibri"/>
-                <w:b/>
-                <w:b/>
-              </w:rPr>
-            </w:pPr>
-            <w:r>
-              <w:rPr>
-                <w:rFonts w:eastAsia="Calibri" w:cs="Calibri" w:ascii="Calibri" w:hAnsi="Calibri"/>
-                <w:b/>
+                <w:b w:val="false"/>
+                <w:b w:val="false"/>
+                <w:bCs w:val="false"/>
+                <w:i w:val="false"/>
+                <w:i w:val="false"/>
+                <w:iCs w:val="false"/>
+              </w:rPr>
+            </w:pPr>
+            <w:r>
+              <w:rPr>
+                <w:rFonts w:eastAsia="Calibri" w:cs="Calibri" w:ascii="Calibri" w:hAnsi="Calibri"/>
+                <w:b w:val="false"/>
+                <w:bCs w:val="false"/>
+                <w:i w:val="false"/>
+                <w:iCs w:val="false"/>
                 <w:sz w:val="20"/>
                 <w:szCs w:val="20"/>
               </w:rPr>
@@ -2723,19 +2293,25 @@
               <w:ind w:hanging="0"/>
               <w:jc w:val="left"/>
               <w:rPr>
-                <w:rFonts w:ascii="Calibri" w:hAnsi="Calibri" w:eastAsia="Calibri" w:cs="Calibri"/>
-                <w:b/>
-                <w:b/>
-              </w:rPr>
-            </w:pPr>
-            <w:r>
-              <w:rPr>
-                <w:rFonts w:eastAsia="Calibri" w:cs="Calibri" w:ascii="Calibri" w:hAnsi="Calibri"/>
-                <w:b/>
+                <w:b w:val="false"/>
+                <w:b w:val="false"/>
+                <w:bCs w:val="false"/>
+                <w:i w:val="false"/>
+                <w:i w:val="false"/>
+                <w:iCs w:val="false"/>
+              </w:rPr>
+            </w:pPr>
+            <w:r>
+              <w:rPr>
+                <w:rFonts w:eastAsia="Calibri" w:cs="Calibri" w:ascii="Calibri" w:hAnsi="Calibri"/>
+                <w:b w:val="false"/>
+                <w:bCs w:val="false"/>
+                <w:i w:val="false"/>
+                <w:iCs w:val="false"/>
                 <w:sz w:val="20"/>
                 <w:szCs w:val="20"/>
               </w:rPr>
-              <w:t>Fecha Inicio: {{vi_co_man_ini}}</w:t>
+              <w:t xml:space="preserve">Fecha Inicio: </w:t>
             </w:r>
           </w:p>
         </w:tc>
@@ -2759,19 +2335,25 @@
               <w:ind w:hanging="0"/>
               <w:jc w:val="left"/>
               <w:rPr>
-                <w:rFonts w:ascii="Calibri" w:hAnsi="Calibri" w:eastAsia="Calibri" w:cs="Calibri"/>
-                <w:b/>
-                <w:b/>
-              </w:rPr>
-            </w:pPr>
-            <w:r>
-              <w:rPr>
-                <w:rFonts w:eastAsia="Calibri" w:cs="Calibri" w:ascii="Calibri" w:hAnsi="Calibri"/>
-                <w:b/>
+                <w:b w:val="false"/>
+                <w:b w:val="false"/>
+                <w:bCs w:val="false"/>
+                <w:i w:val="false"/>
+                <w:i w:val="false"/>
+                <w:iCs w:val="false"/>
+              </w:rPr>
+            </w:pPr>
+            <w:r>
+              <w:rPr>
+                <w:rFonts w:eastAsia="Calibri" w:cs="Calibri" w:ascii="Calibri" w:hAnsi="Calibri"/>
+                <w:b w:val="false"/>
+                <w:bCs w:val="false"/>
+                <w:i w:val="false"/>
+                <w:iCs w:val="false"/>
                 <w:sz w:val="20"/>
                 <w:szCs w:val="20"/>
               </w:rPr>
-              <w:t>Fecha Término: {{vi_co_man_ter}}</w:t>
+              <w:t xml:space="preserve">Fecha Término: </w:t>
             </w:r>
           </w:p>
         </w:tc>
@@ -2800,19 +2382,25 @@
               <w:ind w:hanging="0"/>
               <w:jc w:val="left"/>
               <w:rPr>
-                <w:rFonts w:ascii="Calibri" w:hAnsi="Calibri" w:eastAsia="Calibri" w:cs="Calibri"/>
-                <w:b/>
-                <w:b/>
-              </w:rPr>
-            </w:pPr>
-            <w:r>
-              <w:rPr>
-                <w:rFonts w:eastAsia="Calibri" w:cs="Calibri" w:ascii="Calibri" w:hAnsi="Calibri"/>
-                <w:b/>
+                <w:b w:val="false"/>
+                <w:b w:val="false"/>
+                <w:bCs w:val="false"/>
+                <w:i w:val="false"/>
+                <w:i w:val="false"/>
+                <w:iCs w:val="false"/>
+              </w:rPr>
+            </w:pPr>
+            <w:r>
+              <w:rPr>
+                <w:rFonts w:eastAsia="Calibri" w:cs="Calibri" w:ascii="Calibri" w:hAnsi="Calibri"/>
+                <w:b w:val="false"/>
+                <w:bCs w:val="false"/>
+                <w:i w:val="false"/>
+                <w:iCs w:val="false"/>
                 <w:sz w:val="20"/>
                 <w:szCs w:val="20"/>
               </w:rPr>
-              <w:t>Nombre técnico mantenedor: {{nom_tec_man}}</w:t>
+              <w:t xml:space="preserve">Nombre técnico mantenedor: </w:t>
             </w:r>
           </w:p>
         </w:tc>
@@ -2836,19 +2424,25 @@
               <w:ind w:hanging="0"/>
               <w:jc w:val="left"/>
               <w:rPr>
-                <w:rFonts w:ascii="Calibri" w:hAnsi="Calibri" w:eastAsia="Calibri" w:cs="Calibri"/>
-                <w:b/>
-                <w:b/>
-              </w:rPr>
-            </w:pPr>
-            <w:r>
-              <w:rPr>
-                <w:rFonts w:eastAsia="Calibri" w:cs="Calibri" w:ascii="Calibri" w:hAnsi="Calibri"/>
-                <w:b/>
+                <w:b w:val="false"/>
+                <w:b w:val="false"/>
+                <w:bCs w:val="false"/>
+                <w:i w:val="false"/>
+                <w:i w:val="false"/>
+                <w:iCs w:val="false"/>
+              </w:rPr>
+            </w:pPr>
+            <w:r>
+              <w:rPr>
+                <w:rFonts w:eastAsia="Calibri" w:cs="Calibri" w:ascii="Calibri" w:hAnsi="Calibri"/>
+                <w:b w:val="false"/>
+                <w:bCs w:val="false"/>
+                <w:i w:val="false"/>
+                <w:iCs w:val="false"/>
                 <w:sz w:val="20"/>
                 <w:szCs w:val="20"/>
               </w:rPr>
-              <w:t>RUT: {{tm_rut}}</w:t>
+              <w:t xml:space="preserve">RUT: </w:t>
             </w:r>
           </w:p>
         </w:tc>
@@ -2877,19 +2471,25 @@
               <w:ind w:hanging="0"/>
               <w:jc w:val="left"/>
               <w:rPr>
-                <w:rFonts w:ascii="Calibri" w:hAnsi="Calibri" w:eastAsia="Calibri" w:cs="Calibri"/>
-                <w:b/>
-                <w:b/>
-              </w:rPr>
-            </w:pPr>
-            <w:r>
-              <w:rPr>
-                <w:rFonts w:eastAsia="Calibri" w:cs="Calibri" w:ascii="Calibri" w:hAnsi="Calibri"/>
-                <w:b/>
+                <w:b w:val="false"/>
+                <w:b w:val="false"/>
+                <w:bCs w:val="false"/>
+                <w:i w:val="false"/>
+                <w:i w:val="false"/>
+                <w:iCs w:val="false"/>
+              </w:rPr>
+            </w:pPr>
+            <w:r>
+              <w:rPr>
+                <w:rFonts w:eastAsia="Calibri" w:cs="Calibri" w:ascii="Calibri" w:hAnsi="Calibri"/>
+                <w:b w:val="false"/>
+                <w:bCs w:val="false"/>
+                <w:i w:val="false"/>
+                <w:iCs w:val="false"/>
                 <w:sz w:val="20"/>
                 <w:szCs w:val="20"/>
               </w:rPr>
-              <w:t>Ultimo Registro de Mantención N.º {{ul_reg_man}}</w:t>
+              <w:t xml:space="preserve">Ultimo Registro de Mantención N.º </w:t>
             </w:r>
           </w:p>
         </w:tc>
@@ -2913,19 +2513,25 @@
               <w:ind w:hanging="0"/>
               <w:jc w:val="left"/>
               <w:rPr>
-                <w:rFonts w:ascii="Calibri" w:hAnsi="Calibri" w:eastAsia="Calibri" w:cs="Calibri"/>
-                <w:b/>
-                <w:b/>
-              </w:rPr>
-            </w:pPr>
-            <w:r>
-              <w:rPr>
-                <w:rFonts w:eastAsia="Calibri" w:cs="Calibri" w:ascii="Calibri" w:hAnsi="Calibri"/>
-                <w:b/>
+                <w:b w:val="false"/>
+                <w:b w:val="false"/>
+                <w:bCs w:val="false"/>
+                <w:i w:val="false"/>
+                <w:i w:val="false"/>
+                <w:iCs w:val="false"/>
+              </w:rPr>
+            </w:pPr>
+            <w:r>
+              <w:rPr>
+                <w:rFonts w:eastAsia="Calibri" w:cs="Calibri" w:ascii="Calibri" w:hAnsi="Calibri"/>
+                <w:b w:val="false"/>
+                <w:bCs w:val="false"/>
+                <w:i w:val="false"/>
+                <w:iCs w:val="false"/>
                 <w:sz w:val="20"/>
                 <w:szCs w:val="20"/>
               </w:rPr>
-              <w:t>Fecha: {{urm_fecha}}</w:t>
+              <w:t xml:space="preserve">Fecha: </w:t>
             </w:r>
           </w:p>
         </w:tc>
@@ -4753,24 +4359,7 @@
         </w:rPr>
       </w:pPr>
       <w:r>
-        <w:rPr>
-          <w:rFonts w:eastAsia="Arial" w:cs="Arial"/>
-          <w:b w:val="false"/>
-          <w:i w:val="false"/>
-          <w:caps w:val="false"/>
-          <w:smallCaps w:val="false"/>
-          <w:strike w:val="false"/>
-          <w:dstrike w:val="false"/>
-          <w:color w:val="000000"/>
-          <w:position w:val="0"/>
-          <w:sz w:val="20"/>
-          <w:sz w:val="20"/>
-          <w:szCs w:val="20"/>
-          <w:u w:val="none"/>
-          <w:shd w:fill="auto" w:val="clear"/>
-          <w:vertAlign w:val="baseline"/>
-        </w:rPr>
-        <w:t>{{informe_anterior}}</w:t>
+        <w:rPr/>
       </w:r>
     </w:p>
     <w:p>
@@ -4886,58 +4475,6 @@
         <w:spacing w:lineRule="auto" w:line="240" w:before="0" w:after="0"/>
         <w:ind w:left="1789" w:right="0" w:hanging="0"/>
         <w:jc w:val="left"/>
-        <w:rPr>
-          <w:rFonts w:ascii="Arial" w:hAnsi="Arial" w:eastAsia="Arial" w:cs="Arial"/>
-          <w:b w:val="false"/>
-          <w:b w:val="false"/>
-          <w:i w:val="false"/>
-          <w:i w:val="false"/>
-          <w:caps w:val="false"/>
-          <w:smallCaps w:val="false"/>
-          <w:strike w:val="false"/>
-          <w:dstrike w:val="false"/>
-          <w:color w:val="000000"/>
-          <w:position w:val="0"/>
-          <w:sz w:val="20"/>
-          <w:sz w:val="20"/>
-          <w:szCs w:val="20"/>
-          <w:u w:val="none"/>
-          <w:shd w:fill="auto" w:val="clear"/>
-          <w:vertAlign w:val="baseline"/>
-        </w:rPr>
-      </w:pPr>
-      <w:r>
-        <w:rPr>
-          <w:rFonts w:eastAsia="Arial" w:cs="Arial"/>
-          <w:b w:val="false"/>
-          <w:i w:val="false"/>
-          <w:caps w:val="false"/>
-          <w:smallCaps w:val="false"/>
-          <w:strike w:val="false"/>
-          <w:dstrike w:val="false"/>
-          <w:color w:val="000000"/>
-          <w:position w:val="0"/>
-          <w:sz w:val="20"/>
-          <w:sz w:val="20"/>
-          <w:szCs w:val="20"/>
-          <w:u w:val="none"/>
-          <w:shd w:fill="auto" w:val="clear"/>
-          <w:vertAlign w:val="baseline"/>
-        </w:rPr>
-        <w:t>{{revision_past_errors_level}}</w:t>
-      </w:r>
-    </w:p>
-    <w:p>
-      <w:pPr>
-        <w:pStyle w:val="LOnormal"/>
-        <w:keepNext w:val="false"/>
-        <w:keepLines w:val="false"/>
-        <w:pageBreakBefore w:val="false"/>
-        <w:widowControl w:val="false"/>
-        <w:shd w:val="clear" w:color="auto" w:fill="auto"/>
-        <w:spacing w:lineRule="auto" w:line="240" w:before="0" w:after="0"/>
-        <w:ind w:left="1069" w:right="0" w:hanging="0"/>
-        <w:jc w:val="both"/>
         <w:rPr>
           <w:rFonts w:ascii="Arial" w:hAnsi="Arial" w:eastAsia="Arial" w:cs="Arial"/>
           <w:b w:val="false"/>
@@ -9203,7 +8740,47 @@
         <w:shd w:fill="auto" w:val="clear"/>
         <w:vertAlign w:val="baseline"/>
       </w:rPr>
-      <w:t>Informe N°: {{XXX}}-{{month}}-{{year}}</w:t>
+      <w:t>Informe N°: {{XXX}}-</w:t>
+    </w:r>
+    <w:r>
+      <w:rPr>
+        <w:rFonts w:eastAsia="Arial" w:cs="Arial"/>
+        <w:b/>
+        <w:i w:val="false"/>
+        <w:caps w:val="false"/>
+        <w:smallCaps w:val="false"/>
+        <w:strike w:val="false"/>
+        <w:dstrike w:val="false"/>
+        <w:color w:val="000000"/>
+        <w:position w:val="0"/>
+        <w:sz w:val="16"/>
+        <w:sz w:val="16"/>
+        <w:szCs w:val="16"/>
+        <w:u w:val="none"/>
+        <w:shd w:fill="auto" w:val="clear"/>
+        <w:vertAlign w:val="baseline"/>
+      </w:rPr>
+      <w:t>{{day}}-</w:t>
+    </w:r>
+    <w:r>
+      <w:rPr>
+        <w:rFonts w:eastAsia="Arial" w:cs="Arial"/>
+        <w:b/>
+        <w:i w:val="false"/>
+        <w:caps w:val="false"/>
+        <w:smallCaps w:val="false"/>
+        <w:strike w:val="false"/>
+        <w:dstrike w:val="false"/>
+        <w:color w:val="000000"/>
+        <w:position w:val="0"/>
+        <w:sz w:val="16"/>
+        <w:sz w:val="16"/>
+        <w:szCs w:val="16"/>
+        <w:u w:val="none"/>
+        <w:shd w:fill="auto" w:val="clear"/>
+        <w:vertAlign w:val="baseline"/>
+      </w:rPr>
+      <w:t>{{month}}-{{year}}</w:t>
     </w:r>
     <w:r>
       <w:rPr>
@@ -9279,7 +8856,7 @@
     </w:r>
     <w:r>
       <w:rPr/>
-      <w:t>8</w:t>
+      <w:t>7</w:t>
     </w:r>
     <w:r>
       <w:rPr/>
@@ -9439,35 +9016,50 @@
 <w:hdr xmlns:o="urn:schemas-microsoft-com:office:office" xmlns:r="http://schemas.openxmlformats.org/officeDocument/2006/relationships" xmlns:v="urn:schemas-microsoft-com:vml" xmlns:w="http://schemas.openxmlformats.org/wordprocessingml/2006/main" xmlns:w10="urn:schemas-microsoft-com:office:word" xmlns:wp="http://schemas.openxmlformats.org/drawingml/2006/wordprocessingDrawing" xmlns:wps="http://schemas.microsoft.com/office/word/2010/wordprocessingShape" xmlns:wpg="http://schemas.microsoft.com/office/word/2010/wordprocessingGroup" xmlns:mc="http://schemas.openxmlformats.org/markup-compatibility/2006" xmlns:wp14="http://schemas.microsoft.com/office/word/2010/wordprocessingDrawing" xmlns:w14="http://schemas.microsoft.com/office/word/2010/wordml" xmlns:w15="http://schemas.microsoft.com/office/word/2012/wordml" mc:Ignorable="w14 wp14 w15">
   <w:p>
     <w:pPr>
-      <w:pStyle w:val="LOnormal"/>
-      <w:spacing w:lineRule="auto" w:line="240" w:before="0" w:after="0"/>
+      <w:pStyle w:val="Normal"/>
+      <w:spacing w:before="0" w:after="0"/>
       <w:ind w:hanging="0"/>
       <w:rPr>
-        <w:rFonts w:ascii="Cambria" w:hAnsi="Cambria" w:eastAsia="Cambria" w:cs="Cambria"/>
+        <w:rFonts w:ascii="Cambria" w:hAnsi="Cambria" w:cs="Arial" w:asciiTheme="majorHAnsi" w:hAnsiTheme="majorHAnsi"/>
         <w:b/>
         <w:b/>
-        <w:color w:val="366091"/>
+        <w:color w:val="365F91" w:themeColor="accent1" w:themeShade="bf"/>
       </w:rPr>
     </w:pPr>
     <w:r>
       <w:rPr>
-        <w:rFonts w:eastAsia="Cambria" w:cs="Cambria" w:ascii="Cambria" w:hAnsi="Cambria"/>
+        <w:rFonts w:cs="Arial" w:ascii="Cambria" w:hAnsi="Cambria"/>
         <w:b/>
-        <w:color w:val="366091"/>
+        <w:color w:val="365F91" w:themeColor="accent1" w:themeShade="bf"/>
       </w:rPr>
+    </w:r>
+  </w:p>
+  <w:p>
+    <w:pPr>
+      <w:pStyle w:val="Normal"/>
+      <w:jc w:val="center"/>
+      <w:rPr>
+        <w:rFonts w:ascii="Calibri" w:hAnsi="Calibri" w:cs="Calibri" w:asciiTheme="minorHAnsi" w:cstheme="minorHAnsi" w:hAnsiTheme="minorHAnsi"/>
+        <w:i/>
+        <w:i/>
+        <w:iCs/>
+        <w:lang w:eastAsia="es-CL"/>
+      </w:rPr>
+    </w:pPr>
+    <w:r>
       <w:drawing>
-        <wp:anchor behindDoc="1" distT="0" distB="0" distL="114300" distR="114300" simplePos="0" locked="0" layoutInCell="0" allowOverlap="1" relativeHeight="19">
+        <wp:anchor behindDoc="1" distT="0" distB="0" distL="0" distR="0" simplePos="0" locked="0" layoutInCell="0" allowOverlap="1" relativeHeight="9">
           <wp:simplePos x="0" y="0"/>
           <wp:positionH relativeFrom="column">
-            <wp:posOffset>0</wp:posOffset>
+            <wp:posOffset>-586105</wp:posOffset>
           </wp:positionH>
           <wp:positionV relativeFrom="paragraph">
-            <wp:posOffset>146050</wp:posOffset>
+            <wp:posOffset>42545</wp:posOffset>
           </wp:positionV>
-          <wp:extent cx="1399540" cy="422910"/>
+          <wp:extent cx="1675130" cy="504825"/>
           <wp:effectExtent l="0" t="0" r="0" b="0"/>
-          <wp:wrapSquare wrapText="bothSides"/>
-          <wp:docPr id="11" name="image1.jpg" descr="Logotipo&#10;&#10;Descripción generada automáticamente"/>
+          <wp:wrapNone/>
+          <wp:docPr id="1" name="Image5" descr="Logotipo&#10;&#10;Descripción generada automáticamente"/>
           <wp:cNvGraphicFramePr>
             <a:graphicFrameLocks xmlns:a="http://schemas.openxmlformats.org/drawingml/2006/main" noChangeAspect="1"/>
           </wp:cNvGraphicFramePr>
@@ -9475,7 +9067,7 @@
             <a:graphicData uri="http://schemas.openxmlformats.org/drawingml/2006/picture">
               <pic:pic xmlns:pic="http://schemas.openxmlformats.org/drawingml/2006/picture">
                 <pic:nvPicPr>
-                  <pic:cNvPr id="11" name="image1.jpg" descr="Logotipo&#10;&#10;Descripción generada automáticamente"/>
+                  <pic:cNvPr id="1" name="Image5" descr="Logotipo&#10;&#10;Descripción generada automáticamente"/>
                   <pic:cNvPicPr>
                     <a:picLocks noChangeAspect="1" noChangeArrowheads="1"/>
                   </pic:cNvPicPr>
@@ -9489,7 +9081,7 @@
                 <pic:spPr bwMode="auto">
                   <a:xfrm>
                     <a:off x="0" y="0"/>
-                    <a:ext cx="1399540" cy="422910"/>
+                    <a:ext cx="1675130" cy="504825"/>
                   </a:xfrm>
                   <a:prstGeom prst="rect">
                     <a:avLst/>
@@ -9501,185 +9093,138 @@
         </wp:anchor>
       </w:drawing>
     </w:r>
+    <w:r>
+      <w:rPr>
+        <w:rFonts w:cs="Calibri" w:ascii="Calibri" w:hAnsi="Calibri" w:asciiTheme="minorHAnsi" w:cstheme="minorHAnsi" w:hAnsiTheme="minorHAnsi"/>
+        <w:i/>
+        <w:iCs/>
+        <w:lang w:eastAsia="es-CL"/>
+      </w:rPr>
+      <w:t>Av. O’Higgins 241 Of. 1023, Concepción. Fono: +56 41 2 921 689</w:t>
+    </w:r>
   </w:p>
   <w:p>
     <w:pPr>
-      <w:pStyle w:val="LOnormal"/>
-      <w:keepNext w:val="false"/>
-      <w:keepLines w:val="false"/>
-      <w:widowControl/>
-      <w:shd w:val="clear" w:color="auto" w:fill="auto"/>
-      <w:tabs>
-        <w:tab w:val="clear" w:pos="720"/>
-        <w:tab w:val="center" w:pos="4419" w:leader="none"/>
-        <w:tab w:val="right" w:pos="8838" w:leader="none"/>
-      </w:tabs>
-      <w:spacing w:lineRule="auto" w:line="240" w:before="0" w:after="0"/>
-      <w:ind w:left="0" w:right="0" w:hanging="0"/>
-      <w:jc w:val="both"/>
+      <w:pStyle w:val="Normal"/>
+      <w:jc w:val="center"/>
       <w:rPr>
-        <w:rFonts w:ascii="Arial" w:hAnsi="Arial" w:eastAsia="Arial" w:cs="Arial"/>
-        <w:b/>
-        <w:b/>
-        <w:i w:val="false"/>
-        <w:i w:val="false"/>
-        <w:caps w:val="false"/>
-        <w:smallCaps w:val="false"/>
-        <w:strike w:val="false"/>
-        <w:dstrike w:val="false"/>
-        <w:color w:val="000000"/>
-        <w:position w:val="0"/>
-        <w:sz w:val="18"/>
-        <w:sz w:val="18"/>
-        <w:szCs w:val="18"/>
-        <w:u w:val="none"/>
-        <w:shd w:fill="auto" w:val="clear"/>
-        <w:vertAlign w:val="baseline"/>
+        <w:rFonts w:ascii="Calibri" w:hAnsi="Calibri" w:cs="Calibri" w:asciiTheme="minorHAnsi" w:cstheme="minorHAnsi" w:hAnsiTheme="minorHAnsi"/>
+        <w:lang w:val="en-US" w:eastAsia="es-CL"/>
       </w:rPr>
     </w:pPr>
     <w:r>
       <w:rPr>
-        <w:rFonts w:eastAsia="Arial" w:cs="Arial"/>
-        <w:b/>
-        <w:i w:val="false"/>
-        <w:caps w:val="false"/>
-        <w:smallCaps w:val="false"/>
-        <w:strike w:val="false"/>
-        <w:dstrike w:val="false"/>
-        <w:color w:val="000000"/>
-        <w:position w:val="0"/>
-        <w:sz w:val="18"/>
-        <w:sz w:val="18"/>
-        <w:szCs w:val="18"/>
-        <w:u w:val="none"/>
-        <w:shd w:fill="auto" w:val="clear"/>
-        <w:vertAlign w:val="baseline"/>
+        <w:rFonts w:cs="Calibri" w:ascii="Calibri" w:hAnsi="Calibri" w:asciiTheme="minorHAnsi" w:cstheme="minorHAnsi" w:hAnsiTheme="minorHAnsi"/>
+        <w:i/>
+        <w:iCs/>
+        <w:lang w:val="pt-PT" w:eastAsia="es-CL"/>
       </w:rPr>
+      <w:t xml:space="preserve">Contacto: +56 9 40854466 </w:t>
+    </w:r>
+    <w:hyperlink r:id="rId2">
+      <w:r>
+        <w:rPr>
+          <w:rStyle w:val="InternetLink"/>
+          <w:rFonts w:cs="Calibri" w:ascii="Calibri" w:hAnsi="Calibri" w:asciiTheme="minorHAnsi" w:cstheme="minorHAnsi" w:hAnsiTheme="minorHAnsi"/>
+          <w:b/>
+          <w:bCs/>
+          <w:i/>
+          <w:iCs/>
+          <w:lang w:val="en-US" w:eastAsia="es-CL"/>
+        </w:rPr>
+        <w:t>www.chcert.cl</w:t>
+      </w:r>
+    </w:hyperlink>
+    <w:r>
+      <w:rPr>
+        <w:rFonts w:cs="Calibri" w:ascii="Calibri" w:hAnsi="Calibri" w:asciiTheme="minorHAnsi" w:cstheme="minorHAnsi" w:hAnsiTheme="minorHAnsi"/>
+        <w:lang w:val="en-US" w:eastAsia="es-CL"/>
+      </w:rPr>
+      <w:t xml:space="preserve"> </w:t>
     </w:r>
   </w:p>
   <w:p>
     <w:pPr>
-      <w:pStyle w:val="LOnormal"/>
-      <w:spacing w:lineRule="auto" w:line="240" w:before="0" w:after="0"/>
+      <w:pStyle w:val="Normal"/>
+      <w:tabs>
+        <w:tab w:val="clear" w:pos="720"/>
+        <w:tab w:val="left" w:pos="5236" w:leader="none"/>
+        <w:tab w:val="left" w:pos="7230" w:leader="none"/>
+      </w:tabs>
+      <w:spacing w:before="0" w:after="0"/>
       <w:ind w:hanging="0"/>
       <w:rPr>
-        <w:rFonts w:ascii="Cambria" w:hAnsi="Cambria" w:eastAsia="Cambria" w:cs="Cambria"/>
-        <w:b/>
-        <w:b/>
-        <w:color w:val="366091"/>
-        <w:sz w:val="14"/>
-        <w:szCs w:val="14"/>
+        <w:rFonts w:ascii="Calibri" w:hAnsi="Calibri" w:cs="Calibri"/>
+        <w:sz w:val="18"/>
+        <w:szCs w:val="18"/>
+        <w:lang w:val="en-US"/>
       </w:rPr>
     </w:pPr>
     <w:r>
       <w:rPr>
-        <w:rFonts w:eastAsia="Cambria" w:cs="Cambria" w:ascii="Cambria" w:hAnsi="Cambria"/>
-        <w:b/>
-        <w:color w:val="366091"/>
-        <w:sz w:val="14"/>
-        <w:szCs w:val="14"/>
+        <w:rFonts w:cs="Calibri" w:ascii="Calibri" w:hAnsi="Calibri"/>
+        <w:color w:val="365F91" w:themeColor="accent1" w:themeShade="bf"/>
+        <w:sz w:val="18"/>
+        <w:szCs w:val="18"/>
+        <w:lang w:val="en-US"/>
       </w:rPr>
+      <w:tab/>
+      <w:t xml:space="preserve">                                                 </w:t>
+    </w:r>
+    <w:r>
+      <w:rPr>
+        <w:rFonts w:cs="Calibri" w:ascii="Calibri" w:hAnsi="Calibri"/>
+        <w:sz w:val="18"/>
+        <w:szCs w:val="18"/>
+        <w:lang w:val="en-US"/>
+      </w:rPr>
+      <w:t>F04-PRO-ASC-01-Rev 01</w:t>
     </w:r>
   </w:p>
   <w:p>
     <w:pPr>
-      <w:pStyle w:val="LOnormal"/>
+      <w:pStyle w:val="Normal"/>
       <w:tabs>
         <w:tab w:val="clear" w:pos="720"/>
         <w:tab w:val="left" w:pos="5236" w:leader="none"/>
+        <w:tab w:val="left" w:pos="7230" w:leader="none"/>
       </w:tabs>
-      <w:spacing w:lineRule="auto" w:line="240" w:before="0" w:after="0"/>
-      <w:ind w:hanging="0"/>
-      <w:jc w:val="right"/>
+      <w:spacing w:before="0" w:after="0"/>
+      <w:ind w:left="7230" w:hanging="0"/>
       <w:rPr>
-        <w:rFonts w:ascii="Cambria" w:hAnsi="Cambria" w:eastAsia="Cambria" w:cs="Cambria"/>
-        <w:b/>
-        <w:b/>
+        <w:rFonts w:ascii="Calibri" w:hAnsi="Calibri" w:cs="Calibri"/>
+        <w:sz w:val="18"/>
+        <w:szCs w:val="18"/>
+        <w:lang w:val="en-US"/>
       </w:rPr>
     </w:pPr>
     <w:r>
       <w:rPr>
-        <w:rFonts w:eastAsia="Cambria" w:cs="Cambria" w:ascii="Cambria" w:hAnsi="Cambria"/>
-        <w:b/>
-        <w:color w:val="366091"/>
+        <w:rFonts w:cs="Calibri" w:ascii="Calibri" w:hAnsi="Calibri"/>
+        <w:sz w:val="18"/>
+        <w:szCs w:val="18"/>
+        <w:lang w:val="en-US"/>
       </w:rPr>
-      <w:tab/>
-    </w:r>
-    <w:r>
-      <w:rPr>
-        <w:rFonts w:eastAsia="Cambria" w:cs="Cambria" w:ascii="Cambria" w:hAnsi="Cambria"/>
-        <w:b/>
-      </w:rPr>
-      <w:t>F04-PRO-ASC-01</w:t>
+      <w:t>01/11/2022</w:t>
     </w:r>
   </w:p>
   <w:p>
     <w:pPr>
-      <w:pStyle w:val="LOnormal"/>
-      <w:tabs>
-        <w:tab w:val="clear" w:pos="720"/>
-        <w:tab w:val="left" w:pos="5236" w:leader="none"/>
-      </w:tabs>
-      <w:spacing w:lineRule="auto" w:line="240" w:before="0" w:after="0"/>
+      <w:pStyle w:val="Normal"/>
+      <w:spacing w:before="0" w:after="0"/>
       <w:ind w:hanging="0"/>
-      <w:jc w:val="right"/>
       <w:rPr>
-        <w:rFonts w:ascii="Cambria" w:hAnsi="Cambria" w:eastAsia="Cambria" w:cs="Cambria"/>
+        <w:rFonts w:ascii="Cambria" w:hAnsi="Cambria" w:cs="Arial" w:asciiTheme="majorHAnsi" w:hAnsiTheme="majorHAnsi"/>
         <w:b/>
         <w:b/>
+        <w:color w:val="365F91" w:themeColor="accent1" w:themeShade="bf"/>
       </w:rPr>
     </w:pPr>
     <w:r>
       <w:rPr>
-        <w:rFonts w:eastAsia="Cambria" w:cs="Cambria" w:ascii="Cambria" w:hAnsi="Cambria"/>
+        <w:rFonts w:cs="Arial" w:ascii="Cambria" w:hAnsi="Cambria"/>
         <w:b/>
-      </w:rPr>
-      <w:t>Rev00</w:t>
-    </w:r>
-  </w:p>
-  <w:p>
-    <w:pPr>
-      <w:pStyle w:val="LOnormal"/>
-      <w:tabs>
-        <w:tab w:val="clear" w:pos="720"/>
-        <w:tab w:val="left" w:pos="5236" w:leader="none"/>
-      </w:tabs>
-      <w:spacing w:lineRule="auto" w:line="240" w:before="0" w:after="0"/>
-      <w:ind w:hanging="0"/>
-      <w:jc w:val="right"/>
-      <w:rPr>
-        <w:rFonts w:ascii="Cambria" w:hAnsi="Cambria" w:eastAsia="Cambria" w:cs="Cambria"/>
-        <w:b/>
-        <w:b/>
-        <w:color w:val="366091"/>
-      </w:rPr>
-    </w:pPr>
-    <w:r>
-      <w:rPr>
-        <w:rFonts w:eastAsia="Cambria" w:cs="Cambria" w:ascii="Cambria" w:hAnsi="Cambria"/>
-        <w:b/>
-        <w:color w:val="366091"/>
-      </w:rPr>
-      <w:t>01/07/2021</w:t>
-    </w:r>
-  </w:p>
-  <w:p>
-    <w:pPr>
-      <w:pStyle w:val="LOnormal"/>
-      <w:spacing w:lineRule="auto" w:line="240" w:before="0" w:after="0"/>
-      <w:ind w:hanging="0"/>
-      <w:rPr>
-        <w:rFonts w:ascii="Cambria" w:hAnsi="Cambria" w:eastAsia="Cambria" w:cs="Cambria"/>
-        <w:b/>
-        <w:b/>
-        <w:color w:val="366091"/>
-      </w:rPr>
-    </w:pPr>
-    <w:r>
-      <w:rPr>
-        <w:rFonts w:eastAsia="Cambria" w:cs="Cambria" w:ascii="Cambria" w:hAnsi="Cambria"/>
-        <w:b/>
-        <w:color w:val="366091"/>
+        <w:color w:val="365F91" w:themeColor="accent1" w:themeShade="bf"/>
       </w:rPr>
     </w:r>
   </w:p>

</xml_diff>

<commit_message>
ni idea que hice pero hay cosas en azul y esta funcionando asi que guardar porsiacaso
</commit_message>
<xml_diff>
--- a/app/templates/template_1.docx
+++ b/app/templates/template_1.docx
@@ -970,8 +970,8 @@
         <w:gridCol w:w="1980"/>
         <w:gridCol w:w="992"/>
         <w:gridCol w:w="176"/>
-        <w:gridCol w:w="111"/>
-        <w:gridCol w:w="1981"/>
+        <w:gridCol w:w="110"/>
+        <w:gridCol w:w="1982"/>
         <w:gridCol w:w="141"/>
         <w:gridCol w:w="567"/>
         <w:gridCol w:w="1145"/>
@@ -1312,7 +1312,7 @@
         </w:trPr>
         <w:tc>
           <w:tcPr>
-            <w:tcW w:w="3259" w:type="dxa"/>
+            <w:tcW w:w="3258" w:type="dxa"/>
             <w:gridSpan w:val="4"/>
             <w:vMerge w:val="restart"/>
             <w:tcBorders>
@@ -1676,7 +1676,7 @@
         </w:tc>
         <w:tc>
           <w:tcPr>
-            <w:tcW w:w="5954" w:type="dxa"/>
+            <w:tcW w:w="5955" w:type="dxa"/>
             <w:gridSpan w:val="5"/>
             <w:tcBorders>
               <w:top w:val="single" w:sz="4" w:space="0" w:color="1F497D"/>
@@ -1734,7 +1734,7 @@
         </w:trPr>
         <w:tc>
           <w:tcPr>
-            <w:tcW w:w="3259" w:type="dxa"/>
+            <w:tcW w:w="3258" w:type="dxa"/>
             <w:gridSpan w:val="4"/>
             <w:vMerge w:val="continue"/>
             <w:tcBorders>
@@ -1769,7 +1769,7 @@
         </w:tc>
         <w:tc>
           <w:tcPr>
-            <w:tcW w:w="3834" w:type="dxa"/>
+            <w:tcW w:w="3835" w:type="dxa"/>
             <w:gridSpan w:val="4"/>
             <w:tcBorders>
               <w:top w:val="single" w:sz="4" w:space="0" w:color="1F497D"/>
@@ -2358,7 +2358,8 @@
             <w:r>
               <w:rPr>
                 <w:rFonts w:eastAsia="Times New Roman" w:cs="Arial" w:ascii="Calibri" w:hAnsi="Calibri" w:asciiTheme="minorHAnsi" w:hAnsiTheme="minorHAnsi"/>
-                <w:bCs/>
+                <w:b w:val="false"/>
+                <w:bCs w:val="false"/>
                 <w:kern w:val="0"/>
                 <w:sz w:val="20"/>
                 <w:szCs w:val="20"/>
@@ -2395,13 +2396,14 @@
             <w:r>
               <w:rPr>
                 <w:rFonts w:eastAsia="Times New Roman" w:cs="Arial" w:ascii="Calibri" w:hAnsi="Calibri" w:asciiTheme="minorHAnsi" w:hAnsiTheme="minorHAnsi"/>
-                <w:bCs/>
-                <w:kern w:val="0"/>
-                <w:sz w:val="20"/>
-                <w:szCs w:val="20"/>
-                <w:lang w:bidi="ar-SA"/>
-              </w:rPr>
-              <w:t>{{detail_empresa_instaladora}}</w:t>
+                <w:b w:val="false"/>
+                <w:bCs w:val="false"/>
+                <w:kern w:val="0"/>
+                <w:sz w:val="20"/>
+                <w:szCs w:val="20"/>
+                <w:lang w:bidi="ar-SA"/>
+              </w:rPr>
+              <w:t>{{detail_empresa_instaladora_rut}}</w:t>
             </w:r>
           </w:p>
         </w:tc>
@@ -3498,18 +3500,91 @@
                 <w:szCs w:val="20"/>
                 <w:lang w:bidi="ar-SA"/>
               </w:rPr>
-              <w:t xml:space="preserve">Capacidad: </w:t>
+              <w:t>Capacidad:</w:t>
+            </w:r>
+            <w:r>
+              <w:rPr>
+                <w:rFonts w:eastAsia="Times New Roman" w:cs="Calibri" w:ascii="Calibri" w:hAnsi="Calibri" w:asciiTheme="minorHAnsi" w:cstheme="minorHAnsi" w:hAnsiTheme="minorHAnsi"/>
+                <w:b w:val="false"/>
+                <w:bCs w:val="false"/>
+                <w:kern w:val="0"/>
+                <w:sz w:val="20"/>
+                <w:szCs w:val="20"/>
+                <w:lang w:bidi="ar-SA"/>
+              </w:rPr>
+              <w:t xml:space="preserve"> </w:t>
             </w:r>
             <w:r>
               <w:rPr>
                 <w:rFonts w:eastAsia="Times New Roman" w:cs="Arial" w:ascii="Calibri" w:hAnsi="Calibri" w:asciiTheme="minorHAnsi" w:hAnsiTheme="minorHAnsi"/>
-                <w:b/>
-                <w:kern w:val="0"/>
-                <w:sz w:val="20"/>
-                <w:szCs w:val="20"/>
-                <w:lang w:bidi="ar-SA"/>
-              </w:rPr>
-              <w:t>{</w:t>
+                <w:b w:val="false"/>
+                <w:bCs w:val="false"/>
+                <w:kern w:val="0"/>
+                <w:sz w:val="20"/>
+                <w:szCs w:val="20"/>
+                <w:lang w:bidi="ar-SA"/>
+              </w:rPr>
+              <w:t>{{detail_capacidad}}</w:t>
+            </w:r>
+            <w:r>
+              <w:rPr>
+                <w:rFonts w:eastAsia="Times New Roman" w:cs="Calibri" w:ascii="Calibri" w:hAnsi="Calibri" w:asciiTheme="minorHAnsi" w:cstheme="minorHAnsi" w:hAnsiTheme="minorHAnsi"/>
+                <w:b w:val="false"/>
+                <w:bCs w:val="false"/>
+                <w:kern w:val="0"/>
+                <w:sz w:val="20"/>
+                <w:szCs w:val="20"/>
+                <w:lang w:bidi="ar-SA"/>
+              </w:rPr>
+              <w:t xml:space="preserve"> </w:t>
+            </w:r>
+            <w:r>
+              <w:rPr>
+                <w:rFonts w:eastAsia="Times New Roman" w:cs="Calibri" w:ascii="Calibri" w:hAnsi="Calibri" w:asciiTheme="minorHAnsi" w:cstheme="minorHAnsi" w:hAnsiTheme="minorHAnsi"/>
+                <w:kern w:val="0"/>
+                <w:sz w:val="20"/>
+                <w:szCs w:val="20"/>
+                <w:lang w:val="en-US" w:bidi="ar-SA"/>
+              </w:rPr>
+              <w:t>Kg</w:t>
+            </w:r>
+            <w:r>
+              <w:rPr>
+                <w:rFonts w:eastAsia="Times New Roman" w:cs="Calibri" w:ascii="Calibri" w:hAnsi="Calibri" w:asciiTheme="minorHAnsi" w:cstheme="minorHAnsi" w:hAnsiTheme="minorHAnsi"/>
+                <w:b/>
+                <w:kern w:val="0"/>
+                <w:sz w:val="20"/>
+                <w:szCs w:val="20"/>
+                <w:lang w:val="en-US" w:bidi="ar-SA"/>
+              </w:rPr>
+              <w:t xml:space="preserve"> </w:t>
+            </w:r>
+          </w:p>
+          <w:p>
+            <w:pPr>
+              <w:pStyle w:val="Normal"/>
+              <w:widowControl w:val="false"/>
+              <w:suppressAutoHyphens w:val="true"/>
+              <w:spacing w:before="0" w:after="0"/>
+              <w:ind w:left="-201" w:right="-79" w:firstLine="206"/>
+              <w:jc w:val="left"/>
+              <w:rPr>
+                <w:rFonts w:ascii="Calibri" w:hAnsi="Calibri" w:cs="Calibri" w:asciiTheme="minorHAnsi" w:cstheme="minorHAnsi" w:hAnsiTheme="minorHAnsi"/>
+                <w:b/>
+                <w:b/>
+                <w:lang w:val="en-US"/>
+              </w:rPr>
+            </w:pPr>
+            <w:r>
+              <w:rPr>
+                <w:rFonts w:eastAsia="Times New Roman" w:cs="Calibri" w:ascii="Calibri" w:hAnsi="Calibri" w:asciiTheme="minorHAnsi" w:cstheme="minorHAnsi" w:hAnsiTheme="minorHAnsi"/>
+                <w:b/>
+                <w:kern w:val="0"/>
+                <w:sz w:val="20"/>
+                <w:szCs w:val="20"/>
+                <w:lang w:val="en-US" w:bidi="ar-SA"/>
+              </w:rPr>
+              <w:t xml:space="preserve">Personas: </w:t>
             </w:r>
             <w:r>
               <w:rPr>
@@ -3521,13 +3596,146 @@
                 <w:kern w:val="0"/>
                 <w:sz w:val="20"/>
                 <w:szCs w:val="20"/>
-                <w:lang w:bidi="ar-SA"/>
-              </w:rPr>
-              <w:t>{detail_capacidad}}</w:t>
-            </w:r>
+                <w:lang w:val="en-US" w:bidi="ar-SA"/>
+              </w:rPr>
+              <w:t>{{detail_personas}}</w:t>
+            </w:r>
+          </w:p>
+        </w:tc>
+      </w:tr>
+      <w:tr>
+        <w:trPr>
+          <w:trHeight w:val="483" w:hRule="atLeast"/>
+        </w:trPr>
+        <w:tc>
+          <w:tcPr>
+            <w:tcW w:w="3148" w:type="dxa"/>
+            <w:gridSpan w:val="3"/>
+            <w:tcBorders>
+              <w:top w:val="single" w:sz="4" w:space="0" w:color="1F497D"/>
+              <w:left w:val="single" w:sz="4" w:space="0" w:color="1F497D"/>
+              <w:bottom w:val="single" w:sz="4" w:space="0" w:color="1F497D"/>
+              <w:right w:val="single" w:sz="4" w:space="0" w:color="1F497D"/>
+            </w:tcBorders>
+            <w:vAlign w:val="center"/>
+          </w:tcPr>
+          <w:p>
+            <w:pPr>
+              <w:pStyle w:val="Normal"/>
+              <w:widowControl w:val="false"/>
+              <w:suppressAutoHyphens w:val="true"/>
+              <w:spacing w:before="0" w:after="0"/>
+              <w:ind w:hanging="0"/>
+              <w:jc w:val="left"/>
+              <w:rPr>
+                <w:rFonts w:ascii="Calibri" w:hAnsi="Calibri" w:cs="Calibri" w:asciiTheme="minorHAnsi" w:cstheme="minorHAnsi" w:hAnsiTheme="minorHAnsi"/>
+                <w:b/>
+                <w:b/>
+              </w:rPr>
+            </w:pPr>
             <w:r>
               <w:rPr>
                 <w:rFonts w:eastAsia="Times New Roman" w:cs="Calibri" w:ascii="Calibri" w:hAnsi="Calibri" w:asciiTheme="minorHAnsi" w:cstheme="minorHAnsi" w:hAnsiTheme="minorHAnsi"/>
+                <w:b/>
+                <w:kern w:val="0"/>
+                <w:sz w:val="20"/>
+                <w:szCs w:val="20"/>
+                <w:lang w:bidi="ar-SA"/>
+              </w:rPr>
+              <w:t>Cables de Tracción</w:t>
+            </w:r>
+          </w:p>
+          <w:p>
+            <w:pPr>
+              <w:pStyle w:val="Normal"/>
+              <w:widowControl w:val="false"/>
+              <w:suppressAutoHyphens w:val="true"/>
+              <w:spacing w:before="0" w:after="0"/>
+              <w:ind w:hanging="0"/>
+              <w:jc w:val="left"/>
+              <w:rPr>
+                <w:rFonts w:ascii="Calibri" w:hAnsi="Calibri" w:cs="Calibri" w:asciiTheme="minorHAnsi" w:cstheme="minorHAnsi" w:hAnsiTheme="minorHAnsi"/>
+                <w:b/>
+                <w:b/>
+              </w:rPr>
+            </w:pPr>
+            <w:r>
+              <w:rPr>
+                <w:rFonts w:eastAsia="Times New Roman" w:cs="Calibri" w:ascii="Calibri" w:hAnsi="Calibri" w:asciiTheme="minorHAnsi" w:cstheme="minorHAnsi" w:hAnsiTheme="minorHAnsi"/>
+                <w:b/>
+                <w:kern w:val="0"/>
+                <w:sz w:val="20"/>
+                <w:szCs w:val="20"/>
+                <w:lang w:bidi="ar-SA"/>
+              </w:rPr>
+              <w:t xml:space="preserve">Marca: </w:t>
+            </w:r>
+            <w:r>
+              <w:rPr>
+                <w:rFonts w:eastAsia="Calibri" w:cs="Calibri" w:ascii="Calibri" w:hAnsi="Calibri" w:asciiTheme="minorHAnsi" w:cstheme="minorHAnsi" w:hAnsiTheme="minorHAnsi"/>
+                <w:b w:val="false"/>
+                <w:bCs w:val="false"/>
+                <w:i w:val="false"/>
+                <w:iCs w:val="false"/>
+                <w:kern w:val="0"/>
+                <w:sz w:val="20"/>
+                <w:szCs w:val="20"/>
+                <w:lang w:bidi="ar-SA"/>
+              </w:rPr>
+              <w:t>{{detail_ct_marca}}</w:t>
+            </w:r>
+            <w:r>
+              <w:rPr>
+                <w:rFonts w:eastAsia="Times New Roman" w:cs="Calibri" w:ascii="Calibri" w:hAnsi="Calibri" w:asciiTheme="minorHAnsi" w:cstheme="minorHAnsi" w:hAnsiTheme="minorHAnsi"/>
+                <w:kern w:val="0"/>
+                <w:sz w:val="20"/>
+                <w:szCs w:val="20"/>
+                <w:lang w:bidi="ar-SA"/>
+              </w:rPr>
+              <w:t xml:space="preserve">                  </w:t>
+            </w:r>
+          </w:p>
+        </w:tc>
+        <w:tc>
+          <w:tcPr>
+            <w:tcW w:w="2092" w:type="dxa"/>
+            <w:gridSpan w:val="2"/>
+            <w:tcBorders>
+              <w:top w:val="single" w:sz="4" w:space="0" w:color="1F497D"/>
+              <w:left w:val="single" w:sz="4" w:space="0" w:color="1F497D"/>
+              <w:bottom w:val="single" w:sz="4" w:space="0" w:color="1F497D"/>
+              <w:right w:val="single" w:sz="4" w:space="0" w:color="1F497D"/>
+            </w:tcBorders>
+            <w:vAlign w:val="center"/>
+          </w:tcPr>
+          <w:p>
+            <w:pPr>
+              <w:pStyle w:val="Normal"/>
+              <w:widowControl w:val="false"/>
+              <w:suppressAutoHyphens w:val="true"/>
+              <w:spacing w:before="0" w:after="0"/>
+              <w:ind w:hanging="0"/>
+              <w:jc w:val="left"/>
+              <w:rPr>
+                <w:rFonts w:ascii="Calibri" w:hAnsi="Calibri" w:cs="Calibri" w:asciiTheme="minorHAnsi" w:cstheme="minorHAnsi" w:hAnsiTheme="minorHAnsi"/>
+                <w:b/>
+                <w:b/>
+              </w:rPr>
+            </w:pPr>
+            <w:r>
+              <w:rPr>
+                <w:rFonts w:eastAsia="Times New Roman" w:cs="Calibri" w:ascii="Calibri" w:hAnsi="Calibri" w:asciiTheme="minorHAnsi" w:cstheme="minorHAnsi" w:hAnsiTheme="minorHAnsi"/>
+                <w:b/>
+                <w:kern w:val="0"/>
+                <w:sz w:val="20"/>
+                <w:szCs w:val="20"/>
+                <w:lang w:bidi="ar-SA"/>
+              </w:rPr>
+              <w:t>Cantidad:</w:t>
+            </w:r>
+            <w:r>
+              <w:rPr>
+                <w:rFonts w:eastAsia="Times New Roman" w:cs="Calibri" w:ascii="Calibri" w:hAnsi="Calibri" w:asciiTheme="minorHAnsi" w:cstheme="minorHAnsi" w:hAnsiTheme="minorHAnsi"/>
                 <w:kern w:val="0"/>
                 <w:sz w:val="20"/>
                 <w:szCs w:val="20"/>
@@ -3537,14 +3745,56 @@
             </w:r>
             <w:r>
               <w:rPr>
+                <w:rFonts w:eastAsia="Calibri" w:cs="Calibri" w:ascii="Calibri" w:hAnsi="Calibri" w:asciiTheme="minorHAnsi" w:cstheme="minorHAnsi" w:hAnsiTheme="minorHAnsi"/>
+                <w:b w:val="false"/>
+                <w:bCs w:val="false"/>
+                <w:i w:val="false"/>
+                <w:iCs w:val="false"/>
+                <w:kern w:val="0"/>
+                <w:sz w:val="20"/>
+                <w:szCs w:val="20"/>
+                <w:lang w:bidi="ar-SA"/>
+              </w:rPr>
+              <w:t xml:space="preserve">{{detail_ct_cantidad}} </w:t>
+            </w:r>
+            <w:r>
+              <w:rPr>
                 <w:rFonts w:eastAsia="Times New Roman" w:cs="Calibri" w:ascii="Calibri" w:hAnsi="Calibri" w:asciiTheme="minorHAnsi" w:cstheme="minorHAnsi" w:hAnsiTheme="minorHAnsi"/>
                 <w:kern w:val="0"/>
                 <w:sz w:val="20"/>
                 <w:szCs w:val="20"/>
-                <w:lang w:val="en-US" w:bidi="ar-SA"/>
-              </w:rPr>
-              <w:t>Kg</w:t>
-            </w:r>
+                <w:lang w:bidi="ar-SA"/>
+              </w:rPr>
+              <w:t xml:space="preserve"> unidades </w:t>
+            </w:r>
+          </w:p>
+        </w:tc>
+        <w:tc>
+          <w:tcPr>
+            <w:tcW w:w="1853" w:type="dxa"/>
+            <w:gridSpan w:val="3"/>
+            <w:tcBorders>
+              <w:top w:val="single" w:sz="4" w:space="0" w:color="1F497D"/>
+              <w:left w:val="single" w:sz="4" w:space="0" w:color="1F497D"/>
+              <w:bottom w:val="single" w:sz="4" w:space="0" w:color="1F497D"/>
+              <w:right w:val="single" w:sz="4" w:space="0" w:color="1F497D"/>
+            </w:tcBorders>
+            <w:vAlign w:val="center"/>
+          </w:tcPr>
+          <w:p>
+            <w:pPr>
+              <w:pStyle w:val="Normal"/>
+              <w:widowControl w:val="false"/>
+              <w:suppressAutoHyphens w:val="true"/>
+              <w:spacing w:before="0" w:after="0"/>
+              <w:ind w:hanging="0"/>
+              <w:jc w:val="left"/>
+              <w:rPr>
+                <w:rFonts w:ascii="Calibri" w:hAnsi="Calibri" w:cs="Calibri" w:asciiTheme="minorHAnsi" w:cstheme="minorHAnsi" w:hAnsiTheme="minorHAnsi"/>
+                <w:b/>
+                <w:b/>
+              </w:rPr>
+            </w:pPr>
             <w:r>
               <w:rPr>
                 <w:rFonts w:eastAsia="Times New Roman" w:cs="Calibri" w:ascii="Calibri" w:hAnsi="Calibri" w:asciiTheme="minorHAnsi" w:cstheme="minorHAnsi" w:hAnsiTheme="minorHAnsi"/>
@@ -3552,36 +3802,250 @@
                 <w:kern w:val="0"/>
                 <w:sz w:val="20"/>
                 <w:szCs w:val="20"/>
-                <w:lang w:val="en-US" w:bidi="ar-SA"/>
+                <w:lang w:bidi="ar-SA"/>
+              </w:rPr>
+              <w:t xml:space="preserve">Diámetro: </w:t>
+            </w:r>
+            <w:r>
+              <w:rPr>
+                <w:rFonts w:eastAsia="Calibri" w:cs="Calibri" w:ascii="Calibri" w:hAnsi="Calibri" w:asciiTheme="minorHAnsi" w:cstheme="minorHAnsi" w:hAnsiTheme="minorHAnsi"/>
+                <w:b w:val="false"/>
+                <w:bCs w:val="false"/>
+                <w:i w:val="false"/>
+                <w:iCs w:val="false"/>
+                <w:kern w:val="0"/>
+                <w:sz w:val="20"/>
+                <w:szCs w:val="20"/>
+                <w:lang w:bidi="ar-SA"/>
+              </w:rPr>
+              <w:t xml:space="preserve">{{detail_ct_diametro}} </w:t>
+            </w:r>
+            <w:r>
+              <w:rPr>
+                <w:rFonts w:eastAsia="Times New Roman" w:cs="Calibri" w:ascii="Calibri" w:hAnsi="Calibri" w:asciiTheme="minorHAnsi" w:cstheme="minorHAnsi" w:hAnsiTheme="minorHAnsi"/>
+                <w:kern w:val="0"/>
+                <w:sz w:val="20"/>
+                <w:szCs w:val="20"/>
+                <w:lang w:bidi="ar-SA"/>
+              </w:rPr>
+              <w:t>mm</w:t>
+            </w:r>
+          </w:p>
+        </w:tc>
+        <w:tc>
+          <w:tcPr>
+            <w:tcW w:w="2120" w:type="dxa"/>
+            <w:tcBorders>
+              <w:top w:val="single" w:sz="4" w:space="0" w:color="1F497D"/>
+              <w:left w:val="single" w:sz="4" w:space="0" w:color="1F497D"/>
+              <w:bottom w:val="single" w:sz="4" w:space="0" w:color="1F497D"/>
+              <w:right w:val="single" w:sz="4" w:space="0" w:color="1F497D"/>
+            </w:tcBorders>
+            <w:vAlign w:val="center"/>
+          </w:tcPr>
+          <w:p>
+            <w:pPr>
+              <w:pStyle w:val="Normal"/>
+              <w:widowControl w:val="false"/>
+              <w:suppressAutoHyphens w:val="true"/>
+              <w:spacing w:before="0" w:after="0"/>
+              <w:ind w:hanging="0"/>
+              <w:jc w:val="left"/>
+              <w:rPr>
+                <w:rFonts w:ascii="Calibri" w:hAnsi="Calibri" w:cs="Calibri" w:asciiTheme="minorHAnsi" w:cstheme="minorHAnsi" w:hAnsiTheme="minorHAnsi"/>
+                <w:b/>
+                <w:b/>
+              </w:rPr>
+            </w:pPr>
+            <w:r>
+              <w:rPr>
+                <w:rFonts w:eastAsia="Times New Roman" w:cs="Calibri" w:ascii="Calibri" w:hAnsi="Calibri" w:asciiTheme="minorHAnsi" w:cstheme="minorHAnsi" w:hAnsiTheme="minorHAnsi"/>
+                <w:b/>
+                <w:kern w:val="0"/>
+                <w:sz w:val="20"/>
+                <w:szCs w:val="20"/>
+                <w:lang w:bidi="ar-SA"/>
+              </w:rPr>
+              <w:t xml:space="preserve">Medidas de cintas: </w:t>
+            </w:r>
+            <w:r>
+              <w:rPr>
+                <w:rFonts w:eastAsia="Calibri" w:cs="Calibri" w:ascii="Calibri" w:hAnsi="Calibri" w:asciiTheme="minorHAnsi" w:cstheme="minorHAnsi" w:hAnsiTheme="minorHAnsi"/>
+                <w:b w:val="false"/>
+                <w:bCs w:val="false"/>
+                <w:i w:val="false"/>
+                <w:iCs w:val="false"/>
+                <w:kern w:val="0"/>
+                <w:sz w:val="20"/>
+                <w:szCs w:val="20"/>
+                <w:lang w:bidi="ar-SA"/>
+              </w:rPr>
+              <w:t>{{detail_medidas_cintas}}</w:t>
+            </w:r>
+            <w:r>
+              <w:rPr>
+                <w:rFonts w:eastAsia="Times New Roman" w:cs="Calibri" w:ascii="Calibri" w:hAnsi="Calibri" w:asciiTheme="minorHAnsi" w:cstheme="minorHAnsi" w:hAnsiTheme="minorHAnsi"/>
+                <w:bCs/>
+                <w:kern w:val="0"/>
+                <w:sz w:val="20"/>
+                <w:szCs w:val="20"/>
+                <w:lang w:bidi="ar-SA"/>
+              </w:rPr>
+              <w:t xml:space="preserve"> mm</w:t>
+            </w:r>
+          </w:p>
+        </w:tc>
+      </w:tr>
+      <w:tr>
+        <w:trPr>
+          <w:trHeight w:val="340" w:hRule="atLeast"/>
+        </w:trPr>
+        <w:tc>
+          <w:tcPr>
+            <w:tcW w:w="3148" w:type="dxa"/>
+            <w:gridSpan w:val="3"/>
+            <w:tcBorders>
+              <w:top w:val="single" w:sz="4" w:space="0" w:color="1F497D"/>
+              <w:left w:val="single" w:sz="4" w:space="0" w:color="1F497D"/>
+              <w:bottom w:val="single" w:sz="4" w:space="0" w:color="1F497D"/>
+              <w:right w:val="single" w:sz="4" w:space="0" w:color="1F497D"/>
+            </w:tcBorders>
+            <w:vAlign w:val="center"/>
+          </w:tcPr>
+          <w:p>
+            <w:pPr>
+              <w:pStyle w:val="Normal"/>
+              <w:widowControl w:val="false"/>
+              <w:suppressAutoHyphens w:val="true"/>
+              <w:spacing w:before="0" w:after="0"/>
+              <w:ind w:right="-817" w:hanging="0"/>
+              <w:jc w:val="left"/>
+              <w:rPr>
+                <w:rFonts w:ascii="Calibri" w:hAnsi="Calibri" w:cs="Calibri" w:asciiTheme="minorHAnsi" w:cstheme="minorHAnsi" w:hAnsiTheme="minorHAnsi"/>
+                <w:b/>
+                <w:b/>
+                <w:lang w:val="pt-PT"/>
+              </w:rPr>
+            </w:pPr>
+            <w:r>
+              <w:rPr>
+                <w:rFonts w:eastAsia="Times New Roman" w:cs="Calibri" w:ascii="Calibri" w:hAnsi="Calibri" w:asciiTheme="minorHAnsi" w:cstheme="minorHAnsi" w:hAnsiTheme="minorHAnsi"/>
+                <w:b/>
+                <w:kern w:val="0"/>
+                <w:sz w:val="20"/>
+                <w:szCs w:val="20"/>
+                <w:lang w:val="pt-PT" w:bidi="ar-SA"/>
+              </w:rPr>
+              <w:t xml:space="preserve">Regulador de Velocidad: </w:t>
+            </w:r>
+            <w:r>
+              <w:rPr>
+                <w:rFonts w:eastAsia="Times New Roman" w:cs="Calibri" w:ascii="Calibri" w:hAnsi="Calibri" w:asciiTheme="minorHAnsi" w:cstheme="minorHAnsi" w:hAnsiTheme="minorHAnsi"/>
+                <w:bCs/>
+                <w:kern w:val="0"/>
+                <w:sz w:val="20"/>
+                <w:szCs w:val="20"/>
+                <w:lang w:val="pt-PT" w:bidi="ar-SA"/>
+              </w:rPr>
+              <w:t>{{detail_velocidad}}</w:t>
+            </w:r>
+            <w:r>
+              <w:rPr>
+                <w:rFonts w:eastAsia="Times New Roman" w:cs="Calibri" w:ascii="Calibri" w:hAnsi="Calibri" w:asciiTheme="minorHAnsi" w:cstheme="minorHAnsi" w:hAnsiTheme="minorHAnsi"/>
+                <w:kern w:val="0"/>
+                <w:sz w:val="20"/>
+                <w:szCs w:val="20"/>
+                <w:lang w:val="pt-PT" w:bidi="ar-SA"/>
+              </w:rPr>
+              <w:t xml:space="preserve"> m/s</w:t>
+            </w:r>
+          </w:p>
+          <w:p>
+            <w:pPr>
+              <w:pStyle w:val="Normal"/>
+              <w:widowControl w:val="false"/>
+              <w:suppressAutoHyphens w:val="true"/>
+              <w:spacing w:before="0" w:after="0"/>
+              <w:ind w:right="-817" w:hanging="0"/>
+              <w:jc w:val="left"/>
+              <w:rPr>
+                <w:rFonts w:ascii="Calibri" w:hAnsi="Calibri" w:cs="Calibri" w:asciiTheme="minorHAnsi" w:cstheme="minorHAnsi" w:hAnsiTheme="minorHAnsi"/>
+                <w:b/>
+                <w:b/>
+                <w:lang w:val="pt-PT"/>
+              </w:rPr>
+            </w:pPr>
+            <w:r>
+              <w:rPr>
+                <w:rFonts w:eastAsia="Times New Roman" w:cs="Calibri" w:ascii="Calibri" w:hAnsi="Calibri" w:asciiTheme="minorHAnsi" w:cstheme="minorHAnsi" w:hAnsiTheme="minorHAnsi"/>
+                <w:b/>
+                <w:kern w:val="0"/>
+                <w:sz w:val="20"/>
+                <w:szCs w:val="20"/>
+                <w:lang w:val="pt-PT" w:bidi="ar-SA"/>
+              </w:rPr>
+              <w:t xml:space="preserve">Marca: </w:t>
+            </w:r>
+            <w:r>
+              <w:rPr>
+                <w:rFonts w:eastAsia="Calibri" w:cs="Calibri" w:ascii="Calibri" w:hAnsi="Calibri" w:asciiTheme="minorHAnsi" w:cstheme="minorHAnsi" w:hAnsiTheme="minorHAnsi"/>
+                <w:b w:val="false"/>
+                <w:bCs w:val="false"/>
+                <w:i w:val="false"/>
+                <w:iCs w:val="false"/>
+                <w:kern w:val="0"/>
+                <w:sz w:val="20"/>
+                <w:szCs w:val="20"/>
+                <w:lang w:val="pt-PT" w:bidi="ar-SA"/>
+              </w:rPr>
+              <w:t>{{detail_rv_marca}}</w:t>
+            </w:r>
+          </w:p>
+        </w:tc>
+        <w:tc>
+          <w:tcPr>
+            <w:tcW w:w="2092" w:type="dxa"/>
+            <w:gridSpan w:val="2"/>
+            <w:tcBorders>
+              <w:top w:val="single" w:sz="4" w:space="0" w:color="1F497D"/>
+              <w:left w:val="single" w:sz="4" w:space="0" w:color="1F497D"/>
+              <w:bottom w:val="single" w:sz="4" w:space="0" w:color="1F497D"/>
+              <w:right w:val="single" w:sz="4" w:space="0" w:color="1F497D"/>
+            </w:tcBorders>
+            <w:vAlign w:val="center"/>
+          </w:tcPr>
+          <w:p>
+            <w:pPr>
+              <w:pStyle w:val="Normal"/>
+              <w:widowControl w:val="false"/>
+              <w:suppressAutoHyphens w:val="true"/>
+              <w:spacing w:before="0" w:after="0"/>
+              <w:ind w:hanging="0"/>
+              <w:jc w:val="left"/>
+              <w:rPr>
+                <w:rFonts w:ascii="Calibri" w:hAnsi="Calibri" w:cs="Calibri" w:asciiTheme="minorHAnsi" w:cstheme="minorHAnsi" w:hAnsiTheme="minorHAnsi"/>
+              </w:rPr>
+            </w:pPr>
+            <w:r>
+              <w:rPr>
+                <w:rFonts w:eastAsia="Times New Roman" w:cs="Calibri" w:ascii="Calibri" w:hAnsi="Calibri" w:asciiTheme="minorHAnsi" w:cstheme="minorHAnsi" w:hAnsiTheme="minorHAnsi"/>
+                <w:b/>
+                <w:kern w:val="0"/>
+                <w:sz w:val="20"/>
+                <w:szCs w:val="20"/>
+                <w:lang w:bidi="ar-SA"/>
+              </w:rPr>
+              <w:t>N° Serie:</w:t>
+            </w:r>
+            <w:r>
+              <w:rPr>
+                <w:rFonts w:eastAsia="Times New Roman" w:cs="Arial" w:ascii="Calibri" w:hAnsi="Calibri" w:asciiTheme="minorHAnsi" w:hAnsiTheme="minorHAnsi"/>
+                <w:kern w:val="0"/>
+                <w:sz w:val="20"/>
+                <w:szCs w:val="20"/>
+                <w:lang w:bidi="ar-SA"/>
               </w:rPr>
               <w:t xml:space="preserve"> </w:t>
-            </w:r>
-          </w:p>
-          <w:p>
-            <w:pPr>
-              <w:pStyle w:val="Normal"/>
-              <w:widowControl w:val="false"/>
-              <w:suppressAutoHyphens w:val="true"/>
-              <w:spacing w:before="0" w:after="0"/>
-              <w:ind w:left="-201" w:right="-79" w:firstLine="206"/>
-              <w:jc w:val="left"/>
-              <w:rPr>
-                <w:rFonts w:ascii="Calibri" w:hAnsi="Calibri" w:cs="Calibri" w:asciiTheme="minorHAnsi" w:cstheme="minorHAnsi" w:hAnsiTheme="minorHAnsi"/>
-                <w:b/>
-                <w:b/>
-                <w:lang w:val="en-US"/>
-              </w:rPr>
-            </w:pPr>
-            <w:r>
-              <w:rPr>
-                <w:rFonts w:eastAsia="Times New Roman" w:cs="Calibri" w:ascii="Calibri" w:hAnsi="Calibri" w:asciiTheme="minorHAnsi" w:cstheme="minorHAnsi" w:hAnsiTheme="minorHAnsi"/>
-                <w:b/>
-                <w:kern w:val="0"/>
-                <w:sz w:val="20"/>
-                <w:szCs w:val="20"/>
-                <w:lang w:val="en-US" w:bidi="ar-SA"/>
-              </w:rPr>
-              <w:t xml:space="preserve">Personas: </w:t>
             </w:r>
             <w:r>
               <w:rPr>
@@ -3593,28 +4057,22 @@
                 <w:kern w:val="0"/>
                 <w:sz w:val="20"/>
                 <w:szCs w:val="20"/>
-                <w:lang w:val="en-US" w:bidi="ar-SA"/>
-              </w:rPr>
-              <w:t>{{detail_personas}}</w:t>
-            </w:r>
-          </w:p>
-        </w:tc>
-      </w:tr>
-      <w:tr>
-        <w:trPr>
-          <w:trHeight w:val="483" w:hRule="atLeast"/>
-        </w:trPr>
-        <w:tc>
-          <w:tcPr>
-            <w:tcW w:w="3148" w:type="dxa"/>
-            <w:gridSpan w:val="3"/>
+                <w:lang w:bidi="ar-SA"/>
+              </w:rPr>
+              <w:t>{{detail_rv_n_serie}}</w:t>
+            </w:r>
+          </w:p>
+        </w:tc>
+        <w:tc>
+          <w:tcPr>
+            <w:tcW w:w="3973" w:type="dxa"/>
+            <w:gridSpan w:val="4"/>
             <w:tcBorders>
               <w:top w:val="single" w:sz="4" w:space="0" w:color="1F497D"/>
               <w:left w:val="single" w:sz="4" w:space="0" w:color="1F497D"/>
               <w:bottom w:val="single" w:sz="4" w:space="0" w:color="1F497D"/>
               <w:right w:val="single" w:sz="4" w:space="0" w:color="1F497D"/>
             </w:tcBorders>
-            <w:vAlign w:val="center"/>
           </w:tcPr>
           <w:p>
             <w:pPr>
@@ -3626,8 +4084,6 @@
               <w:jc w:val="left"/>
               <w:rPr>
                 <w:rFonts w:ascii="Calibri" w:hAnsi="Calibri" w:cs="Calibri" w:asciiTheme="minorHAnsi" w:cstheme="minorHAnsi" w:hAnsiTheme="minorHAnsi"/>
-                <w:b/>
-                <w:b/>
               </w:rPr>
             </w:pPr>
             <w:r>
@@ -3639,33 +4095,18 @@
                 <w:szCs w:val="20"/>
                 <w:lang w:bidi="ar-SA"/>
               </w:rPr>
-              <w:t>Cables de Tracción</w:t>
-            </w:r>
-          </w:p>
-          <w:p>
-            <w:pPr>
-              <w:pStyle w:val="Normal"/>
-              <w:widowControl w:val="false"/>
-              <w:suppressAutoHyphens w:val="true"/>
-              <w:spacing w:before="0" w:after="0"/>
-              <w:ind w:hanging="0"/>
-              <w:jc w:val="left"/>
-              <w:rPr>
-                <w:rFonts w:ascii="Calibri" w:hAnsi="Calibri" w:cs="Calibri" w:asciiTheme="minorHAnsi" w:cstheme="minorHAnsi" w:hAnsiTheme="minorHAnsi"/>
-                <w:b/>
-                <w:b/>
-              </w:rPr>
-            </w:pPr>
+              <w:t>Paradas:</w:t>
+            </w:r>
             <w:r>
               <w:rPr>
                 <w:rFonts w:eastAsia="Times New Roman" w:cs="Calibri" w:ascii="Calibri" w:hAnsi="Calibri" w:asciiTheme="minorHAnsi" w:cstheme="minorHAnsi" w:hAnsiTheme="minorHAnsi"/>
-                <w:b/>
-                <w:kern w:val="0"/>
-                <w:sz w:val="20"/>
-                <w:szCs w:val="20"/>
-                <w:lang w:bidi="ar-SA"/>
-              </w:rPr>
-              <w:t xml:space="preserve">Marca: </w:t>
+                <w:bCs/>
+                <w:kern w:val="0"/>
+                <w:sz w:val="20"/>
+                <w:szCs w:val="20"/>
+                <w:lang w:bidi="ar-SA"/>
+              </w:rPr>
+              <w:t xml:space="preserve"> </w:t>
             </w:r>
             <w:r>
               <w:rPr>
@@ -3679,66 +4120,18 @@
                 <w:szCs w:val="20"/>
                 <w:lang w:bidi="ar-SA"/>
               </w:rPr>
-              <w:t>{{detail_ct_marca}}</w:t>
+              <w:t>{{detail_paradas}}</w:t>
             </w:r>
             <w:r>
               <w:rPr>
                 <w:rFonts w:eastAsia="Times New Roman" w:cs="Calibri" w:ascii="Calibri" w:hAnsi="Calibri" w:asciiTheme="minorHAnsi" w:cstheme="minorHAnsi" w:hAnsiTheme="minorHAnsi"/>
-                <w:kern w:val="0"/>
-                <w:sz w:val="20"/>
-                <w:szCs w:val="20"/>
-                <w:lang w:bidi="ar-SA"/>
-              </w:rPr>
-              <w:t xml:space="preserve">                  </w:t>
-            </w:r>
-          </w:p>
-        </w:tc>
-        <w:tc>
-          <w:tcPr>
-            <w:tcW w:w="2092" w:type="dxa"/>
-            <w:gridSpan w:val="2"/>
-            <w:tcBorders>
-              <w:top w:val="single" w:sz="4" w:space="0" w:color="1F497D"/>
-              <w:left w:val="single" w:sz="4" w:space="0" w:color="1F497D"/>
-              <w:bottom w:val="single" w:sz="4" w:space="0" w:color="1F497D"/>
-              <w:right w:val="single" w:sz="4" w:space="0" w:color="1F497D"/>
-            </w:tcBorders>
-            <w:vAlign w:val="center"/>
-          </w:tcPr>
-          <w:p>
-            <w:pPr>
-              <w:pStyle w:val="Normal"/>
-              <w:widowControl w:val="false"/>
-              <w:suppressAutoHyphens w:val="true"/>
-              <w:spacing w:before="0" w:after="0"/>
-              <w:ind w:hanging="0"/>
-              <w:jc w:val="left"/>
-              <w:rPr>
-                <w:rFonts w:ascii="Calibri" w:hAnsi="Calibri" w:cs="Calibri" w:asciiTheme="minorHAnsi" w:cstheme="minorHAnsi" w:hAnsiTheme="minorHAnsi"/>
-                <w:b/>
-                <w:b/>
-              </w:rPr>
-            </w:pPr>
-            <w:r>
-              <w:rPr>
-                <w:rFonts w:eastAsia="Times New Roman" w:cs="Calibri" w:ascii="Calibri" w:hAnsi="Calibri" w:asciiTheme="minorHAnsi" w:cstheme="minorHAnsi" w:hAnsiTheme="minorHAnsi"/>
-                <w:b/>
-                <w:kern w:val="0"/>
-                <w:sz w:val="20"/>
-                <w:szCs w:val="20"/>
-                <w:lang w:bidi="ar-SA"/>
-              </w:rPr>
-              <w:t>Cantidad:</w:t>
-            </w:r>
-            <w:r>
-              <w:rPr>
-                <w:rFonts w:eastAsia="Times New Roman" w:cs="Calibri" w:ascii="Calibri" w:hAnsi="Calibri" w:asciiTheme="minorHAnsi" w:cstheme="minorHAnsi" w:hAnsiTheme="minorHAnsi"/>
-                <w:kern w:val="0"/>
-                <w:sz w:val="20"/>
-                <w:szCs w:val="20"/>
-                <w:lang w:bidi="ar-SA"/>
-              </w:rPr>
-              <w:t xml:space="preserve"> </w:t>
+                <w:b/>
+                <w:kern w:val="0"/>
+                <w:sz w:val="20"/>
+                <w:szCs w:val="20"/>
+                <w:lang w:bidi="ar-SA"/>
+              </w:rPr>
+              <w:t xml:space="preserve">               Embarques: </w:t>
             </w:r>
             <w:r>
               <w:rPr>
@@ -3752,56 +4145,33 @@
                 <w:szCs w:val="20"/>
                 <w:lang w:bidi="ar-SA"/>
               </w:rPr>
-              <w:t xml:space="preserve">{{detail_ct_cantidad}} </w:t>
-            </w:r>
+              <w:t>{{detail_embarques}}</w:t>
+            </w:r>
+          </w:p>
+          <w:p>
+            <w:pPr>
+              <w:pStyle w:val="Normal"/>
+              <w:widowControl w:val="false"/>
+              <w:suppressAutoHyphens w:val="true"/>
+              <w:spacing w:before="0" w:after="0"/>
+              <w:ind w:hanging="0"/>
+              <w:jc w:val="left"/>
+              <w:rPr>
+                <w:rFonts w:ascii="Calibri" w:hAnsi="Calibri" w:cs="Calibri" w:asciiTheme="minorHAnsi" w:cstheme="minorHAnsi" w:hAnsiTheme="minorHAnsi"/>
+                <w:b/>
+                <w:b/>
+              </w:rPr>
+            </w:pPr>
             <w:r>
               <w:rPr>
                 <w:rFonts w:eastAsia="Times New Roman" w:cs="Calibri" w:ascii="Calibri" w:hAnsi="Calibri" w:asciiTheme="minorHAnsi" w:cstheme="minorHAnsi" w:hAnsiTheme="minorHAnsi"/>
-                <w:kern w:val="0"/>
-                <w:sz w:val="20"/>
-                <w:szCs w:val="20"/>
-                <w:lang w:bidi="ar-SA"/>
-              </w:rPr>
-              <w:t xml:space="preserve"> unidades </w:t>
-            </w:r>
-          </w:p>
-        </w:tc>
-        <w:tc>
-          <w:tcPr>
-            <w:tcW w:w="1853" w:type="dxa"/>
-            <w:gridSpan w:val="3"/>
-            <w:tcBorders>
-              <w:top w:val="single" w:sz="4" w:space="0" w:color="1F497D"/>
-              <w:left w:val="single" w:sz="4" w:space="0" w:color="1F497D"/>
-              <w:bottom w:val="single" w:sz="4" w:space="0" w:color="1F497D"/>
-              <w:right w:val="single" w:sz="4" w:space="0" w:color="1F497D"/>
-            </w:tcBorders>
-            <w:vAlign w:val="center"/>
-          </w:tcPr>
-          <w:p>
-            <w:pPr>
-              <w:pStyle w:val="Normal"/>
-              <w:widowControl w:val="false"/>
-              <w:suppressAutoHyphens w:val="true"/>
-              <w:spacing w:before="0" w:after="0"/>
-              <w:ind w:hanging="0"/>
-              <w:jc w:val="left"/>
-              <w:rPr>
-                <w:rFonts w:ascii="Calibri" w:hAnsi="Calibri" w:cs="Calibri" w:asciiTheme="minorHAnsi" w:cstheme="minorHAnsi" w:hAnsiTheme="minorHAnsi"/>
-                <w:b/>
-                <w:b/>
-              </w:rPr>
-            </w:pPr>
-            <w:r>
-              <w:rPr>
-                <w:rFonts w:eastAsia="Times New Roman" w:cs="Calibri" w:ascii="Calibri" w:hAnsi="Calibri" w:asciiTheme="minorHAnsi" w:cstheme="minorHAnsi" w:hAnsiTheme="minorHAnsi"/>
-                <w:b/>
-                <w:kern w:val="0"/>
-                <w:sz w:val="20"/>
-                <w:szCs w:val="20"/>
-                <w:lang w:bidi="ar-SA"/>
-              </w:rPr>
-              <w:t xml:space="preserve">Diámetro: </w:t>
+                <w:b/>
+                <w:kern w:val="0"/>
+                <w:sz w:val="20"/>
+                <w:szCs w:val="20"/>
+                <w:lang w:bidi="ar-SA"/>
+              </w:rPr>
+              <w:t xml:space="preserve">Sala de máquinas: </w:t>
             </w:r>
             <w:r>
               <w:rPr>
@@ -3815,23 +4185,19 @@
                 <w:szCs w:val="20"/>
                 <w:lang w:bidi="ar-SA"/>
               </w:rPr>
-              <w:t xml:space="preserve">{{detail_ct_diametro}} </w:t>
-            </w:r>
-            <w:r>
-              <w:rPr>
-                <w:rFonts w:eastAsia="Times New Roman" w:cs="Calibri" w:ascii="Calibri" w:hAnsi="Calibri" w:asciiTheme="minorHAnsi" w:cstheme="minorHAnsi" w:hAnsiTheme="minorHAnsi"/>
-                <w:kern w:val="0"/>
-                <w:sz w:val="20"/>
-                <w:szCs w:val="20"/>
-                <w:lang w:bidi="ar-SA"/>
-              </w:rPr>
-              <w:t>mm</w:t>
-            </w:r>
-          </w:p>
-        </w:tc>
-        <w:tc>
-          <w:tcPr>
-            <w:tcW w:w="2120" w:type="dxa"/>
+              <w:t>{{detail_sala_maquinas}}</w:t>
+            </w:r>
+          </w:p>
+        </w:tc>
+      </w:tr>
+      <w:tr>
+        <w:trPr>
+          <w:trHeight w:val="340" w:hRule="atLeast"/>
+        </w:trPr>
+        <w:tc>
+          <w:tcPr>
+            <w:tcW w:w="5240" w:type="dxa"/>
+            <w:gridSpan w:val="5"/>
             <w:tcBorders>
               <w:top w:val="single" w:sz="4" w:space="0" w:color="1F497D"/>
               <w:left w:val="single" w:sz="4" w:space="0" w:color="1F497D"/>
@@ -3852,6 +4218,7 @@
                 <w:rFonts w:ascii="Calibri" w:hAnsi="Calibri" w:cs="Calibri" w:asciiTheme="minorHAnsi" w:cstheme="minorHAnsi" w:hAnsiTheme="minorHAnsi"/>
                 <w:b/>
                 <w:b/>
+                <w:lang w:val="it-IT"/>
               </w:rPr>
             </w:pPr>
             <w:r>
@@ -3861,9 +4228,9 @@
                 <w:kern w:val="0"/>
                 <w:sz w:val="20"/>
                 <w:szCs w:val="20"/>
-                <w:lang w:bidi="ar-SA"/>
-              </w:rPr>
-              <w:t xml:space="preserve">Medidas de cintas: </w:t>
+                <w:lang w:val="it-IT" w:bidi="ar-SA"/>
+              </w:rPr>
+              <w:t xml:space="preserve">Empresa Mantenedora: </w:t>
             </w:r>
             <w:r>
               <w:rPr>
@@ -3875,20 +4242,114 @@
                 <w:kern w:val="0"/>
                 <w:sz w:val="20"/>
                 <w:szCs w:val="20"/>
-                <w:lang w:bidi="ar-SA"/>
-              </w:rPr>
-              <w:t>{{detail_medidas_cintas}}</w:t>
-            </w:r>
+                <w:lang w:val="es-CL" w:bidi="ar-SA"/>
+              </w:rPr>
+              <w:t>{{empresa_mantenedora}}</w:t>
+            </w:r>
+          </w:p>
+        </w:tc>
+        <w:tc>
+          <w:tcPr>
+            <w:tcW w:w="1853" w:type="dxa"/>
+            <w:gridSpan w:val="3"/>
+            <w:tcBorders>
+              <w:top w:val="single" w:sz="4" w:space="0" w:color="1F497D"/>
+              <w:left w:val="single" w:sz="4" w:space="0" w:color="1F497D"/>
+              <w:bottom w:val="single" w:sz="4" w:space="0" w:color="1F497D"/>
+              <w:right w:val="single" w:sz="4" w:space="0" w:color="1F497D"/>
+            </w:tcBorders>
+            <w:vAlign w:val="center"/>
+          </w:tcPr>
+          <w:p>
+            <w:pPr>
+              <w:pStyle w:val="Normal"/>
+              <w:widowControl w:val="false"/>
+              <w:suppressAutoHyphens w:val="true"/>
+              <w:spacing w:before="0" w:after="0"/>
+              <w:ind w:hanging="0"/>
+              <w:jc w:val="left"/>
+              <w:rPr>
+                <w:rFonts w:ascii="Calibri" w:hAnsi="Calibri" w:cs="Calibri" w:asciiTheme="minorHAnsi" w:cstheme="minorHAnsi" w:hAnsiTheme="minorHAnsi"/>
+                <w:b/>
+                <w:b/>
+              </w:rPr>
+            </w:pPr>
             <w:r>
               <w:rPr>
                 <w:rFonts w:eastAsia="Times New Roman" w:cs="Calibri" w:ascii="Calibri" w:hAnsi="Calibri" w:asciiTheme="minorHAnsi" w:cstheme="minorHAnsi" w:hAnsiTheme="minorHAnsi"/>
-                <w:bCs/>
-                <w:kern w:val="0"/>
-                <w:sz w:val="20"/>
-                <w:szCs w:val="20"/>
-                <w:lang w:bidi="ar-SA"/>
-              </w:rPr>
-              <w:t xml:space="preserve"> mm</w:t>
+                <w:b/>
+                <w:kern w:val="0"/>
+                <w:sz w:val="20"/>
+                <w:szCs w:val="20"/>
+                <w:lang w:bidi="ar-SA"/>
+              </w:rPr>
+              <w:t xml:space="preserve">ROL: </w:t>
+            </w:r>
+            <w:r>
+              <w:rPr>
+                <w:rFonts w:eastAsia="Calibri" w:cs="Calibri" w:ascii="Calibri" w:hAnsi="Calibri" w:asciiTheme="minorHAnsi" w:cstheme="minorHAnsi" w:hAnsiTheme="minorHAnsi"/>
+                <w:b w:val="false"/>
+                <w:bCs w:val="false"/>
+                <w:i w:val="false"/>
+                <w:iCs w:val="false"/>
+                <w:kern w:val="0"/>
+                <w:sz w:val="20"/>
+                <w:szCs w:val="20"/>
+                <w:lang w:bidi="ar-SA"/>
+              </w:rPr>
+              <w:t>{{em_rol}}</w:t>
+            </w:r>
+          </w:p>
+        </w:tc>
+        <w:tc>
+          <w:tcPr>
+            <w:tcW w:w="2120" w:type="dxa"/>
+            <w:tcBorders>
+              <w:top w:val="single" w:sz="4" w:space="0" w:color="1F497D"/>
+              <w:left w:val="single" w:sz="4" w:space="0" w:color="1F497D"/>
+              <w:bottom w:val="single" w:sz="4" w:space="0" w:color="1F497D"/>
+              <w:right w:val="single" w:sz="4" w:space="0" w:color="1F497D"/>
+            </w:tcBorders>
+            <w:vAlign w:val="center"/>
+          </w:tcPr>
+          <w:p>
+            <w:pPr>
+              <w:pStyle w:val="Normal"/>
+              <w:widowControl w:val="false"/>
+              <w:suppressAutoHyphens w:val="true"/>
+              <w:spacing w:before="0" w:after="0"/>
+              <w:ind w:hanging="0"/>
+              <w:jc w:val="left"/>
+              <w:rPr>
+                <w:rFonts w:ascii="Calibri" w:hAnsi="Calibri" w:cs="Calibri" w:asciiTheme="minorHAnsi" w:cstheme="minorHAnsi" w:hAnsiTheme="minorHAnsi"/>
+                <w:b/>
+                <w:b/>
+              </w:rPr>
+            </w:pPr>
+            <w:r>
+              <w:rPr>
+                <w:rFonts w:eastAsia="Times New Roman" w:cs="Calibri" w:ascii="Calibri" w:hAnsi="Calibri" w:asciiTheme="minorHAnsi" w:cstheme="minorHAnsi" w:hAnsiTheme="minorHAnsi"/>
+                <w:b/>
+                <w:kern w:val="0"/>
+                <w:sz w:val="20"/>
+                <w:szCs w:val="20"/>
+                <w:lang w:bidi="ar-SA"/>
+              </w:rPr>
+              <w:t xml:space="preserve">RUT: </w:t>
+            </w:r>
+            <w:r>
+              <w:rPr>
+                <w:rFonts w:eastAsia="Calibri" w:cs="Calibri" w:ascii="Calibri" w:hAnsi="Calibri" w:asciiTheme="minorHAnsi" w:cstheme="minorHAnsi" w:hAnsiTheme="minorHAnsi"/>
+                <w:b w:val="false"/>
+                <w:bCs w:val="false"/>
+                <w:i w:val="false"/>
+                <w:iCs w:val="false"/>
+                <w:kern w:val="0"/>
+                <w:sz w:val="20"/>
+                <w:szCs w:val="20"/>
+                <w:lang w:bidi="ar-SA"/>
+              </w:rPr>
+              <w:t>{{em_rut}}</w:t>
             </w:r>
           </w:p>
         </w:tc>
@@ -3899,8 +4360,8 @@
         </w:trPr>
         <w:tc>
           <w:tcPr>
-            <w:tcW w:w="3148" w:type="dxa"/>
-            <w:gridSpan w:val="3"/>
+            <w:tcW w:w="3258" w:type="dxa"/>
+            <w:gridSpan w:val="4"/>
             <w:tcBorders>
               <w:top w:val="single" w:sz="4" w:space="0" w:color="1F497D"/>
               <w:left w:val="single" w:sz="4" w:space="0" w:color="1F497D"/>
@@ -3915,13 +4376,12 @@
               <w:widowControl w:val="false"/>
               <w:suppressAutoHyphens w:val="true"/>
               <w:spacing w:before="0" w:after="0"/>
-              <w:ind w:right="-817" w:hanging="0"/>
+              <w:ind w:hanging="0"/>
               <w:jc w:val="left"/>
               <w:rPr>
                 <w:rFonts w:ascii="Calibri" w:hAnsi="Calibri" w:cs="Calibri" w:asciiTheme="minorHAnsi" w:cstheme="minorHAnsi" w:hAnsiTheme="minorHAnsi"/>
                 <w:b/>
                 <w:b/>
-                <w:lang w:val="pt-PT"/>
               </w:rPr>
             </w:pPr>
             <w:r>
@@ -3931,463 +4391,6 @@
                 <w:kern w:val="0"/>
                 <w:sz w:val="20"/>
                 <w:szCs w:val="20"/>
-                <w:lang w:val="pt-PT" w:bidi="ar-SA"/>
-              </w:rPr>
-              <w:t xml:space="preserve">Regulador de Velocidad: </w:t>
-            </w:r>
-            <w:r>
-              <w:rPr>
-                <w:rFonts w:eastAsia="Times New Roman" w:cs="Calibri" w:ascii="Calibri" w:hAnsi="Calibri" w:asciiTheme="minorHAnsi" w:cstheme="minorHAnsi" w:hAnsiTheme="minorHAnsi"/>
-                <w:bCs/>
-                <w:kern w:val="0"/>
-                <w:sz w:val="20"/>
-                <w:szCs w:val="20"/>
-                <w:lang w:val="pt-PT" w:bidi="ar-SA"/>
-              </w:rPr>
-              <w:t>{{detail_velocidad}}</w:t>
-            </w:r>
-            <w:r>
-              <w:rPr>
-                <w:rFonts w:eastAsia="Times New Roman" w:cs="Calibri" w:ascii="Calibri" w:hAnsi="Calibri" w:asciiTheme="minorHAnsi" w:cstheme="minorHAnsi" w:hAnsiTheme="minorHAnsi"/>
-                <w:kern w:val="0"/>
-                <w:sz w:val="20"/>
-                <w:szCs w:val="20"/>
-                <w:lang w:val="pt-PT" w:bidi="ar-SA"/>
-              </w:rPr>
-              <w:t xml:space="preserve"> m/s</w:t>
-            </w:r>
-          </w:p>
-          <w:p>
-            <w:pPr>
-              <w:pStyle w:val="Normal"/>
-              <w:widowControl w:val="false"/>
-              <w:suppressAutoHyphens w:val="true"/>
-              <w:spacing w:before="0" w:after="0"/>
-              <w:ind w:right="-817" w:hanging="0"/>
-              <w:jc w:val="left"/>
-              <w:rPr>
-                <w:rFonts w:ascii="Calibri" w:hAnsi="Calibri" w:cs="Calibri" w:asciiTheme="minorHAnsi" w:cstheme="minorHAnsi" w:hAnsiTheme="minorHAnsi"/>
-                <w:b/>
-                <w:b/>
-                <w:lang w:val="pt-PT"/>
-              </w:rPr>
-            </w:pPr>
-            <w:r>
-              <w:rPr>
-                <w:rFonts w:eastAsia="Times New Roman" w:cs="Calibri" w:ascii="Calibri" w:hAnsi="Calibri" w:asciiTheme="minorHAnsi" w:cstheme="minorHAnsi" w:hAnsiTheme="minorHAnsi"/>
-                <w:b/>
-                <w:kern w:val="0"/>
-                <w:sz w:val="20"/>
-                <w:szCs w:val="20"/>
-                <w:lang w:val="pt-PT" w:bidi="ar-SA"/>
-              </w:rPr>
-              <w:t xml:space="preserve">Marca: </w:t>
-            </w:r>
-            <w:r>
-              <w:rPr>
-                <w:rFonts w:eastAsia="Calibri" w:cs="Calibri" w:ascii="Calibri" w:hAnsi="Calibri" w:asciiTheme="minorHAnsi" w:cstheme="minorHAnsi" w:hAnsiTheme="minorHAnsi"/>
-                <w:b w:val="false"/>
-                <w:bCs w:val="false"/>
-                <w:i w:val="false"/>
-                <w:iCs w:val="false"/>
-                <w:kern w:val="0"/>
-                <w:sz w:val="20"/>
-                <w:szCs w:val="20"/>
-                <w:lang w:val="pt-PT" w:bidi="ar-SA"/>
-              </w:rPr>
-              <w:t>{{detail_rv_marca}}</w:t>
-            </w:r>
-          </w:p>
-        </w:tc>
-        <w:tc>
-          <w:tcPr>
-            <w:tcW w:w="2092" w:type="dxa"/>
-            <w:gridSpan w:val="2"/>
-            <w:tcBorders>
-              <w:top w:val="single" w:sz="4" w:space="0" w:color="1F497D"/>
-              <w:left w:val="single" w:sz="4" w:space="0" w:color="1F497D"/>
-              <w:bottom w:val="single" w:sz="4" w:space="0" w:color="1F497D"/>
-              <w:right w:val="single" w:sz="4" w:space="0" w:color="1F497D"/>
-            </w:tcBorders>
-            <w:vAlign w:val="center"/>
-          </w:tcPr>
-          <w:p>
-            <w:pPr>
-              <w:pStyle w:val="Normal"/>
-              <w:widowControl w:val="false"/>
-              <w:suppressAutoHyphens w:val="true"/>
-              <w:spacing w:before="0" w:after="0"/>
-              <w:ind w:hanging="0"/>
-              <w:jc w:val="left"/>
-              <w:rPr>
-                <w:rFonts w:ascii="Calibri" w:hAnsi="Calibri" w:cs="Calibri" w:asciiTheme="minorHAnsi" w:cstheme="minorHAnsi" w:hAnsiTheme="minorHAnsi"/>
-              </w:rPr>
-            </w:pPr>
-            <w:r>
-              <w:rPr>
-                <w:rFonts w:eastAsia="Times New Roman" w:cs="Calibri" w:ascii="Calibri" w:hAnsi="Calibri" w:asciiTheme="minorHAnsi" w:cstheme="minorHAnsi" w:hAnsiTheme="minorHAnsi"/>
-                <w:b/>
-                <w:kern w:val="0"/>
-                <w:sz w:val="20"/>
-                <w:szCs w:val="20"/>
-                <w:lang w:bidi="ar-SA"/>
-              </w:rPr>
-              <w:t>N° Serie:</w:t>
-            </w:r>
-            <w:r>
-              <w:rPr>
-                <w:rFonts w:eastAsia="Times New Roman" w:cs="Arial" w:ascii="Calibri" w:hAnsi="Calibri" w:asciiTheme="minorHAnsi" w:hAnsiTheme="minorHAnsi"/>
-                <w:kern w:val="0"/>
-                <w:sz w:val="20"/>
-                <w:szCs w:val="20"/>
-                <w:lang w:bidi="ar-SA"/>
-              </w:rPr>
-              <w:t xml:space="preserve"> </w:t>
-            </w:r>
-            <w:r>
-              <w:rPr>
-                <w:rFonts w:eastAsia="Calibri" w:cs="Calibri" w:ascii="Calibri" w:hAnsi="Calibri" w:asciiTheme="minorHAnsi" w:hAnsiTheme="minorHAnsi"/>
-                <w:b w:val="false"/>
-                <w:bCs w:val="false"/>
-                <w:i w:val="false"/>
-                <w:iCs w:val="false"/>
-                <w:kern w:val="0"/>
-                <w:sz w:val="20"/>
-                <w:szCs w:val="20"/>
-                <w:lang w:bidi="ar-SA"/>
-              </w:rPr>
-              <w:t>{{detail_rv_n_serie}}</w:t>
-            </w:r>
-          </w:p>
-        </w:tc>
-        <w:tc>
-          <w:tcPr>
-            <w:tcW w:w="3973" w:type="dxa"/>
-            <w:gridSpan w:val="4"/>
-            <w:tcBorders>
-              <w:top w:val="single" w:sz="4" w:space="0" w:color="1F497D"/>
-              <w:left w:val="single" w:sz="4" w:space="0" w:color="1F497D"/>
-              <w:bottom w:val="single" w:sz="4" w:space="0" w:color="1F497D"/>
-              <w:right w:val="single" w:sz="4" w:space="0" w:color="1F497D"/>
-            </w:tcBorders>
-          </w:tcPr>
-          <w:p>
-            <w:pPr>
-              <w:pStyle w:val="Normal"/>
-              <w:widowControl w:val="false"/>
-              <w:suppressAutoHyphens w:val="true"/>
-              <w:spacing w:before="0" w:after="0"/>
-              <w:ind w:hanging="0"/>
-              <w:jc w:val="left"/>
-              <w:rPr>
-                <w:rFonts w:ascii="Calibri" w:hAnsi="Calibri" w:cs="Calibri" w:asciiTheme="minorHAnsi" w:cstheme="minorHAnsi" w:hAnsiTheme="minorHAnsi"/>
-              </w:rPr>
-            </w:pPr>
-            <w:r>
-              <w:rPr>
-                <w:rFonts w:eastAsia="Times New Roman" w:cs="Calibri" w:ascii="Calibri" w:hAnsi="Calibri" w:asciiTheme="minorHAnsi" w:cstheme="minorHAnsi" w:hAnsiTheme="minorHAnsi"/>
-                <w:b/>
-                <w:kern w:val="0"/>
-                <w:sz w:val="20"/>
-                <w:szCs w:val="20"/>
-                <w:lang w:bidi="ar-SA"/>
-              </w:rPr>
-              <w:t>Paradas:</w:t>
-            </w:r>
-            <w:r>
-              <w:rPr>
-                <w:rFonts w:eastAsia="Times New Roman" w:cs="Calibri" w:ascii="Calibri" w:hAnsi="Calibri" w:asciiTheme="minorHAnsi" w:cstheme="minorHAnsi" w:hAnsiTheme="minorHAnsi"/>
-                <w:bCs/>
-                <w:kern w:val="0"/>
-                <w:sz w:val="20"/>
-                <w:szCs w:val="20"/>
-                <w:lang w:bidi="ar-SA"/>
-              </w:rPr>
-              <w:t xml:space="preserve"> </w:t>
-            </w:r>
-            <w:r>
-              <w:rPr>
-                <w:rFonts w:eastAsia="Calibri" w:cs="Calibri" w:ascii="Calibri" w:hAnsi="Calibri" w:asciiTheme="minorHAnsi" w:cstheme="minorHAnsi" w:hAnsiTheme="minorHAnsi"/>
-                <w:b w:val="false"/>
-                <w:bCs w:val="false"/>
-                <w:i w:val="false"/>
-                <w:iCs w:val="false"/>
-                <w:kern w:val="0"/>
-                <w:sz w:val="20"/>
-                <w:szCs w:val="20"/>
-                <w:lang w:bidi="ar-SA"/>
-              </w:rPr>
-              <w:t>{{detail_paradas}}</w:t>
-            </w:r>
-            <w:r>
-              <w:rPr>
-                <w:rFonts w:eastAsia="Times New Roman" w:cs="Calibri" w:ascii="Calibri" w:hAnsi="Calibri" w:asciiTheme="minorHAnsi" w:cstheme="minorHAnsi" w:hAnsiTheme="minorHAnsi"/>
-                <w:b/>
-                <w:kern w:val="0"/>
-                <w:sz w:val="20"/>
-                <w:szCs w:val="20"/>
-                <w:lang w:bidi="ar-SA"/>
-              </w:rPr>
-              <w:t xml:space="preserve">               Embarques: </w:t>
-            </w:r>
-            <w:r>
-              <w:rPr>
-                <w:rFonts w:eastAsia="Calibri" w:cs="Calibri" w:ascii="Calibri" w:hAnsi="Calibri" w:asciiTheme="minorHAnsi" w:cstheme="minorHAnsi" w:hAnsiTheme="minorHAnsi"/>
-                <w:b w:val="false"/>
-                <w:bCs w:val="false"/>
-                <w:i w:val="false"/>
-                <w:iCs w:val="false"/>
-                <w:kern w:val="0"/>
-                <w:sz w:val="20"/>
-                <w:szCs w:val="20"/>
-                <w:lang w:bidi="ar-SA"/>
-              </w:rPr>
-              <w:t>{{detail_embarques}}</w:t>
-            </w:r>
-          </w:p>
-          <w:p>
-            <w:pPr>
-              <w:pStyle w:val="Normal"/>
-              <w:widowControl w:val="false"/>
-              <w:suppressAutoHyphens w:val="true"/>
-              <w:spacing w:before="0" w:after="0"/>
-              <w:ind w:hanging="0"/>
-              <w:jc w:val="left"/>
-              <w:rPr>
-                <w:rFonts w:ascii="Calibri" w:hAnsi="Calibri" w:cs="Calibri" w:asciiTheme="minorHAnsi" w:cstheme="minorHAnsi" w:hAnsiTheme="minorHAnsi"/>
-                <w:b/>
-                <w:b/>
-              </w:rPr>
-            </w:pPr>
-            <w:r>
-              <w:rPr>
-                <w:rFonts w:eastAsia="Times New Roman" w:cs="Calibri" w:ascii="Calibri" w:hAnsi="Calibri" w:asciiTheme="minorHAnsi" w:cstheme="minorHAnsi" w:hAnsiTheme="minorHAnsi"/>
-                <w:b/>
-                <w:kern w:val="0"/>
-                <w:sz w:val="20"/>
-                <w:szCs w:val="20"/>
-                <w:lang w:bidi="ar-SA"/>
-              </w:rPr>
-              <w:t xml:space="preserve">Sala de máquinas: </w:t>
-            </w:r>
-            <w:r>
-              <w:rPr>
-                <w:rFonts w:eastAsia="Calibri" w:cs="Calibri" w:ascii="Calibri" w:hAnsi="Calibri" w:asciiTheme="minorHAnsi" w:cstheme="minorHAnsi" w:hAnsiTheme="minorHAnsi"/>
-                <w:b w:val="false"/>
-                <w:bCs w:val="false"/>
-                <w:i w:val="false"/>
-                <w:iCs w:val="false"/>
-                <w:kern w:val="0"/>
-                <w:sz w:val="20"/>
-                <w:szCs w:val="20"/>
-                <w:lang w:bidi="ar-SA"/>
-              </w:rPr>
-              <w:t>{{detail_sala_maquinas}}</w:t>
-            </w:r>
-          </w:p>
-        </w:tc>
-      </w:tr>
-      <w:tr>
-        <w:trPr>
-          <w:trHeight w:val="340" w:hRule="atLeast"/>
-        </w:trPr>
-        <w:tc>
-          <w:tcPr>
-            <w:tcW w:w="5240" w:type="dxa"/>
-            <w:gridSpan w:val="5"/>
-            <w:tcBorders>
-              <w:top w:val="single" w:sz="4" w:space="0" w:color="1F497D"/>
-              <w:left w:val="single" w:sz="4" w:space="0" w:color="1F497D"/>
-              <w:bottom w:val="single" w:sz="4" w:space="0" w:color="1F497D"/>
-              <w:right w:val="single" w:sz="4" w:space="0" w:color="1F497D"/>
-            </w:tcBorders>
-            <w:vAlign w:val="center"/>
-          </w:tcPr>
-          <w:p>
-            <w:pPr>
-              <w:pStyle w:val="Normal"/>
-              <w:widowControl w:val="false"/>
-              <w:suppressAutoHyphens w:val="true"/>
-              <w:spacing w:before="0" w:after="0"/>
-              <w:ind w:hanging="0"/>
-              <w:jc w:val="left"/>
-              <w:rPr>
-                <w:rFonts w:ascii="Calibri" w:hAnsi="Calibri" w:cs="Calibri" w:asciiTheme="minorHAnsi" w:cstheme="minorHAnsi" w:hAnsiTheme="minorHAnsi"/>
-                <w:b/>
-                <w:b/>
-                <w:lang w:val="it-IT"/>
-              </w:rPr>
-            </w:pPr>
-            <w:r>
-              <w:rPr>
-                <w:rFonts w:eastAsia="Times New Roman" w:cs="Calibri" w:ascii="Calibri" w:hAnsi="Calibri" w:asciiTheme="minorHAnsi" w:cstheme="minorHAnsi" w:hAnsiTheme="minorHAnsi"/>
-                <w:b/>
-                <w:kern w:val="0"/>
-                <w:sz w:val="20"/>
-                <w:szCs w:val="20"/>
-                <w:lang w:val="it-IT" w:bidi="ar-SA"/>
-              </w:rPr>
-              <w:t xml:space="preserve">Empresa Mantenedora: </w:t>
-            </w:r>
-            <w:r>
-              <w:rPr>
-                <w:rFonts w:eastAsia="Calibri" w:cs="Calibri" w:ascii="Calibri" w:hAnsi="Calibri" w:asciiTheme="minorHAnsi" w:cstheme="minorHAnsi" w:hAnsiTheme="minorHAnsi"/>
-                <w:b w:val="false"/>
-                <w:bCs w:val="false"/>
-                <w:i w:val="false"/>
-                <w:iCs w:val="false"/>
-                <w:kern w:val="0"/>
-                <w:sz w:val="20"/>
-                <w:szCs w:val="20"/>
-                <w:lang w:val="es-CL" w:bidi="ar-SA"/>
-              </w:rPr>
-              <w:t>{{empresa_mantenedora}}</w:t>
-            </w:r>
-          </w:p>
-        </w:tc>
-        <w:tc>
-          <w:tcPr>
-            <w:tcW w:w="1853" w:type="dxa"/>
-            <w:gridSpan w:val="3"/>
-            <w:tcBorders>
-              <w:top w:val="single" w:sz="4" w:space="0" w:color="1F497D"/>
-              <w:left w:val="single" w:sz="4" w:space="0" w:color="1F497D"/>
-              <w:bottom w:val="single" w:sz="4" w:space="0" w:color="1F497D"/>
-              <w:right w:val="single" w:sz="4" w:space="0" w:color="1F497D"/>
-            </w:tcBorders>
-            <w:vAlign w:val="center"/>
-          </w:tcPr>
-          <w:p>
-            <w:pPr>
-              <w:pStyle w:val="Normal"/>
-              <w:widowControl w:val="false"/>
-              <w:suppressAutoHyphens w:val="true"/>
-              <w:spacing w:before="0" w:after="0"/>
-              <w:ind w:hanging="0"/>
-              <w:jc w:val="left"/>
-              <w:rPr>
-                <w:rFonts w:ascii="Calibri" w:hAnsi="Calibri" w:cs="Calibri" w:asciiTheme="minorHAnsi" w:cstheme="minorHAnsi" w:hAnsiTheme="minorHAnsi"/>
-                <w:b/>
-                <w:b/>
-              </w:rPr>
-            </w:pPr>
-            <w:r>
-              <w:rPr>
-                <w:rFonts w:eastAsia="Times New Roman" w:cs="Calibri" w:ascii="Calibri" w:hAnsi="Calibri" w:asciiTheme="minorHAnsi" w:cstheme="minorHAnsi" w:hAnsiTheme="minorHAnsi"/>
-                <w:b/>
-                <w:kern w:val="0"/>
-                <w:sz w:val="20"/>
-                <w:szCs w:val="20"/>
-                <w:lang w:bidi="ar-SA"/>
-              </w:rPr>
-              <w:t xml:space="preserve">ROL: </w:t>
-            </w:r>
-            <w:r>
-              <w:rPr>
-                <w:rFonts w:eastAsia="Calibri" w:cs="Calibri" w:ascii="Calibri" w:hAnsi="Calibri" w:asciiTheme="minorHAnsi" w:cstheme="minorHAnsi" w:hAnsiTheme="minorHAnsi"/>
-                <w:b w:val="false"/>
-                <w:bCs w:val="false"/>
-                <w:i w:val="false"/>
-                <w:iCs w:val="false"/>
-                <w:kern w:val="0"/>
-                <w:sz w:val="20"/>
-                <w:szCs w:val="20"/>
-                <w:lang w:bidi="ar-SA"/>
-              </w:rPr>
-              <w:t>{{em_rol}}</w:t>
-            </w:r>
-          </w:p>
-        </w:tc>
-        <w:tc>
-          <w:tcPr>
-            <w:tcW w:w="2120" w:type="dxa"/>
-            <w:tcBorders>
-              <w:top w:val="single" w:sz="4" w:space="0" w:color="1F497D"/>
-              <w:left w:val="single" w:sz="4" w:space="0" w:color="1F497D"/>
-              <w:bottom w:val="single" w:sz="4" w:space="0" w:color="1F497D"/>
-              <w:right w:val="single" w:sz="4" w:space="0" w:color="1F497D"/>
-            </w:tcBorders>
-            <w:vAlign w:val="center"/>
-          </w:tcPr>
-          <w:p>
-            <w:pPr>
-              <w:pStyle w:val="Normal"/>
-              <w:widowControl w:val="false"/>
-              <w:suppressAutoHyphens w:val="true"/>
-              <w:spacing w:before="0" w:after="0"/>
-              <w:ind w:hanging="0"/>
-              <w:jc w:val="left"/>
-              <w:rPr>
-                <w:rFonts w:ascii="Calibri" w:hAnsi="Calibri" w:cs="Calibri" w:asciiTheme="minorHAnsi" w:cstheme="minorHAnsi" w:hAnsiTheme="minorHAnsi"/>
-                <w:b/>
-                <w:b/>
-              </w:rPr>
-            </w:pPr>
-            <w:r>
-              <w:rPr>
-                <w:rFonts w:eastAsia="Times New Roman" w:cs="Calibri" w:ascii="Calibri" w:hAnsi="Calibri" w:asciiTheme="minorHAnsi" w:cstheme="minorHAnsi" w:hAnsiTheme="minorHAnsi"/>
-                <w:b/>
-                <w:kern w:val="0"/>
-                <w:sz w:val="20"/>
-                <w:szCs w:val="20"/>
-                <w:lang w:bidi="ar-SA"/>
-              </w:rPr>
-              <w:t xml:space="preserve">RUT: </w:t>
-            </w:r>
-            <w:r>
-              <w:rPr>
-                <w:rFonts w:eastAsia="Calibri" w:cs="Calibri" w:ascii="Calibri" w:hAnsi="Calibri" w:asciiTheme="minorHAnsi" w:cstheme="minorHAnsi" w:hAnsiTheme="minorHAnsi"/>
-                <w:b w:val="false"/>
-                <w:bCs w:val="false"/>
-                <w:i w:val="false"/>
-                <w:iCs w:val="false"/>
-                <w:kern w:val="0"/>
-                <w:sz w:val="20"/>
-                <w:szCs w:val="20"/>
-                <w:lang w:bidi="ar-SA"/>
-              </w:rPr>
-              <w:t>{{em_rut}}</w:t>
-            </w:r>
-          </w:p>
-        </w:tc>
-      </w:tr>
-      <w:tr>
-        <w:trPr>
-          <w:trHeight w:val="340" w:hRule="atLeast"/>
-        </w:trPr>
-        <w:tc>
-          <w:tcPr>
-            <w:tcW w:w="3259" w:type="dxa"/>
-            <w:gridSpan w:val="4"/>
-            <w:tcBorders>
-              <w:top w:val="single" w:sz="4" w:space="0" w:color="1F497D"/>
-              <w:left w:val="single" w:sz="4" w:space="0" w:color="1F497D"/>
-              <w:bottom w:val="single" w:sz="4" w:space="0" w:color="1F497D"/>
-              <w:right w:val="single" w:sz="4" w:space="0" w:color="1F497D"/>
-            </w:tcBorders>
-            <w:vAlign w:val="center"/>
-          </w:tcPr>
-          <w:p>
-            <w:pPr>
-              <w:pStyle w:val="Normal"/>
-              <w:widowControl w:val="false"/>
-              <w:suppressAutoHyphens w:val="true"/>
-              <w:spacing w:before="0" w:after="0"/>
-              <w:ind w:hanging="0"/>
-              <w:jc w:val="left"/>
-              <w:rPr>
-                <w:rFonts w:ascii="Calibri" w:hAnsi="Calibri" w:cs="Calibri" w:asciiTheme="minorHAnsi" w:cstheme="minorHAnsi" w:hAnsiTheme="minorHAnsi"/>
-                <w:b/>
-                <w:b/>
-              </w:rPr>
-            </w:pPr>
-            <w:r>
-              <w:rPr>
-                <w:rFonts w:eastAsia="Times New Roman" w:cs="Calibri" w:ascii="Calibri" w:hAnsi="Calibri" w:asciiTheme="minorHAnsi" w:cstheme="minorHAnsi" w:hAnsiTheme="minorHAnsi"/>
-                <w:b/>
-                <w:kern w:val="0"/>
-                <w:sz w:val="20"/>
-                <w:szCs w:val="20"/>
                 <w:lang w:bidi="ar-SA"/>
               </w:rPr>
               <w:t>Vigencia contrato de mantención</w:t>
@@ -4396,7 +4399,7 @@
         </w:tc>
         <w:tc>
           <w:tcPr>
-            <w:tcW w:w="2689" w:type="dxa"/>
+            <w:tcW w:w="2690" w:type="dxa"/>
             <w:gridSpan w:val="3"/>
             <w:tcBorders>
               <w:top w:val="single" w:sz="4" w:space="0" w:color="1F497D"/>
@@ -4950,8 +4953,8 @@
         <w:tblLook w:val="04a0" w:noHBand="0" w:noVBand="1" w:firstColumn="1" w:lastRow="0" w:lastColumn="0" w:firstRow="1"/>
       </w:tblPr>
       <w:tblGrid>
-        <w:gridCol w:w="1132"/>
-        <w:gridCol w:w="1136"/>
+        <w:gridCol w:w="1129"/>
+        <w:gridCol w:w="1139"/>
         <w:gridCol w:w="4252"/>
         <w:gridCol w:w="1277"/>
         <w:gridCol w:w="1450"/>
@@ -4962,7 +4965,7 @@
         </w:trPr>
         <w:tc>
           <w:tcPr>
-            <w:tcW w:w="1132" w:type="dxa"/>
+            <w:tcW w:w="1129" w:type="dxa"/>
             <w:tcBorders>
               <w:top w:val="single" w:sz="4" w:space="0" w:color="1F497D"/>
               <w:left w:val="single" w:sz="4" w:space="0" w:color="1F497D"/>
@@ -5003,7 +5006,7 @@
         </w:tc>
         <w:tc>
           <w:tcPr>
-            <w:tcW w:w="1136" w:type="dxa"/>
+            <w:tcW w:w="1139" w:type="dxa"/>
             <w:tcBorders>
               <w:top w:val="single" w:sz="4" w:space="0" w:color="1F497D"/>
               <w:left w:val="single" w:sz="4" w:space="0" w:color="1F497D"/>
@@ -5194,7 +5197,7 @@
         </w:trPr>
         <w:tc>
           <w:tcPr>
-            <w:tcW w:w="1132" w:type="dxa"/>
+            <w:tcW w:w="1129" w:type="dxa"/>
             <w:tcBorders>
               <w:top w:val="single" w:sz="4" w:space="0" w:color="1F497D"/>
               <w:left w:val="single" w:sz="4" w:space="0" w:color="1F497D"/>
@@ -5232,7 +5235,7 @@
         </w:tc>
         <w:tc>
           <w:tcPr>
-            <w:tcW w:w="1136" w:type="dxa"/>
+            <w:tcW w:w="1139" w:type="dxa"/>
             <w:tcBorders>
               <w:top w:val="single" w:sz="4" w:space="0" w:color="1F497D"/>
               <w:left w:val="single" w:sz="4" w:space="0" w:color="1F497D"/>
@@ -5474,8 +5477,8 @@
       </w:tblPr>
       <w:tblGrid>
         <w:gridCol w:w="1677"/>
-        <w:gridCol w:w="1558"/>
-        <w:gridCol w:w="5997"/>
+        <w:gridCol w:w="1556"/>
+        <w:gridCol w:w="5999"/>
       </w:tblGrid>
       <w:tr>
         <w:trPr>
@@ -5522,7 +5525,7 @@
         </w:tc>
         <w:tc>
           <w:tcPr>
-            <w:tcW w:w="1558" w:type="dxa"/>
+            <w:tcW w:w="1556" w:type="dxa"/>
             <w:tcBorders>
               <w:top w:val="single" w:sz="8" w:space="0" w:color="1F497D"/>
               <w:left w:val="single" w:sz="8" w:space="0" w:color="1F497D"/>
@@ -5561,7 +5564,7 @@
         </w:tc>
         <w:tc>
           <w:tcPr>
-            <w:tcW w:w="5997" w:type="dxa"/>
+            <w:tcW w:w="5999" w:type="dxa"/>
             <w:tcBorders>
               <w:top w:val="single" w:sz="8" w:space="0" w:color="1F497D"/>
               <w:left w:val="single" w:sz="8" w:space="0" w:color="1F497D"/>
@@ -5640,7 +5643,7 @@
         </w:tc>
         <w:tc>
           <w:tcPr>
-            <w:tcW w:w="1558" w:type="dxa"/>
+            <w:tcW w:w="1556" w:type="dxa"/>
             <w:tcBorders>
               <w:top w:val="single" w:sz="8" w:space="0" w:color="1F497D"/>
               <w:left w:val="single" w:sz="8" w:space="0" w:color="1F497D"/>
@@ -5675,7 +5678,7 @@
         </w:tc>
         <w:tc>
           <w:tcPr>
-            <w:tcW w:w="5997" w:type="dxa"/>
+            <w:tcW w:w="5999" w:type="dxa"/>
             <w:tcBorders>
               <w:top w:val="single" w:sz="8" w:space="0" w:color="1F497D"/>
               <w:left w:val="single" w:sz="8" w:space="0" w:color="1F497D"/>
@@ -6664,7 +6667,11 @@
         </w:rPr>
       </w:pPr>
       <w:r>
-        <w:rPr/>
+        <w:rPr>
+          <w:rFonts w:cs="Arial"/>
+          <w:b/>
+          <w:lang w:val="es-ES"/>
+        </w:rPr>
       </w:r>
     </w:p>
     <w:p>
@@ -6718,7 +6725,10 @@
         </w:rPr>
       </w:pPr>
       <w:r>
-        <w:rPr/>
+        <w:rPr>
+          <w:rFonts w:cs="Arial"/>
+          <w:b/>
+        </w:rPr>
       </w:r>
     </w:p>
     <w:tbl>
@@ -6738,11 +6748,11 @@
       </w:tblPr>
       <w:tblGrid>
         <w:gridCol w:w="1040"/>
-        <w:gridCol w:w="2234"/>
-        <w:gridCol w:w="996"/>
+        <w:gridCol w:w="2233"/>
+        <w:gridCol w:w="997"/>
         <w:gridCol w:w="1060"/>
         <w:gridCol w:w="510"/>
-        <w:gridCol w:w="3516"/>
+        <w:gridCol w:w="3515"/>
       </w:tblGrid>
       <w:tr>
         <w:trPr>
@@ -6751,7 +6761,7 @@
         </w:trPr>
         <w:tc>
           <w:tcPr>
-            <w:tcW w:w="3274" w:type="dxa"/>
+            <w:tcW w:w="3273" w:type="dxa"/>
             <w:gridSpan w:val="2"/>
             <w:tcBorders>
               <w:top w:val="single" w:sz="8" w:space="0" w:color="1F497D"/>
@@ -6793,7 +6803,7 @@
         </w:tc>
         <w:tc>
           <w:tcPr>
-            <w:tcW w:w="996" w:type="dxa"/>
+            <w:tcW w:w="997" w:type="dxa"/>
             <w:tcBorders>
               <w:top w:val="single" w:sz="8" w:space="0" w:color="1F497D"/>
               <w:left w:val="single" w:sz="8" w:space="0" w:color="1F497D"/>
@@ -6909,7 +6919,7 @@
         </w:tc>
         <w:tc>
           <w:tcPr>
-            <w:tcW w:w="3516" w:type="dxa"/>
+            <w:tcW w:w="3515" w:type="dxa"/>
             <w:tcBorders>
               <w:top w:val="nil"/>
               <w:left w:val="nil"/>
@@ -7018,7 +7028,7 @@
         </w:tc>
         <w:tc>
           <w:tcPr>
-            <w:tcW w:w="2234" w:type="dxa"/>
+            <w:tcW w:w="2233" w:type="dxa"/>
             <w:tcBorders>
               <w:top w:val="single" w:sz="8" w:space="0" w:color="1F497D"/>
               <w:left w:val="single" w:sz="8" w:space="0" w:color="1F497D"/>
@@ -7058,7 +7068,7 @@
         </w:tc>
         <w:tc>
           <w:tcPr>
-            <w:tcW w:w="996" w:type="dxa"/>
+            <w:tcW w:w="997" w:type="dxa"/>
             <w:tcBorders>
               <w:top w:val="single" w:sz="8" w:space="0" w:color="1F497D"/>
               <w:left w:val="single" w:sz="8" w:space="0" w:color="1F497D"/>
@@ -7181,7 +7191,7 @@
         </w:tc>
         <w:tc>
           <w:tcPr>
-            <w:tcW w:w="3516" w:type="dxa"/>
+            <w:tcW w:w="3515" w:type="dxa"/>
             <w:tcBorders>
               <w:top w:val="single" w:sz="8" w:space="0" w:color="1F497D"/>
               <w:left w:val="single" w:sz="8" w:space="0" w:color="1F497D"/>
@@ -7262,7 +7272,7 @@
         </w:tc>
         <w:tc>
           <w:tcPr>
-            <w:tcW w:w="2234" w:type="dxa"/>
+            <w:tcW w:w="2233" w:type="dxa"/>
             <w:tcBorders>
               <w:top w:val="single" w:sz="8" w:space="0" w:color="1F497D"/>
               <w:left w:val="single" w:sz="8" w:space="0" w:color="1F497D"/>
@@ -7298,7 +7308,7 @@
         </w:tc>
         <w:tc>
           <w:tcPr>
-            <w:tcW w:w="996" w:type="dxa"/>
+            <w:tcW w:w="997" w:type="dxa"/>
             <w:tcBorders>
               <w:top w:val="single" w:sz="8" w:space="0" w:color="1F497D"/>
               <w:left w:val="single" w:sz="8" w:space="0" w:color="1F497D"/>
@@ -7409,7 +7419,7 @@
         </w:tc>
         <w:tc>
           <w:tcPr>
-            <w:tcW w:w="3516" w:type="dxa"/>
+            <w:tcW w:w="3515" w:type="dxa"/>
             <w:tcBorders>
               <w:top w:val="single" w:sz="8" w:space="0" w:color="1F497D"/>
               <w:left w:val="single" w:sz="8" w:space="0" w:color="1F497D"/>
@@ -7485,7 +7495,7 @@
         </w:tc>
         <w:tc>
           <w:tcPr>
-            <w:tcW w:w="2234" w:type="dxa"/>
+            <w:tcW w:w="2233" w:type="dxa"/>
             <w:tcBorders>
               <w:top w:val="single" w:sz="8" w:space="0" w:color="1F497D"/>
               <w:left w:val="single" w:sz="8" w:space="0" w:color="1F497D"/>
@@ -7521,7 +7531,7 @@
         </w:tc>
         <w:tc>
           <w:tcPr>
-            <w:tcW w:w="996" w:type="dxa"/>
+            <w:tcW w:w="997" w:type="dxa"/>
             <w:tcBorders>
               <w:top w:val="single" w:sz="8" w:space="0" w:color="1F497D"/>
               <w:left w:val="single" w:sz="8" w:space="0" w:color="1F497D"/>
@@ -7632,7 +7642,7 @@
         </w:tc>
         <w:tc>
           <w:tcPr>
-            <w:tcW w:w="3516" w:type="dxa"/>
+            <w:tcW w:w="3515" w:type="dxa"/>
             <w:tcBorders>
               <w:top w:val="single" w:sz="8" w:space="0" w:color="1F497D"/>
               <w:left w:val="single" w:sz="8" w:space="0" w:color="1F497D"/>
@@ -7708,7 +7718,7 @@
         </w:tc>
         <w:tc>
           <w:tcPr>
-            <w:tcW w:w="2234" w:type="dxa"/>
+            <w:tcW w:w="2233" w:type="dxa"/>
             <w:tcBorders>
               <w:top w:val="single" w:sz="8" w:space="0" w:color="1F497D"/>
               <w:left w:val="single" w:sz="8" w:space="0" w:color="1F497D"/>
@@ -7744,7 +7754,7 @@
         </w:tc>
         <w:tc>
           <w:tcPr>
-            <w:tcW w:w="996" w:type="dxa"/>
+            <w:tcW w:w="997" w:type="dxa"/>
             <w:tcBorders>
               <w:top w:val="single" w:sz="8" w:space="0" w:color="1F497D"/>
               <w:left w:val="single" w:sz="8" w:space="0" w:color="1F497D"/>
@@ -7855,7 +7865,7 @@
         </w:tc>
         <w:tc>
           <w:tcPr>
-            <w:tcW w:w="3516" w:type="dxa"/>
+            <w:tcW w:w="3515" w:type="dxa"/>
             <w:tcBorders>
               <w:top w:val="single" w:sz="8" w:space="0" w:color="1F497D"/>
               <w:left w:val="single" w:sz="8" w:space="0" w:color="1F497D"/>
@@ -7932,7 +7942,7 @@
         </w:tc>
         <w:tc>
           <w:tcPr>
-            <w:tcW w:w="2234" w:type="dxa"/>
+            <w:tcW w:w="2233" w:type="dxa"/>
             <w:tcBorders>
               <w:top w:val="single" w:sz="8" w:space="0" w:color="1F497D"/>
               <w:left w:val="single" w:sz="8" w:space="0" w:color="1F497D"/>
@@ -7968,7 +7978,7 @@
         </w:tc>
         <w:tc>
           <w:tcPr>
-            <w:tcW w:w="996" w:type="dxa"/>
+            <w:tcW w:w="997" w:type="dxa"/>
             <w:tcBorders>
               <w:top w:val="single" w:sz="8" w:space="0" w:color="1F497D"/>
               <w:left w:val="single" w:sz="8" w:space="0" w:color="1F497D"/>
@@ -8081,7 +8091,7 @@
         </w:tc>
         <w:tc>
           <w:tcPr>
-            <w:tcW w:w="3516" w:type="dxa"/>
+            <w:tcW w:w="3515" w:type="dxa"/>
             <w:tcBorders>
               <w:top w:val="single" w:sz="8" w:space="0" w:color="1F497D"/>
               <w:left w:val="single" w:sz="8" w:space="0" w:color="1F497D"/>
@@ -8158,7 +8168,7 @@
         </w:tc>
         <w:tc>
           <w:tcPr>
-            <w:tcW w:w="2234" w:type="dxa"/>
+            <w:tcW w:w="2233" w:type="dxa"/>
             <w:tcBorders>
               <w:top w:val="single" w:sz="8" w:space="0" w:color="1F497D"/>
               <w:left w:val="single" w:sz="8" w:space="0" w:color="1F497D"/>
@@ -8194,7 +8204,7 @@
         </w:tc>
         <w:tc>
           <w:tcPr>
-            <w:tcW w:w="996" w:type="dxa"/>
+            <w:tcW w:w="997" w:type="dxa"/>
             <w:tcBorders>
               <w:top w:val="single" w:sz="8" w:space="0" w:color="1F497D"/>
               <w:left w:val="single" w:sz="8" w:space="0" w:color="1F497D"/>
@@ -8307,7 +8317,7 @@
         </w:tc>
         <w:tc>
           <w:tcPr>
-            <w:tcW w:w="3516" w:type="dxa"/>
+            <w:tcW w:w="3515" w:type="dxa"/>
             <w:tcBorders>
               <w:top w:val="single" w:sz="8" w:space="0" w:color="1F497D"/>
               <w:left w:val="single" w:sz="8" w:space="0" w:color="1F497D"/>
@@ -8383,7 +8393,7 @@
         </w:tc>
         <w:tc>
           <w:tcPr>
-            <w:tcW w:w="2234" w:type="dxa"/>
+            <w:tcW w:w="2233" w:type="dxa"/>
             <w:tcBorders>
               <w:top w:val="single" w:sz="8" w:space="0" w:color="1F497D"/>
               <w:left w:val="single" w:sz="8" w:space="0" w:color="1F497D"/>
@@ -8419,7 +8429,7 @@
         </w:tc>
         <w:tc>
           <w:tcPr>
-            <w:tcW w:w="996" w:type="dxa"/>
+            <w:tcW w:w="997" w:type="dxa"/>
             <w:tcBorders>
               <w:top w:val="single" w:sz="8" w:space="0" w:color="1F497D"/>
               <w:left w:val="single" w:sz="8" w:space="0" w:color="1F497D"/>
@@ -8530,7 +8540,7 @@
         </w:tc>
         <w:tc>
           <w:tcPr>
-            <w:tcW w:w="3516" w:type="dxa"/>
+            <w:tcW w:w="3515" w:type="dxa"/>
             <w:tcBorders>
               <w:top w:val="single" w:sz="8" w:space="0" w:color="1F497D"/>
               <w:left w:val="single" w:sz="8" w:space="0" w:color="1F497D"/>
@@ -8606,7 +8616,7 @@
         </w:tc>
         <w:tc>
           <w:tcPr>
-            <w:tcW w:w="2234" w:type="dxa"/>
+            <w:tcW w:w="2233" w:type="dxa"/>
             <w:tcBorders>
               <w:top w:val="single" w:sz="8" w:space="0" w:color="1F497D"/>
               <w:left w:val="single" w:sz="8" w:space="0" w:color="1F497D"/>
@@ -8642,7 +8652,7 @@
         </w:tc>
         <w:tc>
           <w:tcPr>
-            <w:tcW w:w="996" w:type="dxa"/>
+            <w:tcW w:w="997" w:type="dxa"/>
             <w:tcBorders>
               <w:top w:val="single" w:sz="8" w:space="0" w:color="1F497D"/>
               <w:left w:val="single" w:sz="8" w:space="0" w:color="1F497D"/>
@@ -8758,7 +8768,7 @@
         </w:tc>
         <w:tc>
           <w:tcPr>
-            <w:tcW w:w="3516" w:type="dxa"/>
+            <w:tcW w:w="3515" w:type="dxa"/>
             <w:tcBorders>
               <w:top w:val="single" w:sz="8" w:space="0" w:color="1F497D"/>
               <w:left w:val="single" w:sz="8" w:space="0" w:color="1F497D"/>
@@ -8834,7 +8844,7 @@
         </w:tc>
         <w:tc>
           <w:tcPr>
-            <w:tcW w:w="2234" w:type="dxa"/>
+            <w:tcW w:w="2233" w:type="dxa"/>
             <w:tcBorders>
               <w:top w:val="single" w:sz="8" w:space="0" w:color="1F497D"/>
               <w:left w:val="single" w:sz="8" w:space="0" w:color="1F497D"/>
@@ -8870,7 +8880,7 @@
         </w:tc>
         <w:tc>
           <w:tcPr>
-            <w:tcW w:w="996" w:type="dxa"/>
+            <w:tcW w:w="997" w:type="dxa"/>
             <w:tcBorders>
               <w:top w:val="single" w:sz="8" w:space="0" w:color="1F497D"/>
               <w:left w:val="single" w:sz="8" w:space="0" w:color="1F497D"/>
@@ -8983,7 +8993,7 @@
         </w:tc>
         <w:tc>
           <w:tcPr>
-            <w:tcW w:w="3516" w:type="dxa"/>
+            <w:tcW w:w="3515" w:type="dxa"/>
             <w:tcBorders>
               <w:top w:val="single" w:sz="8" w:space="0" w:color="1F497D"/>
               <w:left w:val="single" w:sz="8" w:space="0" w:color="1F497D"/>
@@ -9061,7 +9071,7 @@
         </w:tc>
         <w:tc>
           <w:tcPr>
-            <w:tcW w:w="2234" w:type="dxa"/>
+            <w:tcW w:w="2233" w:type="dxa"/>
             <w:tcBorders>
               <w:top w:val="single" w:sz="8" w:space="0" w:color="1F497D"/>
               <w:left w:val="single" w:sz="8" w:space="0" w:color="1F497D"/>
@@ -9097,7 +9107,7 @@
         </w:tc>
         <w:tc>
           <w:tcPr>
-            <w:tcW w:w="996" w:type="dxa"/>
+            <w:tcW w:w="997" w:type="dxa"/>
             <w:tcBorders>
               <w:top w:val="single" w:sz="8" w:space="0" w:color="1F497D"/>
               <w:left w:val="single" w:sz="8" w:space="0" w:color="1F497D"/>
@@ -9208,7 +9218,7 @@
         </w:tc>
         <w:tc>
           <w:tcPr>
-            <w:tcW w:w="3516" w:type="dxa"/>
+            <w:tcW w:w="3515" w:type="dxa"/>
             <w:tcBorders>
               <w:top w:val="single" w:sz="8" w:space="0" w:color="1F497D"/>
               <w:left w:val="single" w:sz="8" w:space="0" w:color="1F497D"/>
@@ -9284,7 +9294,7 @@
         </w:tc>
         <w:tc>
           <w:tcPr>
-            <w:tcW w:w="2234" w:type="dxa"/>
+            <w:tcW w:w="2233" w:type="dxa"/>
             <w:tcBorders>
               <w:top w:val="single" w:sz="8" w:space="0" w:color="1F497D"/>
               <w:left w:val="single" w:sz="8" w:space="0" w:color="1F497D"/>
@@ -9320,7 +9330,7 @@
         </w:tc>
         <w:tc>
           <w:tcPr>
-            <w:tcW w:w="996" w:type="dxa"/>
+            <w:tcW w:w="997" w:type="dxa"/>
             <w:tcBorders>
               <w:top w:val="single" w:sz="8" w:space="0" w:color="1F497D"/>
               <w:left w:val="single" w:sz="8" w:space="0" w:color="1F497D"/>
@@ -9433,7 +9443,7 @@
         </w:tc>
         <w:tc>
           <w:tcPr>
-            <w:tcW w:w="3516" w:type="dxa"/>
+            <w:tcW w:w="3515" w:type="dxa"/>
             <w:tcBorders>
               <w:top w:val="single" w:sz="8" w:space="0" w:color="1F497D"/>
               <w:left w:val="single" w:sz="8" w:space="0" w:color="1F497D"/>
@@ -9510,7 +9520,7 @@
         </w:tc>
         <w:tc>
           <w:tcPr>
-            <w:tcW w:w="2234" w:type="dxa"/>
+            <w:tcW w:w="2233" w:type="dxa"/>
             <w:tcBorders>
               <w:top w:val="single" w:sz="8" w:space="0" w:color="1F497D"/>
               <w:left w:val="single" w:sz="8" w:space="0" w:color="1F497D"/>
@@ -9546,7 +9556,7 @@
         </w:tc>
         <w:tc>
           <w:tcPr>
-            <w:tcW w:w="996" w:type="dxa"/>
+            <w:tcW w:w="997" w:type="dxa"/>
             <w:tcBorders>
               <w:top w:val="single" w:sz="8" w:space="0" w:color="1F497D"/>
               <w:left w:val="single" w:sz="8" w:space="0" w:color="1F497D"/>
@@ -9659,7 +9669,7 @@
         </w:tc>
         <w:tc>
           <w:tcPr>
-            <w:tcW w:w="3516" w:type="dxa"/>
+            <w:tcW w:w="3515" w:type="dxa"/>
             <w:tcBorders>
               <w:top w:val="single" w:sz="8" w:space="0" w:color="1F497D"/>
               <w:left w:val="single" w:sz="8" w:space="0" w:color="1F497D"/>
@@ -9732,7 +9742,11 @@
         </w:rPr>
       </w:pPr>
       <w:r>
-        <w:rPr/>
+        <w:rPr>
+          <w:rFonts w:cs="Arial"/>
+          <w:b/>
+          <w:lang w:val="es-PE"/>
+        </w:rPr>
       </w:r>
     </w:p>
     <w:p>
@@ -9900,7 +9914,7 @@
         <w:docPartGallery w:val="Page Numbers (Top of Page)"/>
         <w:docPartUnique w:val="true"/>
       </w:docPartObj>
-      <w:id w:val="931333083"/>
+      <w:id w:val="471589741"/>
     </w:sdtPr>
     <w:sdtContent>
       <w:p>
@@ -9985,7 +9999,7 @@
             <w:szCs w:val="16"/>
             <w:bCs/>
           </w:rPr>
-          <w:t>4</w:t>
+          <w:t>5</w:t>
         </w:r>
         <w:r>
           <w:rPr>

</xml_diff>

<commit_message>
ahora si no hay un dato numerico, en el informe se remplaza por S/I
</commit_message>
<xml_diff>
--- a/app/templates/template_1.docx
+++ b/app/templates/template_1.docx
@@ -2246,25 +2246,14 @@
             <w:r>
               <w:rPr>
                 <w:rFonts w:eastAsia="Times New Roman" w:cs="Arial" w:ascii="Calibri" w:hAnsi="Calibri" w:asciiTheme="minorHAnsi" w:hAnsiTheme="minorHAnsi"/>
-                <w:b/>
-                <w:bCs/>
-                <w:kern w:val="0"/>
-                <w:sz w:val="20"/>
-                <w:szCs w:val="20"/>
-                <w:lang w:bidi="ar-SA"/>
-              </w:rPr>
-              <w:t>{{detail_porcentaje}}</w:t>
-            </w:r>
-            <w:r>
-              <w:rPr>
-                <w:rFonts w:eastAsia="Times New Roman" w:cs="Arial" w:ascii="Calibri" w:hAnsi="Calibri" w:asciiTheme="minorHAnsi" w:hAnsiTheme="minorHAnsi"/>
-                <w:b/>
-                <w:kern w:val="0"/>
-                <w:sz w:val="20"/>
-                <w:szCs w:val="20"/>
-                <w:lang w:bidi="ar-SA"/>
-              </w:rPr>
-              <w:t xml:space="preserve"> %</w:t>
+                <w:b w:val="false"/>
+                <w:bCs w:val="false"/>
+                <w:kern w:val="0"/>
+                <w:sz w:val="20"/>
+                <w:szCs w:val="20"/>
+                <w:lang w:bidi="ar-SA"/>
+              </w:rPr>
+              <w:t>{{detail_porcentaje}}%</w:t>
             </w:r>
           </w:p>
         </w:tc>
@@ -3451,17 +3440,7 @@
                 <w:szCs w:val="20"/>
                 <w:lang w:val="es-ES" w:bidi="ar-SA"/>
               </w:rPr>
-              <w:t xml:space="preserve">{{detail_potencia}} </w:t>
-            </w:r>
-            <w:r>
-              <w:rPr>
-                <w:rFonts w:eastAsia="Times New Roman" w:cs="Calibri" w:ascii="Calibri" w:hAnsi="Calibri" w:asciiTheme="minorHAnsi" w:cstheme="minorHAnsi" w:hAnsiTheme="minorHAnsi"/>
-                <w:kern w:val="0"/>
-                <w:sz w:val="20"/>
-                <w:szCs w:val="20"/>
-                <w:lang w:bidi="ar-SA"/>
-              </w:rPr>
-              <w:t xml:space="preserve"> Kw</w:t>
+              <w:t>{{detail_potencia}}</w:t>
             </w:r>
           </w:p>
         </w:tc>
@@ -3524,40 +3503,7 @@
                 <w:szCs w:val="20"/>
                 <w:lang w:bidi="ar-SA"/>
               </w:rPr>
-              <w:t>{{detail_capacidad}}</w:t>
-            </w:r>
-            <w:r>
-              <w:rPr>
-                <w:rFonts w:eastAsia="Times New Roman" w:cs="Calibri" w:ascii="Calibri" w:hAnsi="Calibri" w:asciiTheme="minorHAnsi" w:cstheme="minorHAnsi" w:hAnsiTheme="minorHAnsi"/>
-                <w:b w:val="false"/>
-                <w:bCs w:val="false"/>
-                <w:kern w:val="0"/>
-                <w:sz w:val="20"/>
-                <w:szCs w:val="20"/>
-                <w:lang w:bidi="ar-SA"/>
-              </w:rPr>
-              <w:t xml:space="preserve"> </w:t>
-            </w:r>
-            <w:r>
-              <w:rPr>
-                <w:rFonts w:eastAsia="Times New Roman" w:cs="Calibri" w:ascii="Calibri" w:hAnsi="Calibri" w:asciiTheme="minorHAnsi" w:cstheme="minorHAnsi" w:hAnsiTheme="minorHAnsi"/>
-                <w:kern w:val="0"/>
-                <w:sz w:val="20"/>
-                <w:szCs w:val="20"/>
-                <w:lang w:val="en-US" w:bidi="ar-SA"/>
-              </w:rPr>
-              <w:t>Kg</w:t>
-            </w:r>
-            <w:r>
-              <w:rPr>
-                <w:rFonts w:eastAsia="Times New Roman" w:cs="Calibri" w:ascii="Calibri" w:hAnsi="Calibri" w:asciiTheme="minorHAnsi" w:cstheme="minorHAnsi" w:hAnsiTheme="minorHAnsi"/>
-                <w:b/>
-                <w:kern w:val="0"/>
-                <w:sz w:val="20"/>
-                <w:szCs w:val="20"/>
-                <w:lang w:val="en-US" w:bidi="ar-SA"/>
-              </w:rPr>
-              <w:t xml:space="preserve"> </w:t>
+              <w:t>{{detail_capacidad}</w:t>
             </w:r>
           </w:p>
           <w:p>
@@ -3757,16 +3703,6 @@
               </w:rPr>
               <w:t xml:space="preserve">{{detail_ct_cantidad}} </w:t>
             </w:r>
-            <w:r>
-              <w:rPr>
-                <w:rFonts w:eastAsia="Times New Roman" w:cs="Calibri" w:ascii="Calibri" w:hAnsi="Calibri" w:asciiTheme="minorHAnsi" w:cstheme="minorHAnsi" w:hAnsiTheme="minorHAnsi"/>
-                <w:kern w:val="0"/>
-                <w:sz w:val="20"/>
-                <w:szCs w:val="20"/>
-                <w:lang w:bidi="ar-SA"/>
-              </w:rPr>
-              <w:t xml:space="preserve"> unidades </w:t>
-            </w:r>
           </w:p>
         </w:tc>
         <w:tc>
@@ -3818,17 +3754,7 @@
                 <w:szCs w:val="20"/>
                 <w:lang w:bidi="ar-SA"/>
               </w:rPr>
-              <w:t xml:space="preserve">{{detail_ct_diametro}} </w:t>
-            </w:r>
-            <w:r>
-              <w:rPr>
-                <w:rFonts w:eastAsia="Times New Roman" w:cs="Calibri" w:ascii="Calibri" w:hAnsi="Calibri" w:asciiTheme="minorHAnsi" w:cstheme="minorHAnsi" w:hAnsiTheme="minorHAnsi"/>
-                <w:kern w:val="0"/>
-                <w:sz w:val="20"/>
-                <w:szCs w:val="20"/>
-                <w:lang w:bidi="ar-SA"/>
-              </w:rPr>
-              <w:t>mm</w:t>
+              <w:t>{{detail_ct_diametro}}</w:t>
             </w:r>
           </w:p>
         </w:tc>
@@ -3881,17 +3807,6 @@
                 <w:lang w:bidi="ar-SA"/>
               </w:rPr>
               <w:t>{{detail_medidas_cintas}}</w:t>
-            </w:r>
-            <w:r>
-              <w:rPr>
-                <w:rFonts w:eastAsia="Times New Roman" w:cs="Calibri" w:ascii="Calibri" w:hAnsi="Calibri" w:asciiTheme="minorHAnsi" w:cstheme="minorHAnsi" w:hAnsiTheme="minorHAnsi"/>
-                <w:bCs/>
-                <w:kern w:val="0"/>
-                <w:sz w:val="20"/>
-                <w:szCs w:val="20"/>
-                <w:lang w:bidi="ar-SA"/>
-              </w:rPr>
-              <w:t xml:space="preserve"> mm</w:t>
             </w:r>
           </w:p>
         </w:tc>
@@ -9914,7 +9829,7 @@
         <w:docPartGallery w:val="Page Numbers (Top of Page)"/>
         <w:docPartUnique w:val="true"/>
       </w:docPartObj>
-      <w:id w:val="471589741"/>
+      <w:id w:val="736927520"/>
     </w:sdtPr>
     <w:sdtContent>
       <w:p>

</xml_diff>

<commit_message>
cambios al espaciado en informe
</commit_message>
<xml_diff>
--- a/app/templates/template_1.docx
+++ b/app/templates/template_1.docx
@@ -4738,83 +4738,6 @@
       <w:pPr>
         <w:pStyle w:val="Normal"/>
         <w:spacing w:before="0" w:after="0"/>
-        <w:jc w:val="left"/>
-        <w:rPr>
-          <w:rFonts w:cs="Arial"/>
-          <w:b/>
-          <w:b/>
-        </w:rPr>
-      </w:pPr>
-      <w:r>
-        <w:rPr>
-          <w:rFonts w:cs="Arial"/>
-          <w:b/>
-        </w:rPr>
-      </w:r>
-    </w:p>
-    <w:p>
-      <w:pPr>
-        <w:pStyle w:val="Normal"/>
-        <w:spacing w:before="0" w:after="0"/>
-        <w:jc w:val="left"/>
-        <w:rPr>
-          <w:rFonts w:cs="Arial"/>
-          <w:b/>
-          <w:b/>
-        </w:rPr>
-      </w:pPr>
-      <w:r>
-        <w:rPr>
-          <w:rFonts w:cs="Arial"/>
-          <w:b/>
-        </w:rPr>
-      </w:r>
-    </w:p>
-    <w:p>
-      <w:pPr>
-        <w:pStyle w:val="Normal"/>
-        <w:spacing w:before="0" w:after="0"/>
-        <w:jc w:val="left"/>
-        <w:rPr>
-          <w:rFonts w:cs="Arial"/>
-          <w:b/>
-          <w:b/>
-        </w:rPr>
-      </w:pPr>
-      <w:r>
-        <w:rPr>
-          <w:rFonts w:cs="Arial"/>
-          <w:b/>
-        </w:rPr>
-      </w:r>
-    </w:p>
-    <w:p>
-      <w:pPr>
-        <w:pStyle w:val="Normal"/>
-        <w:tabs>
-          <w:tab w:val="clear" w:pos="709"/>
-          <w:tab w:val="left" w:pos="2880" w:leader="none"/>
-        </w:tabs>
-        <w:spacing w:before="0" w:after="0"/>
-        <w:ind w:hanging="0"/>
-        <w:jc w:val="left"/>
-        <w:rPr>
-          <w:rFonts w:cs="Arial"/>
-          <w:b/>
-          <w:b/>
-        </w:rPr>
-      </w:pPr>
-      <w:r>
-        <w:rPr>
-          <w:rFonts w:cs="Arial"/>
-          <w:b/>
-        </w:rPr>
-      </w:r>
-    </w:p>
-    <w:p>
-      <w:pPr>
-        <w:pStyle w:val="Normal"/>
-        <w:spacing w:before="0" w:after="0"/>
         <w:ind w:hanging="0"/>
         <w:jc w:val="left"/>
         <w:rPr>
@@ -9647,6 +9570,153 @@
         <w:pStyle w:val="Normal"/>
         <w:widowControl w:val="false"/>
         <w:spacing w:before="0" w:after="0"/>
+        <w:ind w:left="709" w:hanging="0"/>
+        <w:rPr>
+          <w:rFonts w:cs="Arial"/>
+          <w:b/>
+          <w:b/>
+          <w:lang w:val="es-ES"/>
+        </w:rPr>
+      </w:pPr>
+      <w:r>
+        <w:rPr>
+          <w:rFonts w:cs="Arial"/>
+          <w:b/>
+          <w:lang w:val="es-ES"/>
+        </w:rPr>
+      </w:r>
+    </w:p>
+    <w:p>
+      <w:pPr>
+        <w:pStyle w:val="Normal"/>
+        <w:widowControl w:val="false"/>
+        <w:spacing w:before="0" w:after="0"/>
+        <w:ind w:left="709" w:hanging="0"/>
+        <w:rPr>
+          <w:rFonts w:cs="Arial"/>
+          <w:b/>
+          <w:b/>
+          <w:lang w:val="es-ES"/>
+        </w:rPr>
+      </w:pPr>
+      <w:r>
+        <w:rPr>
+          <w:rFonts w:cs="Arial"/>
+          <w:b/>
+          <w:lang w:val="es-ES"/>
+        </w:rPr>
+      </w:r>
+    </w:p>
+    <w:p>
+      <w:pPr>
+        <w:pStyle w:val="Normal"/>
+        <w:widowControl w:val="false"/>
+        <w:spacing w:before="0" w:after="0"/>
+        <w:ind w:left="709" w:hanging="0"/>
+        <w:rPr>
+          <w:rFonts w:cs="Arial"/>
+          <w:b/>
+          <w:b/>
+          <w:lang w:val="es-ES"/>
+        </w:rPr>
+      </w:pPr>
+      <w:r>
+        <w:rPr>
+          <w:rFonts w:cs="Arial"/>
+          <w:b/>
+          <w:lang w:val="es-ES"/>
+        </w:rPr>
+      </w:r>
+    </w:p>
+    <w:p>
+      <w:pPr>
+        <w:pStyle w:val="Normal"/>
+        <w:widowControl w:val="false"/>
+        <w:spacing w:before="0" w:after="0"/>
+        <w:ind w:left="709" w:hanging="0"/>
+        <w:rPr>
+          <w:rFonts w:cs="Arial"/>
+          <w:b/>
+          <w:b/>
+          <w:lang w:val="es-ES"/>
+        </w:rPr>
+      </w:pPr>
+      <w:r>
+        <w:rPr>
+          <w:rFonts w:cs="Arial"/>
+          <w:b/>
+          <w:lang w:val="es-ES"/>
+        </w:rPr>
+      </w:r>
+    </w:p>
+    <w:p>
+      <w:pPr>
+        <w:pStyle w:val="Normal"/>
+        <w:widowControl w:val="false"/>
+        <w:spacing w:before="0" w:after="0"/>
+        <w:ind w:left="709" w:hanging="0"/>
+        <w:rPr>
+          <w:rFonts w:cs="Arial"/>
+          <w:b/>
+          <w:b/>
+          <w:lang w:val="es-ES"/>
+        </w:rPr>
+      </w:pPr>
+      <w:r>
+        <w:rPr>
+          <w:rFonts w:cs="Arial"/>
+          <w:b/>
+          <w:lang w:val="es-ES"/>
+        </w:rPr>
+      </w:r>
+    </w:p>
+    <w:p>
+      <w:pPr>
+        <w:pStyle w:val="Normal"/>
+        <w:widowControl w:val="false"/>
+        <w:spacing w:before="0" w:after="0"/>
+        <w:ind w:left="709" w:hanging="0"/>
+        <w:rPr>
+          <w:rFonts w:cs="Arial"/>
+          <w:b/>
+          <w:b/>
+          <w:lang w:val="es-ES"/>
+        </w:rPr>
+      </w:pPr>
+      <w:r>
+        <w:rPr>
+          <w:rFonts w:cs="Arial"/>
+          <w:b/>
+          <w:lang w:val="es-ES"/>
+        </w:rPr>
+      </w:r>
+    </w:p>
+    <w:p>
+      <w:pPr>
+        <w:pStyle w:val="Normal"/>
+        <w:widowControl w:val="false"/>
+        <w:spacing w:before="0" w:after="0"/>
+        <w:ind w:left="709" w:hanging="0"/>
+        <w:rPr>
+          <w:rFonts w:cs="Arial"/>
+          <w:b/>
+          <w:b/>
+          <w:lang w:val="es-ES"/>
+        </w:rPr>
+      </w:pPr>
+      <w:r>
+        <w:rPr>
+          <w:rFonts w:cs="Arial"/>
+          <w:b/>
+          <w:lang w:val="es-ES"/>
+        </w:rPr>
+      </w:r>
+    </w:p>
+    <w:p>
+      <w:pPr>
+        <w:pStyle w:val="Normal"/>
+        <w:widowControl w:val="false"/>
+        <w:spacing w:before="0" w:after="0"/>
         <w:ind w:hanging="0"/>
         <w:jc w:val="center"/>
         <w:rPr>
@@ -9773,34 +9843,8 @@
         <w:pStyle w:val="Normal"/>
         <w:widowControl w:val="false"/>
         <w:spacing w:before="0" w:after="0"/>
-        <w:ind w:hanging="0"/>
-        <w:rPr>
-          <w:rFonts w:cs="Arial"/>
-          <w:b/>
-          <w:b/>
-          <w:lang w:val="es-ES"/>
-        </w:rPr>
-      </w:pPr>
-      <w:r>
-        <w:rPr>
-          <w:rFonts w:cs="Arial"/>
-          <w:b/>
-          <w:lang w:val="es-ES"/>
-        </w:rPr>
-      </w:r>
-    </w:p>
-    <w:p>
-      <w:pPr>
-        <w:pStyle w:val="Normal"/>
-        <w:widowControl w:val="false"/>
-        <w:spacing w:before="0" w:after="0"/>
         <w:ind w:left="709" w:hanging="0"/>
-        <w:rPr>
-          <w:rFonts w:cs="Arial"/>
-          <w:b/>
-          <w:b/>
-          <w:lang w:val="es-ES"/>
-        </w:rPr>
+        <w:rPr/>
       </w:pPr>
       <w:r>
         <w:rPr/>
@@ -9829,7 +9873,7 @@
         <w:docPartGallery w:val="Page Numbers (Top of Page)"/>
         <w:docPartUnique w:val="true"/>
       </w:docPartObj>
-      <w:id w:val="736927520"/>
+      <w:id w:val="827591998"/>
     </w:sdtPr>
     <w:sdtContent>
       <w:p>

</xml_diff>

<commit_message>
cambios al informe y algunos errores en la revision de escala
</commit_message>
<xml_diff>
--- a/app/templates/template_1.docx
+++ b/app/templates/template_1.docx
@@ -4697,23 +4697,8 @@
           <w:b/>
         </w:rPr>
       </w:r>
-    </w:p>
-    <w:p>
-      <w:pPr>
-        <w:pStyle w:val="Normal"/>
-        <w:spacing w:before="0" w:after="0"/>
-        <w:jc w:val="left"/>
-        <w:rPr>
-          <w:rFonts w:cs="Arial"/>
-          <w:b/>
-          <w:b/>
-        </w:rPr>
-      </w:pPr>
       <w:r>
-        <w:rPr>
-          <w:rFonts w:cs="Arial"/>
-          <w:b/>
-        </w:rPr>
+        <w:br w:type="page"/>
       </w:r>
     </w:p>
     <w:p>
@@ -5924,6 +5909,28 @@
           <w:rFonts w:cs="Arial"/>
           <w:b/>
         </w:rPr>
+      </w:r>
+      <w:r>
+        <w:br w:type="page"/>
+      </w:r>
+    </w:p>
+    <w:p>
+      <w:pPr>
+        <w:pStyle w:val="Normal"/>
+        <w:spacing w:before="0" w:after="0"/>
+        <w:ind w:hanging="0"/>
+        <w:jc w:val="left"/>
+        <w:rPr>
+          <w:rFonts w:cs="Arial"/>
+          <w:b/>
+          <w:b/>
+        </w:rPr>
+      </w:pPr>
+      <w:r>
+        <w:rPr>
+          <w:rFonts w:cs="Arial"/>
+          <w:b/>
+        </w:rPr>
         <w:t>VII.</w:t>
         <w:tab/>
         <w:t>RESULTADOS DE LA INSPECCIÓN</w:t>
@@ -6128,9 +6135,8 @@
         <w:tblLook w:val="04a0" w:noHBand="0" w:noVBand="1" w:firstColumn="1" w:lastRow="0" w:lastColumn="0" w:firstRow="1"/>
       </w:tblPr>
       <w:tblGrid>
-        <w:gridCol w:w="3164"/>
-        <w:gridCol w:w="3164"/>
-        <w:gridCol w:w="3165"/>
+        <w:gridCol w:w="4747"/>
+        <w:gridCol w:w="4745"/>
       </w:tblGrid>
       <w:tr>
         <w:trPr>
@@ -6138,13 +6144,12 @@
         </w:trPr>
         <w:tc>
           <w:tcPr>
-            <w:tcW w:w="9493" w:type="dxa"/>
-            <w:gridSpan w:val="3"/>
+            <w:tcW w:w="4747" w:type="dxa"/>
             <w:tcBorders>
               <w:top w:val="single" w:sz="4" w:space="0" w:color="1F497D"/>
               <w:left w:val="single" w:sz="4" w:space="0" w:color="1F497D"/>
               <w:bottom w:val="nil"/>
-              <w:right w:val="single" w:sz="4" w:space="0" w:color="1F497D"/>
+              <w:right w:val="nil"/>
             </w:tcBorders>
           </w:tcPr>
           <w:p>
@@ -6174,86 +6179,11 @@
             </w:r>
           </w:p>
         </w:tc>
-      </w:tr>
-      <w:tr>
-        <w:trPr>
-          <w:trHeight w:val="283" w:hRule="atLeast"/>
-        </w:trPr>
-        <w:tc>
-          <w:tcPr>
-            <w:tcW w:w="3164" w:type="dxa"/>
-            <w:tcBorders>
-              <w:top w:val="nil"/>
-              <w:left w:val="single" w:sz="4" w:space="0" w:color="1F497D"/>
-              <w:bottom w:val="nil"/>
-              <w:right w:val="nil"/>
-            </w:tcBorders>
-            <w:vAlign w:val="center"/>
-          </w:tcPr>
-          <w:p>
-            <w:pPr>
-              <w:pStyle w:val="Normal"/>
-              <w:widowControl w:val="false"/>
-              <w:suppressAutoHyphens w:val="true"/>
-              <w:spacing w:before="0" w:after="0"/>
-              <w:ind w:hanging="0"/>
-              <w:jc w:val="left"/>
-              <w:rPr>
-                <w:rFonts w:cs="Arial"/>
-                <w:lang w:val="es-ES"/>
-              </w:rPr>
-            </w:pPr>
-            <w:r>
-              <w:rPr>
-                <w:rFonts w:eastAsia="Times New Roman" w:cs="Arial"/>
-                <w:b/>
-                <w:kern w:val="0"/>
-                <w:sz w:val="20"/>
-                <w:szCs w:val="20"/>
-                <w:lang w:val="es-ES" w:bidi="ar-SA"/>
-              </w:rPr>
-              <w:t xml:space="preserve">Se levantan Faltas Leves: </w:t>
-            </w:r>
-          </w:p>
-        </w:tc>
-        <w:tc>
-          <w:tcPr>
-            <w:tcW w:w="3164" w:type="dxa"/>
-            <w:tcBorders>
-              <w:top w:val="nil"/>
-              <w:left w:val="nil"/>
-              <w:bottom w:val="nil"/>
-              <w:right w:val="nil"/>
-            </w:tcBorders>
-            <w:vAlign w:val="center"/>
-          </w:tcPr>
-          <w:p>
-            <w:pPr>
-              <w:pStyle w:val="Normal"/>
-              <w:widowControl w:val="false"/>
-              <w:suppressAutoHyphens w:val="true"/>
-              <w:spacing w:before="0" w:after="0"/>
-              <w:ind w:hanging="0"/>
-              <w:jc w:val="center"/>
-              <w:rPr>
-                <w:rFonts w:cs="Arial"/>
-                <w:b/>
-                <w:b/>
-              </w:rPr>
-            </w:pPr>
-            <w:r>
-              <w:rPr>
-                <w:rFonts w:cs="Arial"/>
-                <w:b/>
-              </w:rPr>
-            </w:r>
-          </w:p>
-        </w:tc>
-        <w:tc>
-          <w:tcPr>
-            <w:tcW w:w="3165" w:type="dxa"/>
-            <w:tcBorders>
-              <w:top w:val="nil"/>
+        <w:tc>
+          <w:tcPr>
+            <w:tcW w:w="4745" w:type="dxa"/>
+            <w:tcBorders>
+              <w:top w:val="single" w:sz="4" w:space="0" w:color="1F497D"/>
               <w:left w:val="nil"/>
               <w:bottom w:val="nil"/>
               <w:right w:val="single" w:sz="4" w:space="0" w:color="1F497D"/>
@@ -6266,22 +6196,19 @@
               <w:suppressAutoHyphens w:val="true"/>
               <w:spacing w:before="0" w:after="0"/>
               <w:ind w:hanging="0"/>
-              <w:jc w:val="center"/>
               <w:rPr>
                 <w:rFonts w:cs="Arial"/>
                 <w:b/>
                 <w:b/>
-              </w:rPr>
-            </w:pPr>
-            <w:r>
-              <w:rPr>
-                <w:rFonts w:eastAsia="Times New Roman" w:cs="Arial"/>
-                <w:kern w:val="0"/>
-                <w:sz w:val="20"/>
-                <w:szCs w:val="20"/>
-                <w:lang w:val="es-ES" w:bidi="ar-SA"/>
-              </w:rPr>
-              <w:t>si es NO: Detallar:</w:t>
+                <w:lang w:val="es-ES"/>
+              </w:rPr>
+            </w:pPr>
+            <w:r>
+              <w:rPr>
+                <w:rFonts w:cs="Arial"/>
+                <w:b/>
+                <w:lang w:val="es-ES"/>
+              </w:rPr>
             </w:r>
           </w:p>
         </w:tc>
@@ -6292,13 +6219,85 @@
         </w:trPr>
         <w:tc>
           <w:tcPr>
-            <w:tcW w:w="9493" w:type="dxa"/>
-            <w:gridSpan w:val="3"/>
+            <w:tcW w:w="4747" w:type="dxa"/>
+            <w:tcBorders>
+              <w:top w:val="nil"/>
+              <w:left w:val="single" w:sz="4" w:space="0" w:color="1F497D"/>
+              <w:bottom w:val="nil"/>
+              <w:right w:val="nil"/>
+            </w:tcBorders>
+          </w:tcPr>
+          <w:p>
+            <w:pPr>
+              <w:pStyle w:val="Normal"/>
+              <w:widowControl w:val="false"/>
+              <w:suppressAutoHyphens w:val="true"/>
+              <w:spacing w:before="0" w:after="0"/>
+              <w:ind w:hanging="0"/>
+              <w:jc w:val="left"/>
+              <w:rPr>
+                <w:rFonts w:cs="Arial"/>
+                <w:lang w:val="es-ES"/>
+              </w:rPr>
+            </w:pPr>
+            <w:r>
+              <w:rPr>
+                <w:rFonts w:eastAsia="Times New Roman"/>
+                <w:b/>
+                <w:kern w:val="0"/>
+                <w:lang w:val="es-ES" w:bidi="ar-SA"/>
+              </w:rPr>
+              <w:t xml:space="preserve">Se levantan Faltas Leves: </w:t>
+            </w:r>
+          </w:p>
+        </w:tc>
+        <w:tc>
+          <w:tcPr>
+            <w:tcW w:w="4745" w:type="dxa"/>
+            <w:tcBorders>
+              <w:top w:val="nil"/>
+              <w:left w:val="nil"/>
+              <w:bottom w:val="nil"/>
+              <w:right w:val="single" w:sz="4" w:space="0" w:color="1F497D"/>
+            </w:tcBorders>
+          </w:tcPr>
+          <w:p>
+            <w:pPr>
+              <w:pStyle w:val="Normal"/>
+              <w:widowControl w:val="false"/>
+              <w:suppressAutoHyphens w:val="true"/>
+              <w:spacing w:before="0" w:after="0"/>
+              <w:ind w:hanging="0"/>
+              <w:jc w:val="left"/>
+              <w:rPr>
+                <w:rFonts w:cs="Arial"/>
+                <w:lang w:val="es-ES"/>
+              </w:rPr>
+            </w:pPr>
+            <w:r>
+              <w:rPr>
+                <w:rFonts w:eastAsia="Times New Roman"/>
+                <w:b/>
+                <w:kern w:val="0"/>
+                <w:lang w:val="es-ES" w:bidi="ar-SA"/>
+              </w:rPr>
+              <w:t xml:space="preserve">Se Mantienen Faltas Leves: </w:t>
+            </w:r>
+          </w:p>
+        </w:tc>
+      </w:tr>
+      <w:tr>
+        <w:trPr>
+          <w:trHeight w:val="505" w:hRule="atLeast"/>
+        </w:trPr>
+        <w:tc>
+          <w:tcPr>
+            <w:tcW w:w="4747" w:type="dxa"/>
             <w:tcBorders>
               <w:top w:val="nil"/>
               <w:left w:val="single" w:sz="4" w:space="0" w:color="1F497D"/>
               <w:bottom w:val="single" w:sz="4" w:space="0" w:color="1F497D"/>
-              <w:right w:val="single" w:sz="4" w:space="0" w:color="1F497D"/>
+              <w:right w:val="nil"/>
             </w:tcBorders>
           </w:tcPr>
           <w:p>
@@ -6309,7 +6308,7 @@
               <w:widowControl w:val="false"/>
               <w:shd w:val="clear" w:color="auto" w:fill="auto"/>
               <w:spacing w:lineRule="auto" w:line="240" w:before="0" w:after="0"/>
-              <w:ind w:left="1789" w:right="0" w:hanging="0"/>
+              <w:ind w:right="0" w:hanging="0"/>
               <w:jc w:val="left"/>
               <w:rPr>
                 <w:rFonts w:ascii="Arial" w:hAnsi="Arial" w:eastAsia="Arial" w:cs="Arial"/>
@@ -6332,50 +6331,41 @@
               </w:rPr>
             </w:pPr>
             <w:r>
-              <w:rPr>
-                <w:rFonts w:eastAsia="Arial" w:cs="Arial"/>
-                <w:b w:val="false"/>
-                <w:i w:val="false"/>
-                <w:caps w:val="false"/>
-                <w:smallCaps w:val="false"/>
-                <w:strike w:val="false"/>
-                <w:dstrike w:val="false"/>
-                <w:color w:val="000000"/>
-                <w:position w:val="0"/>
-                <w:sz w:val="20"/>
-                <w:sz w:val="20"/>
-                <w:szCs w:val="20"/>
-                <w:u w:val="none"/>
-                <w:shd w:fill="auto" w:val="clear"/>
-                <w:vertAlign w:val="baseline"/>
-              </w:rPr>
+              <w:rPr/>
+              <w:t>{{revision_past_errors_level_lift}}</w:t>
+            </w:r>
+          </w:p>
+        </w:tc>
+        <w:tc>
+          <w:tcPr>
+            <w:tcW w:w="4745" w:type="dxa"/>
+            <w:tcBorders>
+              <w:top w:val="nil"/>
+              <w:left w:val="nil"/>
+              <w:bottom w:val="single" w:sz="4" w:space="0" w:color="1F497D"/>
+              <w:right w:val="single" w:sz="4" w:space="0" w:color="1F497D"/>
+            </w:tcBorders>
+          </w:tcPr>
+          <w:p>
+            <w:pPr>
+              <w:pStyle w:val="LOnormal"/>
+              <w:keepNext w:val="false"/>
+              <w:keepLines w:val="false"/>
+              <w:widowControl w:val="false"/>
+              <w:shd w:val="clear" w:color="auto" w:fill="auto"/>
+              <w:spacing w:lineRule="auto" w:line="240" w:before="0" w:after="0"/>
+              <w:ind w:right="0" w:hanging="0"/>
+              <w:jc w:val="left"/>
+              <w:rPr/>
+            </w:pPr>
+            <w:r>
+              <w:rPr/>
               <w:t>{{revision_past_errors_level}}</w:t>
             </w:r>
           </w:p>
         </w:tc>
       </w:tr>
     </w:tbl>
-    <w:p>
-      <w:pPr>
-        <w:pStyle w:val="Normal"/>
-        <w:widowControl w:val="false"/>
-        <w:spacing w:before="0" w:after="0"/>
-        <w:ind w:hanging="0"/>
-        <w:rPr>
-          <w:rFonts w:cs="Arial"/>
-          <w:b/>
-          <w:b/>
-          <w:lang w:val="es-ES"/>
-        </w:rPr>
-      </w:pPr>
-      <w:r>
-        <w:rPr>
-          <w:rFonts w:cs="Arial"/>
-          <w:b/>
-          <w:lang w:val="es-ES"/>
-        </w:rPr>
-      </w:r>
-    </w:p>
     <w:p>
       <w:pPr>
         <w:pStyle w:val="Normal"/>
@@ -9793,7 +9783,7 @@
           <w:b/>
           <w:lang w:val="es-PE"/>
         </w:rPr>
-        <w:t>ASCENSORES Y MONTACARGAS ELÉCTRICOS CORRESPONDIENTES AL GRUPO 1 NCh. 2840_2018</w:t>
+        <w:t>ASCENSORES Y MONTACARGAS ELÉCTRICOS CORRESPONDIENTES AL GRUPO {{grupo_en_titulo}} NCh. 2840_2018</w:t>
       </w:r>
     </w:p>
     <w:p>
@@ -9814,7 +9804,13 @@
         <w:rPr>
           <w:lang w:val="es-PE"/>
         </w:rPr>
-        <w:t>Normas de referencia: NCh. 3395/1 :2016 y NCh. 440/2 :2001</w:t>
+        <w:t xml:space="preserve">Normas de referencia: </w:t>
+      </w:r>
+      <w:r>
+        <w:rPr>
+          <w:lang w:val="es-PE"/>
+        </w:rPr>
+        <w:t>{{normas_de_referencia_titulo}}</w:t>
       </w:r>
     </w:p>
     <w:p>
@@ -9873,7 +9869,7 @@
         <w:docPartGallery w:val="Page Numbers (Top of Page)"/>
         <w:docPartUnique w:val="true"/>
       </w:docPartObj>
-      <w:id w:val="827591998"/>
+      <w:id w:val="1704710407"/>
     </w:sdtPr>
     <w:sdtContent>
       <w:p>
@@ -9958,7 +9954,7 @@
             <w:szCs w:val="16"/>
             <w:bCs/>
           </w:rPr>
-          <w:t>5</w:t>
+          <w:t>6</w:t>
         </w:r>
         <w:r>
           <w:rPr>
@@ -10018,7 +10014,7 @@
             <w:bCs/>
             <w:lang w:val="pt-PT"/>
           </w:rPr>
-          <w:t>5</w:t>
+          <w:t>6</w:t>
         </w:r>
         <w:r>
           <w:rPr>
@@ -10086,7 +10082,7 @@
         <w:color w:val="365F91" w:themeColor="accent1" w:themeShade="bf"/>
       </w:rPr>
       <w:drawing>
-        <wp:anchor behindDoc="1" distT="0" distB="0" distL="0" distR="0" simplePos="0" locked="0" layoutInCell="0" allowOverlap="1" relativeHeight="14">
+        <wp:anchor behindDoc="1" distT="0" distB="0" distL="0" distR="0" simplePos="0" locked="0" layoutInCell="0" allowOverlap="1" relativeHeight="15">
           <wp:simplePos x="0" y="0"/>
           <wp:positionH relativeFrom="column">
             <wp:posOffset>-522605</wp:posOffset>

</xml_diff>

<commit_message>
se agrega un corchete, se quita el dia del footer, se quita el salto de pagina de la primera tabla, se cammbian los caudrados de seleccion
</commit_message>
<xml_diff>
--- a/app/templates/template_1.docx
+++ b/app/templates/template_1.docx
@@ -1400,7 +1400,7 @@
                 <mc:Choice Requires="wps">
                   <w:drawing>
                     <wp:inline distT="0" distB="0" distL="0" distR="0">
-                      <wp:extent cx="173990" cy="184150"/>
+                      <wp:extent cx="120650" cy="117475"/>
                       <wp:effectExtent l="0" t="0" r="0" b="0"/>
                       <wp:docPr id="1" name="Shape1"/>
                       <a:graphic xmlns:a="http://schemas.openxmlformats.org/drawingml/2006/main">
@@ -1410,7 +1410,7 @@
                             <wps:spPr>
                               <a:xfrm>
                                 <a:off x="0" y="0"/>
-                                <a:ext cx="173880" cy="184320"/>
+                                <a:ext cx="120600" cy="117360"/>
                               </a:xfrm>
                               <a:prstGeom prst="rect">
                                 <a:avLst/>
@@ -1418,7 +1418,7 @@
                               <a:solidFill>
                                 <a:srgbClr val="999999"/>
                               </a:solidFill>
-                              <a:ln w="36700">
+                              <a:ln w="18360">
                                 <a:solidFill>
                                   <a:srgbClr val="000000"/>
                                 </a:solidFill>
@@ -1462,7 +1462,7 @@
                                 </w:p>
                               </w:txbxContent>
                             </wps:txbx>
-                            <wps:bodyPr lIns="18360" rIns="18360" tIns="18360" bIns="18360" anchor="t">
+                            <wps:bodyPr lIns="9360" rIns="9360" tIns="9360" bIns="9360" anchor="t">
                               <a:noAutofit/>
                             </wps:bodyPr>
                           </wps:wsp>
@@ -1473,9 +1473,9 @@
                 </mc:Choice>
                 <mc:Fallback>
                   <w:pict>
-                    <v:rect id="shape_0" ID="Shape1" path="m0,0l-2147483645,0l-2147483645,-2147483646l0,-2147483646xe" fillcolor="#999999" stroked="t" o:allowincell="f" style="position:absolute;margin-left:0pt;margin-top:-14.55pt;width:13.65pt;height:14.45pt;mso-wrap-style:square;v-text-anchor:top;mso-position-vertical:top">
+                    <v:rect id="shape_0" ID="Shape1" path="m0,0l-2147483645,0l-2147483645,-2147483646l0,-2147483646xe" fillcolor="#999999" stroked="t" o:allowincell="f" style="position:absolute;margin-left:0pt;margin-top:-9.6pt;width:9.45pt;height:9.2pt;mso-wrap-style:square;v-text-anchor:top">
                       <v:fill o:detectmouseclick="t" type="solid" color2="#666666"/>
-                      <v:stroke color="black" weight="36720" joinstyle="round" endcap="flat"/>
+                      <v:stroke color="black" weight="18360" joinstyle="round" endcap="flat"/>
                       <v:textbox>
                         <w:txbxContent>
                           <w:p>
@@ -1559,7 +1559,7 @@
                 <mc:Choice Requires="wps">
                   <w:drawing>
                     <wp:inline distT="0" distB="0" distL="0" distR="0">
-                      <wp:extent cx="190500" cy="184785"/>
+                      <wp:extent cx="118110" cy="114300"/>
                       <wp:effectExtent l="0" t="0" r="0" b="0"/>
                       <wp:docPr id="3" name="Shape2"/>
                       <a:graphic xmlns:a="http://schemas.openxmlformats.org/drawingml/2006/main">
@@ -1569,7 +1569,7 @@
                             <wps:spPr>
                               <a:xfrm>
                                 <a:off x="0" y="0"/>
-                                <a:ext cx="190440" cy="184680"/>
+                                <a:ext cx="118080" cy="114480"/>
                               </a:xfrm>
                               <a:prstGeom prst="rect">
                                 <a:avLst/>
@@ -1577,7 +1577,7 @@
                               <a:solidFill>
                                 <a:srgbClr val="999999"/>
                               </a:solidFill>
-                              <a:ln w="36700">
+                              <a:ln w="18360">
                                 <a:solidFill>
                                   <a:srgbClr val="000000"/>
                                 </a:solidFill>
@@ -1621,7 +1621,7 @@
                                 </w:p>
                               </w:txbxContent>
                             </wps:txbx>
-                            <wps:bodyPr lIns="18360" rIns="18360" tIns="18360" bIns="18360" anchor="t">
+                            <wps:bodyPr lIns="9360" rIns="9360" tIns="9360" bIns="9360" anchor="t">
                               <a:noAutofit/>
                             </wps:bodyPr>
                           </wps:wsp>
@@ -1632,9 +1632,9 @@
                 </mc:Choice>
                 <mc:Fallback>
                   <w:pict>
-                    <v:rect id="shape_0" ID="Shape2" path="m0,0l-2147483645,0l-2147483645,-2147483646l0,-2147483646xe" fillcolor="#999999" stroked="t" o:allowincell="f" style="position:absolute;margin-left:0pt;margin-top:-14.6pt;width:14.95pt;height:14.5pt;mso-wrap-style:square;v-text-anchor:top;mso-position-vertical:top">
+                    <v:rect id="shape_0" ID="Shape2" path="m0,0l-2147483645,0l-2147483645,-2147483646l0,-2147483646xe" fillcolor="#999999" stroked="t" o:allowincell="f" style="position:absolute;margin-left:0pt;margin-top:-9.6pt;width:9.25pt;height:8.95pt;mso-wrap-style:square;v-text-anchor:top">
                       <v:fill o:detectmouseclick="t" type="solid" color2="#666666"/>
-                      <v:stroke color="black" weight="36720" joinstyle="round" endcap="flat"/>
+                      <v:stroke color="black" weight="18360" joinstyle="round" endcap="flat"/>
                       <v:textbox>
                         <w:txbxContent>
                           <w:p>
@@ -2840,7 +2840,7 @@
                 <mc:Choice Requires="wps">
                   <w:drawing>
                     <wp:inline distT="0" distB="0" distL="0" distR="0">
-                      <wp:extent cx="156210" cy="169545"/>
+                      <wp:extent cx="128270" cy="123825"/>
                       <wp:effectExtent l="0" t="0" r="0" b="0"/>
                       <wp:docPr id="5" name="Shape3"/>
                       <a:graphic xmlns:a="http://schemas.openxmlformats.org/drawingml/2006/main">
@@ -2850,7 +2850,7 @@
                             <wps:spPr>
                               <a:xfrm>
                                 <a:off x="0" y="0"/>
-                                <a:ext cx="156240" cy="169560"/>
+                                <a:ext cx="128160" cy="123840"/>
                               </a:xfrm>
                               <a:prstGeom prst="rect">
                                 <a:avLst/>
@@ -2858,7 +2858,7 @@
                               <a:solidFill>
                                 <a:srgbClr val="999999"/>
                               </a:solidFill>
-                              <a:ln w="36700">
+                              <a:ln w="18360">
                                 <a:solidFill>
                                   <a:srgbClr val="000000"/>
                                 </a:solidFill>
@@ -2902,7 +2902,7 @@
                                 </w:p>
                               </w:txbxContent>
                             </wps:txbx>
-                            <wps:bodyPr lIns="18360" rIns="18360" tIns="18360" bIns="18360" anchor="t">
+                            <wps:bodyPr lIns="9360" rIns="9360" tIns="9360" bIns="9360" anchor="t">
                               <a:noAutofit/>
                             </wps:bodyPr>
                           </wps:wsp>
@@ -2913,9 +2913,9 @@
                 </mc:Choice>
                 <mc:Fallback>
                   <w:pict>
-                    <v:rect id="shape_0" ID="Shape3" path="m0,0l-2147483645,0l-2147483645,-2147483646l0,-2147483646xe" fillcolor="#999999" stroked="t" o:allowincell="f" style="position:absolute;margin-left:0pt;margin-top:-13.4pt;width:12.25pt;height:13.3pt;mso-wrap-style:square;v-text-anchor:top;mso-position-vertical:top">
+                    <v:rect id="shape_0" ID="Shape3" path="m0,0l-2147483645,0l-2147483645,-2147483646l0,-2147483646xe" fillcolor="#999999" stroked="t" o:allowincell="f" style="position:absolute;margin-left:0pt;margin-top:-9.8pt;width:10.05pt;height:9.7pt;mso-wrap-style:square;v-text-anchor:top">
                       <v:fill o:detectmouseclick="t" type="solid" color2="#666666"/>
-                      <v:stroke color="black" weight="36720" joinstyle="round" endcap="flat"/>
+                      <v:stroke color="black" weight="18360" joinstyle="round" endcap="flat"/>
                       <v:textbox>
                         <w:txbxContent>
                           <w:p>
@@ -2983,7 +2983,7 @@
                 <mc:Choice Requires="wps">
                   <w:drawing>
                     <wp:inline distT="0" distB="0" distL="0" distR="0">
-                      <wp:extent cx="175895" cy="186055"/>
+                      <wp:extent cx="128905" cy="129540"/>
                       <wp:effectExtent l="0" t="0" r="0" b="0"/>
                       <wp:docPr id="7" name="Shape4"/>
                       <a:graphic xmlns:a="http://schemas.openxmlformats.org/drawingml/2006/main">
@@ -2993,7 +2993,7 @@
                             <wps:spPr>
                               <a:xfrm>
                                 <a:off x="0" y="0"/>
-                                <a:ext cx="176040" cy="186120"/>
+                                <a:ext cx="128880" cy="129600"/>
                               </a:xfrm>
                               <a:prstGeom prst="rect">
                                 <a:avLst/>
@@ -3001,7 +3001,7 @@
                               <a:solidFill>
                                 <a:srgbClr val="999999"/>
                               </a:solidFill>
-                              <a:ln w="36700">
+                              <a:ln w="18360">
                                 <a:solidFill>
                                   <a:srgbClr val="000000"/>
                                 </a:solidFill>
@@ -3045,7 +3045,7 @@
                                 </w:p>
                               </w:txbxContent>
                             </wps:txbx>
-                            <wps:bodyPr lIns="18360" rIns="18360" tIns="18360" bIns="18360" anchor="t">
+                            <wps:bodyPr lIns="9360" rIns="9360" tIns="9360" bIns="9360" anchor="t">
                               <a:noAutofit/>
                             </wps:bodyPr>
                           </wps:wsp>
@@ -3056,9 +3056,9 @@
                 </mc:Choice>
                 <mc:Fallback>
                   <w:pict>
-                    <v:rect id="shape_0" ID="Shape4" path="m0,0l-2147483645,0l-2147483645,-2147483646l0,-2147483646xe" fillcolor="#999999" stroked="t" o:allowincell="f" style="position:absolute;margin-left:0pt;margin-top:-14.7pt;width:13.8pt;height:14.6pt;mso-wrap-style:square;v-text-anchor:top;mso-position-vertical:top">
+                    <v:rect id="shape_0" ID="Shape4" path="m0,0l-2147483645,0l-2147483645,-2147483646l0,-2147483646xe" fillcolor="#999999" stroked="t" o:allowincell="f" style="position:absolute;margin-left:0pt;margin-top:-10.25pt;width:10.1pt;height:10.15pt;mso-wrap-style:square;v-text-anchor:top">
                       <v:fill o:detectmouseclick="t" type="solid" color2="#666666"/>
-                      <v:stroke color="black" weight="36720" joinstyle="round" endcap="flat"/>
+                      <v:stroke color="black" weight="18360" joinstyle="round" endcap="flat"/>
                       <v:textbox>
                         <w:txbxContent>
                           <w:p>
@@ -3126,7 +3126,7 @@
                 <mc:Choice Requires="wps">
                   <w:drawing>
                     <wp:inline distT="0" distB="0" distL="0" distR="0">
-                      <wp:extent cx="141605" cy="178435"/>
+                      <wp:extent cx="122555" cy="131445"/>
                       <wp:effectExtent l="0" t="0" r="0" b="0"/>
                       <wp:docPr id="9" name="Shape5"/>
                       <a:graphic xmlns:a="http://schemas.openxmlformats.org/drawingml/2006/main">
@@ -3136,7 +3136,7 @@
                             <wps:spPr>
                               <a:xfrm>
                                 <a:off x="0" y="0"/>
-                                <a:ext cx="141480" cy="178560"/>
+                                <a:ext cx="122400" cy="131400"/>
                               </a:xfrm>
                               <a:prstGeom prst="rect">
                                 <a:avLst/>
@@ -3144,7 +3144,7 @@
                               <a:solidFill>
                                 <a:srgbClr val="999999"/>
                               </a:solidFill>
-                              <a:ln w="36700">
+                              <a:ln w="18360">
                                 <a:solidFill>
                                   <a:srgbClr val="000000"/>
                                 </a:solidFill>
@@ -3188,7 +3188,7 @@
                                 </w:p>
                               </w:txbxContent>
                             </wps:txbx>
-                            <wps:bodyPr lIns="18360" rIns="18360" tIns="18360" bIns="18360" anchor="t">
+                            <wps:bodyPr lIns="9360" rIns="9360" tIns="9360" bIns="9360" anchor="t">
                               <a:noAutofit/>
                             </wps:bodyPr>
                           </wps:wsp>
@@ -3199,9 +3199,9 @@
                 </mc:Choice>
                 <mc:Fallback>
                   <w:pict>
-                    <v:rect id="shape_0" ID="Shape5" path="m0,0l-2147483645,0l-2147483645,-2147483646l0,-2147483646xe" fillcolor="#999999" stroked="t" o:allowincell="f" style="position:absolute;margin-left:0pt;margin-top:-14.1pt;width:11.1pt;height:14pt;mso-wrap-style:square;v-text-anchor:top;mso-position-vertical:top">
+                    <v:rect id="shape_0" ID="Shape5" path="m0,0l-2147483645,0l-2147483645,-2147483646l0,-2147483646xe" fillcolor="#999999" stroked="t" o:allowincell="f" style="position:absolute;margin-left:0pt;margin-top:-10.4pt;width:9.6pt;height:10.3pt;mso-wrap-style:square;v-text-anchor:top">
                       <v:fill o:detectmouseclick="t" type="solid" color2="#666666"/>
-                      <v:stroke color="black" weight="36720" joinstyle="round" endcap="flat"/>
+                      <v:stroke color="black" weight="18360" joinstyle="round" endcap="flat"/>
                       <v:textbox>
                         <w:txbxContent>
                           <w:p>
@@ -3503,7 +3503,31 @@
                 <w:szCs w:val="20"/>
                 <w:lang w:bidi="ar-SA"/>
               </w:rPr>
-              <w:t>{{detail_capacidad}</w:t>
+              <w:t>{{detail_capacidad</w:t>
+            </w:r>
+            <w:r>
+              <w:rPr>
+                <w:rFonts w:eastAsia="Times New Roman" w:cs="Arial" w:ascii="Calibri" w:hAnsi="Calibri" w:asciiTheme="minorHAnsi" w:hAnsiTheme="minorHAnsi"/>
+                <w:b w:val="false"/>
+                <w:bCs w:val="false"/>
+                <w:kern w:val="0"/>
+                <w:sz w:val="20"/>
+                <w:szCs w:val="20"/>
+                <w:lang w:bidi="ar-SA"/>
+              </w:rPr>
+              <w:t>}</w:t>
+            </w:r>
+            <w:r>
+              <w:rPr>
+                <w:rFonts w:eastAsia="Times New Roman" w:cs="Arial" w:ascii="Calibri" w:hAnsi="Calibri" w:asciiTheme="minorHAnsi" w:hAnsiTheme="minorHAnsi"/>
+                <w:b w:val="false"/>
+                <w:bCs w:val="false"/>
+                <w:kern w:val="0"/>
+                <w:sz w:val="20"/>
+                <w:szCs w:val="20"/>
+                <w:lang w:bidi="ar-SA"/>
+              </w:rPr>
+              <w:t>}</w:t>
             </w:r>
           </w:p>
           <w:p>
@@ -4678,27 +4702,6 @@
           <w:rFonts w:cs="Arial"/>
           <w:b/>
         </w:rPr>
-      </w:r>
-    </w:p>
-    <w:p>
-      <w:pPr>
-        <w:pStyle w:val="Normal"/>
-        <w:spacing w:before="0" w:after="0"/>
-        <w:jc w:val="left"/>
-        <w:rPr>
-          <w:rFonts w:cs="Arial"/>
-          <w:b/>
-          <w:b/>
-        </w:rPr>
-      </w:pPr>
-      <w:r>
-        <w:rPr>
-          <w:rFonts w:cs="Arial"/>
-          <w:b/>
-        </w:rPr>
-      </w:r>
-      <w:r>
-        <w:br w:type="page"/>
       </w:r>
     </w:p>
     <w:p>
@@ -9804,13 +9807,7 @@
         <w:rPr>
           <w:lang w:val="es-PE"/>
         </w:rPr>
-        <w:t xml:space="preserve">Normas de referencia: </w:t>
-      </w:r>
-      <w:r>
-        <w:rPr>
-          <w:lang w:val="es-PE"/>
-        </w:rPr>
-        <w:t>{{normas_de_referencia_titulo}}</w:t>
+        <w:t>Normas de referencia: {{normas_de_referencia_titulo}}</w:t>
       </w:r>
     </w:p>
     <w:p>
@@ -9869,7 +9866,7 @@
         <w:docPartGallery w:val="Page Numbers (Top of Page)"/>
         <w:docPartUnique w:val="true"/>
       </w:docPartObj>
-      <w:id w:val="1704710407"/>
+      <w:id w:val="1306849402"/>
     </w:sdtPr>
     <w:sdtContent>
       <w:p>
@@ -9899,7 +9896,7 @@
             <w:b/>
             <w:lang w:val="pt-PT"/>
           </w:rPr>
-          <w:t xml:space="preserve">Informe N°: {{XXX}}-{{day}}-{{month}}-{{year}}                          </w:t>
+          <w:t xml:space="preserve">Informe N°: {{XXX}}-{{month}}-{{year}}                          </w:t>
         </w:r>
         <w:r>
           <w:rPr>
@@ -9954,7 +9951,7 @@
             <w:szCs w:val="16"/>
             <w:bCs/>
           </w:rPr>
-          <w:t>6</w:t>
+          <w:t>5</w:t>
         </w:r>
         <w:r>
           <w:rPr>
@@ -10014,7 +10011,7 @@
             <w:bCs/>
             <w:lang w:val="pt-PT"/>
           </w:rPr>
-          <w:t>6</w:t>
+          <w:t>5</w:t>
         </w:r>
         <w:r>
           <w:rPr>
@@ -10082,7 +10079,7 @@
         <w:color w:val="365F91" w:themeColor="accent1" w:themeShade="bf"/>
       </w:rPr>
       <w:drawing>
-        <wp:anchor behindDoc="1" distT="0" distB="0" distL="0" distR="0" simplePos="0" locked="0" layoutInCell="0" allowOverlap="1" relativeHeight="15">
+        <wp:anchor behindDoc="1" distT="0" distB="0" distL="0" distR="0" simplePos="0" locked="0" layoutInCell="0" allowOverlap="1" relativeHeight="14">
           <wp:simplePos x="0" y="0"/>
           <wp:positionH relativeFrom="column">
             <wp:posOffset>-522605</wp:posOffset>

</xml_diff>

<commit_message>
se añade tabla con checklist para el grupo 1
</commit_message>
<xml_diff>
--- a/app/templates/template_1.docx
+++ b/app/templates/template_1.docx
@@ -1473,7 +1473,7 @@
                 </mc:Choice>
                 <mc:Fallback>
                   <w:pict>
-                    <v:rect id="shape_0" ID="Shape1" path="m0,0l-2147483645,0l-2147483645,-2147483646l0,-2147483646xe" fillcolor="#999999" stroked="t" o:allowincell="f" style="position:absolute;margin-left:0pt;margin-top:-9.6pt;width:9.45pt;height:9.2pt;mso-wrap-style:square;v-text-anchor:top">
+                    <v:rect id="shape_0" ID="Shape1" path="m0,0l-2147483645,0l-2147483645,-2147483646l0,-2147483646xe" fillcolor="#999999" stroked="t" o:allowincell="f" style="position:absolute;margin-left:0pt;margin-top:-9.3pt;width:9.45pt;height:9.2pt;mso-wrap-style:square;v-text-anchor:top;mso-position-vertical:top">
                       <v:fill o:detectmouseclick="t" type="solid" color2="#666666"/>
                       <v:stroke color="black" weight="18360" joinstyle="round" endcap="flat"/>
                       <v:textbox>
@@ -1632,7 +1632,7 @@
                 </mc:Choice>
                 <mc:Fallback>
                   <w:pict>
-                    <v:rect id="shape_0" ID="Shape2" path="m0,0l-2147483645,0l-2147483645,-2147483646l0,-2147483646xe" fillcolor="#999999" stroked="t" o:allowincell="f" style="position:absolute;margin-left:0pt;margin-top:-9.6pt;width:9.25pt;height:8.95pt;mso-wrap-style:square;v-text-anchor:top">
+                    <v:rect id="shape_0" ID="Shape2" path="m0,0l-2147483645,0l-2147483645,-2147483646l0,-2147483646xe" fillcolor="#999999" stroked="t" o:allowincell="f" style="position:absolute;margin-left:0pt;margin-top:-9.05pt;width:9.25pt;height:8.95pt;mso-wrap-style:square;v-text-anchor:top;mso-position-vertical:top">
                       <v:fill o:detectmouseclick="t" type="solid" color2="#666666"/>
                       <v:stroke color="black" weight="18360" joinstyle="round" endcap="flat"/>
                       <v:textbox>
@@ -2913,7 +2913,7 @@
                 </mc:Choice>
                 <mc:Fallback>
                   <w:pict>
-                    <v:rect id="shape_0" ID="Shape3" path="m0,0l-2147483645,0l-2147483645,-2147483646l0,-2147483646xe" fillcolor="#999999" stroked="t" o:allowincell="f" style="position:absolute;margin-left:0pt;margin-top:-9.8pt;width:10.05pt;height:9.7pt;mso-wrap-style:square;v-text-anchor:top">
+                    <v:rect id="shape_0" ID="Shape3" path="m0,0l-2147483645,0l-2147483645,-2147483646l0,-2147483646xe" fillcolor="#999999" stroked="t" o:allowincell="f" style="position:absolute;margin-left:0pt;margin-top:-9.8pt;width:10.05pt;height:9.7pt;mso-wrap-style:square;v-text-anchor:top;mso-position-vertical:top">
                       <v:fill o:detectmouseclick="t" type="solid" color2="#666666"/>
                       <v:stroke color="black" weight="18360" joinstyle="round" endcap="flat"/>
                       <v:textbox>
@@ -3056,7 +3056,7 @@
                 </mc:Choice>
                 <mc:Fallback>
                   <w:pict>
-                    <v:rect id="shape_0" ID="Shape4" path="m0,0l-2147483645,0l-2147483645,-2147483646l0,-2147483646xe" fillcolor="#999999" stroked="t" o:allowincell="f" style="position:absolute;margin-left:0pt;margin-top:-10.25pt;width:10.1pt;height:10.15pt;mso-wrap-style:square;v-text-anchor:top">
+                    <v:rect id="shape_0" ID="Shape4" path="m0,0l-2147483645,0l-2147483645,-2147483646l0,-2147483646xe" fillcolor="#999999" stroked="t" o:allowincell="f" style="position:absolute;margin-left:0pt;margin-top:-10.25pt;width:10.1pt;height:10.15pt;mso-wrap-style:square;v-text-anchor:top;mso-position-vertical:top">
                       <v:fill o:detectmouseclick="t" type="solid" color2="#666666"/>
                       <v:stroke color="black" weight="18360" joinstyle="round" endcap="flat"/>
                       <v:textbox>
@@ -3199,7 +3199,7 @@
                 </mc:Choice>
                 <mc:Fallback>
                   <w:pict>
-                    <v:rect id="shape_0" ID="Shape5" path="m0,0l-2147483645,0l-2147483645,-2147483646l0,-2147483646xe" fillcolor="#999999" stroked="t" o:allowincell="f" style="position:absolute;margin-left:0pt;margin-top:-10.4pt;width:9.6pt;height:10.3pt;mso-wrap-style:square;v-text-anchor:top">
+                    <v:rect id="shape_0" ID="Shape5" path="m0,0l-2147483645,0l-2147483645,-2147483646l0,-2147483646xe" fillcolor="#999999" stroked="t" o:allowincell="f" style="position:absolute;margin-left:0pt;margin-top:-10.4pt;width:9.6pt;height:10.3pt;mso-wrap-style:square;v-text-anchor:top;mso-position-vertical:top">
                       <v:fill o:detectmouseclick="t" type="solid" color2="#666666"/>
                       <v:stroke color="black" weight="18360" joinstyle="round" endcap="flat"/>
                       <v:textbox>
@@ -3503,31 +3503,7 @@
                 <w:szCs w:val="20"/>
                 <w:lang w:bidi="ar-SA"/>
               </w:rPr>
-              <w:t>{{detail_capacidad</w:t>
-            </w:r>
-            <w:r>
-              <w:rPr>
-                <w:rFonts w:eastAsia="Times New Roman" w:cs="Arial" w:ascii="Calibri" w:hAnsi="Calibri" w:asciiTheme="minorHAnsi" w:hAnsiTheme="minorHAnsi"/>
-                <w:b w:val="false"/>
-                <w:bCs w:val="false"/>
-                <w:kern w:val="0"/>
-                <w:sz w:val="20"/>
-                <w:szCs w:val="20"/>
-                <w:lang w:bidi="ar-SA"/>
-              </w:rPr>
-              <w:t>}</w:t>
-            </w:r>
-            <w:r>
-              <w:rPr>
-                <w:rFonts w:eastAsia="Times New Roman" w:cs="Arial" w:ascii="Calibri" w:hAnsi="Calibri" w:asciiTheme="minorHAnsi" w:hAnsiTheme="minorHAnsi"/>
-                <w:b w:val="false"/>
-                <w:bCs w:val="false"/>
-                <w:kern w:val="0"/>
-                <w:sz w:val="20"/>
-                <w:szCs w:val="20"/>
-                <w:lang w:bidi="ar-SA"/>
-              </w:rPr>
-              <w:t>}</w:t>
+              <w:t>{{detail_capacidad}}</w:t>
             </w:r>
           </w:p>
           <w:p>
@@ -4672,6 +4648,42 @@
         <w:pStyle w:val="Normal"/>
         <w:spacing w:before="0" w:after="0"/>
         <w:ind w:hanging="0"/>
+        <w:jc w:val="left"/>
+        <w:rPr>
+          <w:rFonts w:cs="Arial"/>
+          <w:b/>
+          <w:b/>
+        </w:rPr>
+      </w:pPr>
+      <w:r>
+        <w:rPr>
+          <w:rFonts w:cs="Arial"/>
+          <w:b/>
+        </w:rPr>
+      </w:r>
+    </w:p>
+    <w:p>
+      <w:pPr>
+        <w:pStyle w:val="Normal"/>
+        <w:spacing w:before="0" w:after="0"/>
+        <w:jc w:val="left"/>
+        <w:rPr>
+          <w:rFonts w:cs="Arial"/>
+          <w:b/>
+          <w:b/>
+        </w:rPr>
+      </w:pPr>
+      <w:r>
+        <w:rPr>
+          <w:rFonts w:cs="Arial"/>
+          <w:b/>
+        </w:rPr>
+      </w:r>
+    </w:p>
+    <w:p>
+      <w:pPr>
+        <w:pStyle w:val="Normal"/>
+        <w:spacing w:before="0" w:after="0"/>
         <w:jc w:val="left"/>
         <w:rPr>
           <w:rFonts w:cs="Arial"/>
@@ -9866,7 +9878,7 @@
         <w:docPartGallery w:val="Page Numbers (Top of Page)"/>
         <w:docPartUnique w:val="true"/>
       </w:docPartObj>
-      <w:id w:val="1306849402"/>
+      <w:id w:val="686479565"/>
     </w:sdtPr>
     <w:sdtContent>
       <w:p>
@@ -9951,7 +9963,7 @@
             <w:szCs w:val="16"/>
             <w:bCs/>
           </w:rPr>
-          <w:t>5</w:t>
+          <w:t>6</w:t>
         </w:r>
         <w:r>
           <w:rPr>
@@ -10011,7 +10023,7 @@
             <w:bCs/>
             <w:lang w:val="pt-PT"/>
           </w:rPr>
-          <w:t>5</w:t>
+          <w:t>6</w:t>
         </w:r>
         <w:r>
           <w:rPr>
@@ -10079,7 +10091,7 @@
         <w:color w:val="365F91" w:themeColor="accent1" w:themeShade="bf"/>
       </w:rPr>
       <w:drawing>
-        <wp:anchor behindDoc="1" distT="0" distB="0" distL="0" distR="0" simplePos="0" locked="0" layoutInCell="0" allowOverlap="1" relativeHeight="14">
+        <wp:anchor behindDoc="1" distT="0" distB="0" distL="0" distR="0" simplePos="0" locked="0" layoutInCell="0" allowOverlap="1" relativeHeight="15">
           <wp:simplePos x="0" y="0"/>
           <wp:positionH relativeFrom="column">
             <wp:posOffset>-522605</wp:posOffset>

</xml_diff>

<commit_message>
se hace que la parte azul no sea el contenido en la tabla
</commit_message>
<xml_diff>
--- a/app/templates/template_1.docx
+++ b/app/templates/template_1.docx
@@ -106,27 +106,6 @@
           <w:rFonts w:cs="Arial"/>
           <w:b/>
         </w:rPr>
-      </w:r>
-    </w:p>
-    <w:p>
-      <w:pPr>
-        <w:pStyle w:val="Normal"/>
-        <w:spacing w:before="0" w:after="0"/>
-        <w:jc w:val="left"/>
-        <w:rPr>
-          <w:rFonts w:cs="Arial"/>
-          <w:b/>
-          <w:b/>
-        </w:rPr>
-      </w:pPr>
-      <w:r>
-        <w:rPr>
-          <w:rFonts w:cs="Arial"/>
-          <w:b/>
-        </w:rPr>
-        <w:t>I.</w:t>
-        <w:tab/>
-        <w:t>INFORMACIÓN DEL CLIENTE:</w:t>
       </w:r>
     </w:p>
     <w:p>
@@ -179,6 +158,45 @@
         </w:trPr>
         <w:tc>
           <w:tcPr>
+            <w:tcW w:w="8967" w:type="dxa"/>
+            <w:gridSpan w:val="7"/>
+            <w:tcBorders>
+              <w:top w:val="nil"/>
+              <w:left w:val="nil"/>
+              <w:bottom w:val="nil"/>
+              <w:right w:val="nil"/>
+            </w:tcBorders>
+            <w:vAlign w:val="center"/>
+          </w:tcPr>
+          <w:p>
+            <w:pPr>
+              <w:pStyle w:val="Normal"/>
+              <w:widowControl w:val="false"/>
+              <w:spacing w:before="0" w:after="0"/>
+              <w:jc w:val="left"/>
+              <w:rPr>
+                <w:rFonts w:cs="Arial"/>
+                <w:b/>
+                <w:b/>
+              </w:rPr>
+            </w:pPr>
+            <w:r>
+              <w:rPr>
+                <w:b/>
+              </w:rPr>
+              <w:t>I.</w:t>
+              <w:tab/>
+              <w:t>INFORMACIÓN DEL CLIENTE:</w:t>
+            </w:r>
+          </w:p>
+        </w:tc>
+      </w:tr>
+      <w:tr>
+        <w:trPr>
+          <w:trHeight w:val="283" w:hRule="atLeast"/>
+        </w:trPr>
+        <w:tc>
+          <w:tcPr>
             <w:tcW w:w="1241" w:type="dxa"/>
             <w:gridSpan w:val="2"/>
             <w:tcBorders>
@@ -908,27 +926,6 @@
           <w:b/>
         </w:rPr>
         <w:tab/>
-      </w:r>
-    </w:p>
-    <w:p>
-      <w:pPr>
-        <w:pStyle w:val="Normal"/>
-        <w:spacing w:before="0" w:after="0"/>
-        <w:jc w:val="left"/>
-        <w:rPr>
-          <w:rFonts w:cs="Arial"/>
-          <w:b/>
-          <w:b/>
-        </w:rPr>
-      </w:pPr>
-      <w:r>
-        <w:rPr>
-          <w:rFonts w:cs="Arial"/>
-          <w:b/>
-        </w:rPr>
-        <w:t>II.</w:t>
-        <w:tab/>
-        <w:t xml:space="preserve">INFORMACIÓN GENERAL DE LA INSPECCIÓN:     </w:t>
       </w:r>
     </w:p>
     <w:p>
@@ -983,8 +980,8 @@
         </w:trPr>
         <w:tc>
           <w:tcPr>
-            <w:tcW w:w="5240" w:type="dxa"/>
-            <w:gridSpan w:val="5"/>
+            <w:tcW w:w="9213" w:type="dxa"/>
+            <w:gridSpan w:val="9"/>
             <w:tcBorders>
               <w:top w:val="single" w:sz="4" w:space="0" w:color="1F497D"/>
               <w:left w:val="single" w:sz="4" w:space="0" w:color="1F497D"/>
@@ -1009,6 +1006,48 @@
             </w:pPr>
             <w:r>
               <w:rPr>
+                <w:rFonts w:cs="Calibri" w:ascii="Calibri" w:hAnsi="Calibri" w:cstheme="minorHAnsi"/>
+                <w:b/>
+              </w:rPr>
+              <w:t>II.</w:t>
+              <w:tab/>
+              <w:t xml:space="preserve">INFORMACIÓN GENERAL DE LA INSPECCIÓN:    </w:t>
+            </w:r>
+          </w:p>
+        </w:tc>
+      </w:tr>
+      <w:tr>
+        <w:trPr>
+          <w:trHeight w:val="489" w:hRule="atLeast"/>
+        </w:trPr>
+        <w:tc>
+          <w:tcPr>
+            <w:tcW w:w="5240" w:type="dxa"/>
+            <w:gridSpan w:val="5"/>
+            <w:tcBorders>
+              <w:top w:val="nil"/>
+              <w:left w:val="single" w:sz="4" w:space="0" w:color="1F497D"/>
+              <w:bottom w:val="single" w:sz="4" w:space="0" w:color="1F497D"/>
+              <w:right w:val="single" w:sz="4" w:space="0" w:color="1F497D"/>
+            </w:tcBorders>
+            <w:vAlign w:val="center"/>
+          </w:tcPr>
+          <w:p>
+            <w:pPr>
+              <w:pStyle w:val="Normal"/>
+              <w:widowControl w:val="false"/>
+              <w:suppressAutoHyphens w:val="true"/>
+              <w:spacing w:before="0" w:after="0"/>
+              <w:ind w:hanging="0"/>
+              <w:jc w:val="left"/>
+              <w:rPr>
+                <w:rFonts w:ascii="Calibri" w:hAnsi="Calibri" w:cs="Calibri" w:asciiTheme="minorHAnsi" w:cstheme="minorHAnsi" w:hAnsiTheme="minorHAnsi"/>
+                <w:b/>
+                <w:b/>
+              </w:rPr>
+            </w:pPr>
+            <w:r>
+              <w:rPr>
                 <w:rFonts w:eastAsia="Times New Roman" w:cs="Calibri" w:ascii="Calibri" w:hAnsi="Calibri" w:asciiTheme="minorHAnsi" w:cstheme="minorHAnsi" w:hAnsiTheme="minorHAnsi"/>
                 <w:b/>
                 <w:kern w:val="0"/>
@@ -1049,7 +1088,7 @@
             <w:tcW w:w="3973" w:type="dxa"/>
             <w:gridSpan w:val="4"/>
             <w:tcBorders>
-              <w:top w:val="single" w:sz="4" w:space="0" w:color="1F497D"/>
+              <w:top w:val="nil"/>
               <w:left w:val="single" w:sz="4" w:space="0" w:color="1F497D"/>
               <w:bottom w:val="single" w:sz="4" w:space="0" w:color="1F497D"/>
               <w:right w:val="single" w:sz="4" w:space="0" w:color="1F497D"/>
@@ -2253,7 +2292,7 @@
                 <w:szCs w:val="20"/>
                 <w:lang w:bidi="ar-SA"/>
               </w:rPr>
-              <w:t>{{detail_porcentaje}}%</w:t>
+              <w:t>{{detail_porcentaje}}</w:t>
             </w:r>
           </w:p>
         </w:tc>
@@ -4738,6 +4777,24 @@
       <w:pPr>
         <w:pStyle w:val="Normal"/>
         <w:spacing w:before="0" w:after="0"/>
+        <w:jc w:val="left"/>
+        <w:rPr>
+          <w:rFonts w:cs="Arial"/>
+          <w:b/>
+          <w:b/>
+        </w:rPr>
+      </w:pPr>
+      <w:r>
+        <w:rPr>
+          <w:rFonts w:cs="Arial"/>
+          <w:b/>
+        </w:rPr>
+      </w:r>
+    </w:p>
+    <w:p>
+      <w:pPr>
+        <w:pStyle w:val="Normal"/>
+        <w:spacing w:before="0" w:after="0"/>
         <w:ind w:hanging="0"/>
         <w:jc w:val="left"/>
         <w:rPr>
@@ -9878,7 +9935,7 @@
         <w:docPartGallery w:val="Page Numbers (Top of Page)"/>
         <w:docPartUnique w:val="true"/>
       </w:docPartObj>
-      <w:id w:val="686479565"/>
+      <w:id w:val="984631069"/>
     </w:sdtPr>
     <w:sdtContent>
       <w:p>

</xml_diff>

<commit_message>
cambios a un cuadrado
</commit_message>
<xml_diff>
--- a/app/templates/template_1.docx
+++ b/app/templates/template_1.docx
@@ -1439,7 +1439,7 @@
                 <mc:Choice Requires="wps">
                   <w:drawing>
                     <wp:inline distT="0" distB="0" distL="0" distR="0">
-                      <wp:extent cx="120650" cy="117475"/>
+                      <wp:extent cx="120650" cy="170815"/>
                       <wp:effectExtent l="0" t="0" r="0" b="0"/>
                       <wp:docPr id="1" name="Shape1"/>
                       <a:graphic xmlns:a="http://schemas.openxmlformats.org/drawingml/2006/main">
@@ -1449,7 +1449,7 @@
                             <wps:spPr>
                               <a:xfrm>
                                 <a:off x="0" y="0"/>
-                                <a:ext cx="120600" cy="117360"/>
+                                <a:ext cx="120600" cy="170640"/>
                               </a:xfrm>
                               <a:prstGeom prst="rect">
                                 <a:avLst/>
@@ -1478,8 +1478,11 @@
                                     <w:widowControl w:val="false"/>
                                     <w:spacing w:lineRule="exact" w:line="240" w:before="0" w:after="0"/>
                                     <w:ind w:left="0" w:right="0" w:hanging="0"/>
-                                    <w:jc w:val="left"/>
-                                    <w:rPr/>
+                                    <w:jc w:val="center"/>
+                                    <w:rPr>
+                                      <w:sz w:val="20"/>
+                                      <w:szCs w:val="20"/>
+                                    </w:rPr>
                                   </w:pPr>
                                   <w:r>
                                     <w:rPr>
@@ -1494,6 +1497,7 @@
                                       <w:position w:val="0"/>
                                       <w:sz w:val="20"/>
                                       <w:sz w:val="20"/>
+                                      <w:szCs w:val="20"/>
                                       <w:vertAlign w:val="baseline"/>
                                     </w:rPr>
                                     <w:t>{{cert_no}}</w:t>
@@ -1512,7 +1516,7 @@
                 </mc:Choice>
                 <mc:Fallback>
                   <w:pict>
-                    <v:rect id="shape_0" ID="Shape1" path="m0,0l-2147483645,0l-2147483645,-2147483646l0,-2147483646xe" fillcolor="#999999" stroked="t" o:allowincell="f" style="position:absolute;margin-left:0pt;margin-top:-9.3pt;width:9.45pt;height:9.2pt;mso-wrap-style:square;v-text-anchor:top;mso-position-vertical:top">
+                    <v:rect id="shape_0" ID="Shape1" path="m0,0l-2147483645,0l-2147483645,-2147483646l0,-2147483646xe" fillcolor="#999999" stroked="t" o:allowincell="f" style="position:absolute;margin-left:0pt;margin-top:-9.25pt;width:9.45pt;height:13.4pt;mso-wrap-style:square;v-text-anchor:top">
                       <v:fill o:detectmouseclick="t" type="solid" color2="#666666"/>
                       <v:stroke color="black" weight="18360" joinstyle="round" endcap="flat"/>
                       <v:textbox>
@@ -1523,8 +1527,11 @@
                               <w:widowControl w:val="false"/>
                               <w:spacing w:lineRule="exact" w:line="240" w:before="0" w:after="0"/>
                               <w:ind w:left="0" w:right="0" w:hanging="0"/>
-                              <w:jc w:val="left"/>
-                              <w:rPr/>
+                              <w:jc w:val="center"/>
+                              <w:rPr>
+                                <w:sz w:val="20"/>
+                                <w:szCs w:val="20"/>
+                              </w:rPr>
                             </w:pPr>
                             <w:r>
                               <w:rPr>
@@ -1539,6 +1546,7 @@
                                 <w:position w:val="0"/>
                                 <w:sz w:val="20"/>
                                 <w:sz w:val="20"/>
+                                <w:szCs w:val="20"/>
                                 <w:vertAlign w:val="baseline"/>
                               </w:rPr>
                               <w:t>{{cert_no}}</w:t>
@@ -1598,7 +1606,7 @@
                 <mc:Choice Requires="wps">
                   <w:drawing>
                     <wp:inline distT="0" distB="0" distL="0" distR="0">
-                      <wp:extent cx="118110" cy="114300"/>
+                      <wp:extent cx="118110" cy="170180"/>
                       <wp:effectExtent l="0" t="0" r="0" b="0"/>
                       <wp:docPr id="3" name="Shape2"/>
                       <a:graphic xmlns:a="http://schemas.openxmlformats.org/drawingml/2006/main">
@@ -1608,7 +1616,7 @@
                             <wps:spPr>
                               <a:xfrm>
                                 <a:off x="0" y="0"/>
-                                <a:ext cx="118080" cy="114480"/>
+                                <a:ext cx="118080" cy="170280"/>
                               </a:xfrm>
                               <a:prstGeom prst="rect">
                                 <a:avLst/>
@@ -1637,8 +1645,11 @@
                                     <w:widowControl w:val="false"/>
                                     <w:spacing w:lineRule="exact" w:line="240" w:before="0" w:after="0"/>
                                     <w:ind w:left="0" w:right="0" w:hanging="0"/>
-                                    <w:jc w:val="left"/>
-                                    <w:rPr/>
+                                    <w:jc w:val="center"/>
+                                    <w:rPr>
+                                      <w:sz w:val="20"/>
+                                      <w:szCs w:val="20"/>
+                                    </w:rPr>
                                   </w:pPr>
                                   <w:r>
                                     <w:rPr>
@@ -1653,6 +1664,7 @@
                                       <w:position w:val="0"/>
                                       <w:sz w:val="20"/>
                                       <w:sz w:val="20"/>
+                                      <w:szCs w:val="20"/>
                                       <w:vertAlign w:val="baseline"/>
                                     </w:rPr>
                                     <w:t>{{cert_si}}</w:t>
@@ -1671,7 +1683,7 @@
                 </mc:Choice>
                 <mc:Fallback>
                   <w:pict>
-                    <v:rect id="shape_0" ID="Shape2" path="m0,0l-2147483645,0l-2147483645,-2147483646l0,-2147483646xe" fillcolor="#999999" stroked="t" o:allowincell="f" style="position:absolute;margin-left:0pt;margin-top:-9.05pt;width:9.25pt;height:8.95pt;mso-wrap-style:square;v-text-anchor:top;mso-position-vertical:top">
+                    <v:rect id="shape_0" ID="Shape2" path="m0,0l-2147483645,0l-2147483645,-2147483646l0,-2147483646xe" fillcolor="#999999" stroked="t" o:allowincell="f" style="position:absolute;margin-left:0pt;margin-top:-9.2pt;width:9.25pt;height:13.35pt;mso-wrap-style:square;v-text-anchor:top">
                       <v:fill o:detectmouseclick="t" type="solid" color2="#666666"/>
                       <v:stroke color="black" weight="18360" joinstyle="round" endcap="flat"/>
                       <v:textbox>
@@ -1682,8 +1694,11 @@
                               <w:widowControl w:val="false"/>
                               <w:spacing w:lineRule="exact" w:line="240" w:before="0" w:after="0"/>
                               <w:ind w:left="0" w:right="0" w:hanging="0"/>
-                              <w:jc w:val="left"/>
-                              <w:rPr/>
+                              <w:jc w:val="center"/>
+                              <w:rPr>
+                                <w:sz w:val="20"/>
+                                <w:szCs w:val="20"/>
+                              </w:rPr>
                             </w:pPr>
                             <w:r>
                               <w:rPr>
@@ -1698,6 +1713,7 @@
                                 <w:position w:val="0"/>
                                 <w:sz w:val="20"/>
                                 <w:sz w:val="20"/>
+                                <w:szCs w:val="20"/>
                                 <w:vertAlign w:val="baseline"/>
                               </w:rPr>
                               <w:t>{{cert_si}}</w:t>
@@ -9935,7 +9951,7 @@
         <w:docPartGallery w:val="Page Numbers (Top of Page)"/>
         <w:docPartUnique w:val="true"/>
       </w:docPartObj>
-      <w:id w:val="984631069"/>
+      <w:id w:val="13363813"/>
     </w:sdtPr>
     <w:sdtContent>
       <w:p>

</xml_diff>

<commit_message>
se quita la firma y se agrega N/A a la tabla
</commit_message>
<xml_diff>
--- a/app/templates/template_1.docx
+++ b/app/templates/template_1.docx
@@ -1516,7 +1516,7 @@
                 </mc:Choice>
                 <mc:Fallback>
                   <w:pict>
-                    <v:rect id="shape_0" ID="Shape1" path="m0,0l-2147483645,0l-2147483645,-2147483646l0,-2147483646xe" fillcolor="#999999" stroked="t" o:allowincell="f" style="position:absolute;margin-left:0pt;margin-top:-9.25pt;width:9.45pt;height:13.4pt;mso-wrap-style:square;v-text-anchor:top">
+                    <v:rect id="shape_0" ID="Shape1" path="m0,0l-2147483645,0l-2147483645,-2147483646l0,-2147483646xe" fillcolor="#999999" stroked="t" o:allowincell="f" style="position:absolute;margin-left:0pt;margin-top:-13.5pt;width:9.45pt;height:13.4pt;mso-wrap-style:square;v-text-anchor:top;mso-position-vertical:top">
                       <v:fill o:detectmouseclick="t" type="solid" color2="#666666"/>
                       <v:stroke color="black" weight="18360" joinstyle="round" endcap="flat"/>
                       <v:textbox>
@@ -1683,7 +1683,7 @@
                 </mc:Choice>
                 <mc:Fallback>
                   <w:pict>
-                    <v:rect id="shape_0" ID="Shape2" path="m0,0l-2147483645,0l-2147483645,-2147483646l0,-2147483646xe" fillcolor="#999999" stroked="t" o:allowincell="f" style="position:absolute;margin-left:0pt;margin-top:-9.2pt;width:9.25pt;height:13.35pt;mso-wrap-style:square;v-text-anchor:top">
+                    <v:rect id="shape_0" ID="Shape2" path="m0,0l-2147483645,0l-2147483645,-2147483646l0,-2147483646xe" fillcolor="#999999" stroked="t" o:allowincell="f" style="position:absolute;margin-left:0pt;margin-top:-13.45pt;width:9.25pt;height:13.35pt;mso-wrap-style:square;v-text-anchor:top;mso-position-vertical:top">
                       <v:fill o:detectmouseclick="t" type="solid" color2="#666666"/>
                       <v:stroke color="black" weight="18360" joinstyle="round" endcap="flat"/>
                       <v:textbox>
@@ -6674,6 +6674,7 @@
         <w:trPr>
           <w:tblHeader w:val="true"/>
           <w:trHeight w:val="344" w:hRule="atLeast"/>
+          <w:cantSplit w:val="true"/>
         </w:trPr>
         <w:tc>
           <w:tcPr>
@@ -6873,6 +6874,7 @@
         <w:trPr>
           <w:tblHeader w:val="true"/>
           <w:trHeight w:val="689" w:hRule="atLeast"/>
+          <w:cantSplit w:val="true"/>
         </w:trPr>
         <w:tc>
           <w:tcPr>
@@ -7149,6 +7151,7 @@
       <w:tr>
         <w:trPr>
           <w:trHeight w:val="440" w:hRule="atLeast"/>
+          <w:cantSplit w:val="true"/>
         </w:trPr>
         <w:tc>
           <w:tcPr>
@@ -7372,7 +7375,9 @@
         </w:tc>
       </w:tr>
       <w:tr>
-        <w:trPr/>
+        <w:trPr>
+          <w:cantSplit w:val="true"/>
+        </w:trPr>
         <w:tc>
           <w:tcPr>
             <w:tcW w:w="1040" w:type="dxa"/>
@@ -7595,7 +7600,9 @@
         </w:tc>
       </w:tr>
       <w:tr>
-        <w:trPr/>
+        <w:trPr>
+          <w:cantSplit w:val="true"/>
+        </w:trPr>
         <w:tc>
           <w:tcPr>
             <w:tcW w:w="1040" w:type="dxa"/>
@@ -7819,7 +7826,9 @@
         </w:tc>
       </w:tr>
       <w:tr>
-        <w:trPr/>
+        <w:trPr>
+          <w:cantSplit w:val="true"/>
+        </w:trPr>
         <w:tc>
           <w:tcPr>
             <w:tcW w:w="1040" w:type="dxa"/>
@@ -8045,7 +8054,9 @@
         </w:tc>
       </w:tr>
       <w:tr>
-        <w:trPr/>
+        <w:trPr>
+          <w:cantSplit w:val="true"/>
+        </w:trPr>
         <w:tc>
           <w:tcPr>
             <w:tcW w:w="1040" w:type="dxa"/>
@@ -8270,7 +8281,9 @@
         </w:tc>
       </w:tr>
       <w:tr>
-        <w:trPr/>
+        <w:trPr>
+          <w:cantSplit w:val="true"/>
+        </w:trPr>
         <w:tc>
           <w:tcPr>
             <w:tcW w:w="1040" w:type="dxa"/>
@@ -8493,7 +8506,9 @@
         </w:tc>
       </w:tr>
       <w:tr>
-        <w:trPr/>
+        <w:trPr>
+          <w:cantSplit w:val="true"/>
+        </w:trPr>
         <w:tc>
           <w:tcPr>
             <w:tcW w:w="1040" w:type="dxa"/>
@@ -8721,7 +8736,9 @@
         </w:tc>
       </w:tr>
       <w:tr>
-        <w:trPr/>
+        <w:trPr>
+          <w:cantSplit w:val="true"/>
+        </w:trPr>
         <w:tc>
           <w:tcPr>
             <w:tcW w:w="1040" w:type="dxa"/>
@@ -8948,6 +8965,7 @@
       <w:tr>
         <w:trPr>
           <w:trHeight w:val="404" w:hRule="atLeast"/>
+          <w:cantSplit w:val="true"/>
         </w:trPr>
         <w:tc>
           <w:tcPr>
@@ -9171,7 +9189,9 @@
         </w:tc>
       </w:tr>
       <w:tr>
-        <w:trPr/>
+        <w:trPr>
+          <w:cantSplit w:val="true"/>
+        </w:trPr>
         <w:tc>
           <w:tcPr>
             <w:tcW w:w="1040" w:type="dxa"/>
@@ -9397,7 +9417,9 @@
         </w:tc>
       </w:tr>
       <w:tr>
-        <w:trPr/>
+        <w:trPr>
+          <w:cantSplit w:val="true"/>
+        </w:trPr>
         <w:tc>
           <w:tcPr>
             <w:tcW w:w="1040" w:type="dxa"/>
@@ -9951,7 +9973,7 @@
         <w:docPartGallery w:val="Page Numbers (Top of Page)"/>
         <w:docPartUnique w:val="true"/>
       </w:docPartObj>
-      <w:id w:val="13363813"/>
+      <w:id w:val="687955862"/>
     </w:sdtPr>
     <w:sdtContent>
       <w:p>

</xml_diff>

<commit_message>
se añade tabla con 0 inspectores
</commit_message>
<xml_diff>
--- a/app/templates/template_1.docx
+++ b/app/templates/template_1.docx
@@ -4703,96 +4703,6 @@
         <w:pStyle w:val="Normal"/>
         <w:spacing w:before="0" w:after="0"/>
         <w:ind w:hanging="0"/>
-        <w:jc w:val="left"/>
-        <w:rPr>
-          <w:rFonts w:cs="Arial"/>
-          <w:b/>
-          <w:b/>
-        </w:rPr>
-      </w:pPr>
-      <w:r>
-        <w:rPr>
-          <w:rFonts w:cs="Arial"/>
-          <w:b/>
-        </w:rPr>
-      </w:r>
-    </w:p>
-    <w:p>
-      <w:pPr>
-        <w:pStyle w:val="Normal"/>
-        <w:spacing w:before="0" w:after="0"/>
-        <w:jc w:val="left"/>
-        <w:rPr>
-          <w:rFonts w:cs="Arial"/>
-          <w:b/>
-          <w:b/>
-        </w:rPr>
-      </w:pPr>
-      <w:r>
-        <w:rPr>
-          <w:rFonts w:cs="Arial"/>
-          <w:b/>
-        </w:rPr>
-      </w:r>
-    </w:p>
-    <w:p>
-      <w:pPr>
-        <w:pStyle w:val="Normal"/>
-        <w:spacing w:before="0" w:after="0"/>
-        <w:jc w:val="left"/>
-        <w:rPr>
-          <w:rFonts w:cs="Arial"/>
-          <w:b/>
-          <w:b/>
-        </w:rPr>
-      </w:pPr>
-      <w:r>
-        <w:rPr>
-          <w:rFonts w:cs="Arial"/>
-          <w:b/>
-        </w:rPr>
-      </w:r>
-    </w:p>
-    <w:p>
-      <w:pPr>
-        <w:pStyle w:val="Normal"/>
-        <w:spacing w:before="0" w:after="0"/>
-        <w:jc w:val="left"/>
-        <w:rPr>
-          <w:rFonts w:cs="Arial"/>
-          <w:b/>
-          <w:b/>
-        </w:rPr>
-      </w:pPr>
-      <w:r>
-        <w:rPr>
-          <w:rFonts w:cs="Arial"/>
-          <w:b/>
-        </w:rPr>
-      </w:r>
-    </w:p>
-    <w:p>
-      <w:pPr>
-        <w:pStyle w:val="Normal"/>
-        <w:spacing w:before="0" w:after="0"/>
-        <w:jc w:val="left"/>
-        <w:rPr>
-          <w:rFonts w:cs="Arial"/>
-          <w:b/>
-          <w:b/>
-        </w:rPr>
-      </w:pPr>
-      <w:r>
-        <w:rPr>
-          <w:rFonts w:cs="Arial"/>
-          <w:b/>
-        </w:rPr>
-      </w:r>
-    </w:p>
-    <w:p>
-      <w:pPr>
-        <w:pStyle w:val="Normal"/>
-        <w:spacing w:before="0" w:after="0"/>
         <w:jc w:val="left"/>
         <w:rPr>
           <w:rFonts w:cs="Arial"/>
@@ -9973,7 +9883,7 @@
         <w:docPartGallery w:val="Page Numbers (Top of Page)"/>
         <w:docPartUnique w:val="true"/>
       </w:docPartObj>
-      <w:id w:val="687955862"/>
+      <w:id w:val="736985988"/>
     </w:sdtPr>
     <w:sdtContent>
       <w:p>
@@ -10058,7 +9968,7 @@
             <w:szCs w:val="16"/>
             <w:bCs/>
           </w:rPr>
-          <w:t>6</w:t>
+          <w:t>5</w:t>
         </w:r>
         <w:r>
           <w:rPr>
@@ -10118,7 +10028,7 @@
             <w:bCs/>
             <w:lang w:val="pt-PT"/>
           </w:rPr>
-          <w:t>6</w:t>
+          <w:t>5</w:t>
         </w:r>
         <w:r>
           <w:rPr>
@@ -10186,7 +10096,7 @@
         <w:color w:val="365F91" w:themeColor="accent1" w:themeShade="bf"/>
       </w:rPr>
       <w:drawing>
-        <wp:anchor behindDoc="1" distT="0" distB="0" distL="0" distR="0" simplePos="0" locked="0" layoutInCell="0" allowOverlap="1" relativeHeight="15">
+        <wp:anchor behindDoc="1" distT="0" distB="0" distL="0" distR="0" simplePos="0" locked="0" layoutInCell="0" allowOverlap="1" relativeHeight="14">
           <wp:simplePos x="0" y="0"/>
           <wp:positionH relativeFrom="column">
             <wp:posOffset>-522605</wp:posOffset>

</xml_diff>

<commit_message>
cambios de cuadros en informes por texto
</commit_message>
<xml_diff>
--- a/app/templates/template_1.docx
+++ b/app/templates/template_1.docx
@@ -1380,12 +1380,942 @@
               <w:rPr>
                 <w:rFonts w:eastAsia="Times New Roman" w:cs="Calibri" w:ascii="Calibri" w:hAnsi="Calibri" w:asciiTheme="minorHAnsi" w:cstheme="minorHAnsi" w:hAnsiTheme="minorHAnsi"/>
                 <w:b/>
-                <w:kern w:val="0"/>
-                <w:sz w:val="20"/>
-                <w:szCs w:val="20"/>
-                <w:lang w:bidi="ar-SA"/>
+                <w:bCs w:val="false"/>
+                <w:i w:val="false"/>
+                <w:iCs w:val="false"/>
+                <w:kern w:val="0"/>
+                <w:sz w:val="20"/>
+                <w:szCs w:val="20"/>
+                <w:lang w:val="es-ES" w:bidi="ar-SA"/>
               </w:rPr>
               <w:t xml:space="preserve">Certificación Anterior: </w:t>
+            </w:r>
+          </w:p>
+          <w:p>
+            <w:pPr>
+              <w:pStyle w:val="Normal"/>
+              <w:widowControl w:val="false"/>
+              <w:suppressAutoHyphens w:val="true"/>
+              <w:spacing w:before="0" w:after="0"/>
+              <w:ind w:hanging="0"/>
+              <w:jc w:val="left"/>
+              <w:rPr>
+                <w:b w:val="false"/>
+                <w:b w:val="false"/>
+                <w:bCs w:val="false"/>
+              </w:rPr>
+            </w:pPr>
+            <w:r>
+              <w:rPr>
+                <w:rFonts w:eastAsia="Times New Roman" w:cs="Calibri" w:ascii="Calibri" w:hAnsi="Calibri" w:asciiTheme="minorHAnsi" w:cstheme="minorHAnsi" w:hAnsiTheme="minorHAnsi"/>
+                <w:b w:val="false"/>
+                <w:bCs w:val="false"/>
+                <w:i w:val="false"/>
+                <w:iCs w:val="false"/>
+                <w:kern w:val="0"/>
+                <w:sz w:val="20"/>
+                <w:szCs w:val="20"/>
+                <w:lang w:val="es-ES" w:bidi="ar-SA"/>
+              </w:rPr>
+              <w:t>{{cert_ant}}</w:t>
+            </w:r>
+          </w:p>
+        </w:tc>
+        <w:tc>
+          <w:tcPr>
+            <w:tcW w:w="5955" w:type="dxa"/>
+            <w:gridSpan w:val="5"/>
+            <w:tcBorders>
+              <w:top w:val="single" w:sz="4" w:space="0" w:color="1F497D"/>
+              <w:left w:val="single" w:sz="4" w:space="0" w:color="1F497D"/>
+              <w:bottom w:val="single" w:sz="4" w:space="0" w:color="1F497D"/>
+              <w:right w:val="single" w:sz="4" w:space="0" w:color="1F497D"/>
+            </w:tcBorders>
+            <w:vAlign w:val="center"/>
+          </w:tcPr>
+          <w:p>
+            <w:pPr>
+              <w:pStyle w:val="Normal"/>
+              <w:widowControl w:val="false"/>
+              <w:suppressAutoHyphens w:val="true"/>
+              <w:spacing w:before="0" w:after="0"/>
+              <w:ind w:hanging="0"/>
+              <w:jc w:val="left"/>
+              <w:rPr>
+                <w:rFonts w:ascii="Calibri" w:hAnsi="Calibri" w:cs="Calibri" w:asciiTheme="minorHAnsi" w:cstheme="minorHAnsi" w:hAnsiTheme="minorHAnsi"/>
+                <w:b/>
+                <w:b/>
+              </w:rPr>
+            </w:pPr>
+            <w:r>
+              <w:rPr>
+                <w:rFonts w:eastAsia="Times New Roman" w:cs="Calibri" w:ascii="Calibri" w:hAnsi="Calibri" w:asciiTheme="minorHAnsi" w:cstheme="minorHAnsi" w:hAnsiTheme="minorHAnsi"/>
+                <w:b/>
+                <w:kern w:val="0"/>
+                <w:sz w:val="20"/>
+                <w:szCs w:val="20"/>
+                <w:lang w:bidi="ar-SA"/>
+              </w:rPr>
+              <w:t xml:space="preserve">N° de Instalación ID: </w:t>
+            </w:r>
+            <w:r>
+              <w:rPr>
+                <w:rFonts w:eastAsia="Calibri" w:cs="Calibri" w:ascii="Calibri" w:hAnsi="Calibri" w:asciiTheme="minorHAnsi" w:cstheme="minorHAnsi" w:hAnsiTheme="minorHAnsi"/>
+                <w:b w:val="false"/>
+                <w:bCs w:val="false"/>
+                <w:i w:val="false"/>
+                <w:iCs w:val="false"/>
+                <w:kern w:val="0"/>
+                <w:sz w:val="20"/>
+                <w:szCs w:val="20"/>
+                <w:lang w:bidi="ar-SA"/>
+              </w:rPr>
+              <w:t>{{instalation_number}}</w:t>
+            </w:r>
+          </w:p>
+        </w:tc>
+      </w:tr>
+      <w:tr>
+        <w:trPr>
+          <w:trHeight w:val="224" w:hRule="atLeast"/>
+        </w:trPr>
+        <w:tc>
+          <w:tcPr>
+            <w:tcW w:w="3258" w:type="dxa"/>
+            <w:gridSpan w:val="4"/>
+            <w:vMerge w:val="continue"/>
+            <w:tcBorders>
+              <w:top w:val="single" w:sz="4" w:space="0" w:color="1F497D"/>
+              <w:left w:val="single" w:sz="4" w:space="0" w:color="1F497D"/>
+              <w:bottom w:val="single" w:sz="4" w:space="0" w:color="1F497D"/>
+              <w:right w:val="single" w:sz="4" w:space="0" w:color="1F497D"/>
+            </w:tcBorders>
+            <w:vAlign w:val="center"/>
+          </w:tcPr>
+          <w:p>
+            <w:pPr>
+              <w:pStyle w:val="Normal"/>
+              <w:widowControl w:val="false"/>
+              <w:suppressAutoHyphens w:val="true"/>
+              <w:spacing w:before="0" w:after="0"/>
+              <w:ind w:hanging="0"/>
+              <w:jc w:val="left"/>
+              <w:rPr>
+                <w:rFonts w:ascii="Calibri" w:hAnsi="Calibri" w:cs="Calibri" w:asciiTheme="minorHAnsi" w:cstheme="minorHAnsi" w:hAnsiTheme="minorHAnsi"/>
+                <w:b/>
+                <w:b/>
+              </w:rPr>
+            </w:pPr>
+            <w:r>
+              <w:rPr>
+                <w:rFonts w:cs="Calibri" w:cstheme="minorHAnsi" w:ascii="Calibri" w:hAnsi="Calibri"/>
+                <w:b/>
+              </w:rPr>
+            </w:r>
+          </w:p>
+        </w:tc>
+        <w:tc>
+          <w:tcPr>
+            <w:tcW w:w="3835" w:type="dxa"/>
+            <w:gridSpan w:val="4"/>
+            <w:tcBorders>
+              <w:top w:val="single" w:sz="4" w:space="0" w:color="1F497D"/>
+              <w:left w:val="single" w:sz="4" w:space="0" w:color="1F497D"/>
+              <w:bottom w:val="single" w:sz="4" w:space="0" w:color="1F497D"/>
+              <w:right w:val="single" w:sz="4" w:space="0" w:color="1F497D"/>
+            </w:tcBorders>
+            <w:vAlign w:val="center"/>
+          </w:tcPr>
+          <w:p>
+            <w:pPr>
+              <w:pStyle w:val="Normal"/>
+              <w:widowControl w:val="false"/>
+              <w:suppressAutoHyphens w:val="true"/>
+              <w:spacing w:before="0" w:after="0"/>
+              <w:ind w:hanging="0"/>
+              <w:jc w:val="left"/>
+              <w:rPr>
+                <w:rFonts w:ascii="Calibri" w:hAnsi="Calibri" w:cs="Calibri" w:asciiTheme="minorHAnsi" w:cstheme="minorHAnsi" w:hAnsiTheme="minorHAnsi"/>
+              </w:rPr>
+            </w:pPr>
+            <w:r>
+              <w:rPr>
+                <w:rFonts w:eastAsia="Times New Roman" w:cs="Calibri" w:ascii="Calibri" w:hAnsi="Calibri" w:asciiTheme="minorHAnsi" w:cstheme="minorHAnsi" w:hAnsiTheme="minorHAnsi"/>
+                <w:b/>
+                <w:kern w:val="0"/>
+                <w:sz w:val="20"/>
+                <w:szCs w:val="20"/>
+                <w:lang w:bidi="ar-SA"/>
+              </w:rPr>
+              <w:t xml:space="preserve">Certificado MINVU:  </w:t>
+            </w:r>
+            <w:r>
+              <w:rPr>
+                <w:rFonts w:eastAsia="Calibri" w:cs="Calibri" w:ascii="Calibri" w:hAnsi="Calibri" w:asciiTheme="minorHAnsi" w:cstheme="minorHAnsi" w:hAnsiTheme="minorHAnsi"/>
+                <w:b w:val="false"/>
+                <w:bCs w:val="false"/>
+                <w:i w:val="false"/>
+                <w:iCs w:val="false"/>
+                <w:kern w:val="0"/>
+                <w:sz w:val="20"/>
+                <w:szCs w:val="20"/>
+                <w:lang w:bidi="ar-SA"/>
+              </w:rPr>
+              <w:t>{{certificado_minvu}}</w:t>
+            </w:r>
+          </w:p>
+        </w:tc>
+        <w:tc>
+          <w:tcPr>
+            <w:tcW w:w="2120" w:type="dxa"/>
+            <w:tcBorders>
+              <w:top w:val="single" w:sz="4" w:space="0" w:color="1F497D"/>
+              <w:left w:val="single" w:sz="4" w:space="0" w:color="1F497D"/>
+              <w:bottom w:val="single" w:sz="4" w:space="0" w:color="1F497D"/>
+              <w:right w:val="single" w:sz="4" w:space="0" w:color="1F497D"/>
+            </w:tcBorders>
+            <w:vAlign w:val="center"/>
+          </w:tcPr>
+          <w:p>
+            <w:pPr>
+              <w:pStyle w:val="Normal"/>
+              <w:widowControl w:val="false"/>
+              <w:suppressAutoHyphens w:val="true"/>
+              <w:spacing w:before="0" w:after="0"/>
+              <w:ind w:hanging="0"/>
+              <w:jc w:val="left"/>
+              <w:rPr>
+                <w:rFonts w:ascii="Calibri" w:hAnsi="Calibri" w:cs="Calibri" w:asciiTheme="minorHAnsi" w:cstheme="minorHAnsi" w:hAnsiTheme="minorHAnsi"/>
+              </w:rPr>
+            </w:pPr>
+            <w:r>
+              <w:rPr>
+                <w:rFonts w:eastAsia="Times New Roman" w:cs="Calibri" w:ascii="Calibri" w:hAnsi="Calibri" w:asciiTheme="minorHAnsi" w:cstheme="minorHAnsi" w:hAnsiTheme="minorHAnsi"/>
+                <w:b/>
+                <w:kern w:val="0"/>
+                <w:sz w:val="20"/>
+                <w:szCs w:val="20"/>
+                <w:lang w:bidi="ar-SA"/>
+              </w:rPr>
+              <w:t xml:space="preserve">Fecha: </w:t>
+            </w:r>
+            <w:r>
+              <w:rPr>
+                <w:rFonts w:eastAsia="Times New Roman" w:cs="Calibri" w:ascii="Calibri" w:hAnsi="Calibri" w:asciiTheme="minorHAnsi" w:cstheme="minorHAnsi" w:hAnsiTheme="minorHAnsi"/>
+                <w:kern w:val="0"/>
+                <w:sz w:val="20"/>
+                <w:szCs w:val="20"/>
+                <w:lang w:bidi="ar-SA"/>
+              </w:rPr>
+              <w:t xml:space="preserve"> </w:t>
+            </w:r>
+            <w:r>
+              <w:rPr>
+                <w:rFonts w:eastAsia="Calibri" w:cs="Calibri" w:ascii="Calibri" w:hAnsi="Calibri" w:asciiTheme="minorHAnsi" w:cstheme="minorHAnsi" w:hAnsiTheme="minorHAnsi"/>
+                <w:b w:val="false"/>
+                <w:bCs w:val="false"/>
+                <w:i w:val="false"/>
+                <w:iCs w:val="false"/>
+                <w:kern w:val="0"/>
+                <w:sz w:val="20"/>
+                <w:szCs w:val="20"/>
+                <w:lang w:bidi="ar-SA"/>
+              </w:rPr>
+              <w:t>{{report_fecha}}</w:t>
+            </w:r>
+          </w:p>
+        </w:tc>
+      </w:tr>
+      <w:tr>
+        <w:trPr>
+          <w:trHeight w:val="411" w:hRule="atLeast"/>
+        </w:trPr>
+        <w:tc>
+          <w:tcPr>
+            <w:tcW w:w="5240" w:type="dxa"/>
+            <w:gridSpan w:val="5"/>
+            <w:tcBorders>
+              <w:top w:val="single" w:sz="4" w:space="0" w:color="1F497D"/>
+              <w:left w:val="single" w:sz="4" w:space="0" w:color="1F497D"/>
+              <w:bottom w:val="single" w:sz="4" w:space="0" w:color="1F497D"/>
+              <w:right w:val="single" w:sz="4" w:space="0" w:color="1F497D"/>
+            </w:tcBorders>
+            <w:vAlign w:val="center"/>
+          </w:tcPr>
+          <w:p>
+            <w:pPr>
+              <w:pStyle w:val="Normal"/>
+              <w:widowControl w:val="false"/>
+              <w:suppressAutoHyphens w:val="true"/>
+              <w:spacing w:before="0" w:after="0"/>
+              <w:ind w:hanging="0"/>
+              <w:jc w:val="left"/>
+              <w:rPr>
+                <w:rFonts w:ascii="Calibri" w:hAnsi="Calibri" w:cs="Calibri" w:asciiTheme="minorHAnsi" w:cstheme="minorHAnsi" w:hAnsiTheme="minorHAnsi"/>
+              </w:rPr>
+            </w:pPr>
+            <w:r>
+              <w:rPr>
+                <w:rFonts w:eastAsia="Times New Roman" w:cs="Calibri" w:ascii="Calibri" w:hAnsi="Calibri" w:asciiTheme="minorHAnsi" w:cstheme="minorHAnsi" w:hAnsiTheme="minorHAnsi"/>
+                <w:b/>
+                <w:kern w:val="0"/>
+                <w:sz w:val="20"/>
+                <w:szCs w:val="20"/>
+                <w:lang w:bidi="ar-SA"/>
+              </w:rPr>
+              <w:t>Empresa Certificadora Anterior:</w:t>
+            </w:r>
+            <w:r>
+              <w:rPr>
+                <w:rFonts w:eastAsia="Times New Roman" w:cs="Arial" w:ascii="Calibri" w:hAnsi="Calibri" w:asciiTheme="minorHAnsi" w:hAnsiTheme="minorHAnsi"/>
+                <w:b/>
+                <w:kern w:val="0"/>
+                <w:sz w:val="20"/>
+                <w:szCs w:val="20"/>
+                <w:lang w:bidi="ar-SA"/>
+              </w:rPr>
+              <w:t xml:space="preserve"> </w:t>
+            </w:r>
+            <w:r>
+              <w:rPr>
+                <w:rFonts w:eastAsia="Calibri" w:cs="Calibri" w:ascii="Calibri" w:hAnsi="Calibri" w:asciiTheme="minorHAnsi" w:hAnsiTheme="minorHAnsi"/>
+                <w:b w:val="false"/>
+                <w:bCs w:val="false"/>
+                <w:i w:val="false"/>
+                <w:iCs w:val="false"/>
+                <w:kern w:val="0"/>
+                <w:sz w:val="20"/>
+                <w:szCs w:val="20"/>
+                <w:lang w:bidi="ar-SA"/>
+              </w:rPr>
+              <w:t>{{empresa_anterior}}</w:t>
+            </w:r>
+          </w:p>
+        </w:tc>
+        <w:tc>
+          <w:tcPr>
+            <w:tcW w:w="1853" w:type="dxa"/>
+            <w:gridSpan w:val="3"/>
+            <w:tcBorders>
+              <w:top w:val="single" w:sz="4" w:space="0" w:color="1F497D"/>
+              <w:left w:val="single" w:sz="4" w:space="0" w:color="1F497D"/>
+              <w:bottom w:val="single" w:sz="4" w:space="0" w:color="1F497D"/>
+              <w:right w:val="single" w:sz="4" w:space="0" w:color="1F497D"/>
+            </w:tcBorders>
+            <w:vAlign w:val="center"/>
+          </w:tcPr>
+          <w:p>
+            <w:pPr>
+              <w:pStyle w:val="Normal"/>
+              <w:widowControl w:val="false"/>
+              <w:suppressAutoHyphens w:val="true"/>
+              <w:spacing w:before="0" w:after="0"/>
+              <w:ind w:hanging="0"/>
+              <w:jc w:val="left"/>
+              <w:rPr>
+                <w:rFonts w:ascii="Calibri" w:hAnsi="Calibri" w:cs="Calibri" w:asciiTheme="minorHAnsi" w:cstheme="minorHAnsi" w:hAnsiTheme="minorHAnsi"/>
+                <w:b/>
+                <w:b/>
+              </w:rPr>
+            </w:pPr>
+            <w:r>
+              <w:rPr>
+                <w:rFonts w:eastAsia="Times New Roman" w:cs="Calibri" w:ascii="Calibri" w:hAnsi="Calibri" w:asciiTheme="minorHAnsi" w:cstheme="minorHAnsi" w:hAnsiTheme="minorHAnsi"/>
+                <w:b/>
+                <w:kern w:val="0"/>
+                <w:sz w:val="20"/>
+                <w:szCs w:val="20"/>
+                <w:lang w:bidi="ar-SA"/>
+              </w:rPr>
+              <w:t xml:space="preserve">ROL: </w:t>
+            </w:r>
+            <w:r>
+              <w:rPr>
+                <w:rFonts w:eastAsia="Calibri" w:cs="Calibri" w:ascii="Calibri" w:hAnsi="Calibri" w:asciiTheme="minorHAnsi" w:hAnsiTheme="minorHAnsi"/>
+                <w:b w:val="false"/>
+                <w:bCs w:val="false"/>
+                <w:i w:val="false"/>
+                <w:iCs w:val="false"/>
+                <w:kern w:val="0"/>
+                <w:sz w:val="20"/>
+                <w:szCs w:val="20"/>
+                <w:lang w:bidi="ar-SA"/>
+              </w:rPr>
+              <w:t>{{ea_rol}}</w:t>
+            </w:r>
+          </w:p>
+        </w:tc>
+        <w:tc>
+          <w:tcPr>
+            <w:tcW w:w="2120" w:type="dxa"/>
+            <w:tcBorders>
+              <w:top w:val="single" w:sz="4" w:space="0" w:color="1F497D"/>
+              <w:left w:val="single" w:sz="4" w:space="0" w:color="1F497D"/>
+              <w:bottom w:val="single" w:sz="4" w:space="0" w:color="1F497D"/>
+              <w:right w:val="single" w:sz="4" w:space="0" w:color="1F497D"/>
+            </w:tcBorders>
+            <w:vAlign w:val="center"/>
+          </w:tcPr>
+          <w:p>
+            <w:pPr>
+              <w:pStyle w:val="Normal"/>
+              <w:widowControl w:val="false"/>
+              <w:suppressAutoHyphens w:val="true"/>
+              <w:spacing w:before="0" w:after="0"/>
+              <w:ind w:hanging="0"/>
+              <w:jc w:val="left"/>
+              <w:rPr>
+                <w:rFonts w:ascii="Calibri" w:hAnsi="Calibri" w:cs="Calibri" w:asciiTheme="minorHAnsi" w:cstheme="minorHAnsi" w:hAnsiTheme="minorHAnsi"/>
+              </w:rPr>
+            </w:pPr>
+            <w:r>
+              <w:rPr>
+                <w:rFonts w:eastAsia="Times New Roman" w:cs="Calibri" w:ascii="Calibri" w:hAnsi="Calibri" w:asciiTheme="minorHAnsi" w:cstheme="minorHAnsi" w:hAnsiTheme="minorHAnsi"/>
+                <w:b/>
+                <w:kern w:val="0"/>
+                <w:sz w:val="20"/>
+                <w:szCs w:val="20"/>
+                <w:lang w:bidi="ar-SA"/>
+              </w:rPr>
+              <w:t xml:space="preserve">RUT: </w:t>
+            </w:r>
+            <w:r>
+              <w:rPr>
+                <w:rFonts w:eastAsia="Calibri" w:cs="Calibri" w:ascii="Calibri" w:hAnsi="Calibri" w:asciiTheme="minorHAnsi" w:cstheme="minorHAnsi" w:hAnsiTheme="minorHAnsi"/>
+                <w:b w:val="false"/>
+                <w:bCs w:val="false"/>
+                <w:i w:val="false"/>
+                <w:iCs w:val="false"/>
+                <w:kern w:val="0"/>
+                <w:sz w:val="20"/>
+                <w:szCs w:val="20"/>
+                <w:lang w:bidi="ar-SA"/>
+              </w:rPr>
+              <w:t>{{ea_rut}}</w:t>
+            </w:r>
+          </w:p>
+        </w:tc>
+      </w:tr>
+      <w:tr>
+        <w:trPr>
+          <w:trHeight w:val="417" w:hRule="atLeast"/>
+        </w:trPr>
+        <w:tc>
+          <w:tcPr>
+            <w:tcW w:w="1980" w:type="dxa"/>
+            <w:tcBorders>
+              <w:top w:val="single" w:sz="4" w:space="0" w:color="1F497D"/>
+              <w:left w:val="single" w:sz="4" w:space="0" w:color="1F497D"/>
+              <w:bottom w:val="single" w:sz="4" w:space="0" w:color="1F497D"/>
+              <w:right w:val="single" w:sz="4" w:space="0" w:color="1F497D"/>
+            </w:tcBorders>
+            <w:vAlign w:val="center"/>
+          </w:tcPr>
+          <w:p>
+            <w:pPr>
+              <w:pStyle w:val="Normal"/>
+              <w:widowControl w:val="false"/>
+              <w:suppressAutoHyphens w:val="true"/>
+              <w:spacing w:before="0" w:after="0"/>
+              <w:ind w:hanging="0"/>
+              <w:jc w:val="left"/>
+              <w:rPr>
+                <w:rFonts w:ascii="Calibri" w:hAnsi="Calibri" w:cs="Calibri" w:asciiTheme="minorHAnsi" w:cstheme="minorHAnsi" w:hAnsiTheme="minorHAnsi"/>
+                <w:b/>
+                <w:b/>
+              </w:rPr>
+            </w:pPr>
+            <w:r>
+              <w:rPr>
+                <w:rFonts w:eastAsia="Times New Roman" w:cs="Arial" w:ascii="Calibri" w:hAnsi="Calibri" w:asciiTheme="minorHAnsi" w:hAnsiTheme="minorHAnsi"/>
+                <w:b/>
+                <w:kern w:val="0"/>
+                <w:sz w:val="20"/>
+                <w:szCs w:val="20"/>
+                <w:lang w:bidi="ar-SA"/>
+              </w:rPr>
+              <w:t xml:space="preserve">Rol N°: </w:t>
+            </w:r>
+            <w:r>
+              <w:rPr>
+                <w:rFonts w:eastAsia="Times New Roman" w:cs="Arial" w:ascii="Calibri" w:hAnsi="Calibri" w:asciiTheme="minorHAnsi" w:hAnsiTheme="minorHAnsi"/>
+                <w:bCs/>
+                <w:kern w:val="0"/>
+                <w:sz w:val="20"/>
+                <w:szCs w:val="20"/>
+                <w:lang w:bidi="ar-SA"/>
+              </w:rPr>
+              <w:t>{{detail_rol_n}}</w:t>
+            </w:r>
+          </w:p>
+        </w:tc>
+        <w:tc>
+          <w:tcPr>
+            <w:tcW w:w="3968" w:type="dxa"/>
+            <w:gridSpan w:val="6"/>
+            <w:tcBorders>
+              <w:top w:val="single" w:sz="4" w:space="0" w:color="1F497D"/>
+              <w:left w:val="single" w:sz="4" w:space="0" w:color="1F497D"/>
+              <w:bottom w:val="single" w:sz="4" w:space="0" w:color="1F497D"/>
+              <w:right w:val="single" w:sz="4" w:space="0" w:color="1F497D"/>
+            </w:tcBorders>
+            <w:vAlign w:val="center"/>
+          </w:tcPr>
+          <w:p>
+            <w:pPr>
+              <w:pStyle w:val="Normal"/>
+              <w:widowControl w:val="false"/>
+              <w:suppressAutoHyphens w:val="true"/>
+              <w:spacing w:before="0" w:after="0"/>
+              <w:ind w:hanging="0"/>
+              <w:jc w:val="left"/>
+              <w:rPr>
+                <w:rFonts w:ascii="Calibri" w:hAnsi="Calibri" w:cs="Calibri" w:asciiTheme="minorHAnsi" w:cstheme="minorHAnsi" w:hAnsiTheme="minorHAnsi"/>
+                <w:b/>
+                <w:b/>
+              </w:rPr>
+            </w:pPr>
+            <w:r>
+              <w:rPr>
+                <w:rFonts w:eastAsia="Times New Roman" w:cs="Arial" w:ascii="Calibri" w:hAnsi="Calibri" w:asciiTheme="minorHAnsi" w:hAnsiTheme="minorHAnsi"/>
+                <w:b/>
+                <w:kern w:val="0"/>
+                <w:sz w:val="20"/>
+                <w:szCs w:val="20"/>
+                <w:lang w:bidi="ar-SA"/>
+              </w:rPr>
+              <w:t>Fecha Permiso Edificación</w:t>
+            </w:r>
+            <w:r>
+              <w:rPr>
+                <w:rFonts w:eastAsia="Times New Roman" w:cs="Arial" w:ascii="Calibri" w:hAnsi="Calibri" w:asciiTheme="minorHAnsi" w:hAnsiTheme="minorHAnsi"/>
+                <w:bCs/>
+                <w:kern w:val="0"/>
+                <w:sz w:val="20"/>
+                <w:szCs w:val="20"/>
+                <w:lang w:bidi="ar-SA"/>
+              </w:rPr>
+              <w:t>: N°{{detail_numero_permiso}} del {{detail_fecha_permiso}}</w:t>
+            </w:r>
+          </w:p>
+        </w:tc>
+        <w:tc>
+          <w:tcPr>
+            <w:tcW w:w="3265" w:type="dxa"/>
+            <w:gridSpan w:val="2"/>
+            <w:tcBorders>
+              <w:top w:val="single" w:sz="4" w:space="0" w:color="1F497D"/>
+              <w:left w:val="single" w:sz="4" w:space="0" w:color="1F497D"/>
+              <w:bottom w:val="single" w:sz="4" w:space="0" w:color="1F497D"/>
+              <w:right w:val="single" w:sz="4" w:space="0" w:color="1F497D"/>
+            </w:tcBorders>
+            <w:vAlign w:val="center"/>
+          </w:tcPr>
+          <w:p>
+            <w:pPr>
+              <w:pStyle w:val="Normal"/>
+              <w:widowControl w:val="false"/>
+              <w:suppressAutoHyphens w:val="true"/>
+              <w:spacing w:before="0" w:after="0"/>
+              <w:ind w:hanging="0"/>
+              <w:jc w:val="left"/>
+              <w:rPr>
+                <w:rFonts w:ascii="Calibri" w:hAnsi="Calibri" w:cs="Calibri" w:asciiTheme="minorHAnsi" w:cstheme="minorHAnsi" w:hAnsiTheme="minorHAnsi"/>
+                <w:b/>
+                <w:b/>
+              </w:rPr>
+            </w:pPr>
+            <w:r>
+              <w:rPr>
+                <w:rFonts w:eastAsia="Times New Roman" w:cs="Arial" w:ascii="Calibri" w:hAnsi="Calibri" w:asciiTheme="minorHAnsi" w:hAnsiTheme="minorHAnsi"/>
+                <w:b/>
+                <w:kern w:val="0"/>
+                <w:sz w:val="20"/>
+                <w:szCs w:val="20"/>
+                <w:lang w:bidi="ar-SA"/>
+              </w:rPr>
+              <w:t xml:space="preserve">Recepción Definitiva: </w:t>
+            </w:r>
+            <w:r>
+              <w:rPr>
+                <w:rFonts w:eastAsia="Times New Roman" w:cs="Arial" w:ascii="Calibri" w:hAnsi="Calibri" w:asciiTheme="minorHAnsi" w:hAnsiTheme="minorHAnsi"/>
+                <w:bCs/>
+                <w:kern w:val="0"/>
+                <w:sz w:val="20"/>
+                <w:szCs w:val="20"/>
+                <w:lang w:bidi="ar-SA"/>
+              </w:rPr>
+              <w:t>{{detail_recepcion}}</w:t>
+            </w:r>
+          </w:p>
+        </w:tc>
+      </w:tr>
+      <w:tr>
+        <w:trPr>
+          <w:trHeight w:val="417" w:hRule="atLeast"/>
+        </w:trPr>
+        <w:tc>
+          <w:tcPr>
+            <w:tcW w:w="1980" w:type="dxa"/>
+            <w:tcBorders>
+              <w:top w:val="single" w:sz="4" w:space="0" w:color="1F497D"/>
+              <w:left w:val="single" w:sz="4" w:space="0" w:color="1F497D"/>
+              <w:bottom w:val="single" w:sz="4" w:space="0" w:color="1F497D"/>
+              <w:right w:val="single" w:sz="4" w:space="0" w:color="1F497D"/>
+            </w:tcBorders>
+            <w:vAlign w:val="center"/>
+          </w:tcPr>
+          <w:p>
+            <w:pPr>
+              <w:pStyle w:val="Normal"/>
+              <w:widowControl w:val="false"/>
+              <w:suppressAutoHyphens w:val="true"/>
+              <w:spacing w:before="0" w:after="0"/>
+              <w:ind w:hanging="0"/>
+              <w:jc w:val="left"/>
+              <w:rPr>
+                <w:rFonts w:ascii="Calibri" w:hAnsi="Calibri" w:cs="Calibri" w:asciiTheme="minorHAnsi" w:cstheme="minorHAnsi" w:hAnsiTheme="minorHAnsi"/>
+                <w:b/>
+                <w:b/>
+              </w:rPr>
+            </w:pPr>
+            <w:r>
+              <w:rPr>
+                <w:rFonts w:eastAsia="Times New Roman" w:cs="Arial" w:ascii="Calibri" w:hAnsi="Calibri" w:asciiTheme="minorHAnsi" w:hAnsiTheme="minorHAnsi"/>
+                <w:b/>
+                <w:kern w:val="0"/>
+                <w:sz w:val="20"/>
+                <w:szCs w:val="20"/>
+                <w:lang w:bidi="ar-SA"/>
+              </w:rPr>
+              <w:t xml:space="preserve">% de Ocupación:  </w:t>
+            </w:r>
+            <w:r>
+              <w:rPr>
+                <w:rFonts w:eastAsia="Times New Roman" w:cs="Arial" w:ascii="Calibri" w:hAnsi="Calibri" w:asciiTheme="minorHAnsi" w:hAnsiTheme="minorHAnsi"/>
+                <w:b w:val="false"/>
+                <w:bCs w:val="false"/>
+                <w:kern w:val="0"/>
+                <w:sz w:val="20"/>
+                <w:szCs w:val="20"/>
+                <w:lang w:bidi="ar-SA"/>
+              </w:rPr>
+              <w:t>{{detail_porcentaje}}</w:t>
+            </w:r>
+          </w:p>
+        </w:tc>
+        <w:tc>
+          <w:tcPr>
+            <w:tcW w:w="3968" w:type="dxa"/>
+            <w:gridSpan w:val="6"/>
+            <w:tcBorders>
+              <w:top w:val="single" w:sz="4" w:space="0" w:color="1F497D"/>
+              <w:left w:val="single" w:sz="4" w:space="0" w:color="1F497D"/>
+              <w:bottom w:val="single" w:sz="4" w:space="0" w:color="1F497D"/>
+              <w:right w:val="single" w:sz="4" w:space="0" w:color="1F497D"/>
+            </w:tcBorders>
+            <w:vAlign w:val="center"/>
+          </w:tcPr>
+          <w:p>
+            <w:pPr>
+              <w:pStyle w:val="Normal"/>
+              <w:widowControl w:val="false"/>
+              <w:suppressAutoHyphens w:val="true"/>
+              <w:spacing w:before="0" w:after="0"/>
+              <w:ind w:hanging="0"/>
+              <w:jc w:val="left"/>
+              <w:rPr>
+                <w:rFonts w:ascii="Calibri" w:hAnsi="Calibri" w:cs="Calibri" w:asciiTheme="minorHAnsi" w:cstheme="minorHAnsi" w:hAnsiTheme="minorHAnsi"/>
+                <w:b/>
+                <w:b/>
+              </w:rPr>
+            </w:pPr>
+            <w:r>
+              <w:rPr>
+                <w:rFonts w:eastAsia="Times New Roman" w:cs="Arial" w:ascii="Calibri" w:hAnsi="Calibri" w:asciiTheme="minorHAnsi" w:hAnsiTheme="minorHAnsi"/>
+                <w:b/>
+                <w:kern w:val="0"/>
+                <w:sz w:val="20"/>
+                <w:szCs w:val="20"/>
+                <w:lang w:bidi="ar-SA"/>
+              </w:rPr>
+              <w:t xml:space="preserve">Destino del Edificio: </w:t>
+            </w:r>
+            <w:r>
+              <w:rPr>
+                <w:rFonts w:eastAsia="Times New Roman" w:cs="Arial" w:ascii="Calibri" w:hAnsi="Calibri" w:asciiTheme="minorHAnsi" w:hAnsiTheme="minorHAnsi"/>
+                <w:bCs/>
+                <w:kern w:val="0"/>
+                <w:sz w:val="20"/>
+                <w:szCs w:val="20"/>
+                <w:lang w:bidi="ar-SA"/>
+              </w:rPr>
+              <w:t>{{detail_destino}}</w:t>
+            </w:r>
+          </w:p>
+        </w:tc>
+        <w:tc>
+          <w:tcPr>
+            <w:tcW w:w="3265" w:type="dxa"/>
+            <w:gridSpan w:val="2"/>
+            <w:tcBorders>
+              <w:top w:val="single" w:sz="4" w:space="0" w:color="1F497D"/>
+              <w:left w:val="single" w:sz="4" w:space="0" w:color="1F497D"/>
+              <w:bottom w:val="single" w:sz="4" w:space="0" w:color="1F497D"/>
+              <w:right w:val="single" w:sz="4" w:space="0" w:color="1F497D"/>
+            </w:tcBorders>
+            <w:vAlign w:val="center"/>
+          </w:tcPr>
+          <w:p>
+            <w:pPr>
+              <w:pStyle w:val="Normal"/>
+              <w:widowControl w:val="false"/>
+              <w:suppressAutoHyphens w:val="true"/>
+              <w:spacing w:before="0" w:after="0"/>
+              <w:ind w:hanging="0"/>
+              <w:jc w:val="left"/>
+              <w:rPr>
+                <w:rFonts w:ascii="Calibri" w:hAnsi="Calibri" w:cs="Arial" w:asciiTheme="minorHAnsi" w:hAnsiTheme="minorHAnsi"/>
+                <w:b/>
+                <w:b/>
+              </w:rPr>
+            </w:pPr>
+            <w:r>
+              <w:rPr>
+                <w:rFonts w:eastAsia="Times New Roman" w:cs="Arial" w:ascii="Calibri" w:hAnsi="Calibri" w:asciiTheme="minorHAnsi" w:hAnsiTheme="minorHAnsi"/>
+                <w:b/>
+                <w:kern w:val="0"/>
+                <w:sz w:val="20"/>
+                <w:szCs w:val="20"/>
+                <w:lang w:bidi="ar-SA"/>
+              </w:rPr>
+              <w:t xml:space="preserve">Empresa Instaladora: </w:t>
+            </w:r>
+            <w:r>
+              <w:rPr>
+                <w:rFonts w:eastAsia="Times New Roman" w:cs="Arial" w:ascii="Calibri" w:hAnsi="Calibri" w:asciiTheme="minorHAnsi" w:hAnsiTheme="minorHAnsi"/>
+                <w:b w:val="false"/>
+                <w:bCs w:val="false"/>
+                <w:kern w:val="0"/>
+                <w:sz w:val="20"/>
+                <w:szCs w:val="20"/>
+                <w:lang w:bidi="ar-SA"/>
+              </w:rPr>
+              <w:t>{{detail_empresa_instaladora}}</w:t>
+            </w:r>
+          </w:p>
+          <w:p>
+            <w:pPr>
+              <w:pStyle w:val="Normal"/>
+              <w:widowControl w:val="false"/>
+              <w:suppressAutoHyphens w:val="true"/>
+              <w:spacing w:before="0" w:after="0"/>
+              <w:ind w:hanging="0"/>
+              <w:jc w:val="left"/>
+              <w:rPr>
+                <w:rFonts w:ascii="Calibri" w:hAnsi="Calibri" w:cs="Calibri" w:asciiTheme="minorHAnsi" w:cstheme="minorHAnsi" w:hAnsiTheme="minorHAnsi"/>
+                <w:b/>
+                <w:b/>
+              </w:rPr>
+            </w:pPr>
+            <w:r>
+              <w:rPr>
+                <w:rFonts w:eastAsia="Times New Roman" w:cs="Arial" w:ascii="Calibri" w:hAnsi="Calibri" w:asciiTheme="minorHAnsi" w:hAnsiTheme="minorHAnsi"/>
+                <w:b/>
+                <w:kern w:val="0"/>
+                <w:sz w:val="20"/>
+                <w:szCs w:val="20"/>
+                <w:lang w:bidi="ar-SA"/>
+              </w:rPr>
+              <w:t xml:space="preserve">RUT:  </w:t>
+            </w:r>
+            <w:r>
+              <w:rPr>
+                <w:rFonts w:eastAsia="Times New Roman" w:cs="Arial" w:ascii="Calibri" w:hAnsi="Calibri" w:asciiTheme="minorHAnsi" w:hAnsiTheme="minorHAnsi"/>
+                <w:b w:val="false"/>
+                <w:bCs w:val="false"/>
+                <w:kern w:val="0"/>
+                <w:sz w:val="20"/>
+                <w:szCs w:val="20"/>
+                <w:lang w:bidi="ar-SA"/>
+              </w:rPr>
+              <w:t>{{detail_empresa_instaladora_rut}}</w:t>
+            </w:r>
+          </w:p>
+        </w:tc>
+      </w:tr>
+      <w:tr>
+        <w:trPr>
+          <w:trHeight w:val="417" w:hRule="atLeast"/>
+        </w:trPr>
+        <w:tc>
+          <w:tcPr>
+            <w:tcW w:w="5240" w:type="dxa"/>
+            <w:gridSpan w:val="5"/>
+            <w:tcBorders>
+              <w:top w:val="single" w:sz="4" w:space="0" w:color="1F497D"/>
+              <w:left w:val="single" w:sz="4" w:space="0" w:color="1F497D"/>
+              <w:bottom w:val="single" w:sz="4" w:space="0" w:color="1F497D"/>
+              <w:right w:val="single" w:sz="4" w:space="0" w:color="1F497D"/>
+            </w:tcBorders>
+            <w:vAlign w:val="center"/>
+          </w:tcPr>
+          <w:p>
+            <w:pPr>
+              <w:pStyle w:val="Normal"/>
+              <w:widowControl w:val="false"/>
+              <w:suppressAutoHyphens w:val="true"/>
+              <w:spacing w:before="0" w:after="0"/>
+              <w:ind w:hanging="0"/>
+              <w:jc w:val="left"/>
+              <w:rPr>
+                <w:rFonts w:ascii="Calibri" w:hAnsi="Calibri" w:cs="Calibri" w:asciiTheme="minorHAnsi" w:cstheme="minorHAnsi" w:hAnsiTheme="minorHAnsi"/>
+                <w:b/>
+                <w:b/>
+              </w:rPr>
+            </w:pPr>
+            <w:r>
+              <w:rPr>
+                <w:rFonts w:eastAsia="Times New Roman" w:cs="Calibri" w:ascii="Calibri" w:hAnsi="Calibri" w:asciiTheme="minorHAnsi" w:cstheme="minorHAnsi" w:hAnsiTheme="minorHAnsi"/>
+                <w:b/>
+                <w:kern w:val="0"/>
+                <w:sz w:val="20"/>
+                <w:szCs w:val="20"/>
+                <w:lang w:bidi="ar-SA"/>
+              </w:rPr>
+              <w:t xml:space="preserve">Detalle del Objeto Inspeccionado: </w:t>
+            </w:r>
+            <w:r>
+              <w:rPr>
+                <w:rFonts w:eastAsia="Calibri" w:cs="Calibri" w:ascii="Calibri" w:hAnsi="Calibri" w:asciiTheme="minorHAnsi" w:cstheme="minorHAnsi" w:hAnsiTheme="minorHAnsi"/>
+                <w:b w:val="false"/>
+                <w:bCs/>
+                <w:i w:val="false"/>
+                <w:iCs w:val="false"/>
+                <w:kern w:val="0"/>
+                <w:sz w:val="20"/>
+                <w:szCs w:val="20"/>
+                <w:lang w:bidi="ar-SA"/>
+              </w:rPr>
+              <w:t>{{detail_detalle}}</w:t>
+            </w:r>
+          </w:p>
+        </w:tc>
+        <w:tc>
+          <w:tcPr>
+            <w:tcW w:w="3973" w:type="dxa"/>
+            <w:gridSpan w:val="4"/>
+            <w:tcBorders>
+              <w:top w:val="single" w:sz="4" w:space="0" w:color="1F497D"/>
+              <w:left w:val="single" w:sz="4" w:space="0" w:color="1F497D"/>
+              <w:bottom w:val="single" w:sz="4" w:space="0" w:color="1F497D"/>
+              <w:right w:val="single" w:sz="4" w:space="0" w:color="1F497D"/>
+            </w:tcBorders>
+            <w:vAlign w:val="center"/>
+          </w:tcPr>
+          <w:p>
+            <w:pPr>
+              <w:pStyle w:val="Normal"/>
+              <w:widowControl w:val="false"/>
+              <w:suppressAutoHyphens w:val="true"/>
+              <w:spacing w:before="0" w:after="0"/>
+              <w:ind w:hanging="0"/>
+              <w:jc w:val="left"/>
+              <w:rPr>
+                <w:rFonts w:ascii="Calibri" w:hAnsi="Calibri" w:cs="Calibri" w:asciiTheme="minorHAnsi" w:cstheme="minorHAnsi" w:hAnsiTheme="minorHAnsi"/>
+                <w:b/>
+                <w:b/>
+              </w:rPr>
+            </w:pPr>
+            <w:r>
+              <w:rPr>
+                <w:rFonts w:eastAsia="Times New Roman" w:cs="Calibri" w:ascii="Calibri" w:hAnsi="Calibri" w:asciiTheme="minorHAnsi" w:cstheme="minorHAnsi" w:hAnsiTheme="minorHAnsi"/>
+                <w:b/>
+                <w:kern w:val="0"/>
+                <w:sz w:val="20"/>
+                <w:szCs w:val="20"/>
+                <w:lang w:bidi="ar-SA"/>
+              </w:rPr>
+              <w:t xml:space="preserve">ID: </w:t>
+            </w:r>
+            <w:r>
+              <w:rPr>
+                <w:rFonts w:eastAsia="Calibri" w:cs="Calibri" w:ascii="Calibri" w:hAnsi="Calibri" w:asciiTheme="minorHAnsi" w:cstheme="minorHAnsi" w:hAnsiTheme="minorHAnsi"/>
+                <w:b w:val="false"/>
+                <w:bCs w:val="false"/>
+                <w:i w:val="false"/>
+                <w:iCs w:val="false"/>
+                <w:kern w:val="0"/>
+                <w:sz w:val="20"/>
+                <w:szCs w:val="20"/>
+                <w:lang w:bidi="ar-SA"/>
+              </w:rPr>
+              <w:t>{{item_identificador}}</w:t>
+            </w:r>
+          </w:p>
+        </w:tc>
+      </w:tr>
+      <w:tr>
+        <w:trPr>
+          <w:trHeight w:val="326" w:hRule="atLeast"/>
+        </w:trPr>
+        <w:tc>
+          <w:tcPr>
+            <w:tcW w:w="3148" w:type="dxa"/>
+            <w:gridSpan w:val="3"/>
+            <w:vMerge w:val="restart"/>
+            <w:tcBorders>
+              <w:top w:val="single" w:sz="4" w:space="0" w:color="1F497D"/>
+              <w:left w:val="single" w:sz="4" w:space="0" w:color="1F497D"/>
+              <w:bottom w:val="single" w:sz="4" w:space="0" w:color="1F497D"/>
+              <w:right w:val="single" w:sz="4" w:space="0" w:color="1F497D"/>
+            </w:tcBorders>
+          </w:tcPr>
+          <w:p>
+            <w:pPr>
+              <w:pStyle w:val="Normal"/>
+              <w:widowControl w:val="false"/>
+              <w:suppressAutoHyphens w:val="true"/>
+              <w:spacing w:before="0" w:after="0"/>
+              <w:ind w:hanging="0"/>
+              <w:jc w:val="left"/>
+              <w:rPr>
+                <w:rFonts w:ascii="Calibri" w:hAnsi="Calibri" w:cs="Calibri" w:asciiTheme="minorHAnsi" w:cstheme="minorHAnsi" w:hAnsiTheme="minorHAnsi"/>
+                <w:b/>
+                <w:b/>
+              </w:rPr>
+            </w:pPr>
+            <w:r>
+              <w:rPr>
+                <w:rFonts w:eastAsia="Times New Roman" w:cs="Calibri" w:ascii="Calibri" w:hAnsi="Calibri" w:asciiTheme="minorHAnsi" w:cstheme="minorHAnsi" w:hAnsiTheme="minorHAnsi"/>
+                <w:b/>
+                <w:kern w:val="0"/>
+                <w:sz w:val="20"/>
+                <w:szCs w:val="20"/>
+                <w:lang w:bidi="ar-SA"/>
+              </w:rPr>
+              <w:t>Descripción del Objeto:</w:t>
+            </w:r>
+          </w:p>
+          <w:p>
+            <w:pPr>
+              <w:pStyle w:val="Normal"/>
+              <w:widowControl w:val="false"/>
+              <w:suppressAutoHyphens w:val="true"/>
+              <w:spacing w:before="0" w:after="0"/>
+              <w:ind w:hanging="0"/>
+              <w:jc w:val="left"/>
+              <w:rPr>
+                <w:rFonts w:ascii="Calibri" w:hAnsi="Calibri" w:cs="Calibri" w:asciiTheme="minorHAnsi" w:cstheme="minorHAnsi" w:hAnsiTheme="minorHAnsi"/>
+                <w:b/>
+                <w:b/>
+              </w:rPr>
+            </w:pPr>
+            <w:r>
+              <w:rPr>
+                <w:rFonts w:cs="Calibri" w:cstheme="minorHAnsi" w:ascii="Calibri" w:hAnsi="Calibri"/>
+                <w:b/>
+              </w:rPr>
             </w:r>
           </w:p>
           <w:p>
@@ -1407,332 +2337,19 @@
             <w:r>
               <w:rPr>
                 <w:rFonts w:eastAsia="Calibri" w:cs="Calibri" w:ascii="Calibri" w:hAnsi="Calibri" w:asciiTheme="minorHAnsi" w:cstheme="minorHAnsi" w:hAnsiTheme="minorHAnsi"/>
-                <w:b/>
-                <w:bCs w:val="false"/>
+                <w:b w:val="false"/>
+                <w:bCs/>
                 <w:i w:val="false"/>
                 <w:iCs w:val="false"/>
-                <w:lang w:val="es-ES"/>
-              </w:rPr>
-              <w:t>NO</w:t>
-            </w:r>
-            <w:r>
-              <w:rPr>
-                <w:rFonts w:cs="Calibri" w:ascii="Calibri" w:hAnsi="Calibri" w:asciiTheme="minorHAnsi" w:cstheme="minorHAnsi" w:hAnsiTheme="minorHAnsi"/>
-                <w:b/>
-                <w:bCs w:val="false"/>
-                <w:i w:val="false"/>
-                <w:iCs w:val="false"/>
-                <w:lang w:val="es-ES"/>
-              </w:rPr>
-              <w:t xml:space="preserve"> </w:t>
-            </w:r>
-            <w:r>
-              <w:rPr>
-                <w:rFonts w:cs="Calibri" w:ascii="Calibri" w:hAnsi="Calibri" w:asciiTheme="minorHAnsi" w:cstheme="minorHAnsi" w:hAnsiTheme="minorHAnsi"/>
-                <w:b/>
-                <w:bCs w:val="false"/>
-                <w:i w:val="false"/>
-                <w:iCs w:val="false"/>
-                <w:lang w:val="es-ES"/>
-              </w:rPr>
-              <mc:AlternateContent>
-                <mc:Choice Requires="wps">
-                  <w:drawing>
-                    <wp:inline distT="0" distB="0" distL="0" distR="0">
-                      <wp:extent cx="120650" cy="170815"/>
-                      <wp:effectExtent l="0" t="0" r="0" b="0"/>
-                      <wp:docPr id="1" name="Shape1"/>
-                      <a:graphic xmlns:a="http://schemas.openxmlformats.org/drawingml/2006/main">
-                        <a:graphicData uri="http://schemas.microsoft.com/office/word/2010/wordprocessingShape">
-                          <wps:wsp>
-                            <wps:cNvSpPr/>
-                            <wps:spPr>
-                              <a:xfrm>
-                                <a:off x="0" y="0"/>
-                                <a:ext cx="120600" cy="170640"/>
-                              </a:xfrm>
-                              <a:prstGeom prst="rect">
-                                <a:avLst/>
-                              </a:prstGeom>
-                              <a:solidFill>
-                                <a:srgbClr val="999999"/>
-                              </a:solidFill>
-                              <a:ln w="18360">
-                                <a:solidFill>
-                                  <a:srgbClr val="000000"/>
-                                </a:solidFill>
-                                <a:round/>
-                              </a:ln>
-                            </wps:spPr>
-                            <wps:style>
-                              <a:lnRef idx="0"/>
-                              <a:fillRef idx="0"/>
-                              <a:effectRef idx="0"/>
-                              <a:fontRef idx="minor"/>
-                            </wps:style>
-                            <wps:txbx>
-                              <w:txbxContent>
-                                <w:p>
-                                  <w:pPr>
-                                    <w:pStyle w:val="FrameContents"/>
-                                    <w:widowControl w:val="false"/>
-                                    <w:spacing w:lineRule="exact" w:line="240" w:before="0" w:after="0"/>
-                                    <w:ind w:left="0" w:right="0" w:hanging="0"/>
-                                    <w:jc w:val="center"/>
-                                    <w:rPr>
-                                      <w:sz w:val="20"/>
-                                      <w:szCs w:val="20"/>
-                                    </w:rPr>
-                                  </w:pPr>
-                                  <w:r>
-                                    <w:rPr>
-                                      <w:rFonts w:eastAsia="Times New Roman" w:cs="Times New Roman" w:ascii="Times New Roman" w:hAnsi="Times New Roman"/>
-                                      <w:b w:val="false"/>
-                                      <w:i w:val="false"/>
-                                      <w:caps w:val="false"/>
-                                      <w:smallCaps w:val="false"/>
-                                      <w:strike w:val="false"/>
-                                      <w:dstrike w:val="false"/>
-                                      <w:color w:val="000000"/>
-                                      <w:position w:val="0"/>
-                                      <w:sz w:val="20"/>
-                                      <w:sz w:val="20"/>
-                                      <w:szCs w:val="20"/>
-                                      <w:vertAlign w:val="baseline"/>
-                                    </w:rPr>
-                                    <w:t>{{cert_no}}</w:t>
-                                  </w:r>
-                                </w:p>
-                              </w:txbxContent>
-                            </wps:txbx>
-                            <wps:bodyPr lIns="9360" rIns="9360" tIns="9360" bIns="9360" anchor="t">
-                              <a:noAutofit/>
-                            </wps:bodyPr>
-                          </wps:wsp>
-                        </a:graphicData>
-                      </a:graphic>
-                    </wp:inline>
-                  </w:drawing>
-                </mc:Choice>
-                <mc:Fallback>
-                  <w:pict>
-                    <v:rect id="shape_0" ID="Shape1" path="m0,0l-2147483645,0l-2147483645,-2147483646l0,-2147483646xe" fillcolor="#999999" stroked="t" o:allowincell="f" style="position:absolute;margin-left:0pt;margin-top:-13.5pt;width:9.45pt;height:13.4pt;mso-wrap-style:square;v-text-anchor:top;mso-position-vertical:top">
-                      <v:fill o:detectmouseclick="t" type="solid" color2="#666666"/>
-                      <v:stroke color="black" weight="18360" joinstyle="round" endcap="flat"/>
-                      <v:textbox>
-                        <w:txbxContent>
-                          <w:p>
-                            <w:pPr>
-                              <w:pStyle w:val="FrameContents"/>
-                              <w:widowControl w:val="false"/>
-                              <w:spacing w:lineRule="exact" w:line="240" w:before="0" w:after="0"/>
-                              <w:ind w:left="0" w:right="0" w:hanging="0"/>
-                              <w:jc w:val="center"/>
-                              <w:rPr>
-                                <w:sz w:val="20"/>
-                                <w:szCs w:val="20"/>
-                              </w:rPr>
-                            </w:pPr>
-                            <w:r>
-                              <w:rPr>
-                                <w:rFonts w:eastAsia="Times New Roman" w:cs="Times New Roman" w:ascii="Times New Roman" w:hAnsi="Times New Roman"/>
-                                <w:b w:val="false"/>
-                                <w:i w:val="false"/>
-                                <w:caps w:val="false"/>
-                                <w:smallCaps w:val="false"/>
-                                <w:strike w:val="false"/>
-                                <w:dstrike w:val="false"/>
-                                <w:color w:val="000000"/>
-                                <w:position w:val="0"/>
-                                <w:sz w:val="20"/>
-                                <w:sz w:val="20"/>
-                                <w:szCs w:val="20"/>
-                                <w:vertAlign w:val="baseline"/>
-                              </w:rPr>
-                              <w:t>{{cert_no}}</w:t>
-                            </w:r>
-                          </w:p>
-                        </w:txbxContent>
-                      </v:textbox>
-                      <w10:wrap type="square"/>
-                    </v:rect>
-                  </w:pict>
-                </mc:Fallback>
-              </mc:AlternateContent>
-            </w:r>
-            <w:r>
-              <w:rPr>
-                <w:rFonts w:cs="Calibri" w:ascii="Calibri" w:hAnsi="Calibri" w:asciiTheme="minorHAnsi" w:cstheme="minorHAnsi" w:hAnsiTheme="minorHAnsi"/>
-                <w:b/>
-                <w:bCs w:val="false"/>
-                <w:i w:val="false"/>
-                <w:iCs w:val="false"/>
-                <w:lang w:val="es-ES"/>
-              </w:rPr>
-              <w:t xml:space="preserve"> </w:t>
-            </w:r>
-            <w:r>
-              <w:rPr>
-                <w:rFonts w:eastAsia="Calibri" w:cs="Calibri" w:ascii="Calibri" w:hAnsi="Calibri" w:asciiTheme="minorHAnsi" w:cstheme="minorHAnsi" w:hAnsiTheme="minorHAnsi"/>
-                <w:b/>
-                <w:bCs w:val="false"/>
-                <w:i w:val="false"/>
-                <w:iCs w:val="false"/>
-                <w:lang w:val="es-ES"/>
-              </w:rPr>
-              <w:t xml:space="preserve">SI </w:t>
-            </w:r>
-            <w:r>
-              <w:rPr>
-                <w:rFonts w:cs="Calibri" w:ascii="Calibri" w:hAnsi="Calibri" w:asciiTheme="minorHAnsi" w:cstheme="minorHAnsi" w:hAnsiTheme="minorHAnsi"/>
-                <w:b/>
-                <w:bCs w:val="false"/>
-                <w:i w:val="false"/>
-                <w:iCs w:val="false"/>
-                <w:lang w:val="es-ES"/>
-              </w:rPr>
-              <w:t xml:space="preserve"> </w:t>
-            </w:r>
-            <w:r>
-              <w:rPr>
-                <w:rFonts w:cs="Calibri" w:ascii="Calibri" w:hAnsi="Calibri" w:asciiTheme="minorHAnsi" w:cstheme="minorHAnsi" w:hAnsiTheme="minorHAnsi"/>
-                <w:b/>
-                <w:bCs w:val="false"/>
-                <w:i w:val="false"/>
-                <w:iCs w:val="false"/>
-                <w:lang w:val="es-ES"/>
-              </w:rPr>
-              <mc:AlternateContent>
-                <mc:Choice Requires="wps">
-                  <w:drawing>
-                    <wp:inline distT="0" distB="0" distL="0" distR="0">
-                      <wp:extent cx="118110" cy="170180"/>
-                      <wp:effectExtent l="0" t="0" r="0" b="0"/>
-                      <wp:docPr id="3" name="Shape2"/>
-                      <a:graphic xmlns:a="http://schemas.openxmlformats.org/drawingml/2006/main">
-                        <a:graphicData uri="http://schemas.microsoft.com/office/word/2010/wordprocessingShape">
-                          <wps:wsp>
-                            <wps:cNvSpPr/>
-                            <wps:spPr>
-                              <a:xfrm>
-                                <a:off x="0" y="0"/>
-                                <a:ext cx="118080" cy="170280"/>
-                              </a:xfrm>
-                              <a:prstGeom prst="rect">
-                                <a:avLst/>
-                              </a:prstGeom>
-                              <a:solidFill>
-                                <a:srgbClr val="999999"/>
-                              </a:solidFill>
-                              <a:ln w="18360">
-                                <a:solidFill>
-                                  <a:srgbClr val="000000"/>
-                                </a:solidFill>
-                                <a:round/>
-                              </a:ln>
-                            </wps:spPr>
-                            <wps:style>
-                              <a:lnRef idx="0"/>
-                              <a:fillRef idx="0"/>
-                              <a:effectRef idx="0"/>
-                              <a:fontRef idx="minor"/>
-                            </wps:style>
-                            <wps:txbx>
-                              <w:txbxContent>
-                                <w:p>
-                                  <w:pPr>
-                                    <w:pStyle w:val="FrameContents"/>
-                                    <w:widowControl w:val="false"/>
-                                    <w:spacing w:lineRule="exact" w:line="240" w:before="0" w:after="0"/>
-                                    <w:ind w:left="0" w:right="0" w:hanging="0"/>
-                                    <w:jc w:val="center"/>
-                                    <w:rPr>
-                                      <w:sz w:val="20"/>
-                                      <w:szCs w:val="20"/>
-                                    </w:rPr>
-                                  </w:pPr>
-                                  <w:r>
-                                    <w:rPr>
-                                      <w:rFonts w:eastAsia="Times New Roman" w:cs="Times New Roman" w:ascii="Times New Roman" w:hAnsi="Times New Roman"/>
-                                      <w:b w:val="false"/>
-                                      <w:i w:val="false"/>
-                                      <w:caps w:val="false"/>
-                                      <w:smallCaps w:val="false"/>
-                                      <w:strike w:val="false"/>
-                                      <w:dstrike w:val="false"/>
-                                      <w:color w:val="000000"/>
-                                      <w:position w:val="0"/>
-                                      <w:sz w:val="20"/>
-                                      <w:sz w:val="20"/>
-                                      <w:szCs w:val="20"/>
-                                      <w:vertAlign w:val="baseline"/>
-                                    </w:rPr>
-                                    <w:t>{{cert_si}}</w:t>
-                                  </w:r>
-                                </w:p>
-                              </w:txbxContent>
-                            </wps:txbx>
-                            <wps:bodyPr lIns="9360" rIns="9360" tIns="9360" bIns="9360" anchor="t">
-                              <a:noAutofit/>
-                            </wps:bodyPr>
-                          </wps:wsp>
-                        </a:graphicData>
-                      </a:graphic>
-                    </wp:inline>
-                  </w:drawing>
-                </mc:Choice>
-                <mc:Fallback>
-                  <w:pict>
-                    <v:rect id="shape_0" ID="Shape2" path="m0,0l-2147483645,0l-2147483645,-2147483646l0,-2147483646xe" fillcolor="#999999" stroked="t" o:allowincell="f" style="position:absolute;margin-left:0pt;margin-top:-13.45pt;width:9.25pt;height:13.35pt;mso-wrap-style:square;v-text-anchor:top;mso-position-vertical:top">
-                      <v:fill o:detectmouseclick="t" type="solid" color2="#666666"/>
-                      <v:stroke color="black" weight="18360" joinstyle="round" endcap="flat"/>
-                      <v:textbox>
-                        <w:txbxContent>
-                          <w:p>
-                            <w:pPr>
-                              <w:pStyle w:val="FrameContents"/>
-                              <w:widowControl w:val="false"/>
-                              <w:spacing w:lineRule="exact" w:line="240" w:before="0" w:after="0"/>
-                              <w:ind w:left="0" w:right="0" w:hanging="0"/>
-                              <w:jc w:val="center"/>
-                              <w:rPr>
-                                <w:sz w:val="20"/>
-                                <w:szCs w:val="20"/>
-                              </w:rPr>
-                            </w:pPr>
-                            <w:r>
-                              <w:rPr>
-                                <w:rFonts w:eastAsia="Times New Roman" w:cs="Times New Roman" w:ascii="Times New Roman" w:hAnsi="Times New Roman"/>
-                                <w:b w:val="false"/>
-                                <w:i w:val="false"/>
-                                <w:caps w:val="false"/>
-                                <w:smallCaps w:val="false"/>
-                                <w:strike w:val="false"/>
-                                <w:dstrike w:val="false"/>
-                                <w:color w:val="000000"/>
-                                <w:position w:val="0"/>
-                                <w:sz w:val="20"/>
-                                <w:sz w:val="20"/>
-                                <w:szCs w:val="20"/>
-                                <w:vertAlign w:val="baseline"/>
-                              </w:rPr>
-                              <w:t>{{cert_si}}</w:t>
-                            </w:r>
-                          </w:p>
-                        </w:txbxContent>
-                      </v:textbox>
-                      <w10:wrap type="square"/>
-                    </v:rect>
-                  </w:pict>
-                </mc:Fallback>
-              </mc:AlternateContent>
-            </w:r>
-          </w:p>
-        </w:tc>
-        <w:tc>
-          <w:tcPr>
-            <w:tcW w:w="5955" w:type="dxa"/>
-            <w:gridSpan w:val="5"/>
+              </w:rPr>
+              <w:t>{{detail_descripcion}}</w:t>
+            </w:r>
+          </w:p>
+        </w:tc>
+        <w:tc>
+          <w:tcPr>
+            <w:tcW w:w="6065" w:type="dxa"/>
+            <w:gridSpan w:val="6"/>
             <w:tcBorders>
               <w:top w:val="single" w:sz="4" w:space="0" w:color="1F497D"/>
               <w:left w:val="single" w:sz="4" w:space="0" w:color="1F497D"/>
@@ -1753,6 +2370,7 @@
                 <w:rFonts w:ascii="Calibri" w:hAnsi="Calibri" w:cs="Calibri" w:asciiTheme="minorHAnsi" w:cstheme="minorHAnsi" w:hAnsiTheme="minorHAnsi"/>
                 <w:b/>
                 <w:b/>
+                <w:lang w:val="pt-PT"/>
               </w:rPr>
             </w:pPr>
             <w:r>
@@ -1762,9 +2380,9 @@
                 <w:kern w:val="0"/>
                 <w:sz w:val="20"/>
                 <w:szCs w:val="20"/>
-                <w:lang w:bidi="ar-SA"/>
-              </w:rPr>
-              <w:t xml:space="preserve">N° de Instalación ID: </w:t>
+                <w:lang w:val="pt-PT" w:bidi="ar-SA"/>
+              </w:rPr>
+              <w:t xml:space="preserve">Marca: </w:t>
             </w:r>
             <w:r>
               <w:rPr>
@@ -1776,76 +2394,10 @@
                 <w:kern w:val="0"/>
                 <w:sz w:val="20"/>
                 <w:szCs w:val="20"/>
-                <w:lang w:bidi="ar-SA"/>
-              </w:rPr>
-              <w:t>{{instalation_number}}</w:t>
-            </w:r>
-          </w:p>
-        </w:tc>
-      </w:tr>
-      <w:tr>
-        <w:trPr>
-          <w:trHeight w:val="224" w:hRule="atLeast"/>
-        </w:trPr>
-        <w:tc>
-          <w:tcPr>
-            <w:tcW w:w="3258" w:type="dxa"/>
-            <w:gridSpan w:val="4"/>
-            <w:vMerge w:val="continue"/>
-            <w:tcBorders>
-              <w:top w:val="single" w:sz="4" w:space="0" w:color="1F497D"/>
-              <w:left w:val="single" w:sz="4" w:space="0" w:color="1F497D"/>
-              <w:bottom w:val="single" w:sz="4" w:space="0" w:color="1F497D"/>
-              <w:right w:val="single" w:sz="4" w:space="0" w:color="1F497D"/>
-            </w:tcBorders>
-            <w:vAlign w:val="center"/>
-          </w:tcPr>
-          <w:p>
-            <w:pPr>
-              <w:pStyle w:val="Normal"/>
-              <w:widowControl w:val="false"/>
-              <w:suppressAutoHyphens w:val="true"/>
-              <w:spacing w:before="0" w:after="0"/>
-              <w:ind w:hanging="0"/>
-              <w:jc w:val="left"/>
-              <w:rPr>
-                <w:rFonts w:ascii="Calibri" w:hAnsi="Calibri" w:cs="Calibri" w:asciiTheme="minorHAnsi" w:cstheme="minorHAnsi" w:hAnsiTheme="minorHAnsi"/>
-                <w:b/>
-                <w:b/>
-              </w:rPr>
-            </w:pPr>
-            <w:r>
-              <w:rPr>
-                <w:rFonts w:cs="Calibri" w:cstheme="minorHAnsi" w:ascii="Calibri" w:hAnsi="Calibri"/>
-                <w:b/>
-              </w:rPr>
-            </w:r>
-          </w:p>
-        </w:tc>
-        <w:tc>
-          <w:tcPr>
-            <w:tcW w:w="3835" w:type="dxa"/>
-            <w:gridSpan w:val="4"/>
-            <w:tcBorders>
-              <w:top w:val="single" w:sz="4" w:space="0" w:color="1F497D"/>
-              <w:left w:val="single" w:sz="4" w:space="0" w:color="1F497D"/>
-              <w:bottom w:val="single" w:sz="4" w:space="0" w:color="1F497D"/>
-              <w:right w:val="single" w:sz="4" w:space="0" w:color="1F497D"/>
-            </w:tcBorders>
-            <w:vAlign w:val="center"/>
-          </w:tcPr>
-          <w:p>
-            <w:pPr>
-              <w:pStyle w:val="Normal"/>
-              <w:widowControl w:val="false"/>
-              <w:suppressAutoHyphens w:val="true"/>
-              <w:spacing w:before="0" w:after="0"/>
-              <w:ind w:hanging="0"/>
-              <w:jc w:val="left"/>
-              <w:rPr>
-                <w:rFonts w:ascii="Calibri" w:hAnsi="Calibri" w:cs="Calibri" w:asciiTheme="minorHAnsi" w:cstheme="minorHAnsi" w:hAnsiTheme="minorHAnsi"/>
-              </w:rPr>
-            </w:pPr>
+                <w:lang w:val="pt-PT" w:bidi="ar-SA"/>
+              </w:rPr>
+              <w:t>{{detail_marca}}</w:t>
+            </w:r>
             <w:r>
               <w:rPr>
                 <w:rFonts w:eastAsia="Times New Roman" w:cs="Calibri" w:ascii="Calibri" w:hAnsi="Calibri" w:asciiTheme="minorHAnsi" w:cstheme="minorHAnsi" w:hAnsiTheme="minorHAnsi"/>
@@ -1853,9 +2405,9 @@
                 <w:kern w:val="0"/>
                 <w:sz w:val="20"/>
                 <w:szCs w:val="20"/>
-                <w:lang w:bidi="ar-SA"/>
-              </w:rPr>
-              <w:t xml:space="preserve">Certificado MINVU:  </w:t>
+                <w:lang w:val="pt-PT" w:bidi="ar-SA"/>
+              </w:rPr>
+              <w:t xml:space="preserve">                                       Modelo:  </w:t>
             </w:r>
             <w:r>
               <w:rPr>
@@ -1867,15 +2419,22 @@
                 <w:kern w:val="0"/>
                 <w:sz w:val="20"/>
                 <w:szCs w:val="20"/>
-                <w:lang w:bidi="ar-SA"/>
-              </w:rPr>
-              <w:t>{{certificado_minvu}}</w:t>
-            </w:r>
-          </w:p>
-        </w:tc>
-        <w:tc>
-          <w:tcPr>
-            <w:tcW w:w="2120" w:type="dxa"/>
+                <w:lang w:val="pt-PT" w:bidi="ar-SA"/>
+              </w:rPr>
+              <w:t>{{detail_modelo}}</w:t>
+            </w:r>
+          </w:p>
+        </w:tc>
+      </w:tr>
+      <w:tr>
+        <w:trPr>
+          <w:trHeight w:val="403" w:hRule="atLeast"/>
+        </w:trPr>
+        <w:tc>
+          <w:tcPr>
+            <w:tcW w:w="3148" w:type="dxa"/>
+            <w:gridSpan w:val="3"/>
+            <w:vMerge w:val="continue"/>
             <w:tcBorders>
               <w:top w:val="single" w:sz="4" w:space="0" w:color="1F497D"/>
               <w:left w:val="single" w:sz="4" w:space="0" w:color="1F497D"/>
@@ -1894,6 +2453,45 @@
               <w:jc w:val="left"/>
               <w:rPr>
                 <w:rFonts w:ascii="Calibri" w:hAnsi="Calibri" w:cs="Calibri" w:asciiTheme="minorHAnsi" w:cstheme="minorHAnsi" w:hAnsiTheme="minorHAnsi"/>
+                <w:b/>
+                <w:b/>
+                <w:lang w:val="pt-PT"/>
+              </w:rPr>
+            </w:pPr>
+            <w:r>
+              <w:rPr>
+                <w:rFonts w:cs="Calibri" w:cstheme="minorHAnsi" w:ascii="Calibri" w:hAnsi="Calibri"/>
+                <w:b/>
+                <w:lang w:val="pt-PT"/>
+              </w:rPr>
+            </w:r>
+          </w:p>
+        </w:tc>
+        <w:tc>
+          <w:tcPr>
+            <w:tcW w:w="6065" w:type="dxa"/>
+            <w:gridSpan w:val="6"/>
+            <w:tcBorders>
+              <w:top w:val="single" w:sz="4" w:space="0" w:color="1F497D"/>
+              <w:left w:val="single" w:sz="4" w:space="0" w:color="1F497D"/>
+              <w:bottom w:val="single" w:sz="4" w:space="0" w:color="1F497D"/>
+              <w:right w:val="single" w:sz="4" w:space="0" w:color="1F497D"/>
+            </w:tcBorders>
+            <w:vAlign w:val="center"/>
+          </w:tcPr>
+          <w:p>
+            <w:pPr>
+              <w:pStyle w:val="Normal"/>
+              <w:widowControl w:val="false"/>
+              <w:suppressAutoHyphens w:val="true"/>
+              <w:spacing w:before="0" w:after="0"/>
+              <w:ind w:hanging="0"/>
+              <w:jc w:val="left"/>
+              <w:rPr>
+                <w:rFonts w:ascii="Calibri" w:hAnsi="Calibri" w:cs="Calibri" w:asciiTheme="minorHAnsi" w:cstheme="minorHAnsi" w:hAnsiTheme="minorHAnsi"/>
+                <w:b/>
+                <w:b/>
+                <w:lang w:val="es-CL"/>
               </w:rPr>
             </w:pPr>
             <w:r>
@@ -1903,19 +2501,9 @@
                 <w:kern w:val="0"/>
                 <w:sz w:val="20"/>
                 <w:szCs w:val="20"/>
-                <w:lang w:bidi="ar-SA"/>
-              </w:rPr>
-              <w:t xml:space="preserve">Fecha: </w:t>
-            </w:r>
-            <w:r>
-              <w:rPr>
-                <w:rFonts w:eastAsia="Times New Roman" w:cs="Calibri" w:ascii="Calibri" w:hAnsi="Calibri" w:asciiTheme="minorHAnsi" w:cstheme="minorHAnsi" w:hAnsiTheme="minorHAnsi"/>
-                <w:kern w:val="0"/>
-                <w:sz w:val="20"/>
-                <w:szCs w:val="20"/>
-                <w:lang w:bidi="ar-SA"/>
-              </w:rPr>
-              <w:t xml:space="preserve"> </w:t>
+                <w:lang w:val="es-CL" w:bidi="ar-SA"/>
+              </w:rPr>
+              <w:t xml:space="preserve">N° de Serie: </w:t>
             </w:r>
             <w:r>
               <w:rPr>
@@ -1927,29 +2515,22 @@
                 <w:kern w:val="0"/>
                 <w:sz w:val="20"/>
                 <w:szCs w:val="20"/>
-                <w:lang w:bidi="ar-SA"/>
-              </w:rPr>
-              <w:t>{{report_fecha}}</w:t>
-            </w:r>
-          </w:p>
-        </w:tc>
-      </w:tr>
-      <w:tr>
-        <w:trPr>
-          <w:trHeight w:val="411" w:hRule="atLeast"/>
-        </w:trPr>
-        <w:tc>
-          <w:tcPr>
-            <w:tcW w:w="5240" w:type="dxa"/>
-            <w:gridSpan w:val="5"/>
-            <w:tcBorders>
-              <w:top w:val="single" w:sz="4" w:space="0" w:color="1F497D"/>
-              <w:left w:val="single" w:sz="4" w:space="0" w:color="1F497D"/>
-              <w:bottom w:val="single" w:sz="4" w:space="0" w:color="1F497D"/>
-              <w:right w:val="single" w:sz="4" w:space="0" w:color="1F497D"/>
-            </w:tcBorders>
-            <w:vAlign w:val="center"/>
-          </w:tcPr>
+                <w:lang w:val="es-CL" w:bidi="ar-SA"/>
+              </w:rPr>
+              <w:t>{{detail_n_serie}}</w:t>
+            </w:r>
+            <w:r>
+              <w:rPr>
+                <w:rFonts w:eastAsia="Times New Roman" w:cs="Calibri" w:ascii="Calibri" w:hAnsi="Calibri" w:asciiTheme="minorHAnsi" w:cstheme="minorHAnsi" w:hAnsiTheme="minorHAnsi"/>
+                <w:b/>
+                <w:kern w:val="0"/>
+                <w:sz w:val="20"/>
+                <w:szCs w:val="20"/>
+                <w:lang w:val="es-CL" w:bidi="ar-SA"/>
+              </w:rPr>
+              <w:t xml:space="preserve">      </w:t>
+            </w:r>
+          </w:p>
           <w:p>
             <w:pPr>
               <w:pStyle w:val="Normal"/>
@@ -1960,6 +2541,9 @@
               <w:jc w:val="left"/>
               <w:rPr>
                 <w:rFonts w:ascii="Calibri" w:hAnsi="Calibri" w:cs="Calibri" w:asciiTheme="minorHAnsi" w:cstheme="minorHAnsi" w:hAnsiTheme="minorHAnsi"/>
+                <w:b/>
+                <w:b/>
+                <w:lang w:val="es-CL"/>
               </w:rPr>
             </w:pPr>
             <w:r>
@@ -1969,123 +2553,9 @@
                 <w:kern w:val="0"/>
                 <w:sz w:val="20"/>
                 <w:szCs w:val="20"/>
-                <w:lang w:bidi="ar-SA"/>
-              </w:rPr>
-              <w:t>Empresa Certificadora Anterior:</w:t>
-            </w:r>
-            <w:r>
-              <w:rPr>
-                <w:rFonts w:eastAsia="Times New Roman" w:cs="Arial" w:ascii="Calibri" w:hAnsi="Calibri" w:asciiTheme="minorHAnsi" w:hAnsiTheme="minorHAnsi"/>
-                <w:b/>
-                <w:kern w:val="0"/>
-                <w:sz w:val="20"/>
-                <w:szCs w:val="20"/>
-                <w:lang w:bidi="ar-SA"/>
-              </w:rPr>
-              <w:t xml:space="preserve"> </w:t>
-            </w:r>
-            <w:r>
-              <w:rPr>
-                <w:rFonts w:eastAsia="Calibri" w:cs="Calibri" w:ascii="Calibri" w:hAnsi="Calibri" w:asciiTheme="minorHAnsi" w:hAnsiTheme="minorHAnsi"/>
-                <w:b w:val="false"/>
-                <w:bCs w:val="false"/>
-                <w:i w:val="false"/>
-                <w:iCs w:val="false"/>
-                <w:kern w:val="0"/>
-                <w:sz w:val="20"/>
-                <w:szCs w:val="20"/>
-                <w:lang w:bidi="ar-SA"/>
-              </w:rPr>
-              <w:t>{{empresa_anterior}}</w:t>
-            </w:r>
-          </w:p>
-        </w:tc>
-        <w:tc>
-          <w:tcPr>
-            <w:tcW w:w="1853" w:type="dxa"/>
-            <w:gridSpan w:val="3"/>
-            <w:tcBorders>
-              <w:top w:val="single" w:sz="4" w:space="0" w:color="1F497D"/>
-              <w:left w:val="single" w:sz="4" w:space="0" w:color="1F497D"/>
-              <w:bottom w:val="single" w:sz="4" w:space="0" w:color="1F497D"/>
-              <w:right w:val="single" w:sz="4" w:space="0" w:color="1F497D"/>
-            </w:tcBorders>
-            <w:vAlign w:val="center"/>
-          </w:tcPr>
-          <w:p>
-            <w:pPr>
-              <w:pStyle w:val="Normal"/>
-              <w:widowControl w:val="false"/>
-              <w:suppressAutoHyphens w:val="true"/>
-              <w:spacing w:before="0" w:after="0"/>
-              <w:ind w:hanging="0"/>
-              <w:jc w:val="left"/>
-              <w:rPr>
-                <w:rFonts w:ascii="Calibri" w:hAnsi="Calibri" w:cs="Calibri" w:asciiTheme="minorHAnsi" w:cstheme="minorHAnsi" w:hAnsiTheme="minorHAnsi"/>
-                <w:b/>
-                <w:b/>
-              </w:rPr>
-            </w:pPr>
-            <w:r>
-              <w:rPr>
-                <w:rFonts w:eastAsia="Times New Roman" w:cs="Calibri" w:ascii="Calibri" w:hAnsi="Calibri" w:asciiTheme="minorHAnsi" w:cstheme="minorHAnsi" w:hAnsiTheme="minorHAnsi"/>
-                <w:b/>
-                <w:kern w:val="0"/>
-                <w:sz w:val="20"/>
-                <w:szCs w:val="20"/>
-                <w:lang w:bidi="ar-SA"/>
-              </w:rPr>
-              <w:t xml:space="preserve">ROL: </w:t>
-            </w:r>
-            <w:r>
-              <w:rPr>
-                <w:rFonts w:eastAsia="Calibri" w:cs="Calibri" w:ascii="Calibri" w:hAnsi="Calibri" w:asciiTheme="minorHAnsi" w:hAnsiTheme="minorHAnsi"/>
-                <w:b w:val="false"/>
-                <w:bCs w:val="false"/>
-                <w:i w:val="false"/>
-                <w:iCs w:val="false"/>
-                <w:kern w:val="0"/>
-                <w:sz w:val="20"/>
-                <w:szCs w:val="20"/>
-                <w:lang w:bidi="ar-SA"/>
-              </w:rPr>
-              <w:t>{{ea_rol}}</w:t>
-            </w:r>
-          </w:p>
-        </w:tc>
-        <w:tc>
-          <w:tcPr>
-            <w:tcW w:w="2120" w:type="dxa"/>
-            <w:tcBorders>
-              <w:top w:val="single" w:sz="4" w:space="0" w:color="1F497D"/>
-              <w:left w:val="single" w:sz="4" w:space="0" w:color="1F497D"/>
-              <w:bottom w:val="single" w:sz="4" w:space="0" w:color="1F497D"/>
-              <w:right w:val="single" w:sz="4" w:space="0" w:color="1F497D"/>
-            </w:tcBorders>
-            <w:vAlign w:val="center"/>
-          </w:tcPr>
-          <w:p>
-            <w:pPr>
-              <w:pStyle w:val="Normal"/>
-              <w:widowControl w:val="false"/>
-              <w:suppressAutoHyphens w:val="true"/>
-              <w:spacing w:before="0" w:after="0"/>
-              <w:ind w:hanging="0"/>
-              <w:jc w:val="left"/>
-              <w:rPr>
-                <w:rFonts w:ascii="Calibri" w:hAnsi="Calibri" w:cs="Calibri" w:asciiTheme="minorHAnsi" w:cstheme="minorHAnsi" w:hAnsiTheme="minorHAnsi"/>
-              </w:rPr>
-            </w:pPr>
-            <w:r>
-              <w:rPr>
-                <w:rFonts w:eastAsia="Times New Roman" w:cs="Calibri" w:ascii="Calibri" w:hAnsi="Calibri" w:asciiTheme="minorHAnsi" w:cstheme="minorHAnsi" w:hAnsiTheme="minorHAnsi"/>
-                <w:b/>
-                <w:kern w:val="0"/>
-                <w:sz w:val="20"/>
-                <w:szCs w:val="20"/>
-                <w:lang w:bidi="ar-SA"/>
-              </w:rPr>
-              <w:t xml:space="preserve">RUT: </w:t>
+                <w:lang w:val="es-CL" w:bidi="ar-SA"/>
+              </w:rPr>
+              <w:t xml:space="preserve">Grupo:  </w:t>
             </w:r>
             <w:r>
               <w:rPr>
@@ -2097,1216 +2567,9 @@
                 <w:kern w:val="0"/>
                 <w:sz w:val="20"/>
                 <w:szCs w:val="20"/>
-                <w:lang w:bidi="ar-SA"/>
-              </w:rPr>
-              <w:t>{{ea_rut}}</w:t>
-            </w:r>
-          </w:p>
-        </w:tc>
-      </w:tr>
-      <w:tr>
-        <w:trPr>
-          <w:trHeight w:val="417" w:hRule="atLeast"/>
-        </w:trPr>
-        <w:tc>
-          <w:tcPr>
-            <w:tcW w:w="1980" w:type="dxa"/>
-            <w:tcBorders>
-              <w:top w:val="single" w:sz="4" w:space="0" w:color="1F497D"/>
-              <w:left w:val="single" w:sz="4" w:space="0" w:color="1F497D"/>
-              <w:bottom w:val="single" w:sz="4" w:space="0" w:color="1F497D"/>
-              <w:right w:val="single" w:sz="4" w:space="0" w:color="1F497D"/>
-            </w:tcBorders>
-            <w:vAlign w:val="center"/>
-          </w:tcPr>
-          <w:p>
-            <w:pPr>
-              <w:pStyle w:val="Normal"/>
-              <w:widowControl w:val="false"/>
-              <w:suppressAutoHyphens w:val="true"/>
-              <w:spacing w:before="0" w:after="0"/>
-              <w:ind w:hanging="0"/>
-              <w:jc w:val="left"/>
-              <w:rPr>
-                <w:rFonts w:ascii="Calibri" w:hAnsi="Calibri" w:cs="Calibri" w:asciiTheme="minorHAnsi" w:cstheme="minorHAnsi" w:hAnsiTheme="minorHAnsi"/>
-                <w:b/>
-                <w:b/>
-              </w:rPr>
-            </w:pPr>
-            <w:r>
-              <w:rPr>
-                <w:rFonts w:eastAsia="Times New Roman" w:cs="Arial" w:ascii="Calibri" w:hAnsi="Calibri" w:asciiTheme="minorHAnsi" w:hAnsiTheme="minorHAnsi"/>
-                <w:b/>
-                <w:kern w:val="0"/>
-                <w:sz w:val="20"/>
-                <w:szCs w:val="20"/>
-                <w:lang w:bidi="ar-SA"/>
-              </w:rPr>
-              <w:t xml:space="preserve">Rol N°: </w:t>
-            </w:r>
-            <w:r>
-              <w:rPr>
-                <w:rFonts w:eastAsia="Times New Roman" w:cs="Arial" w:ascii="Calibri" w:hAnsi="Calibri" w:asciiTheme="minorHAnsi" w:hAnsiTheme="minorHAnsi"/>
-                <w:bCs/>
-                <w:kern w:val="0"/>
-                <w:sz w:val="20"/>
-                <w:szCs w:val="20"/>
-                <w:lang w:bidi="ar-SA"/>
-              </w:rPr>
-              <w:t>{{detail_rol_n}}</w:t>
-            </w:r>
-          </w:p>
-        </w:tc>
-        <w:tc>
-          <w:tcPr>
-            <w:tcW w:w="3968" w:type="dxa"/>
-            <w:gridSpan w:val="6"/>
-            <w:tcBorders>
-              <w:top w:val="single" w:sz="4" w:space="0" w:color="1F497D"/>
-              <w:left w:val="single" w:sz="4" w:space="0" w:color="1F497D"/>
-              <w:bottom w:val="single" w:sz="4" w:space="0" w:color="1F497D"/>
-              <w:right w:val="single" w:sz="4" w:space="0" w:color="1F497D"/>
-            </w:tcBorders>
-            <w:vAlign w:val="center"/>
-          </w:tcPr>
-          <w:p>
-            <w:pPr>
-              <w:pStyle w:val="Normal"/>
-              <w:widowControl w:val="false"/>
-              <w:suppressAutoHyphens w:val="true"/>
-              <w:spacing w:before="0" w:after="0"/>
-              <w:ind w:hanging="0"/>
-              <w:jc w:val="left"/>
-              <w:rPr>
-                <w:rFonts w:ascii="Calibri" w:hAnsi="Calibri" w:cs="Calibri" w:asciiTheme="minorHAnsi" w:cstheme="minorHAnsi" w:hAnsiTheme="minorHAnsi"/>
-                <w:b/>
-                <w:b/>
-              </w:rPr>
-            </w:pPr>
-            <w:r>
-              <w:rPr>
-                <w:rFonts w:eastAsia="Times New Roman" w:cs="Arial" w:ascii="Calibri" w:hAnsi="Calibri" w:asciiTheme="minorHAnsi" w:hAnsiTheme="minorHAnsi"/>
-                <w:b/>
-                <w:kern w:val="0"/>
-                <w:sz w:val="20"/>
-                <w:szCs w:val="20"/>
-                <w:lang w:bidi="ar-SA"/>
-              </w:rPr>
-              <w:t>Fecha Permiso Edificación</w:t>
-            </w:r>
-            <w:r>
-              <w:rPr>
-                <w:rFonts w:eastAsia="Times New Roman" w:cs="Arial" w:ascii="Calibri" w:hAnsi="Calibri" w:asciiTheme="minorHAnsi" w:hAnsiTheme="minorHAnsi"/>
-                <w:bCs/>
-                <w:kern w:val="0"/>
-                <w:sz w:val="20"/>
-                <w:szCs w:val="20"/>
-                <w:lang w:bidi="ar-SA"/>
-              </w:rPr>
-              <w:t>: N°{{detail_numero_permiso}} del {{detail_fecha_permiso}}</w:t>
-            </w:r>
-          </w:p>
-        </w:tc>
-        <w:tc>
-          <w:tcPr>
-            <w:tcW w:w="3265" w:type="dxa"/>
-            <w:gridSpan w:val="2"/>
-            <w:tcBorders>
-              <w:top w:val="single" w:sz="4" w:space="0" w:color="1F497D"/>
-              <w:left w:val="single" w:sz="4" w:space="0" w:color="1F497D"/>
-              <w:bottom w:val="single" w:sz="4" w:space="0" w:color="1F497D"/>
-              <w:right w:val="single" w:sz="4" w:space="0" w:color="1F497D"/>
-            </w:tcBorders>
-            <w:vAlign w:val="center"/>
-          </w:tcPr>
-          <w:p>
-            <w:pPr>
-              <w:pStyle w:val="Normal"/>
-              <w:widowControl w:val="false"/>
-              <w:suppressAutoHyphens w:val="true"/>
-              <w:spacing w:before="0" w:after="0"/>
-              <w:ind w:hanging="0"/>
-              <w:jc w:val="left"/>
-              <w:rPr>
-                <w:rFonts w:ascii="Calibri" w:hAnsi="Calibri" w:cs="Calibri" w:asciiTheme="minorHAnsi" w:cstheme="minorHAnsi" w:hAnsiTheme="minorHAnsi"/>
-                <w:b/>
-                <w:b/>
-              </w:rPr>
-            </w:pPr>
-            <w:r>
-              <w:rPr>
-                <w:rFonts w:eastAsia="Times New Roman" w:cs="Arial" w:ascii="Calibri" w:hAnsi="Calibri" w:asciiTheme="minorHAnsi" w:hAnsiTheme="minorHAnsi"/>
-                <w:b/>
-                <w:kern w:val="0"/>
-                <w:sz w:val="20"/>
-                <w:szCs w:val="20"/>
-                <w:lang w:bidi="ar-SA"/>
-              </w:rPr>
-              <w:t xml:space="preserve">Recepción Definitiva: </w:t>
-            </w:r>
-            <w:r>
-              <w:rPr>
-                <w:rFonts w:eastAsia="Times New Roman" w:cs="Arial" w:ascii="Calibri" w:hAnsi="Calibri" w:asciiTheme="minorHAnsi" w:hAnsiTheme="minorHAnsi"/>
-                <w:bCs/>
-                <w:kern w:val="0"/>
-                <w:sz w:val="20"/>
-                <w:szCs w:val="20"/>
-                <w:lang w:bidi="ar-SA"/>
-              </w:rPr>
-              <w:t>{{detail_recepcion}}</w:t>
-            </w:r>
-          </w:p>
-        </w:tc>
-      </w:tr>
-      <w:tr>
-        <w:trPr>
-          <w:trHeight w:val="417" w:hRule="atLeast"/>
-        </w:trPr>
-        <w:tc>
-          <w:tcPr>
-            <w:tcW w:w="1980" w:type="dxa"/>
-            <w:tcBorders>
-              <w:top w:val="single" w:sz="4" w:space="0" w:color="1F497D"/>
-              <w:left w:val="single" w:sz="4" w:space="0" w:color="1F497D"/>
-              <w:bottom w:val="single" w:sz="4" w:space="0" w:color="1F497D"/>
-              <w:right w:val="single" w:sz="4" w:space="0" w:color="1F497D"/>
-            </w:tcBorders>
-            <w:vAlign w:val="center"/>
-          </w:tcPr>
-          <w:p>
-            <w:pPr>
-              <w:pStyle w:val="Normal"/>
-              <w:widowControl w:val="false"/>
-              <w:suppressAutoHyphens w:val="true"/>
-              <w:spacing w:before="0" w:after="0"/>
-              <w:ind w:hanging="0"/>
-              <w:jc w:val="left"/>
-              <w:rPr>
-                <w:rFonts w:ascii="Calibri" w:hAnsi="Calibri" w:cs="Calibri" w:asciiTheme="minorHAnsi" w:cstheme="minorHAnsi" w:hAnsiTheme="minorHAnsi"/>
-                <w:b/>
-                <w:b/>
-              </w:rPr>
-            </w:pPr>
-            <w:r>
-              <w:rPr>
-                <w:rFonts w:eastAsia="Times New Roman" w:cs="Arial" w:ascii="Calibri" w:hAnsi="Calibri" w:asciiTheme="minorHAnsi" w:hAnsiTheme="minorHAnsi"/>
-                <w:b/>
-                <w:kern w:val="0"/>
-                <w:sz w:val="20"/>
-                <w:szCs w:val="20"/>
-                <w:lang w:bidi="ar-SA"/>
-              </w:rPr>
-              <w:t xml:space="preserve">% de Ocupación:  </w:t>
-            </w:r>
-            <w:r>
-              <w:rPr>
-                <w:rFonts w:eastAsia="Times New Roman" w:cs="Arial" w:ascii="Calibri" w:hAnsi="Calibri" w:asciiTheme="minorHAnsi" w:hAnsiTheme="minorHAnsi"/>
-                <w:b w:val="false"/>
-                <w:bCs w:val="false"/>
-                <w:kern w:val="0"/>
-                <w:sz w:val="20"/>
-                <w:szCs w:val="20"/>
-                <w:lang w:bidi="ar-SA"/>
-              </w:rPr>
-              <w:t>{{detail_porcentaje}}</w:t>
-            </w:r>
-          </w:p>
-        </w:tc>
-        <w:tc>
-          <w:tcPr>
-            <w:tcW w:w="3968" w:type="dxa"/>
-            <w:gridSpan w:val="6"/>
-            <w:tcBorders>
-              <w:top w:val="single" w:sz="4" w:space="0" w:color="1F497D"/>
-              <w:left w:val="single" w:sz="4" w:space="0" w:color="1F497D"/>
-              <w:bottom w:val="single" w:sz="4" w:space="0" w:color="1F497D"/>
-              <w:right w:val="single" w:sz="4" w:space="0" w:color="1F497D"/>
-            </w:tcBorders>
-            <w:vAlign w:val="center"/>
-          </w:tcPr>
-          <w:p>
-            <w:pPr>
-              <w:pStyle w:val="Normal"/>
-              <w:widowControl w:val="false"/>
-              <w:suppressAutoHyphens w:val="true"/>
-              <w:spacing w:before="0" w:after="0"/>
-              <w:ind w:hanging="0"/>
-              <w:jc w:val="left"/>
-              <w:rPr>
-                <w:rFonts w:ascii="Calibri" w:hAnsi="Calibri" w:cs="Calibri" w:asciiTheme="minorHAnsi" w:cstheme="minorHAnsi" w:hAnsiTheme="minorHAnsi"/>
-                <w:b/>
-                <w:b/>
-              </w:rPr>
-            </w:pPr>
-            <w:r>
-              <w:rPr>
-                <w:rFonts w:eastAsia="Times New Roman" w:cs="Arial" w:ascii="Calibri" w:hAnsi="Calibri" w:asciiTheme="minorHAnsi" w:hAnsiTheme="minorHAnsi"/>
-                <w:b/>
-                <w:kern w:val="0"/>
-                <w:sz w:val="20"/>
-                <w:szCs w:val="20"/>
-                <w:lang w:bidi="ar-SA"/>
-              </w:rPr>
-              <w:t xml:space="preserve">Destino del Edificio: </w:t>
-            </w:r>
-            <w:r>
-              <w:rPr>
-                <w:rFonts w:eastAsia="Times New Roman" w:cs="Arial" w:ascii="Calibri" w:hAnsi="Calibri" w:asciiTheme="minorHAnsi" w:hAnsiTheme="minorHAnsi"/>
-                <w:bCs/>
-                <w:kern w:val="0"/>
-                <w:sz w:val="20"/>
-                <w:szCs w:val="20"/>
-                <w:lang w:bidi="ar-SA"/>
-              </w:rPr>
-              <w:t>{{detail_destino}}</w:t>
-            </w:r>
-          </w:p>
-        </w:tc>
-        <w:tc>
-          <w:tcPr>
-            <w:tcW w:w="3265" w:type="dxa"/>
-            <w:gridSpan w:val="2"/>
-            <w:tcBorders>
-              <w:top w:val="single" w:sz="4" w:space="0" w:color="1F497D"/>
-              <w:left w:val="single" w:sz="4" w:space="0" w:color="1F497D"/>
-              <w:bottom w:val="single" w:sz="4" w:space="0" w:color="1F497D"/>
-              <w:right w:val="single" w:sz="4" w:space="0" w:color="1F497D"/>
-            </w:tcBorders>
-            <w:vAlign w:val="center"/>
-          </w:tcPr>
-          <w:p>
-            <w:pPr>
-              <w:pStyle w:val="Normal"/>
-              <w:widowControl w:val="false"/>
-              <w:suppressAutoHyphens w:val="true"/>
-              <w:spacing w:before="0" w:after="0"/>
-              <w:ind w:hanging="0"/>
-              <w:jc w:val="left"/>
-              <w:rPr>
-                <w:rFonts w:ascii="Calibri" w:hAnsi="Calibri" w:cs="Arial" w:asciiTheme="minorHAnsi" w:hAnsiTheme="minorHAnsi"/>
-                <w:b/>
-                <w:b/>
-              </w:rPr>
-            </w:pPr>
-            <w:r>
-              <w:rPr>
-                <w:rFonts w:eastAsia="Times New Roman" w:cs="Arial" w:ascii="Calibri" w:hAnsi="Calibri" w:asciiTheme="minorHAnsi" w:hAnsiTheme="minorHAnsi"/>
-                <w:b/>
-                <w:kern w:val="0"/>
-                <w:sz w:val="20"/>
-                <w:szCs w:val="20"/>
-                <w:lang w:bidi="ar-SA"/>
-              </w:rPr>
-              <w:t xml:space="preserve">Empresa Instaladora: </w:t>
-            </w:r>
-            <w:r>
-              <w:rPr>
-                <w:rFonts w:eastAsia="Times New Roman" w:cs="Arial" w:ascii="Calibri" w:hAnsi="Calibri" w:asciiTheme="minorHAnsi" w:hAnsiTheme="minorHAnsi"/>
-                <w:b w:val="false"/>
-                <w:bCs w:val="false"/>
-                <w:kern w:val="0"/>
-                <w:sz w:val="20"/>
-                <w:szCs w:val="20"/>
-                <w:lang w:bidi="ar-SA"/>
-              </w:rPr>
-              <w:t>{{detail_empresa_instaladora}}</w:t>
-            </w:r>
-          </w:p>
-          <w:p>
-            <w:pPr>
-              <w:pStyle w:val="Normal"/>
-              <w:widowControl w:val="false"/>
-              <w:suppressAutoHyphens w:val="true"/>
-              <w:spacing w:before="0" w:after="0"/>
-              <w:ind w:hanging="0"/>
-              <w:jc w:val="left"/>
-              <w:rPr>
-                <w:rFonts w:ascii="Calibri" w:hAnsi="Calibri" w:cs="Calibri" w:asciiTheme="minorHAnsi" w:cstheme="minorHAnsi" w:hAnsiTheme="minorHAnsi"/>
-                <w:b/>
-                <w:b/>
-              </w:rPr>
-            </w:pPr>
-            <w:r>
-              <w:rPr>
-                <w:rFonts w:eastAsia="Times New Roman" w:cs="Arial" w:ascii="Calibri" w:hAnsi="Calibri" w:asciiTheme="minorHAnsi" w:hAnsiTheme="minorHAnsi"/>
-                <w:b/>
-                <w:kern w:val="0"/>
-                <w:sz w:val="20"/>
-                <w:szCs w:val="20"/>
-                <w:lang w:bidi="ar-SA"/>
-              </w:rPr>
-              <w:t xml:space="preserve">RUT:  </w:t>
-            </w:r>
-            <w:r>
-              <w:rPr>
-                <w:rFonts w:eastAsia="Times New Roman" w:cs="Arial" w:ascii="Calibri" w:hAnsi="Calibri" w:asciiTheme="minorHAnsi" w:hAnsiTheme="minorHAnsi"/>
-                <w:b w:val="false"/>
-                <w:bCs w:val="false"/>
-                <w:kern w:val="0"/>
-                <w:sz w:val="20"/>
-                <w:szCs w:val="20"/>
-                <w:lang w:bidi="ar-SA"/>
-              </w:rPr>
-              <w:t>{{detail_empresa_instaladora_rut}}</w:t>
-            </w:r>
-          </w:p>
-        </w:tc>
-      </w:tr>
-      <w:tr>
-        <w:trPr>
-          <w:trHeight w:val="417" w:hRule="atLeast"/>
-        </w:trPr>
-        <w:tc>
-          <w:tcPr>
-            <w:tcW w:w="5240" w:type="dxa"/>
-            <w:gridSpan w:val="5"/>
-            <w:tcBorders>
-              <w:top w:val="single" w:sz="4" w:space="0" w:color="1F497D"/>
-              <w:left w:val="single" w:sz="4" w:space="0" w:color="1F497D"/>
-              <w:bottom w:val="single" w:sz="4" w:space="0" w:color="1F497D"/>
-              <w:right w:val="single" w:sz="4" w:space="0" w:color="1F497D"/>
-            </w:tcBorders>
-            <w:vAlign w:val="center"/>
-          </w:tcPr>
-          <w:p>
-            <w:pPr>
-              <w:pStyle w:val="Normal"/>
-              <w:widowControl w:val="false"/>
-              <w:suppressAutoHyphens w:val="true"/>
-              <w:spacing w:before="0" w:after="0"/>
-              <w:ind w:hanging="0"/>
-              <w:jc w:val="left"/>
-              <w:rPr>
-                <w:rFonts w:ascii="Calibri" w:hAnsi="Calibri" w:cs="Calibri" w:asciiTheme="minorHAnsi" w:cstheme="minorHAnsi" w:hAnsiTheme="minorHAnsi"/>
-                <w:b/>
-                <w:b/>
-              </w:rPr>
-            </w:pPr>
-            <w:r>
-              <w:rPr>
-                <w:rFonts w:eastAsia="Times New Roman" w:cs="Calibri" w:ascii="Calibri" w:hAnsi="Calibri" w:asciiTheme="minorHAnsi" w:cstheme="minorHAnsi" w:hAnsiTheme="minorHAnsi"/>
-                <w:b/>
-                <w:kern w:val="0"/>
-                <w:sz w:val="20"/>
-                <w:szCs w:val="20"/>
-                <w:lang w:bidi="ar-SA"/>
-              </w:rPr>
-              <w:t xml:space="preserve">Detalle del Objeto Inspeccionado: </w:t>
-            </w:r>
-            <w:r>
-              <w:rPr>
-                <w:rFonts w:eastAsia="Calibri" w:cs="Calibri" w:ascii="Calibri" w:hAnsi="Calibri" w:asciiTheme="minorHAnsi" w:cstheme="minorHAnsi" w:hAnsiTheme="minorHAnsi"/>
-                <w:b w:val="false"/>
-                <w:bCs/>
-                <w:i w:val="false"/>
-                <w:iCs w:val="false"/>
-                <w:kern w:val="0"/>
-                <w:sz w:val="20"/>
-                <w:szCs w:val="20"/>
-                <w:lang w:bidi="ar-SA"/>
-              </w:rPr>
-              <w:t>{{detail_detalle}}</w:t>
-            </w:r>
-          </w:p>
-        </w:tc>
-        <w:tc>
-          <w:tcPr>
-            <w:tcW w:w="3973" w:type="dxa"/>
-            <w:gridSpan w:val="4"/>
-            <w:tcBorders>
-              <w:top w:val="single" w:sz="4" w:space="0" w:color="1F497D"/>
-              <w:left w:val="single" w:sz="4" w:space="0" w:color="1F497D"/>
-              <w:bottom w:val="single" w:sz="4" w:space="0" w:color="1F497D"/>
-              <w:right w:val="single" w:sz="4" w:space="0" w:color="1F497D"/>
-            </w:tcBorders>
-            <w:vAlign w:val="center"/>
-          </w:tcPr>
-          <w:p>
-            <w:pPr>
-              <w:pStyle w:val="Normal"/>
-              <w:widowControl w:val="false"/>
-              <w:suppressAutoHyphens w:val="true"/>
-              <w:spacing w:before="0" w:after="0"/>
-              <w:ind w:hanging="0"/>
-              <w:jc w:val="left"/>
-              <w:rPr>
-                <w:rFonts w:ascii="Calibri" w:hAnsi="Calibri" w:cs="Calibri" w:asciiTheme="minorHAnsi" w:cstheme="minorHAnsi" w:hAnsiTheme="minorHAnsi"/>
-                <w:b/>
-                <w:b/>
-              </w:rPr>
-            </w:pPr>
-            <w:r>
-              <w:rPr>
-                <w:rFonts w:eastAsia="Times New Roman" w:cs="Calibri" w:ascii="Calibri" w:hAnsi="Calibri" w:asciiTheme="minorHAnsi" w:cstheme="minorHAnsi" w:hAnsiTheme="minorHAnsi"/>
-                <w:b/>
-                <w:kern w:val="0"/>
-                <w:sz w:val="20"/>
-                <w:szCs w:val="20"/>
-                <w:lang w:bidi="ar-SA"/>
-              </w:rPr>
-              <w:t xml:space="preserve">ID: </w:t>
-            </w:r>
-            <w:r>
-              <w:rPr>
-                <w:rFonts w:eastAsia="Calibri" w:cs="Calibri" w:ascii="Calibri" w:hAnsi="Calibri" w:asciiTheme="minorHAnsi" w:cstheme="minorHAnsi" w:hAnsiTheme="minorHAnsi"/>
-                <w:b w:val="false"/>
-                <w:bCs w:val="false"/>
-                <w:i w:val="false"/>
-                <w:iCs w:val="false"/>
-                <w:kern w:val="0"/>
-                <w:sz w:val="20"/>
-                <w:szCs w:val="20"/>
-                <w:lang w:bidi="ar-SA"/>
-              </w:rPr>
-              <w:t>{{item_identificador}}</w:t>
-            </w:r>
-          </w:p>
-        </w:tc>
-      </w:tr>
-      <w:tr>
-        <w:trPr>
-          <w:trHeight w:val="326" w:hRule="atLeast"/>
-        </w:trPr>
-        <w:tc>
-          <w:tcPr>
-            <w:tcW w:w="3148" w:type="dxa"/>
-            <w:gridSpan w:val="3"/>
-            <w:vMerge w:val="restart"/>
-            <w:tcBorders>
-              <w:top w:val="single" w:sz="4" w:space="0" w:color="1F497D"/>
-              <w:left w:val="single" w:sz="4" w:space="0" w:color="1F497D"/>
-              <w:bottom w:val="single" w:sz="4" w:space="0" w:color="1F497D"/>
-              <w:right w:val="single" w:sz="4" w:space="0" w:color="1F497D"/>
-            </w:tcBorders>
-          </w:tcPr>
-          <w:p>
-            <w:pPr>
-              <w:pStyle w:val="Normal"/>
-              <w:widowControl w:val="false"/>
-              <w:suppressAutoHyphens w:val="true"/>
-              <w:spacing w:before="0" w:after="0"/>
-              <w:ind w:hanging="0"/>
-              <w:jc w:val="left"/>
-              <w:rPr>
-                <w:rFonts w:ascii="Calibri" w:hAnsi="Calibri" w:cs="Calibri" w:asciiTheme="minorHAnsi" w:cstheme="minorHAnsi" w:hAnsiTheme="minorHAnsi"/>
-                <w:b/>
-                <w:b/>
-              </w:rPr>
-            </w:pPr>
-            <w:r>
-              <w:rPr>
-                <w:rFonts w:eastAsia="Times New Roman" w:cs="Calibri" w:ascii="Calibri" w:hAnsi="Calibri" w:asciiTheme="minorHAnsi" w:cstheme="minorHAnsi" w:hAnsiTheme="minorHAnsi"/>
-                <w:b/>
-                <w:kern w:val="0"/>
-                <w:sz w:val="20"/>
-                <w:szCs w:val="20"/>
-                <w:lang w:bidi="ar-SA"/>
-              </w:rPr>
-              <w:t>Descripción del Objeto:</w:t>
-            </w:r>
-          </w:p>
-          <w:p>
-            <w:pPr>
-              <w:pStyle w:val="Normal"/>
-              <w:widowControl w:val="false"/>
-              <w:suppressAutoHyphens w:val="true"/>
-              <w:spacing w:before="0" w:after="0"/>
-              <w:ind w:hanging="0"/>
-              <w:jc w:val="left"/>
-              <w:rPr>
-                <w:rFonts w:ascii="Calibri" w:hAnsi="Calibri" w:cs="Calibri" w:asciiTheme="minorHAnsi" w:cstheme="minorHAnsi" w:hAnsiTheme="minorHAnsi"/>
-                <w:b/>
-                <w:b/>
-              </w:rPr>
-            </w:pPr>
-            <w:r>
-              <w:rPr>
-                <w:rFonts w:cs="Calibri" w:cstheme="minorHAnsi" w:ascii="Calibri" w:hAnsi="Calibri"/>
-                <w:b/>
-              </w:rPr>
-            </w:r>
-          </w:p>
-          <w:p>
-            <w:pPr>
-              <w:pStyle w:val="LOnormal"/>
-              <w:widowControl w:val="false"/>
-              <w:spacing w:lineRule="auto" w:line="240" w:before="0" w:after="0"/>
-              <w:ind w:hanging="0"/>
-              <w:jc w:val="left"/>
-              <w:rPr>
-                <w:b w:val="false"/>
-                <w:b w:val="false"/>
-                <w:bCs w:val="false"/>
-                <w:i w:val="false"/>
-                <w:i w:val="false"/>
-                <w:iCs w:val="false"/>
-              </w:rPr>
-            </w:pPr>
-            <w:r>
-              <w:rPr>
-                <w:rFonts w:eastAsia="Calibri" w:cs="Calibri" w:ascii="Calibri" w:hAnsi="Calibri" w:asciiTheme="minorHAnsi" w:cstheme="minorHAnsi" w:hAnsiTheme="minorHAnsi"/>
-                <w:b w:val="false"/>
-                <w:bCs/>
-                <w:i w:val="false"/>
-                <w:iCs w:val="false"/>
-              </w:rPr>
-              <w:t>{{detail_descripcion}}</w:t>
-            </w:r>
-          </w:p>
-        </w:tc>
-        <w:tc>
-          <w:tcPr>
-            <w:tcW w:w="6065" w:type="dxa"/>
-            <w:gridSpan w:val="6"/>
-            <w:tcBorders>
-              <w:top w:val="single" w:sz="4" w:space="0" w:color="1F497D"/>
-              <w:left w:val="single" w:sz="4" w:space="0" w:color="1F497D"/>
-              <w:bottom w:val="single" w:sz="4" w:space="0" w:color="1F497D"/>
-              <w:right w:val="single" w:sz="4" w:space="0" w:color="1F497D"/>
-            </w:tcBorders>
-            <w:vAlign w:val="center"/>
-          </w:tcPr>
-          <w:p>
-            <w:pPr>
-              <w:pStyle w:val="Normal"/>
-              <w:widowControl w:val="false"/>
-              <w:suppressAutoHyphens w:val="true"/>
-              <w:spacing w:before="0" w:after="0"/>
-              <w:ind w:hanging="0"/>
-              <w:jc w:val="left"/>
-              <w:rPr>
-                <w:rFonts w:ascii="Calibri" w:hAnsi="Calibri" w:cs="Calibri" w:asciiTheme="minorHAnsi" w:cstheme="minorHAnsi" w:hAnsiTheme="minorHAnsi"/>
-                <w:b/>
-                <w:b/>
-                <w:lang w:val="pt-PT"/>
-              </w:rPr>
-            </w:pPr>
-            <w:r>
-              <w:rPr>
-                <w:rFonts w:eastAsia="Times New Roman" w:cs="Calibri" w:ascii="Calibri" w:hAnsi="Calibri" w:asciiTheme="minorHAnsi" w:cstheme="minorHAnsi" w:hAnsiTheme="minorHAnsi"/>
-                <w:b/>
-                <w:kern w:val="0"/>
-                <w:sz w:val="20"/>
-                <w:szCs w:val="20"/>
-                <w:lang w:val="pt-PT" w:bidi="ar-SA"/>
-              </w:rPr>
-              <w:t xml:space="preserve">Marca: </w:t>
-            </w:r>
-            <w:r>
-              <w:rPr>
-                <w:rFonts w:eastAsia="Calibri" w:cs="Calibri" w:ascii="Calibri" w:hAnsi="Calibri" w:asciiTheme="minorHAnsi" w:cstheme="minorHAnsi" w:hAnsiTheme="minorHAnsi"/>
-                <w:b w:val="false"/>
-                <w:bCs w:val="false"/>
-                <w:i w:val="false"/>
-                <w:iCs w:val="false"/>
-                <w:kern w:val="0"/>
-                <w:sz w:val="20"/>
-                <w:szCs w:val="20"/>
-                <w:lang w:val="pt-PT" w:bidi="ar-SA"/>
-              </w:rPr>
-              <w:t>{{detail_marca}}</w:t>
-            </w:r>
-            <w:r>
-              <w:rPr>
-                <w:rFonts w:eastAsia="Times New Roman" w:cs="Calibri" w:ascii="Calibri" w:hAnsi="Calibri" w:asciiTheme="minorHAnsi" w:cstheme="minorHAnsi" w:hAnsiTheme="minorHAnsi"/>
-                <w:b/>
-                <w:kern w:val="0"/>
-                <w:sz w:val="20"/>
-                <w:szCs w:val="20"/>
-                <w:lang w:val="pt-PT" w:bidi="ar-SA"/>
-              </w:rPr>
-              <w:t xml:space="preserve">                                       Modelo:  </w:t>
-            </w:r>
-            <w:r>
-              <w:rPr>
-                <w:rFonts w:eastAsia="Calibri" w:cs="Calibri" w:ascii="Calibri" w:hAnsi="Calibri" w:asciiTheme="minorHAnsi" w:cstheme="minorHAnsi" w:hAnsiTheme="minorHAnsi"/>
-                <w:b w:val="false"/>
-                <w:bCs w:val="false"/>
-                <w:i w:val="false"/>
-                <w:iCs w:val="false"/>
-                <w:kern w:val="0"/>
-                <w:sz w:val="20"/>
-                <w:szCs w:val="20"/>
-                <w:lang w:val="pt-PT" w:bidi="ar-SA"/>
-              </w:rPr>
-              <w:t>{{detail_modelo}}</w:t>
-            </w:r>
-          </w:p>
-        </w:tc>
-      </w:tr>
-      <w:tr>
-        <w:trPr>
-          <w:trHeight w:val="403" w:hRule="atLeast"/>
-        </w:trPr>
-        <w:tc>
-          <w:tcPr>
-            <w:tcW w:w="3148" w:type="dxa"/>
-            <w:gridSpan w:val="3"/>
-            <w:vMerge w:val="continue"/>
-            <w:tcBorders>
-              <w:top w:val="single" w:sz="4" w:space="0" w:color="1F497D"/>
-              <w:left w:val="single" w:sz="4" w:space="0" w:color="1F497D"/>
-              <w:bottom w:val="single" w:sz="4" w:space="0" w:color="1F497D"/>
-              <w:right w:val="single" w:sz="4" w:space="0" w:color="1F497D"/>
-            </w:tcBorders>
-            <w:vAlign w:val="center"/>
-          </w:tcPr>
-          <w:p>
-            <w:pPr>
-              <w:pStyle w:val="Normal"/>
-              <w:widowControl w:val="false"/>
-              <w:suppressAutoHyphens w:val="true"/>
-              <w:spacing w:before="0" w:after="0"/>
-              <w:ind w:hanging="0"/>
-              <w:jc w:val="left"/>
-              <w:rPr>
-                <w:rFonts w:ascii="Calibri" w:hAnsi="Calibri" w:cs="Calibri" w:asciiTheme="minorHAnsi" w:cstheme="minorHAnsi" w:hAnsiTheme="minorHAnsi"/>
-                <w:b/>
-                <w:b/>
-                <w:lang w:val="pt-PT"/>
-              </w:rPr>
-            </w:pPr>
-            <w:r>
-              <w:rPr>
-                <w:rFonts w:cs="Calibri" w:cstheme="minorHAnsi" w:ascii="Calibri" w:hAnsi="Calibri"/>
-                <w:b/>
-                <w:lang w:val="pt-PT"/>
-              </w:rPr>
-            </w:r>
-          </w:p>
-        </w:tc>
-        <w:tc>
-          <w:tcPr>
-            <w:tcW w:w="6065" w:type="dxa"/>
-            <w:gridSpan w:val="6"/>
-            <w:tcBorders>
-              <w:top w:val="single" w:sz="4" w:space="0" w:color="1F497D"/>
-              <w:left w:val="single" w:sz="4" w:space="0" w:color="1F497D"/>
-              <w:bottom w:val="single" w:sz="4" w:space="0" w:color="1F497D"/>
-              <w:right w:val="single" w:sz="4" w:space="0" w:color="1F497D"/>
-            </w:tcBorders>
-            <w:vAlign w:val="center"/>
-          </w:tcPr>
-          <w:p>
-            <w:pPr>
-              <w:pStyle w:val="Normal"/>
-              <w:widowControl w:val="false"/>
-              <w:suppressAutoHyphens w:val="true"/>
-              <w:spacing w:before="0" w:after="0"/>
-              <w:ind w:hanging="0"/>
-              <w:jc w:val="left"/>
-              <w:rPr>
-                <w:rFonts w:ascii="Calibri" w:hAnsi="Calibri" w:cs="Calibri" w:asciiTheme="minorHAnsi" w:cstheme="minorHAnsi" w:hAnsiTheme="minorHAnsi"/>
-                <w:b/>
-                <w:b/>
-                <w:lang w:val="es-CL"/>
-              </w:rPr>
-            </w:pPr>
-            <w:r>
-              <w:rPr>
-                <w:rFonts w:eastAsia="Times New Roman" w:cs="Calibri" w:ascii="Calibri" w:hAnsi="Calibri" w:asciiTheme="minorHAnsi" w:cstheme="minorHAnsi" w:hAnsiTheme="minorHAnsi"/>
-                <w:b/>
-                <w:kern w:val="0"/>
-                <w:sz w:val="20"/>
-                <w:szCs w:val="20"/>
                 <w:lang w:val="es-CL" w:bidi="ar-SA"/>
               </w:rPr>
-              <w:t xml:space="preserve">N° de Serie: </w:t>
-            </w:r>
-            <w:r>
-              <w:rPr>
-                <w:rFonts w:eastAsia="Calibri" w:cs="Calibri" w:ascii="Calibri" w:hAnsi="Calibri" w:asciiTheme="minorHAnsi" w:cstheme="minorHAnsi" w:hAnsiTheme="minorHAnsi"/>
-                <w:b w:val="false"/>
-                <w:bCs w:val="false"/>
-                <w:i w:val="false"/>
-                <w:iCs w:val="false"/>
-                <w:kern w:val="0"/>
-                <w:sz w:val="20"/>
-                <w:szCs w:val="20"/>
-                <w:lang w:val="es-CL" w:bidi="ar-SA"/>
-              </w:rPr>
-              <w:t>{{detail_n_serie}}</w:t>
-            </w:r>
-            <w:r>
-              <w:rPr>
-                <w:rFonts w:eastAsia="Times New Roman" w:cs="Calibri" w:ascii="Calibri" w:hAnsi="Calibri" w:asciiTheme="minorHAnsi" w:cstheme="minorHAnsi" w:hAnsiTheme="minorHAnsi"/>
-                <w:b/>
-                <w:kern w:val="0"/>
-                <w:sz w:val="20"/>
-                <w:szCs w:val="20"/>
-                <w:lang w:val="es-CL" w:bidi="ar-SA"/>
-              </w:rPr>
-              <w:t xml:space="preserve">      </w:t>
-            </w:r>
-          </w:p>
-          <w:p>
-            <w:pPr>
-              <w:pStyle w:val="Normal"/>
-              <w:widowControl w:val="false"/>
-              <w:suppressAutoHyphens w:val="true"/>
-              <w:spacing w:before="0" w:after="0"/>
-              <w:ind w:hanging="0"/>
-              <w:jc w:val="left"/>
-              <w:rPr>
-                <w:rFonts w:ascii="Calibri" w:hAnsi="Calibri" w:cs="Calibri" w:asciiTheme="minorHAnsi" w:cstheme="minorHAnsi" w:hAnsiTheme="minorHAnsi"/>
-                <w:b/>
-                <w:b/>
-                <w:lang w:val="es-CL"/>
-              </w:rPr>
-            </w:pPr>
-            <w:r>
-              <w:rPr>
-                <w:rFonts w:eastAsia="Times New Roman" w:cs="Calibri" w:ascii="Calibri" w:hAnsi="Calibri" w:asciiTheme="minorHAnsi" w:cstheme="minorHAnsi" w:hAnsiTheme="minorHAnsi"/>
-                <w:b/>
-                <w:kern w:val="0"/>
-                <w:sz w:val="20"/>
-                <w:szCs w:val="20"/>
-                <w:lang w:val="es-CL" w:bidi="ar-SA"/>
-              </w:rPr>
-              <w:t xml:space="preserve">Grupo:  </w:t>
-            </w:r>
-            <w:r>
-              <w:rPr>
-                <w:rFonts w:eastAsia="Calibri" w:cs="Calibri" w:ascii="Calibri" w:hAnsi="Calibri" w:asciiTheme="minorHAnsi" w:cstheme="minorHAnsi" w:hAnsiTheme="minorHAnsi"/>
-                <w:b w:val="false"/>
-                <w:bCs w:val="false"/>
-                <w:i w:val="false"/>
-                <w:iCs w:val="false"/>
-                <w:kern w:val="0"/>
-                <w:sz w:val="20"/>
-                <w:szCs w:val="20"/>
-                <w:lang w:val="es-CL" w:bidi="ar-SA"/>
-              </w:rPr>
-              <w:t xml:space="preserve"> </w:t>
-            </w:r>
-            <w:r>
-              <w:rPr>
-                <w:rFonts w:eastAsia="Calibri" w:cs="Calibri" w:ascii="Calibri" w:hAnsi="Calibri" w:asciiTheme="minorHAnsi" w:cstheme="minorHAnsi" w:hAnsiTheme="minorHAnsi"/>
-                <w:b w:val="false"/>
-                <w:bCs w:val="false"/>
-                <w:i w:val="false"/>
-                <w:iCs w:val="false"/>
-                <w:kern w:val="0"/>
-                <w:sz w:val="20"/>
-                <w:szCs w:val="20"/>
-                <w:lang w:val="es-CL" w:bidi="ar-SA"/>
-              </w:rPr>
-              <mc:AlternateContent>
-                <mc:Choice Requires="wps">
-                  <w:drawing>
-                    <wp:inline distT="0" distB="0" distL="0" distR="0">
-                      <wp:extent cx="128270" cy="123825"/>
-                      <wp:effectExtent l="0" t="0" r="0" b="0"/>
-                      <wp:docPr id="5" name="Shape3"/>
-                      <a:graphic xmlns:a="http://schemas.openxmlformats.org/drawingml/2006/main">
-                        <a:graphicData uri="http://schemas.microsoft.com/office/word/2010/wordprocessingShape">
-                          <wps:wsp>
-                            <wps:cNvSpPr/>
-                            <wps:spPr>
-                              <a:xfrm>
-                                <a:off x="0" y="0"/>
-                                <a:ext cx="128160" cy="123840"/>
-                              </a:xfrm>
-                              <a:prstGeom prst="rect">
-                                <a:avLst/>
-                              </a:prstGeom>
-                              <a:solidFill>
-                                <a:srgbClr val="999999"/>
-                              </a:solidFill>
-                              <a:ln w="18360">
-                                <a:solidFill>
-                                  <a:srgbClr val="000000"/>
-                                </a:solidFill>
-                                <a:round/>
-                              </a:ln>
-                            </wps:spPr>
-                            <wps:style>
-                              <a:lnRef idx="0"/>
-                              <a:fillRef idx="0"/>
-                              <a:effectRef idx="0"/>
-                              <a:fontRef idx="minor"/>
-                            </wps:style>
-                            <wps:txbx>
-                              <w:txbxContent>
-                                <w:p>
-                                  <w:pPr>
-                                    <w:pStyle w:val="FrameContents"/>
-                                    <w:widowControl w:val="false"/>
-                                    <w:spacing w:lineRule="exact" w:line="240" w:before="0" w:after="0"/>
-                                    <w:ind w:left="0" w:right="0" w:hanging="0"/>
-                                    <w:jc w:val="left"/>
-                                    <w:rPr/>
-                                  </w:pPr>
-                                  <w:r>
-                                    <w:rPr>
-                                      <w:rFonts w:eastAsia="Times New Roman" w:cs="Times New Roman" w:ascii="Times New Roman" w:hAnsi="Times New Roman"/>
-                                      <w:b w:val="false"/>
-                                      <w:i w:val="false"/>
-                                      <w:caps w:val="false"/>
-                                      <w:smallCaps w:val="false"/>
-                                      <w:strike w:val="false"/>
-                                      <w:dstrike w:val="false"/>
-                                      <w:color w:val="000000"/>
-                                      <w:position w:val="0"/>
-                                      <w:sz w:val="20"/>
-                                      <w:sz w:val="20"/>
-                                      <w:vertAlign w:val="baseline"/>
-                                    </w:rPr>
-                                    <w:t>{{grupo1}}</w:t>
-                                  </w:r>
-                                </w:p>
-                              </w:txbxContent>
-                            </wps:txbx>
-                            <wps:bodyPr lIns="9360" rIns="9360" tIns="9360" bIns="9360" anchor="t">
-                              <a:noAutofit/>
-                            </wps:bodyPr>
-                          </wps:wsp>
-                        </a:graphicData>
-                      </a:graphic>
-                    </wp:inline>
-                  </w:drawing>
-                </mc:Choice>
-                <mc:Fallback>
-                  <w:pict>
-                    <v:rect id="shape_0" ID="Shape3" path="m0,0l-2147483645,0l-2147483645,-2147483646l0,-2147483646xe" fillcolor="#999999" stroked="t" o:allowincell="f" style="position:absolute;margin-left:0pt;margin-top:-9.8pt;width:10.05pt;height:9.7pt;mso-wrap-style:square;v-text-anchor:top;mso-position-vertical:top">
-                      <v:fill o:detectmouseclick="t" type="solid" color2="#666666"/>
-                      <v:stroke color="black" weight="18360" joinstyle="round" endcap="flat"/>
-                      <v:textbox>
-                        <w:txbxContent>
-                          <w:p>
-                            <w:pPr>
-                              <w:pStyle w:val="FrameContents"/>
-                              <w:widowControl w:val="false"/>
-                              <w:spacing w:lineRule="exact" w:line="240" w:before="0" w:after="0"/>
-                              <w:ind w:left="0" w:right="0" w:hanging="0"/>
-                              <w:jc w:val="left"/>
-                              <w:rPr/>
-                            </w:pPr>
-                            <w:r>
-                              <w:rPr>
-                                <w:rFonts w:eastAsia="Times New Roman" w:cs="Times New Roman" w:ascii="Times New Roman" w:hAnsi="Times New Roman"/>
-                                <w:b w:val="false"/>
-                                <w:i w:val="false"/>
-                                <w:caps w:val="false"/>
-                                <w:smallCaps w:val="false"/>
-                                <w:strike w:val="false"/>
-                                <w:dstrike w:val="false"/>
-                                <w:color w:val="000000"/>
-                                <w:position w:val="0"/>
-                                <w:sz w:val="20"/>
-                                <w:sz w:val="20"/>
-                                <w:vertAlign w:val="baseline"/>
-                              </w:rPr>
-                              <w:t>{{grupo1}}</w:t>
-                            </w:r>
-                          </w:p>
-                        </w:txbxContent>
-                      </v:textbox>
-                      <w10:wrap type="square"/>
-                    </v:rect>
-                  </w:pict>
-                </mc:Fallback>
-              </mc:AlternateContent>
-            </w:r>
-            <w:r>
-              <w:rPr>
-                <w:rFonts w:eastAsia="Calibri" w:cs="Calibri" w:ascii="Calibri" w:hAnsi="Calibri" w:asciiTheme="minorHAnsi" w:cstheme="minorHAnsi" w:hAnsiTheme="minorHAnsi"/>
-                <w:b w:val="false"/>
-                <w:bCs w:val="false"/>
-                <w:i w:val="false"/>
-                <w:iCs w:val="false"/>
-                <w:kern w:val="0"/>
-                <w:sz w:val="20"/>
-                <w:szCs w:val="20"/>
-                <w:lang w:val="es-CL" w:bidi="ar-SA"/>
-              </w:rPr>
-              <w:t xml:space="preserve">  1;   </w:t>
-            </w:r>
-            <w:r>
-              <w:rPr>
-                <w:rFonts w:eastAsia="Calibri" w:cs="Calibri" w:ascii="Calibri" w:hAnsi="Calibri" w:asciiTheme="minorHAnsi" w:cstheme="minorHAnsi" w:hAnsiTheme="minorHAnsi"/>
-                <w:b w:val="false"/>
-                <w:bCs w:val="false"/>
-                <w:i w:val="false"/>
-                <w:iCs w:val="false"/>
-                <w:kern w:val="0"/>
-                <w:sz w:val="20"/>
-                <w:szCs w:val="20"/>
-                <w:lang w:val="es-CL" w:bidi="ar-SA"/>
-              </w:rPr>
-              <mc:AlternateContent>
-                <mc:Choice Requires="wps">
-                  <w:drawing>
-                    <wp:inline distT="0" distB="0" distL="0" distR="0">
-                      <wp:extent cx="128905" cy="129540"/>
-                      <wp:effectExtent l="0" t="0" r="0" b="0"/>
-                      <wp:docPr id="7" name="Shape4"/>
-                      <a:graphic xmlns:a="http://schemas.openxmlformats.org/drawingml/2006/main">
-                        <a:graphicData uri="http://schemas.microsoft.com/office/word/2010/wordprocessingShape">
-                          <wps:wsp>
-                            <wps:cNvSpPr/>
-                            <wps:spPr>
-                              <a:xfrm>
-                                <a:off x="0" y="0"/>
-                                <a:ext cx="128880" cy="129600"/>
-                              </a:xfrm>
-                              <a:prstGeom prst="rect">
-                                <a:avLst/>
-                              </a:prstGeom>
-                              <a:solidFill>
-                                <a:srgbClr val="999999"/>
-                              </a:solidFill>
-                              <a:ln w="18360">
-                                <a:solidFill>
-                                  <a:srgbClr val="000000"/>
-                                </a:solidFill>
-                                <a:round/>
-                              </a:ln>
-                            </wps:spPr>
-                            <wps:style>
-                              <a:lnRef idx="0"/>
-                              <a:fillRef idx="0"/>
-                              <a:effectRef idx="0"/>
-                              <a:fontRef idx="minor"/>
-                            </wps:style>
-                            <wps:txbx>
-                              <w:txbxContent>
-                                <w:p>
-                                  <w:pPr>
-                                    <w:pStyle w:val="FrameContents"/>
-                                    <w:widowControl w:val="false"/>
-                                    <w:spacing w:lineRule="exact" w:line="240" w:before="0" w:after="0"/>
-                                    <w:ind w:left="0" w:right="0" w:hanging="0"/>
-                                    <w:jc w:val="left"/>
-                                    <w:rPr/>
-                                  </w:pPr>
-                                  <w:r>
-                                    <w:rPr>
-                                      <w:rFonts w:eastAsia="Times New Roman" w:cs="Times New Roman" w:ascii="Times New Roman" w:hAnsi="Times New Roman"/>
-                                      <w:b w:val="false"/>
-                                      <w:i w:val="false"/>
-                                      <w:caps w:val="false"/>
-                                      <w:smallCaps w:val="false"/>
-                                      <w:strike w:val="false"/>
-                                      <w:dstrike w:val="false"/>
-                                      <w:color w:val="000000"/>
-                                      <w:position w:val="0"/>
-                                      <w:sz w:val="20"/>
-                                      <w:sz w:val="20"/>
-                                      <w:vertAlign w:val="baseline"/>
-                                    </w:rPr>
-                                    <w:t>{{grupo2}}</w:t>
-                                  </w:r>
-                                </w:p>
-                              </w:txbxContent>
-                            </wps:txbx>
-                            <wps:bodyPr lIns="9360" rIns="9360" tIns="9360" bIns="9360" anchor="t">
-                              <a:noAutofit/>
-                            </wps:bodyPr>
-                          </wps:wsp>
-                        </a:graphicData>
-                      </a:graphic>
-                    </wp:inline>
-                  </w:drawing>
-                </mc:Choice>
-                <mc:Fallback>
-                  <w:pict>
-                    <v:rect id="shape_0" ID="Shape4" path="m0,0l-2147483645,0l-2147483645,-2147483646l0,-2147483646xe" fillcolor="#999999" stroked="t" o:allowincell="f" style="position:absolute;margin-left:0pt;margin-top:-10.25pt;width:10.1pt;height:10.15pt;mso-wrap-style:square;v-text-anchor:top;mso-position-vertical:top">
-                      <v:fill o:detectmouseclick="t" type="solid" color2="#666666"/>
-                      <v:stroke color="black" weight="18360" joinstyle="round" endcap="flat"/>
-                      <v:textbox>
-                        <w:txbxContent>
-                          <w:p>
-                            <w:pPr>
-                              <w:pStyle w:val="FrameContents"/>
-                              <w:widowControl w:val="false"/>
-                              <w:spacing w:lineRule="exact" w:line="240" w:before="0" w:after="0"/>
-                              <w:ind w:left="0" w:right="0" w:hanging="0"/>
-                              <w:jc w:val="left"/>
-                              <w:rPr/>
-                            </w:pPr>
-                            <w:r>
-                              <w:rPr>
-                                <w:rFonts w:eastAsia="Times New Roman" w:cs="Times New Roman" w:ascii="Times New Roman" w:hAnsi="Times New Roman"/>
-                                <w:b w:val="false"/>
-                                <w:i w:val="false"/>
-                                <w:caps w:val="false"/>
-                                <w:smallCaps w:val="false"/>
-                                <w:strike w:val="false"/>
-                                <w:dstrike w:val="false"/>
-                                <w:color w:val="000000"/>
-                                <w:position w:val="0"/>
-                                <w:sz w:val="20"/>
-                                <w:sz w:val="20"/>
-                                <w:vertAlign w:val="baseline"/>
-                              </w:rPr>
-                              <w:t>{{grupo2}}</w:t>
-                            </w:r>
-                          </w:p>
-                        </w:txbxContent>
-                      </v:textbox>
-                      <w10:wrap type="square"/>
-                    </v:rect>
-                  </w:pict>
-                </mc:Fallback>
-              </mc:AlternateContent>
-            </w:r>
-            <w:r>
-              <w:rPr>
-                <w:rFonts w:eastAsia="Calibri" w:cs="Calibri" w:ascii="Calibri" w:hAnsi="Calibri" w:asciiTheme="minorHAnsi" w:cstheme="minorHAnsi" w:hAnsiTheme="minorHAnsi"/>
-                <w:b w:val="false"/>
-                <w:bCs w:val="false"/>
-                <w:i w:val="false"/>
-                <w:iCs w:val="false"/>
-                <w:kern w:val="0"/>
-                <w:sz w:val="20"/>
-                <w:szCs w:val="20"/>
-                <w:lang w:val="es-CL" w:bidi="ar-SA"/>
-              </w:rPr>
-              <w:t xml:space="preserve">  2;   </w:t>
-            </w:r>
-            <w:r>
-              <w:rPr>
-                <w:rFonts w:eastAsia="Calibri" w:cs="Calibri" w:ascii="Calibri" w:hAnsi="Calibri" w:asciiTheme="minorHAnsi" w:cstheme="minorHAnsi" w:hAnsiTheme="minorHAnsi"/>
-                <w:b w:val="false"/>
-                <w:bCs w:val="false"/>
-                <w:i w:val="false"/>
-                <w:iCs w:val="false"/>
-                <w:kern w:val="0"/>
-                <w:sz w:val="20"/>
-                <w:szCs w:val="20"/>
-                <w:lang w:val="es-CL" w:bidi="ar-SA"/>
-              </w:rPr>
-              <mc:AlternateContent>
-                <mc:Choice Requires="wps">
-                  <w:drawing>
-                    <wp:inline distT="0" distB="0" distL="0" distR="0">
-                      <wp:extent cx="122555" cy="131445"/>
-                      <wp:effectExtent l="0" t="0" r="0" b="0"/>
-                      <wp:docPr id="9" name="Shape5"/>
-                      <a:graphic xmlns:a="http://schemas.openxmlformats.org/drawingml/2006/main">
-                        <a:graphicData uri="http://schemas.microsoft.com/office/word/2010/wordprocessingShape">
-                          <wps:wsp>
-                            <wps:cNvSpPr/>
-                            <wps:spPr>
-                              <a:xfrm>
-                                <a:off x="0" y="0"/>
-                                <a:ext cx="122400" cy="131400"/>
-                              </a:xfrm>
-                              <a:prstGeom prst="rect">
-                                <a:avLst/>
-                              </a:prstGeom>
-                              <a:solidFill>
-                                <a:srgbClr val="999999"/>
-                              </a:solidFill>
-                              <a:ln w="18360">
-                                <a:solidFill>
-                                  <a:srgbClr val="000000"/>
-                                </a:solidFill>
-                                <a:round/>
-                              </a:ln>
-                            </wps:spPr>
-                            <wps:style>
-                              <a:lnRef idx="0"/>
-                              <a:fillRef idx="0"/>
-                              <a:effectRef idx="0"/>
-                              <a:fontRef idx="minor"/>
-                            </wps:style>
-                            <wps:txbx>
-                              <w:txbxContent>
-                                <w:p>
-                                  <w:pPr>
-                                    <w:pStyle w:val="FrameContents"/>
-                                    <w:widowControl w:val="false"/>
-                                    <w:spacing w:lineRule="exact" w:line="240" w:before="0" w:after="0"/>
-                                    <w:ind w:left="0" w:right="0" w:hanging="0"/>
-                                    <w:jc w:val="left"/>
-                                    <w:rPr/>
-                                  </w:pPr>
-                                  <w:r>
-                                    <w:rPr>
-                                      <w:rFonts w:eastAsia="Times New Roman" w:cs="Times New Roman" w:ascii="Times New Roman" w:hAnsi="Times New Roman"/>
-                                      <w:b w:val="false"/>
-                                      <w:i w:val="false"/>
-                                      <w:caps w:val="false"/>
-                                      <w:smallCaps w:val="false"/>
-                                      <w:strike w:val="false"/>
-                                      <w:dstrike w:val="false"/>
-                                      <w:color w:val="000000"/>
-                                      <w:position w:val="0"/>
-                                      <w:sz w:val="20"/>
-                                      <w:sz w:val="20"/>
-                                      <w:vertAlign w:val="baseline"/>
-                                    </w:rPr>
-                                    <w:t>{{grupo3}}</w:t>
-                                  </w:r>
-                                </w:p>
-                              </w:txbxContent>
-                            </wps:txbx>
-                            <wps:bodyPr lIns="9360" rIns="9360" tIns="9360" bIns="9360" anchor="t">
-                              <a:noAutofit/>
-                            </wps:bodyPr>
-                          </wps:wsp>
-                        </a:graphicData>
-                      </a:graphic>
-                    </wp:inline>
-                  </w:drawing>
-                </mc:Choice>
-                <mc:Fallback>
-                  <w:pict>
-                    <v:rect id="shape_0" ID="Shape5" path="m0,0l-2147483645,0l-2147483645,-2147483646l0,-2147483646xe" fillcolor="#999999" stroked="t" o:allowincell="f" style="position:absolute;margin-left:0pt;margin-top:-10.4pt;width:9.6pt;height:10.3pt;mso-wrap-style:square;v-text-anchor:top;mso-position-vertical:top">
-                      <v:fill o:detectmouseclick="t" type="solid" color2="#666666"/>
-                      <v:stroke color="black" weight="18360" joinstyle="round" endcap="flat"/>
-                      <v:textbox>
-                        <w:txbxContent>
-                          <w:p>
-                            <w:pPr>
-                              <w:pStyle w:val="FrameContents"/>
-                              <w:widowControl w:val="false"/>
-                              <w:spacing w:lineRule="exact" w:line="240" w:before="0" w:after="0"/>
-                              <w:ind w:left="0" w:right="0" w:hanging="0"/>
-                              <w:jc w:val="left"/>
-                              <w:rPr/>
-                            </w:pPr>
-                            <w:r>
-                              <w:rPr>
-                                <w:rFonts w:eastAsia="Times New Roman" w:cs="Times New Roman" w:ascii="Times New Roman" w:hAnsi="Times New Roman"/>
-                                <w:b w:val="false"/>
-                                <w:i w:val="false"/>
-                                <w:caps w:val="false"/>
-                                <w:smallCaps w:val="false"/>
-                                <w:strike w:val="false"/>
-                                <w:dstrike w:val="false"/>
-                                <w:color w:val="000000"/>
-                                <w:position w:val="0"/>
-                                <w:sz w:val="20"/>
-                                <w:sz w:val="20"/>
-                                <w:vertAlign w:val="baseline"/>
-                              </w:rPr>
-                              <w:t>{{grupo3}}</w:t>
-                            </w:r>
-                          </w:p>
-                        </w:txbxContent>
-                      </v:textbox>
-                      <w10:wrap type="square"/>
-                    </v:rect>
-                  </w:pict>
-                </mc:Fallback>
-              </mc:AlternateContent>
-            </w:r>
-            <w:r>
-              <w:rPr>
-                <w:rFonts w:eastAsia="Calibri" w:cs="Calibri" w:ascii="Calibri" w:hAnsi="Calibri" w:asciiTheme="minorHAnsi" w:cstheme="minorHAnsi" w:hAnsiTheme="minorHAnsi"/>
-                <w:b w:val="false"/>
-                <w:bCs w:val="false"/>
-                <w:i w:val="false"/>
-                <w:iCs w:val="false"/>
-                <w:kern w:val="0"/>
-                <w:sz w:val="20"/>
-                <w:szCs w:val="20"/>
-                <w:lang w:val="es-CL" w:bidi="ar-SA"/>
-              </w:rPr>
-              <w:t xml:space="preserve">  3</w:t>
+              <w:t>{{grupo}}</w:t>
             </w:r>
           </w:p>
         </w:tc>
@@ -9883,7 +9146,7 @@
         <w:docPartGallery w:val="Page Numbers (Top of Page)"/>
         <w:docPartUnique w:val="true"/>
       </w:docPartObj>
-      <w:id w:val="736985988"/>
+      <w:id w:val="707617889"/>
     </w:sdtPr>
     <w:sdtContent>
       <w:p>
@@ -10096,7 +9359,7 @@
         <w:color w:val="365F91" w:themeColor="accent1" w:themeShade="bf"/>
       </w:rPr>
       <w:drawing>
-        <wp:anchor behindDoc="1" distT="0" distB="0" distL="0" distR="0" simplePos="0" locked="0" layoutInCell="0" allowOverlap="1" relativeHeight="14">
+        <wp:anchor behindDoc="1" distT="0" distB="0" distL="0" distR="0" simplePos="0" locked="0" layoutInCell="0" allowOverlap="1" relativeHeight="6">
           <wp:simplePos x="0" y="0"/>
           <wp:positionH relativeFrom="column">
             <wp:posOffset>-522605</wp:posOffset>
@@ -10107,7 +9370,7 @@
           <wp:extent cx="1675130" cy="504825"/>
           <wp:effectExtent l="0" t="0" r="0" b="0"/>
           <wp:wrapNone/>
-          <wp:docPr id="11" name="Image5" descr="Logotipo&#10;&#10;Descripción generada automáticamente"/>
+          <wp:docPr id="1" name="Image5" descr="Logotipo&#10;&#10;Descripción generada automáticamente"/>
           <wp:cNvGraphicFramePr>
             <a:graphicFrameLocks xmlns:a="http://schemas.openxmlformats.org/drawingml/2006/main" noChangeAspect="1"/>
           </wp:cNvGraphicFramePr>
@@ -10115,7 +9378,7 @@
             <a:graphicData uri="http://schemas.openxmlformats.org/drawingml/2006/picture">
               <pic:pic xmlns:pic="http://schemas.openxmlformats.org/drawingml/2006/picture">
                 <pic:nvPicPr>
-                  <pic:cNvPr id="11" name="Image5" descr="Logotipo&#10;&#10;Descripción generada automáticamente"/>
+                  <pic:cNvPr id="1" name="Image5" descr="Logotipo&#10;&#10;Descripción generada automáticamente"/>
                   <pic:cNvPicPr>
                     <a:picLocks noChangeAspect="1" noChangeArrowheads="1"/>
                   </pic:cNvPicPr>

</xml_diff>

<commit_message>
primera tanda de cambios
</commit_message>
<xml_diff>
--- a/app/templates/template_1.docx
+++ b/app/templates/template_1.docx
@@ -67,7 +67,7 @@
           <w:szCs w:val="24"/>
           <w:lang w:val="es-CL"/>
         </w:rPr>
-        <w:t>N° {{XXX}}-{{MM}}-{{XX}}</w:t>
+        <w:t>N° {{XXX}}-{{MM}}-{{XX}}-{{rol}}</w:t>
       </w:r>
     </w:p>
     <w:p>
@@ -1870,9 +1870,8 @@
               <w:ind w:hanging="0"/>
               <w:jc w:val="left"/>
               <w:rPr>
-                <w:rFonts w:ascii="Calibri" w:hAnsi="Calibri" w:cs="Calibri" w:asciiTheme="minorHAnsi" w:cstheme="minorHAnsi" w:hAnsiTheme="minorHAnsi"/>
-                <w:b/>
-                <w:b/>
+                <w:sz w:val="18"/>
+                <w:szCs w:val="18"/>
               </w:rPr>
             </w:pPr>
             <w:r>
@@ -1880,8 +1879,8 @@
                 <w:rFonts w:eastAsia="Times New Roman" w:cs="Arial" w:ascii="Calibri" w:hAnsi="Calibri" w:asciiTheme="minorHAnsi" w:hAnsiTheme="minorHAnsi"/>
                 <w:b/>
                 <w:kern w:val="0"/>
-                <w:sz w:val="20"/>
-                <w:szCs w:val="20"/>
+                <w:sz w:val="18"/>
+                <w:szCs w:val="18"/>
                 <w:lang w:bidi="ar-SA"/>
               </w:rPr>
               <w:t>Fecha Permiso Edificación</w:t>
@@ -1891,11 +1890,48 @@
                 <w:rFonts w:eastAsia="Times New Roman" w:cs="Arial" w:ascii="Calibri" w:hAnsi="Calibri" w:asciiTheme="minorHAnsi" w:hAnsiTheme="minorHAnsi"/>
                 <w:bCs/>
                 <w:kern w:val="0"/>
-                <w:sz w:val="20"/>
-                <w:szCs w:val="20"/>
-                <w:lang w:bidi="ar-SA"/>
-              </w:rPr>
-              <w:t>: N°{{detail_numero_permiso}} del {{detail_fecha_permiso}}</w:t>
+                <w:sz w:val="18"/>
+                <w:szCs w:val="18"/>
+                <w:lang w:bidi="ar-SA"/>
+              </w:rPr>
+              <w:t>: {{detail_fecha_permiso}}</w:t>
+            </w:r>
+          </w:p>
+          <w:p>
+            <w:pPr>
+              <w:pStyle w:val="Normal"/>
+              <w:widowControl w:val="false"/>
+              <w:suppressAutoHyphens w:val="true"/>
+              <w:spacing w:before="0" w:after="0"/>
+              <w:ind w:hanging="0"/>
+              <w:jc w:val="left"/>
+              <w:rPr>
+                <w:sz w:val="18"/>
+                <w:szCs w:val="18"/>
+              </w:rPr>
+            </w:pPr>
+            <w:r>
+              <w:rPr>
+                <w:rFonts w:eastAsia="Times New Roman" w:cs="Arial" w:ascii="Calibri" w:hAnsi="Calibri" w:asciiTheme="minorHAnsi" w:hAnsiTheme="minorHAnsi"/>
+                <w:b/>
+                <w:bCs/>
+                <w:kern w:val="0"/>
+                <w:sz w:val="18"/>
+                <w:szCs w:val="18"/>
+                <w:lang w:bidi="ar-SA"/>
+              </w:rPr>
+              <w:t xml:space="preserve">Nº Permiso Edificación: </w:t>
+            </w:r>
+            <w:r>
+              <w:rPr>
+                <w:rFonts w:eastAsia="Times New Roman" w:cs="Arial" w:ascii="Calibri" w:hAnsi="Calibri" w:asciiTheme="minorHAnsi" w:hAnsiTheme="minorHAnsi"/>
+                <w:bCs/>
+                <w:kern w:val="0"/>
+                <w:sz w:val="18"/>
+                <w:szCs w:val="18"/>
+                <w:lang w:bidi="ar-SA"/>
+              </w:rPr>
+              <w:t>{{detail_numero_permiso}}</w:t>
             </w:r>
           </w:p>
         </w:tc>
@@ -9140,201 +9176,443 @@
 
 <file path=word/footer1.xml><?xml version="1.0" encoding="utf-8"?>
 <w:ftr xmlns:o="urn:schemas-microsoft-com:office:office" xmlns:r="http://schemas.openxmlformats.org/officeDocument/2006/relationships" xmlns:v="urn:schemas-microsoft-com:vml" xmlns:w="http://schemas.openxmlformats.org/wordprocessingml/2006/main" xmlns:w10="urn:schemas-microsoft-com:office:word" xmlns:wp="http://schemas.openxmlformats.org/drawingml/2006/wordprocessingDrawing" xmlns:wps="http://schemas.microsoft.com/office/word/2010/wordprocessingShape" xmlns:wpg="http://schemas.microsoft.com/office/word/2010/wordprocessingGroup" xmlns:mc="http://schemas.openxmlformats.org/markup-compatibility/2006" xmlns:wp14="http://schemas.microsoft.com/office/word/2010/wordprocessingDrawing" xmlns:w14="http://schemas.microsoft.com/office/word/2010/wordml" xmlns:w15="http://schemas.microsoft.com/office/word/2012/wordml" mc:Ignorable="w14 wp14 w15">
-  <w:sdt>
-    <w:sdtPr>
-      <w:docPartObj>
-        <w:docPartGallery w:val="Page Numbers (Top of Page)"/>
-        <w:docPartUnique w:val="true"/>
-      </w:docPartObj>
-      <w:id w:val="707617889"/>
-    </w:sdtPr>
-    <w:sdtContent>
-      <w:p>
-        <w:pPr>
-          <w:pStyle w:val="Footer"/>
-          <w:ind w:hanging="0"/>
-          <w:jc w:val="center"/>
-          <w:rPr>
-            <w:b/>
-            <w:b/>
-            <w:bCs/>
-            <w:szCs w:val="16"/>
-            <w:lang w:val="pt-PT"/>
-          </w:rPr>
-        </w:pPr>
-        <w:r>
-          <w:rPr>
-            <w:color w:val="FFFFFF" w:themeColor="background1"/>
-            <w:sz w:val="20"/>
-            <w:lang w:val="pt-PT"/>
-          </w:rPr>
-          <w:t xml:space="preserve">    </w:t>
-        </w:r>
-        <w:r>
-          <w:rPr>
-            <w:rFonts w:cs="Arial"/>
-            <w:b/>
-            <w:lang w:val="pt-PT"/>
-          </w:rPr>
-          <w:t xml:space="preserve">Informe N°: {{XXX}}-{{month}}-{{year}}                          </w:t>
-        </w:r>
-        <w:r>
-          <w:rPr>
-            <w:rFonts w:cs="Arial"/>
-            <w:b/>
-            <w:lang w:val="pt-BR"/>
-          </w:rPr>
-          <w:t>F4–PRO-ASC-01</w:t>
-        </w:r>
-        <w:r>
-          <w:rPr>
-            <w:rFonts w:cs="Arial"/>
-            <w:b/>
-            <w:lang w:val="pt-PT"/>
-          </w:rPr>
-          <w:t xml:space="preserve">                                                                               </w:t>
-        </w:r>
-        <w:r>
-          <w:rPr>
-            <w:szCs w:val="16"/>
-            <w:lang w:val="pt-PT"/>
-          </w:rPr>
-          <w:t xml:space="preserve">Página </w:t>
-        </w:r>
-        <w:r>
-          <w:rPr>
-            <w:b/>
-            <w:bCs/>
-            <w:szCs w:val="16"/>
-          </w:rPr>
-          <w:fldChar w:fldCharType="begin"/>
-        </w:r>
-        <w:r>
-          <w:rPr>
-            <w:b/>
-            <w:szCs w:val="16"/>
-            <w:bCs/>
-          </w:rPr>
-          <w:instrText xml:space="preserve"> PAGE </w:instrText>
-        </w:r>
-        <w:r>
-          <w:rPr>
-            <w:b/>
-            <w:szCs w:val="16"/>
-            <w:bCs/>
-          </w:rPr>
-          <w:fldChar w:fldCharType="separate"/>
-        </w:r>
-        <w:r>
-          <w:rPr>
-            <w:b/>
-            <w:szCs w:val="16"/>
-            <w:bCs/>
-          </w:rPr>
-          <w:t>5</w:t>
-        </w:r>
-        <w:r>
-          <w:rPr>
-            <w:b/>
-            <w:szCs w:val="16"/>
-            <w:bCs/>
-          </w:rPr>
-          <w:fldChar w:fldCharType="end"/>
-        </w:r>
-        <w:r>
-          <w:rPr>
-            <w:szCs w:val="16"/>
-            <w:lang w:val="pt-PT"/>
-          </w:rPr>
-          <w:t xml:space="preserve"> de</w:t>
-        </w:r>
-        <w:r>
-          <w:rPr>
-            <w:b/>
-            <w:bCs/>
-            <w:szCs w:val="16"/>
-            <w:lang w:val="pt-PT"/>
-          </w:rPr>
-          <w:t xml:space="preserve"> </w:t>
-        </w:r>
-        <w:r>
-          <w:rPr>
-            <w:b/>
-            <w:bCs/>
-            <w:szCs w:val="16"/>
-            <w:lang w:val="pt-PT"/>
-          </w:rPr>
-          <w:fldChar w:fldCharType="begin"/>
-        </w:r>
-        <w:r>
-          <w:rPr>
-            <w:b/>
-            <w:szCs w:val="16"/>
-            <w:bCs/>
-            <w:lang w:val="pt-PT"/>
-          </w:rPr>
-          <w:instrText xml:space="preserve"> NUMPAGES </w:instrText>
-        </w:r>
-        <w:r>
-          <w:rPr>
-            <w:b/>
-            <w:szCs w:val="16"/>
-            <w:bCs/>
-            <w:lang w:val="pt-PT"/>
-          </w:rPr>
-          <w:fldChar w:fldCharType="separate"/>
-        </w:r>
-        <w:r>
-          <w:rPr>
-            <w:b/>
-            <w:szCs w:val="16"/>
-            <w:bCs/>
-            <w:lang w:val="pt-PT"/>
-          </w:rPr>
-          <w:t>5</w:t>
-        </w:r>
-        <w:r>
-          <w:rPr>
-            <w:b/>
-            <w:szCs w:val="16"/>
-            <w:bCs/>
-            <w:lang w:val="pt-PT"/>
-          </w:rPr>
-          <w:fldChar w:fldCharType="end"/>
-        </w:r>
-      </w:p>
-      <w:p>
-        <w:pPr>
-          <w:pStyle w:val="Normal"/>
-          <w:widowControl w:val="false"/>
-          <w:pBdr>
-            <w:top w:val="single" w:sz="8" w:space="1" w:color="000000"/>
-          </w:pBdr>
-          <w:spacing w:before="0" w:after="0"/>
-          <w:ind w:left="360" w:hanging="0"/>
-          <w:jc w:val="center"/>
-          <w:rPr>
-            <w:rFonts w:cs="Arial"/>
-            <w:b/>
-            <w:b/>
-            <w:sz w:val="16"/>
-            <w:szCs w:val="16"/>
-            <w:lang w:val="es-ES"/>
-          </w:rPr>
-        </w:pPr>
-        <w:r>
-          <w:rPr>
-            <w:rFonts w:cs="Arial"/>
-            <w:b/>
-            <w:sz w:val="16"/>
-            <w:szCs w:val="16"/>
-            <w:lang w:val="es-ES"/>
-          </w:rPr>
-          <w:t>Este informe es válido sólo en su papel original en el que fue emitido. Está PROHIBIDA su reproducción en cualquier medio electrónico o físico a menos que sea en su totalidad y con la aprobación del cliente.</w:t>
-        </w:r>
-      </w:p>
-    </w:sdtContent>
-  </w:sdt>
+  <w:tbl>
+    <w:tblPr>
+      <w:tblStyle w:val="Tablaconcuadrcula"/>
+      <w:tblW w:w="9072" w:type="dxa"/>
+      <w:jc w:val="left"/>
+      <w:tblInd w:w="534" w:type="dxa"/>
+      <w:tblLayout w:type="fixed"/>
+      <w:tblCellMar>
+        <w:top w:w="0" w:type="dxa"/>
+        <w:left w:w="108" w:type="dxa"/>
+        <w:bottom w:w="0" w:type="dxa"/>
+        <w:right w:w="108" w:type="dxa"/>
+      </w:tblCellMar>
+      <w:tblLook w:val="04a0" w:noHBand="0" w:noVBand="1" w:firstColumn="1" w:lastRow="0" w:lastColumn="0" w:firstRow="1"/>
+    </w:tblPr>
+    <w:tblGrid>
+      <w:gridCol w:w="1134"/>
+      <w:gridCol w:w="3402"/>
+      <w:gridCol w:w="2551"/>
+      <w:gridCol w:w="851"/>
+      <w:gridCol w:w="1134"/>
+    </w:tblGrid>
+    <w:tr>
+      <w:trPr/>
+      <w:tc>
+        <w:tcPr>
+          <w:tcW w:w="1134" w:type="dxa"/>
+          <w:tcBorders>
+            <w:top w:val="nil"/>
+            <w:left w:val="nil"/>
+            <w:bottom w:val="nil"/>
+            <w:right w:val="nil"/>
+          </w:tcBorders>
+        </w:tcPr>
+        <w:p>
+          <w:pPr>
+            <w:pStyle w:val="Footer"/>
+            <w:widowControl w:val="false"/>
+            <w:suppressAutoHyphens w:val="true"/>
+            <w:ind w:hanging="0"/>
+            <w:rPr>
+              <w:lang w:val="es-ES"/>
+            </w:rPr>
+          </w:pPr>
+          <w:r>
+            <w:rPr>
+              <w:rFonts w:eastAsia="Times New Roman" w:cs="Times New Roman"/>
+              <w:kern w:val="0"/>
+              <w:szCs w:val="20"/>
+              <w:lang w:val="es-ES" w:bidi="ar-SA"/>
+            </w:rPr>
+            <w:t>Informe N°:</w:t>
+          </w:r>
+        </w:p>
+      </w:tc>
+      <w:tc>
+        <w:tcPr>
+          <w:tcW w:w="3402" w:type="dxa"/>
+          <w:tcBorders>
+            <w:top w:val="nil"/>
+            <w:left w:val="nil"/>
+            <w:bottom w:val="nil"/>
+            <w:right w:val="nil"/>
+          </w:tcBorders>
+        </w:tcPr>
+        <w:p>
+          <w:pPr>
+            <w:pStyle w:val="Normal"/>
+            <w:keepNext w:val="false"/>
+            <w:keepLines w:val="false"/>
+            <w:widowControl w:val="false"/>
+            <w:shd w:val="clear" w:color="auto" w:fill="auto"/>
+            <w:tabs>
+              <w:tab w:val="clear" w:pos="709"/>
+              <w:tab w:val="center" w:pos="4419" w:leader="none"/>
+              <w:tab w:val="right" w:pos="8838" w:leader="none"/>
+            </w:tabs>
+            <w:suppressAutoHyphens w:val="true"/>
+            <w:spacing w:lineRule="auto" w:line="240" w:before="0" w:after="0"/>
+            <w:ind w:left="0" w:right="0" w:hanging="0"/>
+            <w:jc w:val="both"/>
+            <w:rPr>
+              <w:rFonts w:ascii="Arial" w:hAnsi="Arial" w:eastAsia="Arial" w:cs="Arial"/>
+              <w:b w:val="false"/>
+              <w:b w:val="false"/>
+              <w:i w:val="false"/>
+              <w:i w:val="false"/>
+              <w:caps w:val="false"/>
+              <w:smallCaps w:val="false"/>
+              <w:strike w:val="false"/>
+              <w:dstrike w:val="false"/>
+              <w:color w:val="000000"/>
+              <w:position w:val="0"/>
+              <w:sz w:val="16"/>
+              <w:sz w:val="16"/>
+              <w:szCs w:val="16"/>
+              <w:u w:val="none"/>
+              <w:shd w:fill="auto" w:val="clear"/>
+              <w:vertAlign w:val="baseline"/>
+            </w:rPr>
+          </w:pPr>
+          <w:r>
+            <w:rPr>
+              <w:rFonts w:eastAsia="Arial" w:cs="Arial"/>
+              <w:b w:val="false"/>
+              <w:i w:val="false"/>
+              <w:caps w:val="false"/>
+              <w:smallCaps w:val="false"/>
+              <w:strike w:val="false"/>
+              <w:dstrike w:val="false"/>
+              <w:color w:val="000000"/>
+              <w:position w:val="0"/>
+              <w:sz w:val="16"/>
+              <w:sz w:val="16"/>
+              <w:szCs w:val="16"/>
+              <w:u w:val="none"/>
+              <w:shd w:fill="auto" w:val="clear"/>
+              <w:vertAlign w:val="baseline"/>
+              <w:lang w:val="pt-PT"/>
+            </w:rPr>
+            <w:t xml:space="preserve">{{XXX}}-{{month}}-{{year}}-{{rol}} </w:t>
+          </w:r>
+        </w:p>
+      </w:tc>
+      <w:tc>
+        <w:tcPr>
+          <w:tcW w:w="2551" w:type="dxa"/>
+          <w:tcBorders>
+            <w:top w:val="nil"/>
+            <w:left w:val="nil"/>
+            <w:bottom w:val="nil"/>
+            <w:right w:val="nil"/>
+          </w:tcBorders>
+        </w:tcPr>
+        <w:sdt>
+          <w:sdtPr>
+            <w:docPartObj>
+              <w:docPartGallery w:val="Page Numbers (Top of Page)"/>
+              <w:docPartUnique w:val="true"/>
+            </w:docPartObj>
+            <w:id w:val="1988308395"/>
+          </w:sdtPr>
+          <w:sdtContent>
+            <w:p>
+              <w:pPr>
+                <w:pStyle w:val="Footer"/>
+                <w:ind w:hanging="0"/>
+                <w:jc w:val="center"/>
+                <w:rPr>
+                  <w:b/>
+                  <w:b/>
+                  <w:bCs/>
+                  <w:szCs w:val="16"/>
+                  <w:lang w:val="pt-PT"/>
+                </w:rPr>
+              </w:pPr>
+              <w:r>
+                <w:rPr>
+                  <w:rFonts w:cs="Arial"/>
+                  <w:b/>
+                  <w:lang w:val="pt-BR"/>
+                </w:rPr>
+                <w:t>F4–PRO-ASC-01</w:t>
+              </w:r>
+              <w:r>
+                <w:rPr>
+                  <w:rFonts w:cs="Arial"/>
+                  <w:b/>
+                </w:rPr>
+                <w:t xml:space="preserve">                                                                              </w:t>
+              </w:r>
+            </w:p>
+          </w:sdtContent>
+        </w:sdt>
+      </w:tc>
+      <w:tc>
+        <w:tcPr>
+          <w:tcW w:w="851" w:type="dxa"/>
+          <w:tcBorders>
+            <w:top w:val="nil"/>
+            <w:left w:val="nil"/>
+            <w:bottom w:val="nil"/>
+            <w:right w:val="nil"/>
+          </w:tcBorders>
+        </w:tcPr>
+        <w:p>
+          <w:pPr>
+            <w:pStyle w:val="Footer"/>
+            <w:widowControl w:val="false"/>
+            <w:suppressAutoHyphens w:val="true"/>
+            <w:ind w:hanging="0"/>
+            <w:rPr>
+              <w:lang w:val="es-ES"/>
+            </w:rPr>
+          </w:pPr>
+          <w:r>
+            <w:rPr>
+              <w:rFonts w:eastAsia="Times New Roman" w:cs="Times New Roman"/>
+              <w:kern w:val="0"/>
+              <w:szCs w:val="20"/>
+              <w:lang w:val="es-ES" w:bidi="ar-SA"/>
+            </w:rPr>
+            <w:t>Pág.</w:t>
+          </w:r>
+        </w:p>
+      </w:tc>
+      <w:tc>
+        <w:tcPr>
+          <w:tcW w:w="1134" w:type="dxa"/>
+          <w:tcBorders>
+            <w:top w:val="nil"/>
+            <w:left w:val="nil"/>
+            <w:bottom w:val="nil"/>
+            <w:right w:val="nil"/>
+          </w:tcBorders>
+        </w:tcPr>
+        <w:p>
+          <w:pPr>
+            <w:pStyle w:val="Footer"/>
+            <w:widowControl w:val="false"/>
+            <w:suppressAutoHyphens w:val="true"/>
+            <w:ind w:hanging="0"/>
+            <w:rPr>
+              <w:lang w:val="es-ES"/>
+            </w:rPr>
+          </w:pPr>
+          <w:r>
+            <w:rPr>
+              <w:rFonts w:eastAsia="Times New Roman" w:cs="Times New Roman"/>
+              <w:kern w:val="0"/>
+              <w:szCs w:val="20"/>
+              <w:lang w:val="es-ES" w:bidi="ar-SA"/>
+            </w:rPr>
+            <w:fldChar w:fldCharType="begin"/>
+          </w:r>
+          <w:r>
+            <w:rPr>
+              <w:kern w:val="0"/>
+              <w:szCs w:val="20"/>
+              <w:rFonts w:eastAsia="Times New Roman" w:cs="Times New Roman"/>
+              <w:lang w:val="es-ES" w:bidi="ar-SA"/>
+            </w:rPr>
+            <w:instrText xml:space="preserve"> PAGE </w:instrText>
+          </w:r>
+          <w:r>
+            <w:rPr>
+              <w:kern w:val="0"/>
+              <w:szCs w:val="20"/>
+              <w:rFonts w:eastAsia="Times New Roman" w:cs="Times New Roman"/>
+              <w:lang w:val="es-ES" w:bidi="ar-SA"/>
+            </w:rPr>
+            <w:fldChar w:fldCharType="separate"/>
+          </w:r>
+          <w:r>
+            <w:rPr>
+              <w:kern w:val="0"/>
+              <w:szCs w:val="20"/>
+              <w:rFonts w:eastAsia="Times New Roman" w:cs="Times New Roman"/>
+              <w:lang w:val="es-ES" w:bidi="ar-SA"/>
+            </w:rPr>
+            <w:t>6</w:t>
+          </w:r>
+          <w:r>
+            <w:rPr>
+              <w:kern w:val="0"/>
+              <w:szCs w:val="20"/>
+              <w:rFonts w:eastAsia="Times New Roman" w:cs="Times New Roman"/>
+              <w:lang w:val="es-ES" w:bidi="ar-SA"/>
+            </w:rPr>
+            <w:fldChar w:fldCharType="end"/>
+          </w:r>
+          <w:r>
+            <w:rPr>
+              <w:rFonts w:eastAsia="Times New Roman" w:cs="Times New Roman"/>
+              <w:kern w:val="0"/>
+              <w:szCs w:val="20"/>
+              <w:lang w:val="es-ES" w:bidi="ar-SA"/>
+            </w:rPr>
+            <w:t xml:space="preserve"> </w:t>
+          </w:r>
+          <w:r>
+            <w:rPr>
+              <w:rFonts w:eastAsia="Times New Roman" w:cs="Times New Roman"/>
+              <w:kern w:val="0"/>
+              <w:szCs w:val="20"/>
+              <w:lang w:val="es-ES" w:bidi="ar-SA"/>
+            </w:rPr>
+            <w:t xml:space="preserve">de </w:t>
+          </w:r>
+          <w:r>
+            <w:rPr>
+              <w:rFonts w:eastAsia="Times New Roman" w:cs="Times New Roman"/>
+              <w:kern w:val="0"/>
+              <w:szCs w:val="20"/>
+              <w:lang w:val="es-ES" w:bidi="ar-SA"/>
+            </w:rPr>
+            <w:fldChar w:fldCharType="begin"/>
+          </w:r>
+          <w:r>
+            <w:rPr>
+              <w:kern w:val="0"/>
+              <w:szCs w:val="20"/>
+              <w:rFonts w:eastAsia="Times New Roman" w:cs="Times New Roman"/>
+              <w:lang w:val="es-ES" w:bidi="ar-SA"/>
+            </w:rPr>
+            <w:instrText xml:space="preserve"> NUMPAGES </w:instrText>
+          </w:r>
+          <w:r>
+            <w:rPr>
+              <w:kern w:val="0"/>
+              <w:szCs w:val="20"/>
+              <w:rFonts w:eastAsia="Times New Roman" w:cs="Times New Roman"/>
+              <w:lang w:val="es-ES" w:bidi="ar-SA"/>
+            </w:rPr>
+            <w:fldChar w:fldCharType="separate"/>
+          </w:r>
+          <w:r>
+            <w:rPr>
+              <w:kern w:val="0"/>
+              <w:szCs w:val="20"/>
+              <w:rFonts w:eastAsia="Times New Roman" w:cs="Times New Roman"/>
+              <w:lang w:val="es-ES" w:bidi="ar-SA"/>
+            </w:rPr>
+            <w:t>6</w:t>
+          </w:r>
+          <w:r>
+            <w:rPr>
+              <w:kern w:val="0"/>
+              <w:szCs w:val="20"/>
+              <w:rFonts w:eastAsia="Times New Roman" w:cs="Times New Roman"/>
+              <w:lang w:val="es-ES" w:bidi="ar-SA"/>
+            </w:rPr>
+            <w:fldChar w:fldCharType="end"/>
+          </w:r>
+        </w:p>
+      </w:tc>
+    </w:tr>
+  </w:tbl>
+  <w:p>
+    <w:pPr>
+      <w:pStyle w:val="Normal"/>
+      <w:widowControl w:val="false"/>
+      <w:pBdr>
+        <w:top w:val="single" w:sz="8" w:space="1" w:color="000000"/>
+      </w:pBdr>
+      <w:spacing w:before="0" w:after="0"/>
+      <w:ind w:left="360" w:hanging="0"/>
+      <w:jc w:val="center"/>
+      <w:rPr>
+        <w:sz w:val="12"/>
+        <w:szCs w:val="12"/>
+        <w:u w:val="none"/>
+      </w:rPr>
+    </w:pPr>
+    <w:r>
+      <w:rPr>
+        <w:rFonts w:cs="Arial"/>
+        <w:b/>
+        <w:sz w:val="12"/>
+        <w:szCs w:val="12"/>
+        <w:u w:val="none"/>
+        <w:lang w:val="es-ES"/>
+      </w:rPr>
+      <w:t xml:space="preserve">Este informe es válido sólo en su papel original en el que fue emitido. Está PROHIBIDA su reproducción en cualquier medio electrónico o físico a menos que sea en su totalidad y con la aprobación del cliente. </w:t>
+    </w:r>
+  </w:p>
+  <w:p>
+    <w:pPr>
+      <w:pStyle w:val="Normal"/>
+      <w:widowControl w:val="false"/>
+      <w:bidi w:val="0"/>
+      <w:spacing w:before="0" w:after="0"/>
+      <w:ind w:hanging="0"/>
+      <w:jc w:val="center"/>
+      <w:rPr>
+        <w:sz w:val="14"/>
+        <w:szCs w:val="14"/>
+      </w:rPr>
+    </w:pPr>
+    <w:r>
+      <w:rPr>
+        <w:b/>
+        <w:bCs/>
+        <w:sz w:val="14"/>
+        <w:szCs w:val="14"/>
+      </w:rPr>
+      <w:t xml:space="preserve">MÉTODO DE INSPECCION: </w:t>
+    </w:r>
+  </w:p>
+  <w:p>
+    <w:pPr>
+      <w:pStyle w:val="Normal"/>
+      <w:widowControl w:val="false"/>
+      <w:bidi w:val="0"/>
+      <w:spacing w:before="0" w:after="0"/>
+      <w:ind w:hanging="0"/>
+      <w:jc w:val="center"/>
+      <w:rPr>
+        <w:sz w:val="14"/>
+        <w:szCs w:val="14"/>
+      </w:rPr>
+    </w:pPr>
+    <w:r>
+      <w:rPr>
+        <w:rFonts w:cs="Arial"/>
+        <w:b/>
+        <w:bCs/>
+        <w:sz w:val="14"/>
+        <w:szCs w:val="14"/>
+        <w:lang w:val="es-ES"/>
+      </w:rPr>
+      <w:t>DO: Documental; VI: Visual; FU: Funcionamiento; DI: Dimensional.</w:t>
+    </w:r>
+  </w:p>
+  <w:p>
+    <w:pPr>
+      <w:pStyle w:val="Normal"/>
+      <w:widowControl w:val="false"/>
+      <w:bidi w:val="0"/>
+      <w:spacing w:before="0" w:after="0"/>
+      <w:ind w:hanging="0"/>
+      <w:jc w:val="center"/>
+      <w:rPr>
+        <w:rFonts w:cs="Arial"/>
+        <w:b/>
+        <w:b/>
+        <w:bCs/>
+        <w:lang w:val="es-ES"/>
+      </w:rPr>
+    </w:pPr>
+    <w:r>
+      <w:rPr>
+        <w:sz w:val="14"/>
+        <w:szCs w:val="14"/>
+      </w:rPr>
+    </w:r>
+  </w:p>
 </w:ftr>
 </file>
 
@@ -9359,7 +9637,7 @@
         <w:color w:val="365F91" w:themeColor="accent1" w:themeShade="bf"/>
       </w:rPr>
       <w:drawing>
-        <wp:anchor behindDoc="1" distT="0" distB="0" distL="0" distR="0" simplePos="0" locked="0" layoutInCell="0" allowOverlap="1" relativeHeight="6">
+        <wp:anchor behindDoc="1" distT="0" distB="0" distL="0" distR="0" simplePos="0" locked="0" layoutInCell="0" allowOverlap="1" relativeHeight="7">
           <wp:simplePos x="0" y="0"/>
           <wp:positionH relativeFrom="column">
             <wp:posOffset>-522605</wp:posOffset>

</xml_diff>

<commit_message>
se termina (creo y ojala xd) lo de poner imagenes en el informe
</commit_message>
<xml_diff>
--- a/app/templates/template_1.docx
+++ b/app/templates/template_1.docx
@@ -8888,274 +8888,6 @@
         </w:rPr>
       </w:pPr>
       <w:r>
-        <w:rPr>
-          <w:rFonts w:cs="Arial"/>
-          <w:b/>
-          <w:lang w:val="es-ES"/>
-        </w:rPr>
-      </w:r>
-    </w:p>
-    <w:p>
-      <w:pPr>
-        <w:pStyle w:val="Normal"/>
-        <w:widowControl w:val="false"/>
-        <w:spacing w:before="0" w:after="0"/>
-        <w:ind w:left="709" w:hanging="0"/>
-        <w:rPr>
-          <w:rFonts w:cs="Arial"/>
-          <w:b/>
-          <w:b/>
-          <w:lang w:val="es-ES"/>
-        </w:rPr>
-      </w:pPr>
-      <w:r>
-        <w:rPr>
-          <w:rFonts w:cs="Arial"/>
-          <w:b/>
-          <w:lang w:val="es-ES"/>
-        </w:rPr>
-      </w:r>
-    </w:p>
-    <w:p>
-      <w:pPr>
-        <w:pStyle w:val="Normal"/>
-        <w:widowControl w:val="false"/>
-        <w:spacing w:before="0" w:after="0"/>
-        <w:ind w:left="709" w:hanging="0"/>
-        <w:rPr>
-          <w:rFonts w:cs="Arial"/>
-          <w:b/>
-          <w:b/>
-          <w:lang w:val="es-ES"/>
-        </w:rPr>
-      </w:pPr>
-      <w:r>
-        <w:rPr>
-          <w:rFonts w:cs="Arial"/>
-          <w:b/>
-          <w:lang w:val="es-ES"/>
-        </w:rPr>
-      </w:r>
-    </w:p>
-    <w:p>
-      <w:pPr>
-        <w:pStyle w:val="Normal"/>
-        <w:widowControl w:val="false"/>
-        <w:spacing w:before="0" w:after="0"/>
-        <w:ind w:left="709" w:hanging="0"/>
-        <w:rPr>
-          <w:rFonts w:cs="Arial"/>
-          <w:b/>
-          <w:b/>
-          <w:lang w:val="es-ES"/>
-        </w:rPr>
-      </w:pPr>
-      <w:r>
-        <w:rPr>
-          <w:rFonts w:cs="Arial"/>
-          <w:b/>
-          <w:lang w:val="es-ES"/>
-        </w:rPr>
-      </w:r>
-    </w:p>
-    <w:p>
-      <w:pPr>
-        <w:pStyle w:val="Normal"/>
-        <w:widowControl w:val="false"/>
-        <w:spacing w:before="0" w:after="0"/>
-        <w:ind w:left="709" w:hanging="0"/>
-        <w:rPr>
-          <w:rFonts w:cs="Arial"/>
-          <w:b/>
-          <w:b/>
-          <w:lang w:val="es-ES"/>
-        </w:rPr>
-      </w:pPr>
-      <w:r>
-        <w:rPr>
-          <w:rFonts w:cs="Arial"/>
-          <w:b/>
-          <w:lang w:val="es-ES"/>
-        </w:rPr>
-      </w:r>
-    </w:p>
-    <w:p>
-      <w:pPr>
-        <w:pStyle w:val="Normal"/>
-        <w:widowControl w:val="false"/>
-        <w:spacing w:before="0" w:after="0"/>
-        <w:ind w:left="709" w:hanging="0"/>
-        <w:rPr>
-          <w:rFonts w:cs="Arial"/>
-          <w:b/>
-          <w:b/>
-          <w:lang w:val="es-ES"/>
-        </w:rPr>
-      </w:pPr>
-      <w:r>
-        <w:rPr>
-          <w:rFonts w:cs="Arial"/>
-          <w:b/>
-          <w:lang w:val="es-ES"/>
-        </w:rPr>
-      </w:r>
-    </w:p>
-    <w:p>
-      <w:pPr>
-        <w:pStyle w:val="Normal"/>
-        <w:widowControl w:val="false"/>
-        <w:spacing w:before="0" w:after="0"/>
-        <w:ind w:left="709" w:hanging="0"/>
-        <w:rPr>
-          <w:rFonts w:cs="Arial"/>
-          <w:b/>
-          <w:b/>
-          <w:lang w:val="es-ES"/>
-        </w:rPr>
-      </w:pPr>
-      <w:r>
-        <w:rPr>
-          <w:rFonts w:cs="Arial"/>
-          <w:b/>
-          <w:lang w:val="es-ES"/>
-        </w:rPr>
-      </w:r>
-    </w:p>
-    <w:p>
-      <w:pPr>
-        <w:pStyle w:val="Normal"/>
-        <w:widowControl w:val="false"/>
-        <w:spacing w:before="0" w:after="0"/>
-        <w:ind w:hanging="0"/>
-        <w:jc w:val="center"/>
-        <w:rPr>
-          <w:rFonts w:cs="Arial"/>
-          <w:b/>
-          <w:b/>
-          <w:lang w:val="es-PE"/>
-        </w:rPr>
-      </w:pPr>
-      <w:r>
-        <w:rPr>
-          <w:rFonts w:cs="Arial"/>
-          <w:b/>
-          <w:lang w:val="es-PE"/>
-        </w:rPr>
-      </w:r>
-    </w:p>
-    <w:p>
-      <w:pPr>
-        <w:pStyle w:val="Normal"/>
-        <w:widowControl w:val="false"/>
-        <w:spacing w:before="0" w:after="0"/>
-        <w:ind w:hanging="0"/>
-        <w:jc w:val="center"/>
-        <w:rPr>
-          <w:rFonts w:cs="Arial"/>
-          <w:b/>
-          <w:b/>
-          <w:lang w:val="es-PE"/>
-        </w:rPr>
-      </w:pPr>
-      <w:r>
-        <w:rPr>
-          <w:rFonts w:cs="Arial"/>
-          <w:b/>
-          <w:lang w:val="x-none"/>
-        </w:rPr>
-        <w:t>LISTA DE VERIFICACIÓN</w:t>
-      </w:r>
-      <w:r>
-        <w:rPr>
-          <w:rFonts w:cs="Arial"/>
-          <w:b/>
-          <w:lang w:val="es-CL"/>
-        </w:rPr>
-        <w:t xml:space="preserve"> PARA LA</w:t>
-      </w:r>
-      <w:r>
-        <w:rPr>
-          <w:rFonts w:cs="Arial"/>
-          <w:b/>
-          <w:lang w:val="x-none"/>
-        </w:rPr>
-        <w:t xml:space="preserve"> INSPECCIÓN </w:t>
-      </w:r>
-      <w:r>
-        <w:rPr>
-          <w:rFonts w:cs="Arial"/>
-          <w:b/>
-          <w:lang w:val="es-CL"/>
-        </w:rPr>
-        <w:t>Y CERTIFICACIÓN DE</w:t>
-      </w:r>
-      <w:r>
-        <w:rPr>
-          <w:rFonts w:cs="Arial"/>
-          <w:b/>
-        </w:rPr>
-        <w:t xml:space="preserve"> </w:t>
-      </w:r>
-      <w:r>
-        <w:rPr>
-          <w:rFonts w:cs="Arial"/>
-          <w:b/>
-          <w:lang w:val="es-PE"/>
-        </w:rPr>
-        <w:t>ASCENSORES Y MONTACARGAS ELÉCTRICOS CORRESPONDIENTES AL GRUPO {{grupo_en_titulo}} NCh. 2840_2018</w:t>
-      </w:r>
-    </w:p>
-    <w:p>
-      <w:pPr>
-        <w:pStyle w:val="Normal"/>
-        <w:widowControl w:val="false"/>
-        <w:spacing w:before="0" w:after="0"/>
-        <w:ind w:hanging="0"/>
-        <w:jc w:val="center"/>
-        <w:rPr>
-          <w:rFonts w:ascii="Cambria" w:hAnsi="Cambria" w:cs="Arial" w:asciiTheme="majorHAnsi" w:hAnsiTheme="majorHAnsi"/>
-          <w:b/>
-          <w:b/>
-          <w:color w:val="365F91" w:themeColor="accent1" w:themeShade="bf"/>
-        </w:rPr>
-      </w:pPr>
-      <w:r>
-        <w:rPr>
-          <w:lang w:val="es-PE"/>
-        </w:rPr>
-        <w:t>Normas de referencia: {{normas_de_referencia_titulo}}</w:t>
-      </w:r>
-    </w:p>
-    <w:p>
-      <w:pPr>
-        <w:pStyle w:val="Normal"/>
-        <w:widowControl w:val="false"/>
-        <w:spacing w:before="0" w:after="0"/>
-        <w:ind w:left="709" w:hanging="0"/>
-        <w:rPr>
-          <w:rFonts w:cs="Arial"/>
-          <w:b/>
-          <w:b/>
-          <w:lang w:val="es-ES"/>
-        </w:rPr>
-      </w:pPr>
-      <w:r>
-        <w:rPr>
-          <w:rFonts w:cs="Arial"/>
-          <w:b/>
-          <w:lang w:val="es-ES"/>
-        </w:rPr>
-      </w:r>
-    </w:p>
-    <w:p>
-      <w:pPr>
-        <w:pStyle w:val="Normal"/>
-        <w:widowControl w:val="false"/>
-        <w:spacing w:before="0" w:after="0"/>
-        <w:ind w:left="709" w:hanging="0"/>
-        <w:rPr/>
-      </w:pPr>
-      <w:r>
         <w:rPr/>
       </w:r>
     </w:p>
@@ -9316,12 +9048,13 @@
               <w:docPartGallery w:val="Page Numbers (Top of Page)"/>
               <w:docPartUnique w:val="true"/>
             </w:docPartObj>
-            <w:id w:val="1988308395"/>
+            <w:id w:val="1398640658"/>
           </w:sdtPr>
           <w:sdtContent>
             <w:p>
               <w:pPr>
                 <w:pStyle w:val="Footer"/>
+                <w:widowControl w:val="false"/>
                 <w:ind w:hanging="0"/>
                 <w:jc w:val="center"/>
                 <w:rPr>
@@ -9608,8 +9341,10 @@
     </w:pPr>
     <w:r>
       <w:rPr>
-        <w:sz w:val="14"/>
-        <w:szCs w:val="14"/>
+        <w:rFonts w:cs="Arial"/>
+        <w:b/>
+        <w:bCs/>
+        <w:lang w:val="es-ES"/>
       </w:rPr>
     </w:r>
   </w:p>

</xml_diff>

<commit_message>
guardado de muchas cosas y errores y guardar
</commit_message>
<xml_diff>
--- a/app/templates/template_1.docx
+++ b/app/templates/template_1.docx
@@ -1765,7 +1765,8 @@
               <w:ind w:hanging="0"/>
               <w:jc w:val="left"/>
               <w:rPr>
-                <w:rFonts w:ascii="Calibri" w:hAnsi="Calibri" w:cs="Calibri" w:asciiTheme="minorHAnsi" w:cstheme="minorHAnsi" w:hAnsiTheme="minorHAnsi"/>
+                <w:sz w:val="18"/>
+                <w:szCs w:val="18"/>
               </w:rPr>
             </w:pPr>
             <w:r>
@@ -1773,8 +1774,8 @@
                 <w:rFonts w:eastAsia="Times New Roman" w:cs="Calibri" w:ascii="Calibri" w:hAnsi="Calibri" w:asciiTheme="minorHAnsi" w:cstheme="minorHAnsi" w:hAnsiTheme="minorHAnsi"/>
                 <w:b/>
                 <w:kern w:val="0"/>
-                <w:sz w:val="20"/>
-                <w:szCs w:val="20"/>
+                <w:sz w:val="18"/>
+                <w:szCs w:val="18"/>
                 <w:lang w:bidi="ar-SA"/>
               </w:rPr>
               <w:t xml:space="preserve">RUT: </w:t>
@@ -1787,8 +1788,8 @@
                 <w:i w:val="false"/>
                 <w:iCs w:val="false"/>
                 <w:kern w:val="0"/>
-                <w:sz w:val="20"/>
-                <w:szCs w:val="20"/>
+                <w:sz w:val="18"/>
+                <w:szCs w:val="18"/>
                 <w:lang w:bidi="ar-SA"/>
               </w:rPr>
               <w:t>{{ea_rut}}</w:t>
@@ -2818,10 +2819,8 @@
               <w:ind w:left="-201" w:right="-79" w:firstLine="206"/>
               <w:jc w:val="left"/>
               <w:rPr>
-                <w:rFonts w:ascii="Calibri" w:hAnsi="Calibri" w:cs="Calibri" w:asciiTheme="minorHAnsi" w:cstheme="minorHAnsi" w:hAnsiTheme="minorHAnsi"/>
-                <w:b/>
-                <w:b/>
-                <w:lang w:val="en-US"/>
+                <w:sz w:val="18"/>
+                <w:szCs w:val="18"/>
               </w:rPr>
             </w:pPr>
             <w:r>
@@ -2829,8 +2828,8 @@
                 <w:rFonts w:eastAsia="Times New Roman" w:cs="Calibri" w:ascii="Calibri" w:hAnsi="Calibri" w:asciiTheme="minorHAnsi" w:cstheme="minorHAnsi" w:hAnsiTheme="minorHAnsi"/>
                 <w:b/>
                 <w:kern w:val="0"/>
-                <w:sz w:val="20"/>
-                <w:szCs w:val="20"/>
+                <w:sz w:val="18"/>
+                <w:szCs w:val="18"/>
                 <w:lang w:bidi="ar-SA"/>
               </w:rPr>
               <w:t>Capacidad:</w:t>
@@ -2841,8 +2840,8 @@
                 <w:b w:val="false"/>
                 <w:bCs w:val="false"/>
                 <w:kern w:val="0"/>
-                <w:sz w:val="20"/>
-                <w:szCs w:val="20"/>
+                <w:sz w:val="18"/>
+                <w:szCs w:val="18"/>
                 <w:lang w:bidi="ar-SA"/>
               </w:rPr>
               <w:t xml:space="preserve"> </w:t>
@@ -2853,8 +2852,8 @@
                 <w:b w:val="false"/>
                 <w:bCs w:val="false"/>
                 <w:kern w:val="0"/>
-                <w:sz w:val="20"/>
-                <w:szCs w:val="20"/>
+                <w:sz w:val="18"/>
+                <w:szCs w:val="18"/>
                 <w:lang w:bidi="ar-SA"/>
               </w:rPr>
               <w:t>{{detail_capacidad}}</w:t>
@@ -3190,10 +3189,8 @@
               <w:ind w:right="-817" w:hanging="0"/>
               <w:jc w:val="left"/>
               <w:rPr>
-                <w:rFonts w:ascii="Calibri" w:hAnsi="Calibri" w:cs="Calibri" w:asciiTheme="minorHAnsi" w:cstheme="minorHAnsi" w:hAnsiTheme="minorHAnsi"/>
-                <w:b/>
-                <w:b/>
-                <w:lang w:val="pt-PT"/>
+                <w:sz w:val="16"/>
+                <w:szCs w:val="16"/>
               </w:rPr>
             </w:pPr>
             <w:r>
@@ -3201,8 +3198,8 @@
                 <w:rFonts w:eastAsia="Times New Roman" w:cs="Calibri" w:ascii="Calibri" w:hAnsi="Calibri" w:asciiTheme="minorHAnsi" w:cstheme="minorHAnsi" w:hAnsiTheme="minorHAnsi"/>
                 <w:b/>
                 <w:kern w:val="0"/>
-                <w:sz w:val="20"/>
-                <w:szCs w:val="20"/>
+                <w:sz w:val="16"/>
+                <w:szCs w:val="16"/>
                 <w:lang w:val="pt-PT" w:bidi="ar-SA"/>
               </w:rPr>
               <w:t xml:space="preserve">Regulador de Velocidad: </w:t>
@@ -3212,8 +3209,8 @@
                 <w:rFonts w:eastAsia="Times New Roman" w:cs="Calibri" w:ascii="Calibri" w:hAnsi="Calibri" w:asciiTheme="minorHAnsi" w:cstheme="minorHAnsi" w:hAnsiTheme="minorHAnsi"/>
                 <w:bCs/>
                 <w:kern w:val="0"/>
-                <w:sz w:val="20"/>
-                <w:szCs w:val="20"/>
+                <w:sz w:val="16"/>
+                <w:szCs w:val="16"/>
                 <w:lang w:val="pt-PT" w:bidi="ar-SA"/>
               </w:rPr>
               <w:t>{{detail_velocidad}}</w:t>
@@ -3222,8 +3219,8 @@
               <w:rPr>
                 <w:rFonts w:eastAsia="Times New Roman" w:cs="Calibri" w:ascii="Calibri" w:hAnsi="Calibri" w:asciiTheme="minorHAnsi" w:cstheme="minorHAnsi" w:hAnsiTheme="minorHAnsi"/>
                 <w:kern w:val="0"/>
-                <w:sz w:val="20"/>
-                <w:szCs w:val="20"/>
+                <w:sz w:val="16"/>
+                <w:szCs w:val="16"/>
                 <w:lang w:val="pt-PT" w:bidi="ar-SA"/>
               </w:rPr>
               <w:t xml:space="preserve"> m/s</w:t>
@@ -3400,7 +3397,31 @@
                 <w:szCs w:val="20"/>
                 <w:lang w:bidi="ar-SA"/>
               </w:rPr>
-              <w:t xml:space="preserve">               Embarques: </w:t>
+              <w:t xml:space="preserve">              </w:t>
+            </w:r>
+          </w:p>
+          <w:p>
+            <w:pPr>
+              <w:pStyle w:val="Normal"/>
+              <w:widowControl w:val="false"/>
+              <w:suppressAutoHyphens w:val="true"/>
+              <w:spacing w:before="0" w:after="0"/>
+              <w:ind w:hanging="0"/>
+              <w:jc w:val="left"/>
+              <w:rPr>
+                <w:rFonts w:ascii="Calibri" w:hAnsi="Calibri" w:cs="Calibri" w:asciiTheme="minorHAnsi" w:cstheme="minorHAnsi" w:hAnsiTheme="minorHAnsi"/>
+              </w:rPr>
+            </w:pPr>
+            <w:r>
+              <w:rPr>
+                <w:rFonts w:eastAsia="Times New Roman" w:cs="Calibri" w:ascii="Calibri" w:hAnsi="Calibri" w:asciiTheme="minorHAnsi" w:cstheme="minorHAnsi" w:hAnsiTheme="minorHAnsi"/>
+                <w:b/>
+                <w:kern w:val="0"/>
+                <w:sz w:val="20"/>
+                <w:szCs w:val="20"/>
+                <w:lang w:bidi="ar-SA"/>
+              </w:rPr>
+              <w:t xml:space="preserve">Embarques: </w:t>
             </w:r>
             <w:r>
               <w:rPr>
@@ -3590,9 +3611,8 @@
               <w:ind w:hanging="0"/>
               <w:jc w:val="left"/>
               <w:rPr>
-                <w:rFonts w:ascii="Calibri" w:hAnsi="Calibri" w:cs="Calibri" w:asciiTheme="minorHAnsi" w:cstheme="minorHAnsi" w:hAnsiTheme="minorHAnsi"/>
-                <w:b/>
-                <w:b/>
+                <w:sz w:val="16"/>
+                <w:szCs w:val="16"/>
               </w:rPr>
             </w:pPr>
             <w:r>
@@ -3600,8 +3620,8 @@
                 <w:rFonts w:eastAsia="Times New Roman" w:cs="Calibri" w:ascii="Calibri" w:hAnsi="Calibri" w:asciiTheme="minorHAnsi" w:cstheme="minorHAnsi" w:hAnsiTheme="minorHAnsi"/>
                 <w:b/>
                 <w:kern w:val="0"/>
-                <w:sz w:val="20"/>
-                <w:szCs w:val="20"/>
+                <w:sz w:val="16"/>
+                <w:szCs w:val="16"/>
                 <w:lang w:bidi="ar-SA"/>
               </w:rPr>
               <w:t xml:space="preserve">RUT: </w:t>
@@ -3614,8 +3634,8 @@
                 <w:i w:val="false"/>
                 <w:iCs w:val="false"/>
                 <w:kern w:val="0"/>
-                <w:sz w:val="20"/>
-                <w:szCs w:val="20"/>
+                <w:sz w:val="16"/>
+                <w:szCs w:val="16"/>
                 <w:lang w:bidi="ar-SA"/>
               </w:rPr>
               <w:t>{{em_rut}}</w:t>
@@ -9048,7 +9068,7 @@
               <w:docPartGallery w:val="Page Numbers (Top of Page)"/>
               <w:docPartUnique w:val="true"/>
             </w:docPartObj>
-            <w:id w:val="1398640658"/>
+            <w:id w:val="502025087"/>
           </w:sdtPr>
           <w:sdtContent>
             <w:p>

</xml_diff>

<commit_message>
SOLO ASCENSOR, hay que pasarlos a ladder
</commit_message>
<xml_diff>
--- a/app/templates/template_1.docx
+++ b/app/templates/template_1.docx
@@ -86,6 +86,7 @@
         <w:rPr>
           <w:rFonts w:cs="Arial"/>
           <w:b/>
+          <w:lang w:val="es-CL"/>
         </w:rPr>
       </w:r>
     </w:p>
@@ -5131,34 +5132,12 @@
         <w:jc w:val="left"/>
         <w:rPr>
           <w:rFonts w:cs="Arial"/>
-        </w:rPr>
-      </w:pPr>
-      <w:r>
-        <w:rPr>
-          <w:rFonts w:cs="Arial"/>
-        </w:rPr>
-      </w:r>
-    </w:p>
-    <w:p>
-      <w:pPr>
-        <w:pStyle w:val="Normal"/>
-        <w:spacing w:before="0" w:after="0"/>
-        <w:ind w:hanging="0"/>
-        <w:jc w:val="left"/>
-        <w:rPr>
-          <w:rFonts w:cs="Arial"/>
           <w:b/>
           <w:b/>
         </w:rPr>
       </w:pPr>
       <w:r>
-        <w:rPr>
-          <w:rFonts w:cs="Arial"/>
-          <w:b/>
-        </w:rPr>
-      </w:r>
-      <w:r>
-        <w:br w:type="page"/>
+        <w:rPr/>
       </w:r>
     </w:p>
     <w:p>
@@ -8982,7 +8961,7 @@
               <w:docPartGallery w:val="Page Numbers (Top of Page)"/>
               <w:docPartUnique w:val="true"/>
             </w:docPartObj>
-            <w:id w:val="1657804159"/>
+            <w:id w:val="1002249868"/>
           </w:sdtPr>
           <w:sdtContent>
             <w:p>

</xml_diff>

<commit_message>
se intenta cambiar formato de footer
</commit_message>
<xml_diff>
--- a/app/templates/template_1.docx
+++ b/app/templates/template_1.docx
@@ -5137,7 +5137,10 @@
         </w:rPr>
       </w:pPr>
       <w:r>
-        <w:rPr/>
+        <w:rPr>
+          <w:rFonts w:cs="Arial"/>
+          <w:b/>
+        </w:rPr>
       </w:r>
     </w:p>
     <w:p>
@@ -8846,9 +8849,9 @@
       <w:tblLayout w:type="fixed"/>
       <w:tblCellMar>
         <w:top w:w="0" w:type="dxa"/>
-        <w:left w:w="108" w:type="dxa"/>
+        <w:left w:w="0" w:type="dxa"/>
         <w:bottom w:w="0" w:type="dxa"/>
-        <w:right w:w="108" w:type="dxa"/>
+        <w:right w:w="0" w:type="dxa"/>
       </w:tblCellMar>
       <w:tblLook w:val="04a0" w:noHBand="0" w:noVBand="1" w:firstColumn="1" w:lastRow="0" w:lastColumn="0" w:firstRow="1"/>
     </w:tblPr>
@@ -8865,9 +8868,9 @@
         <w:tcPr>
           <w:tcW w:w="1134" w:type="dxa"/>
           <w:tcBorders>
-            <w:top w:val="nil"/>
+            <w:top w:val="single" w:sz="6" w:space="0" w:color="000000"/>
             <w:left w:val="nil"/>
-            <w:bottom w:val="nil"/>
+            <w:bottom w:val="single" w:sz="6" w:space="0" w:color="000000"/>
             <w:right w:val="nil"/>
           </w:tcBorders>
         </w:tcPr>
@@ -8877,15 +8880,41 @@
             <w:widowControl w:val="false"/>
             <w:suppressAutoHyphens w:val="true"/>
             <w:ind w:hanging="0"/>
+            <w:jc w:val="left"/>
             <w:rPr>
-              <w:lang w:val="es-ES"/>
+              <w:rFonts w:ascii="Liberation Serif" w:hAnsi="Liberation Serif"/>
+              <w:b w:val="false"/>
+              <w:b w:val="false"/>
+              <w:bCs w:val="false"/>
+              <w:i w:val="false"/>
+              <w:i w:val="false"/>
+              <w:iCs w:val="false"/>
+              <w:strike w:val="false"/>
+              <w:dstrike w:val="false"/>
+              <w:outline w:val="false"/>
+              <w:shadow w:val="false"/>
+              <w:color w:val="000000"/>
+              <w:sz w:val="16"/>
+              <w:szCs w:val="16"/>
+              <w:u w:val="none"/>
             </w:rPr>
           </w:pPr>
           <w:r>
             <w:rPr>
-              <w:rFonts w:eastAsia="Times New Roman" w:cs="Times New Roman"/>
+              <w:rFonts w:eastAsia="Times New Roman" w:cs="Times New Roman" w:ascii="Liberation Serif" w:hAnsi="Liberation Serif"/>
+              <w:b w:val="false"/>
+              <w:bCs w:val="false"/>
+              <w:i w:val="false"/>
+              <w:iCs w:val="false"/>
+              <w:strike w:val="false"/>
+              <w:dstrike w:val="false"/>
+              <w:outline w:val="false"/>
+              <w:shadow w:val="false"/>
+              <w:color w:val="000000"/>
               <w:kern w:val="0"/>
-              <w:szCs w:val="20"/>
+              <w:sz w:val="16"/>
+              <w:szCs w:val="16"/>
+              <w:u w:val="none"/>
               <w:lang w:val="es-ES" w:bidi="ar-SA"/>
             </w:rPr>
             <w:t>Informe N°:</w:t>
@@ -8896,9 +8925,9 @@
         <w:tcPr>
           <w:tcW w:w="3402" w:type="dxa"/>
           <w:tcBorders>
-            <w:top w:val="nil"/>
+            <w:top w:val="single" w:sz="6" w:space="0" w:color="000000"/>
             <w:left w:val="nil"/>
-            <w:bottom w:val="nil"/>
+            <w:bottom w:val="single" w:sz="6" w:space="0" w:color="000000"/>
             <w:right w:val="nil"/>
           </w:tcBorders>
         </w:tcPr>
@@ -8917,20 +8946,38 @@
             <w:suppressAutoHyphens w:val="true"/>
             <w:spacing w:lineRule="auto" w:line="240" w:before="0" w:after="0"/>
             <w:ind w:left="0" w:right="0" w:hanging="0"/>
-            <w:jc w:val="both"/>
+            <w:jc w:val="left"/>
             <w:rPr>
-              <w:color w:val="FFFFFF"/>
+              <w:rFonts w:ascii="Liberation Serif" w:hAnsi="Liberation Serif"/>
+              <w:b w:val="false"/>
+              <w:b w:val="false"/>
+              <w:bCs w:val="false"/>
+              <w:i w:val="false"/>
+              <w:i w:val="false"/>
+              <w:iCs w:val="false"/>
+              <w:strike w:val="false"/>
+              <w:dstrike w:val="false"/>
+              <w:outline w:val="false"/>
+              <w:shadow w:val="false"/>
+              <w:color w:val="000000"/>
+              <w:sz w:val="16"/>
+              <w:szCs w:val="16"/>
+              <w:u w:val="none"/>
             </w:rPr>
           </w:pPr>
           <w:r>
             <w:rPr>
-              <w:rFonts w:eastAsia="Arial" w:cs="Arial"/>
+              <w:rFonts w:eastAsia="Arial" w:cs="Arial" w:ascii="Liberation Serif" w:hAnsi="Liberation Serif"/>
               <w:b w:val="false"/>
+              <w:bCs w:val="false"/>
               <w:i w:val="false"/>
+              <w:iCs w:val="false"/>
               <w:caps w:val="false"/>
               <w:smallCaps w:val="false"/>
               <w:strike w:val="false"/>
               <w:dstrike w:val="false"/>
+              <w:outline w:val="false"/>
+              <w:shadow w:val="false"/>
               <w:color w:val="FFFFFF"/>
               <w:position w:val="0"/>
               <w:sz w:val="16"/>
@@ -8949,9 +8996,9 @@
         <w:tcPr>
           <w:tcW w:w="2551" w:type="dxa"/>
           <w:tcBorders>
-            <w:top w:val="nil"/>
+            <w:top w:val="single" w:sz="6" w:space="0" w:color="000000"/>
             <w:left w:val="nil"/>
-            <w:bottom w:val="nil"/>
+            <w:bottom w:val="single" w:sz="6" w:space="0" w:color="000000"/>
             <w:right w:val="nil"/>
           </w:tcBorders>
         </w:tcPr>
@@ -8961,7 +9008,7 @@
               <w:docPartGallery w:val="Page Numbers (Top of Page)"/>
               <w:docPartUnique w:val="true"/>
             </w:docPartObj>
-            <w:id w:val="1002249868"/>
+            <w:id w:val="332214804"/>
           </w:sdtPr>
           <w:sdtContent>
             <w:p>
@@ -8969,27 +9016,59 @@
                 <w:pStyle w:val="Footer"/>
                 <w:widowControl w:val="false"/>
                 <w:ind w:hanging="0"/>
-                <w:jc w:val="center"/>
+                <w:jc w:val="left"/>
                 <w:rPr>
-                  <w:b/>
-                  <w:b/>
-                  <w:bCs/>
+                  <w:rFonts w:ascii="Liberation Serif" w:hAnsi="Liberation Serif"/>
+                  <w:b w:val="false"/>
+                  <w:b w:val="false"/>
+                  <w:bCs w:val="false"/>
+                  <w:i w:val="false"/>
+                  <w:i w:val="false"/>
+                  <w:iCs w:val="false"/>
+                  <w:strike w:val="false"/>
+                  <w:dstrike w:val="false"/>
+                  <w:outline w:val="false"/>
+                  <w:shadow w:val="false"/>
+                  <w:color w:val="000000"/>
+                  <w:sz w:val="16"/>
                   <w:szCs w:val="16"/>
-                  <w:lang w:val="pt-PT"/>
+                  <w:u w:val="none"/>
                 </w:rPr>
               </w:pPr>
               <w:r>
                 <w:rPr>
-                  <w:rFonts w:cs="Arial"/>
+                  <w:rFonts w:cs="Arial" w:ascii="Liberation Serif" w:hAnsi="Liberation Serif"/>
                   <w:b/>
+                  <w:bCs w:val="false"/>
+                  <w:i w:val="false"/>
+                  <w:iCs w:val="false"/>
+                  <w:strike w:val="false"/>
+                  <w:dstrike w:val="false"/>
+                  <w:outline w:val="false"/>
+                  <w:shadow w:val="false"/>
+                  <w:color w:val="000000"/>
+                  <w:sz w:val="16"/>
+                  <w:szCs w:val="16"/>
+                  <w:u w:val="none"/>
                   <w:lang w:val="pt-BR"/>
                 </w:rPr>
                 <w:t>F4–PRO-ASC-01</w:t>
               </w:r>
               <w:r>
                 <w:rPr>
-                  <w:rFonts w:cs="Arial"/>
+                  <w:rFonts w:cs="Arial" w:ascii="Liberation Serif" w:hAnsi="Liberation Serif"/>
                   <w:b/>
+                  <w:bCs w:val="false"/>
+                  <w:i w:val="false"/>
+                  <w:iCs w:val="false"/>
+                  <w:strike w:val="false"/>
+                  <w:dstrike w:val="false"/>
+                  <w:outline w:val="false"/>
+                  <w:shadow w:val="false"/>
+                  <w:color w:val="000000"/>
+                  <w:sz w:val="16"/>
+                  <w:szCs w:val="16"/>
+                  <w:u w:val="none"/>
                 </w:rPr>
                 <w:t xml:space="preserve">                                                                              </w:t>
               </w:r>
@@ -9001,9 +9080,9 @@
         <w:tcPr>
           <w:tcW w:w="851" w:type="dxa"/>
           <w:tcBorders>
-            <w:top w:val="nil"/>
+            <w:top w:val="single" w:sz="6" w:space="0" w:color="000000"/>
             <w:left w:val="nil"/>
-            <w:bottom w:val="nil"/>
+            <w:bottom w:val="single" w:sz="6" w:space="0" w:color="000000"/>
             <w:right w:val="nil"/>
           </w:tcBorders>
         </w:tcPr>
@@ -9013,15 +9092,41 @@
             <w:widowControl w:val="false"/>
             <w:suppressAutoHyphens w:val="true"/>
             <w:ind w:hanging="0"/>
+            <w:jc w:val="left"/>
             <w:rPr>
-              <w:lang w:val="es-ES"/>
+              <w:rFonts w:ascii="Liberation Serif" w:hAnsi="Liberation Serif"/>
+              <w:b w:val="false"/>
+              <w:b w:val="false"/>
+              <w:bCs w:val="false"/>
+              <w:i w:val="false"/>
+              <w:i w:val="false"/>
+              <w:iCs w:val="false"/>
+              <w:strike w:val="false"/>
+              <w:dstrike w:val="false"/>
+              <w:outline w:val="false"/>
+              <w:shadow w:val="false"/>
+              <w:color w:val="000000"/>
+              <w:sz w:val="16"/>
+              <w:szCs w:val="16"/>
+              <w:u w:val="none"/>
             </w:rPr>
           </w:pPr>
           <w:r>
             <w:rPr>
-              <w:rFonts w:eastAsia="Times New Roman" w:cs="Times New Roman"/>
+              <w:rFonts w:eastAsia="Times New Roman" w:cs="Times New Roman" w:ascii="Liberation Serif" w:hAnsi="Liberation Serif"/>
+              <w:b w:val="false"/>
+              <w:bCs w:val="false"/>
+              <w:i w:val="false"/>
+              <w:iCs w:val="false"/>
+              <w:strike w:val="false"/>
+              <w:dstrike w:val="false"/>
+              <w:outline w:val="false"/>
+              <w:shadow w:val="false"/>
+              <w:color w:val="000000"/>
               <w:kern w:val="0"/>
-              <w:szCs w:val="20"/>
+              <w:sz w:val="16"/>
+              <w:szCs w:val="16"/>
+              <w:u w:val="none"/>
               <w:lang w:val="es-ES" w:bidi="ar-SA"/>
             </w:rPr>
             <w:t>Pág.</w:t>
@@ -9032,9 +9137,9 @@
         <w:tcPr>
           <w:tcW w:w="1134" w:type="dxa"/>
           <w:tcBorders>
-            <w:top w:val="nil"/>
+            <w:top w:val="single" w:sz="6" w:space="0" w:color="000000"/>
             <w:left w:val="nil"/>
-            <w:bottom w:val="nil"/>
+            <w:bottom w:val="single" w:sz="6" w:space="0" w:color="000000"/>
             <w:right w:val="nil"/>
           </w:tcBorders>
         </w:tcPr>
@@ -9044,114 +9149,261 @@
             <w:widowControl w:val="false"/>
             <w:suppressAutoHyphens w:val="true"/>
             <w:ind w:hanging="0"/>
+            <w:jc w:val="left"/>
             <w:rPr>
-              <w:lang w:val="es-ES"/>
+              <w:rFonts w:ascii="Liberation Serif" w:hAnsi="Liberation Serif"/>
+              <w:b w:val="false"/>
+              <w:b w:val="false"/>
+              <w:bCs w:val="false"/>
+              <w:i w:val="false"/>
+              <w:i w:val="false"/>
+              <w:iCs w:val="false"/>
+              <w:strike w:val="false"/>
+              <w:dstrike w:val="false"/>
+              <w:outline w:val="false"/>
+              <w:shadow w:val="false"/>
+              <w:color w:val="000000"/>
+              <w:sz w:val="16"/>
+              <w:szCs w:val="16"/>
+              <w:u w:val="none"/>
             </w:rPr>
           </w:pPr>
           <w:r>
             <w:rPr>
-              <w:rFonts w:eastAsia="Times New Roman" w:cs="Times New Roman"/>
+              <w:rFonts w:eastAsia="Times New Roman" w:cs="Times New Roman" w:ascii="Liberation Serif" w:hAnsi="Liberation Serif"/>
+              <w:b w:val="false"/>
+              <w:bCs w:val="false"/>
+              <w:i w:val="false"/>
+              <w:iCs w:val="false"/>
+              <w:strike w:val="false"/>
+              <w:dstrike w:val="false"/>
+              <w:outline w:val="false"/>
+              <w:shadow w:val="false"/>
+              <w:color w:val="000000"/>
               <w:kern w:val="0"/>
-              <w:szCs w:val="20"/>
+              <w:sz w:val="16"/>
+              <w:szCs w:val="16"/>
+              <w:u w:val="none"/>
               <w:lang w:val="es-ES" w:bidi="ar-SA"/>
             </w:rPr>
             <w:fldChar w:fldCharType="begin"/>
           </w:r>
           <w:r>
             <w:rPr>
+              <w:outline w:val="false"/>
+              <w:dstrike w:val="false"/>
+              <w:strike w:val="false"/>
+              <w:sz w:val="16"/>
+              <w:i w:val="false"/>
+              <w:shadow w:val="false"/>
+              <w:u w:val="none"/>
+              <w:b w:val="false"/>
               <w:kern w:val="0"/>
-              <w:szCs w:val="20"/>
-              <w:rFonts w:eastAsia="Times New Roman" w:cs="Times New Roman"/>
+              <w:szCs w:val="16"/>
+              <w:iCs w:val="false"/>
+              <w:bCs w:val="false"/>
+              <w:rFonts w:eastAsia="Times New Roman" w:cs="Times New Roman" w:ascii="Liberation Serif" w:hAnsi="Liberation Serif"/>
+              <w:color w:val="000000"/>
               <w:lang w:val="es-ES" w:bidi="ar-SA"/>
             </w:rPr>
             <w:instrText xml:space="preserve"> PAGE </w:instrText>
           </w:r>
           <w:r>
             <w:rPr>
+              <w:outline w:val="false"/>
+              <w:dstrike w:val="false"/>
+              <w:strike w:val="false"/>
+              <w:sz w:val="16"/>
+              <w:i w:val="false"/>
+              <w:shadow w:val="false"/>
+              <w:u w:val="none"/>
+              <w:b w:val="false"/>
               <w:kern w:val="0"/>
-              <w:szCs w:val="20"/>
-              <w:rFonts w:eastAsia="Times New Roman" w:cs="Times New Roman"/>
+              <w:szCs w:val="16"/>
+              <w:iCs w:val="false"/>
+              <w:bCs w:val="false"/>
+              <w:rFonts w:eastAsia="Times New Roman" w:cs="Times New Roman" w:ascii="Liberation Serif" w:hAnsi="Liberation Serif"/>
+              <w:color w:val="000000"/>
               <w:lang w:val="es-ES" w:bidi="ar-SA"/>
             </w:rPr>
             <w:fldChar w:fldCharType="separate"/>
           </w:r>
           <w:r>
             <w:rPr>
+              <w:outline w:val="false"/>
+              <w:dstrike w:val="false"/>
+              <w:strike w:val="false"/>
+              <w:sz w:val="16"/>
+              <w:i w:val="false"/>
+              <w:shadow w:val="false"/>
+              <w:u w:val="none"/>
+              <w:b w:val="false"/>
               <w:kern w:val="0"/>
-              <w:szCs w:val="20"/>
-              <w:rFonts w:eastAsia="Times New Roman" w:cs="Times New Roman"/>
+              <w:szCs w:val="16"/>
+              <w:iCs w:val="false"/>
+              <w:bCs w:val="false"/>
+              <w:rFonts w:eastAsia="Times New Roman" w:cs="Times New Roman" w:ascii="Liberation Serif" w:hAnsi="Liberation Serif"/>
+              <w:color w:val="000000"/>
               <w:lang w:val="es-ES" w:bidi="ar-SA"/>
             </w:rPr>
             <w:t>4</w:t>
           </w:r>
           <w:r>
             <w:rPr>
+              <w:outline w:val="false"/>
+              <w:dstrike w:val="false"/>
+              <w:strike w:val="false"/>
+              <w:sz w:val="16"/>
+              <w:i w:val="false"/>
+              <w:shadow w:val="false"/>
+              <w:u w:val="none"/>
+              <w:b w:val="false"/>
               <w:kern w:val="0"/>
-              <w:szCs w:val="20"/>
-              <w:rFonts w:eastAsia="Times New Roman" w:cs="Times New Roman"/>
+              <w:szCs w:val="16"/>
+              <w:iCs w:val="false"/>
+              <w:bCs w:val="false"/>
+              <w:rFonts w:eastAsia="Times New Roman" w:cs="Times New Roman" w:ascii="Liberation Serif" w:hAnsi="Liberation Serif"/>
+              <w:color w:val="000000"/>
               <w:lang w:val="es-ES" w:bidi="ar-SA"/>
             </w:rPr>
             <w:fldChar w:fldCharType="end"/>
           </w:r>
           <w:r>
             <w:rPr>
-              <w:rFonts w:eastAsia="Times New Roman" w:cs="Times New Roman"/>
+              <w:rFonts w:eastAsia="Times New Roman" w:cs="Times New Roman" w:ascii="Liberation Serif" w:hAnsi="Liberation Serif"/>
+              <w:b w:val="false"/>
+              <w:bCs w:val="false"/>
+              <w:i w:val="false"/>
+              <w:iCs w:val="false"/>
+              <w:strike w:val="false"/>
+              <w:dstrike w:val="false"/>
+              <w:outline w:val="false"/>
+              <w:shadow w:val="false"/>
+              <w:color w:val="000000"/>
               <w:kern w:val="0"/>
-              <w:szCs w:val="20"/>
+              <w:sz w:val="16"/>
+              <w:szCs w:val="16"/>
+              <w:u w:val="none"/>
               <w:lang w:val="es-ES" w:bidi="ar-SA"/>
             </w:rPr>
             <w:t xml:space="preserve"> </w:t>
           </w:r>
           <w:r>
             <w:rPr>
-              <w:rFonts w:eastAsia="Times New Roman" w:cs="Times New Roman"/>
+              <w:rFonts w:eastAsia="Times New Roman" w:cs="Times New Roman" w:ascii="Liberation Serif" w:hAnsi="Liberation Serif"/>
+              <w:b w:val="false"/>
+              <w:bCs w:val="false"/>
+              <w:i w:val="false"/>
+              <w:iCs w:val="false"/>
+              <w:strike w:val="false"/>
+              <w:dstrike w:val="false"/>
+              <w:outline w:val="false"/>
+              <w:shadow w:val="false"/>
+              <w:color w:val="000000"/>
               <w:kern w:val="0"/>
-              <w:szCs w:val="20"/>
+              <w:sz w:val="16"/>
+              <w:szCs w:val="16"/>
+              <w:u w:val="none"/>
               <w:lang w:val="es-ES" w:bidi="ar-SA"/>
             </w:rPr>
             <w:t xml:space="preserve">de </w:t>
           </w:r>
           <w:r>
             <w:rPr>
-              <w:rFonts w:eastAsia="Times New Roman" w:cs="Times New Roman"/>
+              <w:rFonts w:eastAsia="Times New Roman" w:cs="Times New Roman" w:ascii="Liberation Serif" w:hAnsi="Liberation Serif"/>
+              <w:b w:val="false"/>
+              <w:bCs w:val="false"/>
+              <w:i w:val="false"/>
+              <w:iCs w:val="false"/>
+              <w:strike w:val="false"/>
+              <w:dstrike w:val="false"/>
+              <w:outline w:val="false"/>
+              <w:shadow w:val="false"/>
+              <w:color w:val="000000"/>
               <w:kern w:val="0"/>
-              <w:szCs w:val="20"/>
+              <w:sz w:val="16"/>
+              <w:szCs w:val="16"/>
+              <w:u w:val="none"/>
               <w:lang w:val="es-ES" w:bidi="ar-SA"/>
             </w:rPr>
             <w:fldChar w:fldCharType="begin"/>
           </w:r>
           <w:r>
             <w:rPr>
+              <w:outline w:val="false"/>
+              <w:dstrike w:val="false"/>
+              <w:strike w:val="false"/>
+              <w:sz w:val="16"/>
+              <w:i w:val="false"/>
+              <w:shadow w:val="false"/>
+              <w:u w:val="none"/>
+              <w:b w:val="false"/>
               <w:kern w:val="0"/>
-              <w:szCs w:val="20"/>
-              <w:rFonts w:eastAsia="Times New Roman" w:cs="Times New Roman"/>
+              <w:szCs w:val="16"/>
+              <w:iCs w:val="false"/>
+              <w:bCs w:val="false"/>
+              <w:rFonts w:eastAsia="Times New Roman" w:cs="Times New Roman" w:ascii="Liberation Serif" w:hAnsi="Liberation Serif"/>
+              <w:color w:val="000000"/>
               <w:lang w:val="es-ES" w:bidi="ar-SA"/>
             </w:rPr>
             <w:instrText xml:space="preserve"> NUMPAGES </w:instrText>
           </w:r>
           <w:r>
             <w:rPr>
+              <w:outline w:val="false"/>
+              <w:dstrike w:val="false"/>
+              <w:strike w:val="false"/>
+              <w:sz w:val="16"/>
+              <w:i w:val="false"/>
+              <w:shadow w:val="false"/>
+              <w:u w:val="none"/>
+              <w:b w:val="false"/>
               <w:kern w:val="0"/>
-              <w:szCs w:val="20"/>
-              <w:rFonts w:eastAsia="Times New Roman" w:cs="Times New Roman"/>
+              <w:szCs w:val="16"/>
+              <w:iCs w:val="false"/>
+              <w:bCs w:val="false"/>
+              <w:rFonts w:eastAsia="Times New Roman" w:cs="Times New Roman" w:ascii="Liberation Serif" w:hAnsi="Liberation Serif"/>
+              <w:color w:val="000000"/>
               <w:lang w:val="es-ES" w:bidi="ar-SA"/>
             </w:rPr>
             <w:fldChar w:fldCharType="separate"/>
           </w:r>
           <w:r>
             <w:rPr>
+              <w:outline w:val="false"/>
+              <w:dstrike w:val="false"/>
+              <w:strike w:val="false"/>
+              <w:sz w:val="16"/>
+              <w:i w:val="false"/>
+              <w:shadow w:val="false"/>
+              <w:u w:val="none"/>
+              <w:b w:val="false"/>
               <w:kern w:val="0"/>
-              <w:szCs w:val="20"/>
-              <w:rFonts w:eastAsia="Times New Roman" w:cs="Times New Roman"/>
+              <w:szCs w:val="16"/>
+              <w:iCs w:val="false"/>
+              <w:bCs w:val="false"/>
+              <w:rFonts w:eastAsia="Times New Roman" w:cs="Times New Roman" w:ascii="Liberation Serif" w:hAnsi="Liberation Serif"/>
+              <w:color w:val="000000"/>
               <w:lang w:val="es-ES" w:bidi="ar-SA"/>
             </w:rPr>
             <w:t>4</w:t>
           </w:r>
           <w:r>
             <w:rPr>
+              <w:outline w:val="false"/>
+              <w:dstrike w:val="false"/>
+              <w:strike w:val="false"/>
+              <w:sz w:val="16"/>
+              <w:i w:val="false"/>
+              <w:shadow w:val="false"/>
+              <w:u w:val="none"/>
+              <w:b w:val="false"/>
               <w:kern w:val="0"/>
-              <w:szCs w:val="20"/>
-              <w:rFonts w:eastAsia="Times New Roman" w:cs="Times New Roman"/>
+              <w:szCs w:val="16"/>
+              <w:iCs w:val="false"/>
+              <w:bCs w:val="false"/>
+              <w:rFonts w:eastAsia="Times New Roman" w:cs="Times New Roman" w:ascii="Liberation Serif" w:hAnsi="Liberation Serif"/>
+              <w:color w:val="000000"/>
               <w:lang w:val="es-ES" w:bidi="ar-SA"/>
             </w:rPr>
             <w:fldChar w:fldCharType="end"/>

</xml_diff>

<commit_message>
se agrega espesor de medidas cintas
</commit_message>
<xml_diff>
--- a/app/templates/template_1.docx
+++ b/app/templates/template_1.docx
@@ -3101,6 +3101,48 @@
                 <w:lang w:bidi="ar-SA"/>
               </w:rPr>
               <w:t>{{detail_medidas_cintas}}</w:t>
+            </w:r>
+            <w:r>
+              <w:rPr>
+                <w:rFonts w:eastAsia="Calibri" w:cs="Calibri" w:ascii="Calibri" w:hAnsi="Calibri" w:asciiTheme="minorHAnsi" w:cstheme="minorHAnsi" w:hAnsiTheme="minorHAnsi"/>
+                <w:b/>
+                <w:bCs w:val="false"/>
+                <w:i w:val="false"/>
+                <w:iCs w:val="false"/>
+                <w:kern w:val="0"/>
+                <w:sz w:val="20"/>
+                <w:szCs w:val="20"/>
+                <w:lang w:bidi="ar-SA"/>
+              </w:rPr>
+              <w:t xml:space="preserve"> x </w:t>
+            </w:r>
+            <w:r>
+              <w:rPr>
+                <w:rFonts w:eastAsia="Calibri" w:cs="Calibri" w:ascii="Calibri" w:hAnsi="Calibri" w:asciiTheme="minorHAnsi" w:cstheme="minorHAnsi" w:hAnsiTheme="minorHAnsi"/>
+                <w:b w:val="false"/>
+                <w:bCs w:val="false"/>
+                <w:i w:val="false"/>
+                <w:iCs w:val="false"/>
+                <w:kern w:val="0"/>
+                <w:sz w:val="20"/>
+                <w:szCs w:val="20"/>
+                <w:lang w:bidi="ar-SA"/>
+              </w:rPr>
+              <w:t>{{detail_medidas_cintas_espesor}}</w:t>
+            </w:r>
+            <w:r>
+              <w:rPr>
+                <w:rFonts w:eastAsia="Calibri" w:cs="Calibri" w:ascii="Calibri" w:hAnsi="Calibri" w:asciiTheme="minorHAnsi" w:cstheme="minorHAnsi" w:hAnsiTheme="minorHAnsi"/>
+                <w:b/>
+                <w:bCs w:val="false"/>
+                <w:i w:val="false"/>
+                <w:iCs w:val="false"/>
+                <w:kern w:val="0"/>
+                <w:sz w:val="20"/>
+                <w:szCs w:val="20"/>
+                <w:lang w:bidi="ar-SA"/>
+              </w:rPr>
+              <w:t xml:space="preserve"> </w:t>
             </w:r>
           </w:p>
         </w:tc>
@@ -8968,6 +9010,8 @@
           </w:pPr>
           <w:r>
             <w:rPr>
+              <w:b/>
+              <w:bCs/>
               <w:color w:val="000000"/>
             </w:rPr>
           </w:r>
@@ -9002,6 +9046,8 @@
           </w:pPr>
           <w:r>
             <w:rPr>
+              <w:b/>
+              <w:bCs/>
               <w:color w:val="000000"/>
             </w:rPr>
           </w:r>
@@ -9024,7 +9070,7 @@
               <w:docPartGallery w:val="Page Numbers (Top of Page)"/>
               <w:docPartUnique w:val="true"/>
             </w:docPartObj>
-            <w:id w:val="649935999"/>
+            <w:id w:val="1815523119"/>
           </w:sdtPr>
           <w:sdtContent>
             <w:p>
@@ -9040,6 +9086,8 @@
               </w:pPr>
               <w:r>
                 <w:rPr>
+                  <w:b/>
+                  <w:bCs/>
                   <w:color w:val="000000"/>
                 </w:rPr>
               </w:r>
@@ -9070,6 +9118,8 @@
           </w:pPr>
           <w:r>
             <w:rPr>
+              <w:b/>
+              <w:bCs/>
               <w:color w:val="000000"/>
             </w:rPr>
           </w:r>
@@ -9098,6 +9148,8 @@
           </w:pPr>
           <w:r>
             <w:rPr>
+              <w:b/>
+              <w:bCs/>
               <w:color w:val="000000"/>
             </w:rPr>
           </w:r>
@@ -9202,7 +9254,7 @@
               <w:docPartGallery w:val="Page Numbers (Top of Page)"/>
               <w:docPartUnique w:val="true"/>
             </w:docPartObj>
-            <w:id w:val="831053225"/>
+            <w:id w:val="19345665"/>
           </w:sdtPr>
           <w:sdtContent>
             <w:p>

</xml_diff>

<commit_message>
se cambia palabra en archivo
</commit_message>
<xml_diff>
--- a/app/templates/template_1.docx
+++ b/app/templates/template_1.docx
@@ -5542,33 +5542,8 @@
                 <w:u w:val="none"/>
                 <w:lang w:val="es-ES" w:bidi="ar-SA"/>
               </w:rPr>
-              <w:t xml:space="preserve">Se levantan Faltas Leves: </w:t>
-            </w:r>
-          </w:p>
-        </w:tc>
-        <w:tc>
-          <w:tcPr>
-            <w:tcW w:w="4745" w:type="dxa"/>
-            <w:tcBorders>
-              <w:top w:val="nil"/>
-              <w:left w:val="single" w:sz="6" w:space="0" w:color="000000"/>
-              <w:bottom w:val="single" w:sz="6" w:space="0" w:color="000000"/>
-              <w:right w:val="single" w:sz="6" w:space="0" w:color="000000"/>
-            </w:tcBorders>
-          </w:tcPr>
-          <w:p>
-            <w:pPr>
-              <w:pStyle w:val="Normal"/>
-              <w:widowControl w:val="false"/>
-              <w:suppressAutoHyphens w:val="true"/>
-              <w:spacing w:before="0" w:after="0"/>
-              <w:ind w:hanging="0"/>
-              <w:jc w:val="left"/>
-              <w:rPr>
-                <w:rFonts w:cs="Arial"/>
-                <w:lang w:val="es-ES"/>
-              </w:rPr>
-            </w:pPr>
+              <w:t xml:space="preserve">Se levantan </w:t>
+            </w:r>
             <w:r>
               <w:rPr>
                 <w:rFonts w:eastAsia="Times New Roman" w:ascii="Liberation Serif" w:hAnsi="Liberation Serif"/>
@@ -5587,7 +5562,112 @@
                 <w:u w:val="none"/>
                 <w:lang w:val="es-ES" w:bidi="ar-SA"/>
               </w:rPr>
-              <w:t xml:space="preserve">Se Mantienen Faltas Leves: </w:t>
+              <w:t>Defectos leves</w:t>
+            </w:r>
+            <w:r>
+              <w:rPr>
+                <w:rFonts w:eastAsia="Times New Roman" w:ascii="Liberation Serif" w:hAnsi="Liberation Serif"/>
+                <w:b/>
+                <w:bCs w:val="false"/>
+                <w:i w:val="false"/>
+                <w:iCs w:val="false"/>
+                <w:strike w:val="false"/>
+                <w:dstrike w:val="false"/>
+                <w:outline w:val="false"/>
+                <w:shadow w:val="false"/>
+                <w:color w:val="000000"/>
+                <w:kern w:val="0"/>
+                <w:sz w:val="24"/>
+                <w:szCs w:val="24"/>
+                <w:u w:val="none"/>
+                <w:lang w:val="es-ES" w:bidi="ar-SA"/>
+              </w:rPr>
+              <w:t xml:space="preserve">: </w:t>
+            </w:r>
+          </w:p>
+        </w:tc>
+        <w:tc>
+          <w:tcPr>
+            <w:tcW w:w="4745" w:type="dxa"/>
+            <w:tcBorders>
+              <w:top w:val="nil"/>
+              <w:left w:val="single" w:sz="6" w:space="0" w:color="000000"/>
+              <w:bottom w:val="single" w:sz="6" w:space="0" w:color="000000"/>
+              <w:right w:val="single" w:sz="6" w:space="0" w:color="000000"/>
+            </w:tcBorders>
+          </w:tcPr>
+          <w:p>
+            <w:pPr>
+              <w:pStyle w:val="Normal"/>
+              <w:widowControl w:val="false"/>
+              <w:suppressAutoHyphens w:val="true"/>
+              <w:spacing w:before="0" w:after="0"/>
+              <w:ind w:hanging="0"/>
+              <w:jc w:val="left"/>
+              <w:rPr>
+                <w:rFonts w:cs="Arial"/>
+                <w:lang w:val="es-ES"/>
+              </w:rPr>
+            </w:pPr>
+            <w:r>
+              <w:rPr>
+                <w:rFonts w:eastAsia="Times New Roman" w:ascii="Liberation Serif" w:hAnsi="Liberation Serif"/>
+                <w:b/>
+                <w:bCs w:val="false"/>
+                <w:i w:val="false"/>
+                <w:iCs w:val="false"/>
+                <w:strike w:val="false"/>
+                <w:dstrike w:val="false"/>
+                <w:outline w:val="false"/>
+                <w:shadow w:val="false"/>
+                <w:color w:val="000000"/>
+                <w:kern w:val="0"/>
+                <w:sz w:val="24"/>
+                <w:szCs w:val="24"/>
+                <w:u w:val="none"/>
+                <w:lang w:val="es-ES" w:bidi="ar-SA"/>
+              </w:rPr>
+              <w:t xml:space="preserve">Se Mantienen </w:t>
+            </w:r>
+            <w:r>
+              <w:rPr>
+                <w:rFonts w:eastAsia="Times New Roman" w:ascii="Liberation Serif" w:hAnsi="Liberation Serif"/>
+                <w:b/>
+                <w:bCs w:val="false"/>
+                <w:i w:val="false"/>
+                <w:iCs w:val="false"/>
+                <w:strike w:val="false"/>
+                <w:dstrike w:val="false"/>
+                <w:outline w:val="false"/>
+                <w:shadow w:val="false"/>
+                <w:color w:val="000000"/>
+                <w:kern w:val="0"/>
+                <w:sz w:val="24"/>
+                <w:szCs w:val="24"/>
+                <w:u w:val="none"/>
+                <w:lang w:val="es-ES" w:bidi="ar-SA"/>
+              </w:rPr>
+              <w:t>Defectos</w:t>
+            </w:r>
+            <w:r>
+              <w:rPr>
+                <w:rFonts w:eastAsia="Times New Roman" w:ascii="Liberation Serif" w:hAnsi="Liberation Serif"/>
+                <w:b/>
+                <w:bCs w:val="false"/>
+                <w:i w:val="false"/>
+                <w:iCs w:val="false"/>
+                <w:strike w:val="false"/>
+                <w:dstrike w:val="false"/>
+                <w:outline w:val="false"/>
+                <w:shadow w:val="false"/>
+                <w:color w:val="000000"/>
+                <w:kern w:val="0"/>
+                <w:sz w:val="24"/>
+                <w:szCs w:val="24"/>
+                <w:u w:val="none"/>
+                <w:lang w:val="es-ES" w:bidi="ar-SA"/>
+              </w:rPr>
+              <w:t xml:space="preserve"> Leves: </w:t>
             </w:r>
           </w:p>
         </w:tc>
@@ -6057,7 +6137,7 @@
                 <w:szCs w:val="20"/>
                 <w:lang w:val="es-ES" w:bidi="ar-SA"/>
               </w:rPr>
-              <w:t>FALTAS</w:t>
+              <w:t>Defectos</w:t>
             </w:r>
           </w:p>
         </w:tc>
@@ -9070,7 +9150,7 @@
               <w:docPartGallery w:val="Page Numbers (Top of Page)"/>
               <w:docPartUnique w:val="true"/>
             </w:docPartObj>
-            <w:id w:val="1815523119"/>
+            <w:id w:val="249363628"/>
           </w:sdtPr>
           <w:sdtContent>
             <w:p>
@@ -9254,7 +9334,7 @@
               <w:docPartGallery w:val="Page Numbers (Top of Page)"/>
               <w:docPartUnique w:val="true"/>
             </w:docPartObj>
-            <w:id w:val="19345665"/>
+            <w:id w:val="1664921487"/>
           </w:sdtPr>
           <w:sdtContent>
             <w:p>

</xml_diff>